<commit_message>
[UPD] 1 materia mas, 1 experiencia menos, mejor separacion de la formacion por tipos de formacion, skills sin adjetivos calificativos de nivel del conocimiento
</commit_message>
<xml_diff>
--- a/Curriculum_Facundo.docx
+++ b/Curriculum_Facundo.docx
@@ -1,6 +1,6 @@
 
 <file path=word/document.xml><?xml version="1.0" encoding="utf-8"?>
-<w:document xmlns:wpc="http://schemas.microsoft.com/office/word/2010/wordprocessingCanvas" xmlns:cx="http://schemas.microsoft.com/office/drawing/2014/chartex" xmlns:cx1="http://schemas.microsoft.com/office/drawing/2015/9/8/chartex" xmlns:cx2="http://schemas.microsoft.com/office/drawing/2015/10/21/chartex" xmlns:cx3="http://schemas.microsoft.com/office/drawing/2016/5/9/chartex" xmlns:cx4="http://schemas.microsoft.com/office/drawing/2016/5/10/chartex" xmlns:cx5="http://schemas.microsoft.com/office/drawing/2016/5/11/chartex" xmlns:cx6="http://schemas.microsoft.com/office/drawing/2016/5/12/chartex" xmlns:cx7="http://schemas.microsoft.com/office/drawing/2016/5/13/chartex" xmlns:cx8="http://schemas.microsoft.com/office/drawing/2016/5/14/chartex" xmlns:mc="http://schemas.openxmlformats.org/markup-compatibility/2006" xmlns:aink="http://schemas.microsoft.com/office/drawing/2016/ink" xmlns:am3d="http://schemas.microsoft.com/office/drawing/2017/model3d" xmlns:o="urn:schemas-microsoft-com:office:office" xmlns:oel="http://schemas.microsoft.com/office/2019/extlst" xmlns:r="http://schemas.openxmlformats.org/officeDocument/2006/relationships" xmlns:m="http://schemas.openxmlformats.org/officeDocument/2006/math" xmlns:v="urn:schemas-microsoft-com:vml" xmlns:wp14="http://schemas.microsoft.com/office/word/2010/wordprocessingDrawing" xmlns:wp="http://schemas.openxmlformats.org/drawingml/2006/wordprocessingDrawing" xmlns:w10="urn:schemas-microsoft-com:office:word" xmlns:w="http://schemas.openxmlformats.org/wordprocessingml/2006/main" xmlns:w14="http://schemas.microsoft.com/office/word/2010/wordml" xmlns:w15="http://schemas.microsoft.com/office/word/2012/wordml" xmlns:w16cex="http://schemas.microsoft.com/office/word/2018/wordml/cex" xmlns:w16cid="http://schemas.microsoft.com/office/word/2016/wordml/cid" xmlns:w16="http://schemas.microsoft.com/office/word/2018/wordml" xmlns:w16sdtdh="http://schemas.microsoft.com/office/word/2020/wordml/sdtdatahash" xmlns:w16se="http://schemas.microsoft.com/office/word/2015/wordml/symex" xmlns:wpg="http://schemas.microsoft.com/office/word/2010/wordprocessingGroup" xmlns:wpi="http://schemas.microsoft.com/office/word/2010/wordprocessingInk" xmlns:wne="http://schemas.microsoft.com/office/word/2006/wordml" xmlns:wps="http://schemas.microsoft.com/office/word/2010/wordprocessingShape" mc:Ignorable="w14 w15 w16se w16cid w16 w16cex w16sdtdh wp14">
+<w:document xmlns:wpc="http://schemas.microsoft.com/office/word/2010/wordprocessingCanvas" xmlns:cx="http://schemas.microsoft.com/office/drawing/2014/chartex" xmlns:cx1="http://schemas.microsoft.com/office/drawing/2015/9/8/chartex" xmlns:cx2="http://schemas.microsoft.com/office/drawing/2015/10/21/chartex" xmlns:cx3="http://schemas.microsoft.com/office/drawing/2016/5/9/chartex" xmlns:cx4="http://schemas.microsoft.com/office/drawing/2016/5/10/chartex" xmlns:cx5="http://schemas.microsoft.com/office/drawing/2016/5/11/chartex" xmlns:cx6="http://schemas.microsoft.com/office/drawing/2016/5/12/chartex" xmlns:cx7="http://schemas.microsoft.com/office/drawing/2016/5/13/chartex" xmlns:cx8="http://schemas.microsoft.com/office/drawing/2016/5/14/chartex" xmlns:mc="http://schemas.openxmlformats.org/markup-compatibility/2006" xmlns:aink="http://schemas.microsoft.com/office/drawing/2016/ink" xmlns:am3d="http://schemas.microsoft.com/office/drawing/2017/model3d" xmlns:o="urn:schemas-microsoft-com:office:office" xmlns:r="http://schemas.openxmlformats.org/officeDocument/2006/relationships" xmlns:m="http://schemas.openxmlformats.org/officeDocument/2006/math" xmlns:v="urn:schemas-microsoft-com:vml" xmlns:wp14="http://schemas.microsoft.com/office/word/2010/wordprocessingDrawing" xmlns:wp="http://schemas.openxmlformats.org/drawingml/2006/wordprocessingDrawing" xmlns:w10="urn:schemas-microsoft-com:office:word" xmlns:w="http://schemas.openxmlformats.org/wordprocessingml/2006/main" xmlns:w14="http://schemas.microsoft.com/office/word/2010/wordml" xmlns:w15="http://schemas.microsoft.com/office/word/2012/wordml" xmlns:w16cid="http://schemas.microsoft.com/office/word/2016/wordml/cid" xmlns:w16se="http://schemas.microsoft.com/office/word/2015/wordml/symex" xmlns:wpg="http://schemas.microsoft.com/office/word/2010/wordprocessingGroup" xmlns:wpi="http://schemas.microsoft.com/office/word/2010/wordprocessingInk" xmlns:wne="http://schemas.microsoft.com/office/word/2006/wordml" xmlns:wps="http://schemas.microsoft.com/office/word/2010/wordprocessingShape" mc:Ignorable="w14 w15 w16se w16cid wp14">
   <w:body>
     <w:tbl>
       <w:tblPr>
@@ -95,7 +95,7 @@
                 <w:p>
                   <w:pPr>
                     <w:pStyle w:val="Ttulo1"/>
-                    <w:spacing w:before="0" w:line="312" w:lineRule="auto"/>
+                    <w:spacing w:before="240" w:line="312" w:lineRule="auto"/>
                     <w:rPr>
                       <w:b/>
                       <w:bCs/>
@@ -121,6 +121,7 @@
                       <w:showingPlcHdr/>
                       <w15:appearance w15:val="hidden"/>
                     </w:sdtPr>
+                    <w:sdtEndPr/>
                     <w:sdtContent>
                       <w:r>
                         <w:rPr>
@@ -282,173 +283,8 @@
                 </w:p>
                 <w:p>
                   <w:pPr>
-                    <w:rPr>
-                      <w:i/>
-                      <w:iCs/>
-                    </w:rPr>
-                  </w:pPr>
-                </w:p>
-                <w:p>
-                  <w:pPr>
-                    <w:pStyle w:val="Ttulo2"/>
-                    <w:rPr>
-                      <w:sz w:val="26"/>
-                    </w:rPr>
-                  </w:pPr>
-                  <w:r>
-                    <w:rPr>
-                      <w:sz w:val="26"/>
-                    </w:rPr>
-                    <w:t>Acompañamiento Educativo y Tecnológico</w:t>
-                  </w:r>
-                  <w:r>
-                    <w:rPr>
-                      <w:sz w:val="26"/>
-                    </w:rPr>
-                    <w:t xml:space="preserve"> | 08/2022-Act.</w:t>
-                  </w:r>
-                </w:p>
-                <w:p>
-                  <w:pPr>
-                    <w:rPr>
-                      <w:bCs/>
-                      <w:sz w:val="24"/>
-                      <w:szCs w:val="24"/>
-                    </w:rPr>
-                  </w:pPr>
-                  <w:r>
-                    <w:rPr>
-                      <w:sz w:val="24"/>
-                      <w:szCs w:val="24"/>
-                    </w:rPr>
-                    <w:t>Trabajo voluntario</w:t>
-                  </w:r>
-                  <w:r>
-                    <w:rPr>
-                      <w:sz w:val="24"/>
-                      <w:szCs w:val="24"/>
-                    </w:rPr>
-                    <w:t xml:space="preserve"> en UNC</w:t>
-                  </w:r>
-                  <w:r>
-                    <w:rPr>
-                      <w:sz w:val="24"/>
-                      <w:szCs w:val="24"/>
-                    </w:rPr>
-                    <w:t xml:space="preserve">, </w:t>
-                  </w:r>
-                  <w:r>
-                    <w:rPr>
-                      <w:bCs/>
-                      <w:sz w:val="24"/>
-                      <w:szCs w:val="24"/>
-                    </w:rPr>
-                    <w:t xml:space="preserve">Instalación de </w:t>
-                  </w:r>
-                  <w:proofErr w:type="spellStart"/>
-                  <w:r>
-                    <w:rPr>
-                      <w:bCs/>
-                      <w:sz w:val="24"/>
-                      <w:szCs w:val="24"/>
-                    </w:rPr>
-                    <w:t>SOs</w:t>
-                  </w:r>
-                  <w:proofErr w:type="spellEnd"/>
-                  <w:r>
-                    <w:rPr>
-                      <w:bCs/>
-                      <w:sz w:val="24"/>
-                      <w:szCs w:val="24"/>
-                    </w:rPr>
-                    <w:t>/software, conexión de cables y componentes</w:t>
-                  </w:r>
-                  <w:r>
-                    <w:rPr>
-                      <w:bCs/>
-                      <w:sz w:val="24"/>
-                      <w:szCs w:val="24"/>
-                    </w:rPr>
-                    <w:t xml:space="preserve"> en </w:t>
-                  </w:r>
-                  <w:proofErr w:type="spellStart"/>
-                  <w:r>
-                    <w:rPr>
-                      <w:bCs/>
-                      <w:sz w:val="24"/>
-                      <w:szCs w:val="24"/>
-                    </w:rPr>
-                    <w:t>compus</w:t>
-                  </w:r>
-                  <w:proofErr w:type="spellEnd"/>
-                  <w:r>
-                    <w:rPr>
-                      <w:bCs/>
-                      <w:sz w:val="24"/>
-                      <w:szCs w:val="24"/>
-                    </w:rPr>
-                    <w:t xml:space="preserve"> que se donan.</w:t>
-                  </w:r>
-                </w:p>
-                <w:p>
-                  <w:pPr>
-                    <w:rPr>
-                      <w:i/>
-                      <w:iCs/>
-                    </w:rPr>
-                  </w:pPr>
-                  <w:proofErr w:type="spellStart"/>
-                  <w:r>
-                    <w:rPr>
-                      <w:b/>
-                      <w:bCs/>
-                      <w:i/>
-                      <w:iCs/>
-                    </w:rPr>
-                    <w:t>Ref</w:t>
-                  </w:r>
-                  <w:proofErr w:type="spellEnd"/>
-                  <w:r>
-                    <w:rPr>
-                      <w:b/>
-                      <w:bCs/>
-                      <w:i/>
-                      <w:iCs/>
-                    </w:rPr>
-                    <w:t>:</w:t>
-                  </w:r>
-                  <w:r>
-                    <w:rPr>
-                      <w:i/>
-                      <w:iCs/>
-                    </w:rPr>
-                    <w:t xml:space="preserve"> Marcos Oliva </w:t>
-                  </w:r>
-                  <w:r>
-                    <w:rPr>
-                      <w:i/>
-                      <w:iCs/>
-                    </w:rPr>
-                    <w:t>351</w:t>
-                  </w:r>
-                  <w:r>
-                    <w:rPr>
-                      <w:i/>
-                      <w:iCs/>
-                    </w:rPr>
-                    <w:t xml:space="preserve"> </w:t>
-                  </w:r>
-                  <w:r>
-                    <w:rPr>
-                      <w:i/>
-                      <w:iCs/>
-                    </w:rPr>
-                    <w:t>2181249</w:t>
-                  </w:r>
-                </w:p>
-                <w:p>
-                  <w:pPr>
                     <w:pStyle w:val="Ttulo1"/>
+                    <w:spacing w:after="120"/>
                     <w:rPr>
                       <w:sz w:val="32"/>
                     </w:rPr>
@@ -468,6 +304,7 @@
                       <w:showingPlcHdr/>
                       <w15:appearance w15:val="hidden"/>
                     </w:sdtPr>
+                    <w:sdtEndPr/>
                     <w:sdtContent>
                       <w:r>
                         <w:rPr>
@@ -494,6 +331,30 @@
                     <w:rPr>
                       <w:sz w:val="24"/>
                       <w:szCs w:val="24"/>
+                      <w:u w:val="single"/>
+                    </w:rPr>
+                    <w:t>Secundario:</w:t>
+                  </w:r>
+                  <w:r>
+                    <w:rPr>
+                      <w:sz w:val="24"/>
+                      <w:szCs w:val="24"/>
+                    </w:rPr>
+                    <w:t xml:space="preserve"> </w:t>
+                  </w:r>
+                </w:p>
+                <w:p>
+                  <w:pPr>
+                    <w:pStyle w:val="Ttulo2"/>
+                    <w:rPr>
+                      <w:sz w:val="24"/>
+                      <w:szCs w:val="24"/>
+                    </w:rPr>
+                  </w:pPr>
+                  <w:r>
+                    <w:rPr>
+                      <w:sz w:val="24"/>
+                      <w:szCs w:val="24"/>
                     </w:rPr>
                     <w:t xml:space="preserve">Bachiller especializado en </w:t>
                   </w:r>
@@ -559,6 +420,35 @@
                   </w:r>
                 </w:p>
                 <w:p/>
+                <w:p>
+                  <w:pPr>
+                    <w:rPr>
+                      <w:b/>
+                      <w:bCs/>
+                      <w:sz w:val="28"/>
+                      <w:szCs w:val="28"/>
+                    </w:rPr>
+                  </w:pPr>
+                  <w:r>
+                    <w:rPr>
+                      <w:b/>
+                      <w:bCs/>
+                      <w:sz w:val="28"/>
+                      <w:szCs w:val="28"/>
+                      <w:u w:val="single"/>
+                    </w:rPr>
+                    <w:t>Universitario:</w:t>
+                  </w:r>
+                  <w:r>
+                    <w:rPr>
+                      <w:b/>
+                      <w:bCs/>
+                      <w:sz w:val="28"/>
+                      <w:szCs w:val="28"/>
+                    </w:rPr>
+                    <w:t xml:space="preserve"> </w:t>
+                  </w:r>
+                </w:p>
                 <w:p>
                   <w:pPr>
                     <w:rPr>
@@ -681,7 +571,47 @@
                       <w:szCs w:val="24"/>
                       <w:lang w:val="es-AR"/>
                     </w:rPr>
-                    <w:t>2do año, promedio 8.86.</w:t>
+                    <w:t>2do</w:t>
+                  </w:r>
+                  <w:r>
+                    <w:rPr>
+                      <w:sz w:val="24"/>
+                      <w:szCs w:val="24"/>
+                      <w:lang w:val="es-AR"/>
+                    </w:rPr>
+                    <w:t xml:space="preserve"> año, </w:t>
+                  </w:r>
+                  <w:r>
+                    <w:rPr>
+                      <w:sz w:val="24"/>
+                      <w:szCs w:val="24"/>
+                      <w:lang w:val="es-AR"/>
+                    </w:rPr>
+                    <w:t xml:space="preserve">8 materias de 27, </w:t>
+                  </w:r>
+                  <w:r>
+                    <w:rPr>
+                      <w:sz w:val="24"/>
+                      <w:szCs w:val="24"/>
+                      <w:lang w:val="es-AR"/>
+                    </w:rPr>
+                    <w:t>promedio 8.</w:t>
+                  </w:r>
+                  <w:r>
+                    <w:rPr>
+                      <w:sz w:val="24"/>
+                      <w:szCs w:val="24"/>
+                      <w:lang w:val="es-AR"/>
+                    </w:rPr>
+                    <w:t>43</w:t>
+                  </w:r>
+                  <w:r>
+                    <w:rPr>
+                      <w:sz w:val="24"/>
+                      <w:szCs w:val="24"/>
+                      <w:lang w:val="es-AR"/>
+                    </w:rPr>
+                    <w:t>.</w:t>
                   </w:r>
                 </w:p>
                 <w:p>
@@ -692,6 +622,27 @@
                       <w:lang w:val="es-AR"/>
                     </w:rPr>
                   </w:pPr>
+                </w:p>
+                <w:p>
+                  <w:pPr>
+                    <w:rPr>
+                      <w:b/>
+                      <w:sz w:val="24"/>
+                      <w:szCs w:val="24"/>
+                      <w:u w:val="single"/>
+                      <w:lang w:val="es-AR"/>
+                    </w:rPr>
+                  </w:pPr>
+                  <w:r>
+                    <w:rPr>
+                      <w:b/>
+                      <w:sz w:val="24"/>
+                      <w:szCs w:val="24"/>
+                      <w:u w:val="single"/>
+                      <w:lang w:val="es-AR"/>
+                    </w:rPr>
+                    <w:t>Curso:</w:t>
+                  </w:r>
                 </w:p>
                 <w:p>
                   <w:pPr>
@@ -777,6 +728,47 @@
                     </w:rPr>
                     <w:t>2022-Act. |Argentina Programa</w:t>
                   </w:r>
+                </w:p>
+                <w:p>
+                  <w:pPr>
+                    <w:rPr>
+                      <w:bCs/>
+                      <w:sz w:val="24"/>
+                      <w:szCs w:val="24"/>
+                      <w:lang w:val="es-AR"/>
+                    </w:rPr>
+                  </w:pPr>
+                  <w:r>
+                    <w:rPr>
+                      <w:bCs/>
+                      <w:sz w:val="24"/>
+                      <w:szCs w:val="24"/>
+                      <w:lang w:val="es-AR"/>
+                    </w:rPr>
+                    <w:t>HTML, CSS(Bootstrap), JS(Angular), MySQL, java(</w:t>
+                  </w:r>
+                  <w:proofErr w:type="spellStart"/>
+                  <w:r>
+                    <w:rPr>
+                      <w:bCs/>
+                      <w:sz w:val="24"/>
+                      <w:szCs w:val="24"/>
+                      <w:lang w:val="es-AR"/>
+                    </w:rPr>
+                    <w:t>springboot</w:t>
+                  </w:r>
+                  <w:proofErr w:type="spellEnd"/>
+                  <w:r>
+                    <w:rPr>
+                      <w:bCs/>
+                      <w:sz w:val="24"/>
+                      <w:szCs w:val="24"/>
+                      <w:lang w:val="es-AR"/>
+                    </w:rPr>
+                    <w:t>)</w:t>
+                  </w:r>
+                  <w:bookmarkStart w:id="0" w:name="_GoBack"/>
+                  <w:bookmarkEnd w:id="0"/>
                 </w:p>
                 <w:p>
                   <w:pPr>
@@ -835,14 +827,6 @@
                     </w:rPr>
                     <w:t>Inglés</w:t>
                   </w:r>
-                  <w:r>
-                    <w:rPr>
-                      <w:sz w:val="24"/>
-                      <w:szCs w:val="24"/>
-                      <w:lang w:val="es-AR"/>
-                    </w:rPr>
-                    <w:t xml:space="preserve"> avanzado</w:t>
-                  </w:r>
                 </w:p>
                 <w:p>
                   <w:pPr>
@@ -864,14 +848,7 @@
                       <w:sz w:val="24"/>
                       <w:szCs w:val="24"/>
                     </w:rPr>
-                    <w:t xml:space="preserve">GIT </w:t>
-                  </w:r>
-                  <w:r>
-                    <w:rPr>
-                      <w:sz w:val="24"/>
-                      <w:szCs w:val="24"/>
-                    </w:rPr>
-                    <w:t>intermedio</w:t>
+                    <w:t>GIT</w:t>
                   </w:r>
                 </w:p>
                 <w:p>
@@ -894,7 +871,7 @@
                       <w:sz w:val="24"/>
                       <w:szCs w:val="24"/>
                     </w:rPr>
-                    <w:t>C intermedio</w:t>
+                    <w:t xml:space="preserve">C </w:t>
                   </w:r>
                 </w:p>
                 <w:p>
@@ -935,7 +912,7 @@
                       <w:szCs w:val="24"/>
                       <w:lang w:val="es-AR"/>
                     </w:rPr>
-                    <w:t xml:space="preserve"> CSS y JS </w:t>
+                    <w:t xml:space="preserve"> CSS </w:t>
                   </w:r>
                   <w:r>
                     <w:rPr>
@@ -943,7 +920,7 @@
                       <w:szCs w:val="24"/>
                       <w:lang w:val="es-AR"/>
                     </w:rPr>
-                    <w:t>básico</w:t>
+                    <w:t>(Bootstrap)</w:t>
                   </w:r>
                 </w:p>
                 <w:p>
@@ -978,7 +955,7 @@
                       <w:szCs w:val="24"/>
                       <w:lang w:val="es-AR"/>
                     </w:rPr>
-                    <w:t xml:space="preserve"> ágiles (SCRUM) básico</w:t>
+                    <w:t xml:space="preserve"> ágiles (SCRUM)</w:t>
                   </w:r>
                 </w:p>
                 <w:p>
@@ -1160,6 +1137,7 @@
                       <w:showingPlcHdr/>
                       <w15:appearance w15:val="hidden"/>
                     </w:sdtPr>
+                    <w:sdtEndPr/>
                     <w:sdtContent>
                       <w:r>
                         <w:rPr>
@@ -1462,21 +1440,7 @@
                         <w:rStyle w:val="Hipervnculo"/>
                         <w:lang w:val="en-US" w:eastAsia="ja-JP"/>
                       </w:rPr>
-                      <w:t>https://github.com</w:t>
-                    </w:r>
-                    <w:r>
-                      <w:rPr>
-                        <w:rStyle w:val="Hipervnculo"/>
-                        <w:lang w:val="en-US" w:eastAsia="ja-JP"/>
-                      </w:rPr>
-                      <w:t>/</w:t>
-                    </w:r>
-                    <w:r>
-                      <w:rPr>
-                        <w:rStyle w:val="Hipervnculo"/>
-                        <w:lang w:val="en-US" w:eastAsia="ja-JP"/>
-                      </w:rPr>
-                      <w:t>Hakush</w:t>
+                      <w:t>https://github.com/Hakush</w:t>
                     </w:r>
                   </w:hyperlink>
                 </w:p>
@@ -2269,7 +2233,7 @@
                                 </wp:inline>
                               </w:drawing>
                             </mc:Choice>
-                            <mc:Fallback>
+                            <mc:Fallback xmlns:w16sdtdh="http://schemas.microsoft.com/office/word/2020/wordml/sdtdatahash" xmlns:w16="http://schemas.microsoft.com/office/word/2018/wordml" xmlns:w16cex="http://schemas.microsoft.com/office/word/2018/wordml/cex" xmlns:oel="http://schemas.microsoft.com/office/2019/extlst">
                               <w:pict>
                                 <v:group w14:anchorId="08E4E4EB" id="Grupo 322" o:spid="_x0000_s1026" alt="Título: Icono de correo electrónico" style="width:25.9pt;height:25.9pt;mso-position-horizontal-relative:char;mso-position-vertical-relative:line" coordsize="329184,329184" o:gfxdata="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">
                                   <v:oval id="Elipse 7" o:spid="_x0000_s1027" style="position:absolute;width:329184;height:329184;visibility:visible;mso-wrap-style:square;v-text-anchor:middle" o:gfxdata="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" fillcolor="#ffd556 [3204]" stroked="f" strokeweight="1pt">
@@ -5045,7 +5009,7 @@
                                 </wp:inline>
                               </w:drawing>
                             </mc:Choice>
-                            <mc:Fallback>
+                            <mc:Fallback xmlns:w16sdtdh="http://schemas.microsoft.com/office/word/2020/wordml/sdtdatahash" xmlns:w16="http://schemas.microsoft.com/office/word/2018/wordml" xmlns:w16cex="http://schemas.microsoft.com/office/word/2018/wordml/cex" xmlns:oel="http://schemas.microsoft.com/office/2019/extlst">
                               <w:pict>
                                 <v:group w14:anchorId="244406C6" id="Grupo 303" o:spid="_x0000_s1026" alt="Título: Icono de teléfono" style="width:25.9pt;height:25.9pt;mso-position-horizontal-relative:char;mso-position-vertical-relative:line" coordsize="338328,338328" o:gfxdata="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">
                                   <v:oval id="Elipse 2" o:spid="_x0000_s1027" style="position:absolute;width:338328;height:338328;visibility:visible;mso-wrap-style:square;v-text-anchor:middle" o:gfxdata="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" fillcolor="#ffd556 [3204]" stroked="f" strokeweight="1pt">
@@ -5204,7 +5168,7 @@
 </file>
 
 <file path=word/endnotes.xml><?xml version="1.0" encoding="utf-8"?>
-<w:endnotes xmlns:wpc="http://schemas.microsoft.com/office/word/2010/wordprocessingCanvas" xmlns:cx="http://schemas.microsoft.com/office/drawing/2014/chartex" xmlns:cx1="http://schemas.microsoft.com/office/drawing/2015/9/8/chartex" xmlns:cx2="http://schemas.microsoft.com/office/drawing/2015/10/21/chartex" xmlns:cx3="http://schemas.microsoft.com/office/drawing/2016/5/9/chartex" xmlns:cx4="http://schemas.microsoft.com/office/drawing/2016/5/10/chartex" xmlns:cx5="http://schemas.microsoft.com/office/drawing/2016/5/11/chartex" xmlns:cx6="http://schemas.microsoft.com/office/drawing/2016/5/12/chartex" xmlns:cx7="http://schemas.microsoft.com/office/drawing/2016/5/13/chartex" xmlns:cx8="http://schemas.microsoft.com/office/drawing/2016/5/14/chartex" xmlns:mc="http://schemas.openxmlformats.org/markup-compatibility/2006" xmlns:aink="http://schemas.microsoft.com/office/drawing/2016/ink" xmlns:am3d="http://schemas.microsoft.com/office/drawing/2017/model3d" xmlns:o="urn:schemas-microsoft-com:office:office" xmlns:oel="http://schemas.microsoft.com/office/2019/extlst" xmlns:r="http://schemas.openxmlformats.org/officeDocument/2006/relationships" xmlns:m="http://schemas.openxmlformats.org/officeDocument/2006/math" xmlns:v="urn:schemas-microsoft-com:vml" xmlns:wp14="http://schemas.microsoft.com/office/word/2010/wordprocessingDrawing" xmlns:wp="http://schemas.openxmlformats.org/drawingml/2006/wordprocessingDrawing" xmlns:w10="urn:schemas-microsoft-com:office:word" xmlns:w="http://schemas.openxmlformats.org/wordprocessingml/2006/main" xmlns:w14="http://schemas.microsoft.com/office/word/2010/wordml" xmlns:w15="http://schemas.microsoft.com/office/word/2012/wordml" xmlns:w16cex="http://schemas.microsoft.com/office/word/2018/wordml/cex" xmlns:w16cid="http://schemas.microsoft.com/office/word/2016/wordml/cid" xmlns:w16="http://schemas.microsoft.com/office/word/2018/wordml" xmlns:w16sdtdh="http://schemas.microsoft.com/office/word/2020/wordml/sdtdatahash" xmlns:w16se="http://schemas.microsoft.com/office/word/2015/wordml/symex" xmlns:wpg="http://schemas.microsoft.com/office/word/2010/wordprocessingGroup" xmlns:wpi="http://schemas.microsoft.com/office/word/2010/wordprocessingInk" xmlns:wne="http://schemas.microsoft.com/office/word/2006/wordml" xmlns:wps="http://schemas.microsoft.com/office/word/2010/wordprocessingShape" mc:Ignorable="w14 w15 w16se w16cid w16 w16cex w16sdtdh wp14">
+<w:endnotes xmlns:wpc="http://schemas.microsoft.com/office/word/2010/wordprocessingCanvas" xmlns:cx="http://schemas.microsoft.com/office/drawing/2014/chartex" xmlns:cx1="http://schemas.microsoft.com/office/drawing/2015/9/8/chartex" xmlns:cx2="http://schemas.microsoft.com/office/drawing/2015/10/21/chartex" xmlns:cx3="http://schemas.microsoft.com/office/drawing/2016/5/9/chartex" xmlns:cx4="http://schemas.microsoft.com/office/drawing/2016/5/10/chartex" xmlns:cx5="http://schemas.microsoft.com/office/drawing/2016/5/11/chartex" xmlns:cx6="http://schemas.microsoft.com/office/drawing/2016/5/12/chartex" xmlns:cx7="http://schemas.microsoft.com/office/drawing/2016/5/13/chartex" xmlns:cx8="http://schemas.microsoft.com/office/drawing/2016/5/14/chartex" xmlns:mc="http://schemas.openxmlformats.org/markup-compatibility/2006" xmlns:aink="http://schemas.microsoft.com/office/drawing/2016/ink" xmlns:am3d="http://schemas.microsoft.com/office/drawing/2017/model3d" xmlns:o="urn:schemas-microsoft-com:office:office" xmlns:r="http://schemas.openxmlformats.org/officeDocument/2006/relationships" xmlns:m="http://schemas.openxmlformats.org/officeDocument/2006/math" xmlns:v="urn:schemas-microsoft-com:vml" xmlns:wp14="http://schemas.microsoft.com/office/word/2010/wordprocessingDrawing" xmlns:wp="http://schemas.openxmlformats.org/drawingml/2006/wordprocessingDrawing" xmlns:w10="urn:schemas-microsoft-com:office:word" xmlns:w="http://schemas.openxmlformats.org/wordprocessingml/2006/main" xmlns:w14="http://schemas.microsoft.com/office/word/2010/wordml" xmlns:w15="http://schemas.microsoft.com/office/word/2012/wordml" xmlns:w16cid="http://schemas.microsoft.com/office/word/2016/wordml/cid" xmlns:w16se="http://schemas.microsoft.com/office/word/2015/wordml/symex" xmlns:wpg="http://schemas.microsoft.com/office/word/2010/wordprocessingGroup" xmlns:wpi="http://schemas.microsoft.com/office/word/2010/wordprocessingInk" xmlns:wne="http://schemas.microsoft.com/office/word/2006/wordml" xmlns:wps="http://schemas.microsoft.com/office/word/2010/wordprocessingShape" mc:Ignorable="w14 w15 w16se w16cid wp14">
   <w:endnote w:type="separator" w:id="-1">
     <w:p>
       <w:pPr>
@@ -5229,7 +5193,7 @@
 </file>
 
 <file path=word/footer1.xml><?xml version="1.0" encoding="utf-8"?>
-<w:ftr xmlns:wpc="http://schemas.microsoft.com/office/word/2010/wordprocessingCanvas" xmlns:cx="http://schemas.microsoft.com/office/drawing/2014/chartex" xmlns:cx1="http://schemas.microsoft.com/office/drawing/2015/9/8/chartex" xmlns:cx2="http://schemas.microsoft.com/office/drawing/2015/10/21/chartex" xmlns:cx3="http://schemas.microsoft.com/office/drawing/2016/5/9/chartex" xmlns:cx4="http://schemas.microsoft.com/office/drawing/2016/5/10/chartex" xmlns:cx5="http://schemas.microsoft.com/office/drawing/2016/5/11/chartex" xmlns:cx6="http://schemas.microsoft.com/office/drawing/2016/5/12/chartex" xmlns:cx7="http://schemas.microsoft.com/office/drawing/2016/5/13/chartex" xmlns:cx8="http://schemas.microsoft.com/office/drawing/2016/5/14/chartex" xmlns:mc="http://schemas.openxmlformats.org/markup-compatibility/2006" xmlns:aink="http://schemas.microsoft.com/office/drawing/2016/ink" xmlns:am3d="http://schemas.microsoft.com/office/drawing/2017/model3d" xmlns:o="urn:schemas-microsoft-com:office:office" xmlns:oel="http://schemas.microsoft.com/office/2019/extlst" xmlns:r="http://schemas.openxmlformats.org/officeDocument/2006/relationships" xmlns:m="http://schemas.openxmlformats.org/officeDocument/2006/math" xmlns:v="urn:schemas-microsoft-com:vml" xmlns:wp14="http://schemas.microsoft.com/office/word/2010/wordprocessingDrawing" xmlns:wp="http://schemas.openxmlformats.org/drawingml/2006/wordprocessingDrawing" xmlns:w10="urn:schemas-microsoft-com:office:word" xmlns:w="http://schemas.openxmlformats.org/wordprocessingml/2006/main" xmlns:w14="http://schemas.microsoft.com/office/word/2010/wordml" xmlns:w15="http://schemas.microsoft.com/office/word/2012/wordml" xmlns:w16cex="http://schemas.microsoft.com/office/word/2018/wordml/cex" xmlns:w16cid="http://schemas.microsoft.com/office/word/2016/wordml/cid" xmlns:w16="http://schemas.microsoft.com/office/word/2018/wordml" xmlns:w16sdtdh="http://schemas.microsoft.com/office/word/2020/wordml/sdtdatahash" xmlns:w16se="http://schemas.microsoft.com/office/word/2015/wordml/symex" xmlns:wpg="http://schemas.microsoft.com/office/word/2010/wordprocessingGroup" xmlns:wpi="http://schemas.microsoft.com/office/word/2010/wordprocessingInk" xmlns:wne="http://schemas.microsoft.com/office/word/2006/wordml" xmlns:wps="http://schemas.microsoft.com/office/word/2010/wordprocessingShape" mc:Ignorable="w14 w15 w16se w16cid w16 w16cex w16sdtdh wp14">
+<w:ftr xmlns:wpc="http://schemas.microsoft.com/office/word/2010/wordprocessingCanvas" xmlns:cx="http://schemas.microsoft.com/office/drawing/2014/chartex" xmlns:cx1="http://schemas.microsoft.com/office/drawing/2015/9/8/chartex" xmlns:cx2="http://schemas.microsoft.com/office/drawing/2015/10/21/chartex" xmlns:cx3="http://schemas.microsoft.com/office/drawing/2016/5/9/chartex" xmlns:cx4="http://schemas.microsoft.com/office/drawing/2016/5/10/chartex" xmlns:cx5="http://schemas.microsoft.com/office/drawing/2016/5/11/chartex" xmlns:cx6="http://schemas.microsoft.com/office/drawing/2016/5/12/chartex" xmlns:cx7="http://schemas.microsoft.com/office/drawing/2016/5/13/chartex" xmlns:cx8="http://schemas.microsoft.com/office/drawing/2016/5/14/chartex" xmlns:mc="http://schemas.openxmlformats.org/markup-compatibility/2006" xmlns:aink="http://schemas.microsoft.com/office/drawing/2016/ink" xmlns:am3d="http://schemas.microsoft.com/office/drawing/2017/model3d" xmlns:o="urn:schemas-microsoft-com:office:office" xmlns:r="http://schemas.openxmlformats.org/officeDocument/2006/relationships" xmlns:m="http://schemas.openxmlformats.org/officeDocument/2006/math" xmlns:v="urn:schemas-microsoft-com:vml" xmlns:wp14="http://schemas.microsoft.com/office/word/2010/wordprocessingDrawing" xmlns:wp="http://schemas.openxmlformats.org/drawingml/2006/wordprocessingDrawing" xmlns:w10="urn:schemas-microsoft-com:office:word" xmlns:w="http://schemas.openxmlformats.org/wordprocessingml/2006/main" xmlns:w14="http://schemas.microsoft.com/office/word/2010/wordml" xmlns:w15="http://schemas.microsoft.com/office/word/2012/wordml" xmlns:w16cid="http://schemas.microsoft.com/office/word/2016/wordml/cid" xmlns:w16se="http://schemas.microsoft.com/office/word/2015/wordml/symex" xmlns:wpg="http://schemas.microsoft.com/office/word/2010/wordprocessingGroup" xmlns:wpi="http://schemas.microsoft.com/office/word/2010/wordprocessingInk" xmlns:wne="http://schemas.microsoft.com/office/word/2006/wordml" xmlns:wps="http://schemas.microsoft.com/office/word/2010/wordprocessingShape" mc:Ignorable="w14 w15 w16se w16cid wp14">
   <w:p>
     <w:pPr>
       <w:pStyle w:val="Piedepgina"/>
@@ -5240,7 +5204,7 @@
 </file>
 
 <file path=word/footnotes.xml><?xml version="1.0" encoding="utf-8"?>
-<w:footnotes xmlns:wpc="http://schemas.microsoft.com/office/word/2010/wordprocessingCanvas" xmlns:cx="http://schemas.microsoft.com/office/drawing/2014/chartex" xmlns:cx1="http://schemas.microsoft.com/office/drawing/2015/9/8/chartex" xmlns:cx2="http://schemas.microsoft.com/office/drawing/2015/10/21/chartex" xmlns:cx3="http://schemas.microsoft.com/office/drawing/2016/5/9/chartex" xmlns:cx4="http://schemas.microsoft.com/office/drawing/2016/5/10/chartex" xmlns:cx5="http://schemas.microsoft.com/office/drawing/2016/5/11/chartex" xmlns:cx6="http://schemas.microsoft.com/office/drawing/2016/5/12/chartex" xmlns:cx7="http://schemas.microsoft.com/office/drawing/2016/5/13/chartex" xmlns:cx8="http://schemas.microsoft.com/office/drawing/2016/5/14/chartex" xmlns:mc="http://schemas.openxmlformats.org/markup-compatibility/2006" xmlns:aink="http://schemas.microsoft.com/office/drawing/2016/ink" xmlns:am3d="http://schemas.microsoft.com/office/drawing/2017/model3d" xmlns:o="urn:schemas-microsoft-com:office:office" xmlns:oel="http://schemas.microsoft.com/office/2019/extlst" xmlns:r="http://schemas.openxmlformats.org/officeDocument/2006/relationships" xmlns:m="http://schemas.openxmlformats.org/officeDocument/2006/math" xmlns:v="urn:schemas-microsoft-com:vml" xmlns:wp14="http://schemas.microsoft.com/office/word/2010/wordprocessingDrawing" xmlns:wp="http://schemas.openxmlformats.org/drawingml/2006/wordprocessingDrawing" xmlns:w10="urn:schemas-microsoft-com:office:word" xmlns:w="http://schemas.openxmlformats.org/wordprocessingml/2006/main" xmlns:w14="http://schemas.microsoft.com/office/word/2010/wordml" xmlns:w15="http://schemas.microsoft.com/office/word/2012/wordml" xmlns:w16cex="http://schemas.microsoft.com/office/word/2018/wordml/cex" xmlns:w16cid="http://schemas.microsoft.com/office/word/2016/wordml/cid" xmlns:w16="http://schemas.microsoft.com/office/word/2018/wordml" xmlns:w16sdtdh="http://schemas.microsoft.com/office/word/2020/wordml/sdtdatahash" xmlns:w16se="http://schemas.microsoft.com/office/word/2015/wordml/symex" xmlns:wpg="http://schemas.microsoft.com/office/word/2010/wordprocessingGroup" xmlns:wpi="http://schemas.microsoft.com/office/word/2010/wordprocessingInk" xmlns:wne="http://schemas.microsoft.com/office/word/2006/wordml" xmlns:wps="http://schemas.microsoft.com/office/word/2010/wordprocessingShape" mc:Ignorable="w14 w15 w16se w16cid w16 w16cex w16sdtdh wp14">
+<w:footnotes xmlns:wpc="http://schemas.microsoft.com/office/word/2010/wordprocessingCanvas" xmlns:cx="http://schemas.microsoft.com/office/drawing/2014/chartex" xmlns:cx1="http://schemas.microsoft.com/office/drawing/2015/9/8/chartex" xmlns:cx2="http://schemas.microsoft.com/office/drawing/2015/10/21/chartex" xmlns:cx3="http://schemas.microsoft.com/office/drawing/2016/5/9/chartex" xmlns:cx4="http://schemas.microsoft.com/office/drawing/2016/5/10/chartex" xmlns:cx5="http://schemas.microsoft.com/office/drawing/2016/5/11/chartex" xmlns:cx6="http://schemas.microsoft.com/office/drawing/2016/5/12/chartex" xmlns:cx7="http://schemas.microsoft.com/office/drawing/2016/5/13/chartex" xmlns:cx8="http://schemas.microsoft.com/office/drawing/2016/5/14/chartex" xmlns:mc="http://schemas.openxmlformats.org/markup-compatibility/2006" xmlns:aink="http://schemas.microsoft.com/office/drawing/2016/ink" xmlns:am3d="http://schemas.microsoft.com/office/drawing/2017/model3d" xmlns:o="urn:schemas-microsoft-com:office:office" xmlns:r="http://schemas.openxmlformats.org/officeDocument/2006/relationships" xmlns:m="http://schemas.openxmlformats.org/officeDocument/2006/math" xmlns:v="urn:schemas-microsoft-com:vml" xmlns:wp14="http://schemas.microsoft.com/office/word/2010/wordprocessingDrawing" xmlns:wp="http://schemas.openxmlformats.org/drawingml/2006/wordprocessingDrawing" xmlns:w10="urn:schemas-microsoft-com:office:word" xmlns:w="http://schemas.openxmlformats.org/wordprocessingml/2006/main" xmlns:w14="http://schemas.microsoft.com/office/word/2010/wordml" xmlns:w15="http://schemas.microsoft.com/office/word/2012/wordml" xmlns:w16cid="http://schemas.microsoft.com/office/word/2016/wordml/cid" xmlns:w16se="http://schemas.microsoft.com/office/word/2015/wordml/symex" xmlns:wpg="http://schemas.microsoft.com/office/word/2010/wordprocessingGroup" xmlns:wpi="http://schemas.microsoft.com/office/word/2010/wordprocessingInk" xmlns:wne="http://schemas.microsoft.com/office/word/2006/wordml" xmlns:wps="http://schemas.microsoft.com/office/word/2010/wordprocessingShape" mc:Ignorable="w14 w15 w16se w16cid wp14">
   <w:footnote w:type="separator" w:id="-1">
     <w:p>
       <w:pPr>
@@ -5265,7 +5229,7 @@
 </file>
 
 <file path=word/header1.xml><?xml version="1.0" encoding="utf-8"?>
-<w:hdr xmlns:wpc="http://schemas.microsoft.com/office/word/2010/wordprocessingCanvas" xmlns:cx="http://schemas.microsoft.com/office/drawing/2014/chartex" xmlns:cx1="http://schemas.microsoft.com/office/drawing/2015/9/8/chartex" xmlns:cx2="http://schemas.microsoft.com/office/drawing/2015/10/21/chartex" xmlns:cx3="http://schemas.microsoft.com/office/drawing/2016/5/9/chartex" xmlns:cx4="http://schemas.microsoft.com/office/drawing/2016/5/10/chartex" xmlns:cx5="http://schemas.microsoft.com/office/drawing/2016/5/11/chartex" xmlns:cx6="http://schemas.microsoft.com/office/drawing/2016/5/12/chartex" xmlns:cx7="http://schemas.microsoft.com/office/drawing/2016/5/13/chartex" xmlns:cx8="http://schemas.microsoft.com/office/drawing/2016/5/14/chartex" xmlns:mc="http://schemas.openxmlformats.org/markup-compatibility/2006" xmlns:aink="http://schemas.microsoft.com/office/drawing/2016/ink" xmlns:am3d="http://schemas.microsoft.com/office/drawing/2017/model3d" xmlns:o="urn:schemas-microsoft-com:office:office" xmlns:oel="http://schemas.microsoft.com/office/2019/extlst" xmlns:r="http://schemas.openxmlformats.org/officeDocument/2006/relationships" xmlns:m="http://schemas.openxmlformats.org/officeDocument/2006/math" xmlns:v="urn:schemas-microsoft-com:vml" xmlns:wp14="http://schemas.microsoft.com/office/word/2010/wordprocessingDrawing" xmlns:wp="http://schemas.openxmlformats.org/drawingml/2006/wordprocessingDrawing" xmlns:w10="urn:schemas-microsoft-com:office:word" xmlns:w="http://schemas.openxmlformats.org/wordprocessingml/2006/main" xmlns:w14="http://schemas.microsoft.com/office/word/2010/wordml" xmlns:w15="http://schemas.microsoft.com/office/word/2012/wordml" xmlns:w16cex="http://schemas.microsoft.com/office/word/2018/wordml/cex" xmlns:w16cid="http://schemas.microsoft.com/office/word/2016/wordml/cid" xmlns:w16="http://schemas.microsoft.com/office/word/2018/wordml" xmlns:w16sdtdh="http://schemas.microsoft.com/office/word/2020/wordml/sdtdatahash" xmlns:w16se="http://schemas.microsoft.com/office/word/2015/wordml/symex" xmlns:wpg="http://schemas.microsoft.com/office/word/2010/wordprocessingGroup" xmlns:wpi="http://schemas.microsoft.com/office/word/2010/wordprocessingInk" xmlns:wne="http://schemas.microsoft.com/office/word/2006/wordml" xmlns:wps="http://schemas.microsoft.com/office/word/2010/wordprocessingShape" mc:Ignorable="w14 w15 w16se w16cid w16 w16cex w16sdtdh wp14">
+<w:hdr xmlns:wpc="http://schemas.microsoft.com/office/word/2010/wordprocessingCanvas" xmlns:cx="http://schemas.microsoft.com/office/drawing/2014/chartex" xmlns:cx1="http://schemas.microsoft.com/office/drawing/2015/9/8/chartex" xmlns:cx2="http://schemas.microsoft.com/office/drawing/2015/10/21/chartex" xmlns:cx3="http://schemas.microsoft.com/office/drawing/2016/5/9/chartex" xmlns:cx4="http://schemas.microsoft.com/office/drawing/2016/5/10/chartex" xmlns:cx5="http://schemas.microsoft.com/office/drawing/2016/5/11/chartex" xmlns:cx6="http://schemas.microsoft.com/office/drawing/2016/5/12/chartex" xmlns:cx7="http://schemas.microsoft.com/office/drawing/2016/5/13/chartex" xmlns:cx8="http://schemas.microsoft.com/office/drawing/2016/5/14/chartex" xmlns:mc="http://schemas.openxmlformats.org/markup-compatibility/2006" xmlns:aink="http://schemas.microsoft.com/office/drawing/2016/ink" xmlns:am3d="http://schemas.microsoft.com/office/drawing/2017/model3d" xmlns:o="urn:schemas-microsoft-com:office:office" xmlns:r="http://schemas.openxmlformats.org/officeDocument/2006/relationships" xmlns:m="http://schemas.openxmlformats.org/officeDocument/2006/math" xmlns:v="urn:schemas-microsoft-com:vml" xmlns:wp14="http://schemas.microsoft.com/office/word/2010/wordprocessingDrawing" xmlns:wp="http://schemas.openxmlformats.org/drawingml/2006/wordprocessingDrawing" xmlns:w10="urn:schemas-microsoft-com:office:word" xmlns:w="http://schemas.openxmlformats.org/wordprocessingml/2006/main" xmlns:w14="http://schemas.microsoft.com/office/word/2010/wordml" xmlns:w15="http://schemas.microsoft.com/office/word/2012/wordml" xmlns:w16cid="http://schemas.microsoft.com/office/word/2016/wordml/cid" xmlns:w16se="http://schemas.microsoft.com/office/word/2015/wordml/symex" xmlns:wpg="http://schemas.microsoft.com/office/word/2010/wordprocessingGroup" xmlns:wpi="http://schemas.microsoft.com/office/word/2010/wordprocessingInk" xmlns:wne="http://schemas.microsoft.com/office/word/2006/wordml" xmlns:wps="http://schemas.microsoft.com/office/word/2010/wordprocessingShape" mc:Ignorable="w14 w15 w16se w16cid wp14">
   <w:sdt>
     <w:sdtPr>
       <w:rPr>
@@ -5281,6 +5245,7 @@
       <w15:appearance w15:val="hidden"/>
       <w:text w:multiLine="1"/>
     </w:sdtPr>
+    <w:sdtEndPr/>
     <w:sdtContent>
       <w:p>
         <w:pPr>
@@ -5315,7 +5280,7 @@
 </file>
 
 <file path=word/numbering.xml><?xml version="1.0" encoding="utf-8"?>
-<w:numbering xmlns:wpc="http://schemas.microsoft.com/office/word/2010/wordprocessingCanvas" xmlns:cx="http://schemas.microsoft.com/office/drawing/2014/chartex" xmlns:cx1="http://schemas.microsoft.com/office/drawing/2015/9/8/chartex" xmlns:cx2="http://schemas.microsoft.com/office/drawing/2015/10/21/chartex" xmlns:cx3="http://schemas.microsoft.com/office/drawing/2016/5/9/chartex" xmlns:cx4="http://schemas.microsoft.com/office/drawing/2016/5/10/chartex" xmlns:cx5="http://schemas.microsoft.com/office/drawing/2016/5/11/chartex" xmlns:cx6="http://schemas.microsoft.com/office/drawing/2016/5/12/chartex" xmlns:cx7="http://schemas.microsoft.com/office/drawing/2016/5/13/chartex" xmlns:cx8="http://schemas.microsoft.com/office/drawing/2016/5/14/chartex" xmlns:mc="http://schemas.openxmlformats.org/markup-compatibility/2006" xmlns:aink="http://schemas.microsoft.com/office/drawing/2016/ink" xmlns:am3d="http://schemas.microsoft.com/office/drawing/2017/model3d" xmlns:o="urn:schemas-microsoft-com:office:office" xmlns:oel="http://schemas.microsoft.com/office/2019/extlst" xmlns:r="http://schemas.openxmlformats.org/officeDocument/2006/relationships" xmlns:m="http://schemas.openxmlformats.org/officeDocument/2006/math" xmlns:v="urn:schemas-microsoft-com:vml" xmlns:wp14="http://schemas.microsoft.com/office/word/2010/wordprocessingDrawing" xmlns:wp="http://schemas.openxmlformats.org/drawingml/2006/wordprocessingDrawing" xmlns:w10="urn:schemas-microsoft-com:office:word" xmlns:w="http://schemas.openxmlformats.org/wordprocessingml/2006/main" xmlns:w14="http://schemas.microsoft.com/office/word/2010/wordml" xmlns:w15="http://schemas.microsoft.com/office/word/2012/wordml" xmlns:w16cex="http://schemas.microsoft.com/office/word/2018/wordml/cex" xmlns:w16cid="http://schemas.microsoft.com/office/word/2016/wordml/cid" xmlns:w16="http://schemas.microsoft.com/office/word/2018/wordml" xmlns:w16sdtdh="http://schemas.microsoft.com/office/word/2020/wordml/sdtdatahash" xmlns:w16se="http://schemas.microsoft.com/office/word/2015/wordml/symex" xmlns:wpg="http://schemas.microsoft.com/office/word/2010/wordprocessingGroup" xmlns:wpi="http://schemas.microsoft.com/office/word/2010/wordprocessingInk" xmlns:wne="http://schemas.microsoft.com/office/word/2006/wordml" xmlns:wps="http://schemas.microsoft.com/office/word/2010/wordprocessingShape" mc:Ignorable="w14 w15 w16se w16cid w16 w16cex w16sdtdh wp14">
+<w:numbering xmlns:wpc="http://schemas.microsoft.com/office/word/2010/wordprocessingCanvas" xmlns:cx="http://schemas.microsoft.com/office/drawing/2014/chartex" xmlns:cx1="http://schemas.microsoft.com/office/drawing/2015/9/8/chartex" xmlns:cx2="http://schemas.microsoft.com/office/drawing/2015/10/21/chartex" xmlns:cx3="http://schemas.microsoft.com/office/drawing/2016/5/9/chartex" xmlns:cx4="http://schemas.microsoft.com/office/drawing/2016/5/10/chartex" xmlns:cx5="http://schemas.microsoft.com/office/drawing/2016/5/11/chartex" xmlns:cx6="http://schemas.microsoft.com/office/drawing/2016/5/12/chartex" xmlns:cx7="http://schemas.microsoft.com/office/drawing/2016/5/13/chartex" xmlns:cx8="http://schemas.microsoft.com/office/drawing/2016/5/14/chartex" xmlns:mc="http://schemas.openxmlformats.org/markup-compatibility/2006" xmlns:aink="http://schemas.microsoft.com/office/drawing/2016/ink" xmlns:am3d="http://schemas.microsoft.com/office/drawing/2017/model3d" xmlns:o="urn:schemas-microsoft-com:office:office" xmlns:r="http://schemas.openxmlformats.org/officeDocument/2006/relationships" xmlns:m="http://schemas.openxmlformats.org/officeDocument/2006/math" xmlns:v="urn:schemas-microsoft-com:vml" xmlns:wp14="http://schemas.microsoft.com/office/word/2010/wordprocessingDrawing" xmlns:wp="http://schemas.openxmlformats.org/drawingml/2006/wordprocessingDrawing" xmlns:w10="urn:schemas-microsoft-com:office:word" xmlns:w="http://schemas.openxmlformats.org/wordprocessingml/2006/main" xmlns:w14="http://schemas.microsoft.com/office/word/2010/wordml" xmlns:w15="http://schemas.microsoft.com/office/word/2012/wordml" xmlns:w16cid="http://schemas.microsoft.com/office/word/2016/wordml/cid" xmlns:w16se="http://schemas.microsoft.com/office/word/2015/wordml/symex" xmlns:wpg="http://schemas.microsoft.com/office/word/2010/wordprocessingGroup" xmlns:wpi="http://schemas.microsoft.com/office/word/2010/wordprocessingInk" xmlns:wne="http://schemas.microsoft.com/office/word/2006/wordml" xmlns:wps="http://schemas.microsoft.com/office/word/2010/wordprocessingShape" mc:Ignorable="w14 w15 w16se w16cid wp14">
   <w:abstractNum w:abstractNumId="0" w15:restartNumberingAfterBreak="0">
     <w:nsid w:val="FFFFFF7C"/>
     <w:multiLevelType w:val="singleLevel"/>
@@ -6417,71 +6382,71 @@
       </w:rPr>
     </w:lvl>
   </w:abstractNum>
-  <w:num w:numId="1" w16cid:durableId="490606055">
+  <w:num w:numId="1">
     <w:abstractNumId w:val="15"/>
   </w:num>
-  <w:num w:numId="2" w16cid:durableId="1354381218">
+  <w:num w:numId="2">
     <w:abstractNumId w:val="17"/>
   </w:num>
-  <w:num w:numId="3" w16cid:durableId="828057646">
+  <w:num w:numId="3">
     <w:abstractNumId w:val="10"/>
   </w:num>
-  <w:num w:numId="4" w16cid:durableId="221986758">
+  <w:num w:numId="4">
     <w:abstractNumId w:val="12"/>
   </w:num>
-  <w:num w:numId="5" w16cid:durableId="1461798506">
+  <w:num w:numId="5">
     <w:abstractNumId w:val="11"/>
   </w:num>
-  <w:num w:numId="6" w16cid:durableId="228468781">
+  <w:num w:numId="6">
     <w:abstractNumId w:val="14"/>
   </w:num>
-  <w:num w:numId="7" w16cid:durableId="1704015408">
+  <w:num w:numId="7">
     <w:abstractNumId w:val="13"/>
   </w:num>
-  <w:num w:numId="8" w16cid:durableId="1403336401">
+  <w:num w:numId="8">
     <w:abstractNumId w:val="18"/>
   </w:num>
-  <w:num w:numId="9" w16cid:durableId="1482456322">
+  <w:num w:numId="9">
     <w:abstractNumId w:val="9"/>
   </w:num>
-  <w:num w:numId="10" w16cid:durableId="365760116">
+  <w:num w:numId="10">
     <w:abstractNumId w:val="7"/>
   </w:num>
-  <w:num w:numId="11" w16cid:durableId="1519923918">
+  <w:num w:numId="11">
     <w:abstractNumId w:val="6"/>
   </w:num>
-  <w:num w:numId="12" w16cid:durableId="767430771">
+  <w:num w:numId="12">
     <w:abstractNumId w:val="5"/>
   </w:num>
-  <w:num w:numId="13" w16cid:durableId="724723956">
+  <w:num w:numId="13">
     <w:abstractNumId w:val="4"/>
   </w:num>
-  <w:num w:numId="14" w16cid:durableId="1292713926">
+  <w:num w:numId="14">
     <w:abstractNumId w:val="8"/>
   </w:num>
-  <w:num w:numId="15" w16cid:durableId="2098356289">
+  <w:num w:numId="15">
     <w:abstractNumId w:val="3"/>
   </w:num>
-  <w:num w:numId="16" w16cid:durableId="1619682706">
+  <w:num w:numId="16">
     <w:abstractNumId w:val="2"/>
   </w:num>
-  <w:num w:numId="17" w16cid:durableId="350227397">
+  <w:num w:numId="17">
     <w:abstractNumId w:val="1"/>
   </w:num>
-  <w:num w:numId="18" w16cid:durableId="1821455661">
+  <w:num w:numId="18">
     <w:abstractNumId w:val="0"/>
   </w:num>
-  <w:num w:numId="19" w16cid:durableId="786508743">
+  <w:num w:numId="19">
     <w:abstractNumId w:val="16"/>
   </w:num>
-  <w:num w:numId="20" w16cid:durableId="283465717">
+  <w:num w:numId="20">
     <w:abstractNumId w:val="19"/>
   </w:num>
 </w:numbering>
 </file>
 
 <file path=word/styles.xml><?xml version="1.0" encoding="utf-8"?>
-<w:styles xmlns:mc="http://schemas.openxmlformats.org/markup-compatibility/2006" xmlns:r="http://schemas.openxmlformats.org/officeDocument/2006/relationships" xmlns:w="http://schemas.openxmlformats.org/wordprocessingml/2006/main" xmlns:w14="http://schemas.microsoft.com/office/word/2010/wordml" xmlns:w15="http://schemas.microsoft.com/office/word/2012/wordml" xmlns:w16cex="http://schemas.microsoft.com/office/word/2018/wordml/cex" xmlns:w16cid="http://schemas.microsoft.com/office/word/2016/wordml/cid" xmlns:w16="http://schemas.microsoft.com/office/word/2018/wordml" xmlns:w16sdtdh="http://schemas.microsoft.com/office/word/2020/wordml/sdtdatahash" xmlns:w16se="http://schemas.microsoft.com/office/word/2015/wordml/symex" mc:Ignorable="w14 w15 w16se w16cid w16 w16cex w16sdtdh">
+<w:styles xmlns:mc="http://schemas.openxmlformats.org/markup-compatibility/2006" xmlns:r="http://schemas.openxmlformats.org/officeDocument/2006/relationships" xmlns:w="http://schemas.openxmlformats.org/wordprocessingml/2006/main" xmlns:w14="http://schemas.microsoft.com/office/word/2010/wordml" xmlns:w15="http://schemas.microsoft.com/office/word/2012/wordml" xmlns:w16cid="http://schemas.microsoft.com/office/word/2016/wordml/cid" xmlns:w16se="http://schemas.microsoft.com/office/word/2015/wordml/symex" mc:Ignorable="w14 w15 w16se w16cid">
   <w:docDefaults>
     <w:rPrDefault>
       <w:rPr>
@@ -6499,7 +6464,7 @@
       </w:pPr>
     </w:pPrDefault>
   </w:docDefaults>
-  <w:latentStyles w:defLockedState="0" w:defUIPriority="99" w:defSemiHidden="0" w:defUnhideWhenUsed="0" w:defQFormat="0" w:count="376">
+  <w:latentStyles w:defLockedState="0" w:defUIPriority="99" w:defSemiHidden="0" w:defUnhideWhenUsed="0" w:defQFormat="0" w:count="375">
     <w:lsdException w:name="Normal" w:uiPriority="0" w:qFormat="1"/>
     <w:lsdException w:name="heading 1" w:semiHidden="1" w:uiPriority="9" w:unhideWhenUsed="1" w:qFormat="1"/>
     <w:lsdException w:name="heading 2" w:semiHidden="1" w:uiPriority="9" w:unhideWhenUsed="1" w:qFormat="1"/>
@@ -6875,7 +6840,6 @@
     <w:lsdException w:name="Smart Hyperlink" w:semiHidden="1" w:unhideWhenUsed="1"/>
     <w:lsdException w:name="Hashtag" w:semiHidden="1" w:unhideWhenUsed="1"/>
     <w:lsdException w:name="Unresolved Mention" w:semiHidden="1" w:unhideWhenUsed="1"/>
-    <w:lsdException w:name="Smart Link" w:semiHidden="1" w:unhideWhenUsed="1"/>
   </w:latentStyles>
   <w:style w:type="paragraph" w:default="1" w:styleId="Normal">
     <w:name w:val="Normal"/>
@@ -7911,7 +7875,7 @@
 </file>
 
 <file path=word/glossary/document.xml><?xml version="1.0" encoding="utf-8"?>
-<w:glossaryDocument xmlns:wpc="http://schemas.microsoft.com/office/word/2010/wordprocessingCanvas" xmlns:cx="http://schemas.microsoft.com/office/drawing/2014/chartex" xmlns:cx1="http://schemas.microsoft.com/office/drawing/2015/9/8/chartex" xmlns:cx2="http://schemas.microsoft.com/office/drawing/2015/10/21/chartex" xmlns:cx3="http://schemas.microsoft.com/office/drawing/2016/5/9/chartex" xmlns:cx4="http://schemas.microsoft.com/office/drawing/2016/5/10/chartex" xmlns:cx5="http://schemas.microsoft.com/office/drawing/2016/5/11/chartex" xmlns:cx6="http://schemas.microsoft.com/office/drawing/2016/5/12/chartex" xmlns:cx7="http://schemas.microsoft.com/office/drawing/2016/5/13/chartex" xmlns:cx8="http://schemas.microsoft.com/office/drawing/2016/5/14/chartex" xmlns:mc="http://schemas.openxmlformats.org/markup-compatibility/2006" xmlns:aink="http://schemas.microsoft.com/office/drawing/2016/ink" xmlns:am3d="http://schemas.microsoft.com/office/drawing/2017/model3d" xmlns:o="urn:schemas-microsoft-com:office:office" xmlns:oel="http://schemas.microsoft.com/office/2019/extlst" xmlns:r="http://schemas.openxmlformats.org/officeDocument/2006/relationships" xmlns:m="http://schemas.openxmlformats.org/officeDocument/2006/math" xmlns:v="urn:schemas-microsoft-com:vml" xmlns:wp14="http://schemas.microsoft.com/office/word/2010/wordprocessingDrawing" xmlns:wp="http://schemas.openxmlformats.org/drawingml/2006/wordprocessingDrawing" xmlns:w10="urn:schemas-microsoft-com:office:word" xmlns:w="http://schemas.openxmlformats.org/wordprocessingml/2006/main" xmlns:w14="http://schemas.microsoft.com/office/word/2010/wordml" xmlns:w15="http://schemas.microsoft.com/office/word/2012/wordml" xmlns:w16cex="http://schemas.microsoft.com/office/word/2018/wordml/cex" xmlns:w16cid="http://schemas.microsoft.com/office/word/2016/wordml/cid" xmlns:w16="http://schemas.microsoft.com/office/word/2018/wordml" xmlns:w16sdtdh="http://schemas.microsoft.com/office/word/2020/wordml/sdtdatahash" xmlns:w16se="http://schemas.microsoft.com/office/word/2015/wordml/symex" xmlns:wpg="http://schemas.microsoft.com/office/word/2010/wordprocessingGroup" xmlns:wpi="http://schemas.microsoft.com/office/word/2010/wordprocessingInk" xmlns:wne="http://schemas.microsoft.com/office/word/2006/wordml" xmlns:wps="http://schemas.microsoft.com/office/word/2010/wordprocessingShape" mc:Ignorable="w14 w15 w16se w16cid w16 w16cex w16sdtdh wp14">
+<w:glossaryDocument xmlns:wpc="http://schemas.microsoft.com/office/word/2010/wordprocessingCanvas" xmlns:cx="http://schemas.microsoft.com/office/drawing/2014/chartex" xmlns:cx1="http://schemas.microsoft.com/office/drawing/2015/9/8/chartex" xmlns:cx2="http://schemas.microsoft.com/office/drawing/2015/10/21/chartex" xmlns:cx3="http://schemas.microsoft.com/office/drawing/2016/5/9/chartex" xmlns:cx4="http://schemas.microsoft.com/office/drawing/2016/5/10/chartex" xmlns:cx5="http://schemas.microsoft.com/office/drawing/2016/5/11/chartex" xmlns:cx6="http://schemas.microsoft.com/office/drawing/2016/5/12/chartex" xmlns:cx7="http://schemas.microsoft.com/office/drawing/2016/5/13/chartex" xmlns:cx8="http://schemas.microsoft.com/office/drawing/2016/5/14/chartex" xmlns:mc="http://schemas.openxmlformats.org/markup-compatibility/2006" xmlns:aink="http://schemas.microsoft.com/office/drawing/2016/ink" xmlns:am3d="http://schemas.microsoft.com/office/drawing/2017/model3d" xmlns:o="urn:schemas-microsoft-com:office:office" xmlns:r="http://schemas.openxmlformats.org/officeDocument/2006/relationships" xmlns:m="http://schemas.openxmlformats.org/officeDocument/2006/math" xmlns:v="urn:schemas-microsoft-com:vml" xmlns:wp14="http://schemas.microsoft.com/office/word/2010/wordprocessingDrawing" xmlns:wp="http://schemas.openxmlformats.org/drawingml/2006/wordprocessingDrawing" xmlns:w10="urn:schemas-microsoft-com:office:word" xmlns:w="http://schemas.openxmlformats.org/wordprocessingml/2006/main" xmlns:w14="http://schemas.microsoft.com/office/word/2010/wordml" xmlns:w15="http://schemas.microsoft.com/office/word/2012/wordml" xmlns:w16cid="http://schemas.microsoft.com/office/word/2016/wordml/cid" xmlns:w16se="http://schemas.microsoft.com/office/word/2015/wordml/symex" xmlns:wpg="http://schemas.microsoft.com/office/word/2010/wordprocessingGroup" xmlns:wpi="http://schemas.microsoft.com/office/word/2010/wordprocessingInk" xmlns:wne="http://schemas.microsoft.com/office/word/2006/wordml" xmlns:wps="http://schemas.microsoft.com/office/word/2010/wordprocessingShape" mc:Ignorable="w14 w15 w16se w16cid wp14">
   <w:docParts>
     <w:docPart>
       <w:docPartPr>
@@ -8005,7 +7969,7 @@
 </file>
 
 <file path=word/glossary/fontTable.xml><?xml version="1.0" encoding="utf-8"?>
-<w:fonts xmlns:mc="http://schemas.openxmlformats.org/markup-compatibility/2006" xmlns:r="http://schemas.openxmlformats.org/officeDocument/2006/relationships" xmlns:w="http://schemas.openxmlformats.org/wordprocessingml/2006/main" xmlns:w14="http://schemas.microsoft.com/office/word/2010/wordml" xmlns:w15="http://schemas.microsoft.com/office/word/2012/wordml" xmlns:w16cex="http://schemas.microsoft.com/office/word/2018/wordml/cex" xmlns:w16cid="http://schemas.microsoft.com/office/word/2016/wordml/cid" xmlns:w16="http://schemas.microsoft.com/office/word/2018/wordml" xmlns:w16sdtdh="http://schemas.microsoft.com/office/word/2020/wordml/sdtdatahash" xmlns:w16se="http://schemas.microsoft.com/office/word/2015/wordml/symex" mc:Ignorable="w14 w15 w16se w16cid w16 w16cex w16sdtdh">
+<w:fonts xmlns:mc="http://schemas.openxmlformats.org/markup-compatibility/2006" xmlns:r="http://schemas.openxmlformats.org/officeDocument/2006/relationships" xmlns:w="http://schemas.openxmlformats.org/wordprocessingml/2006/main" xmlns:w14="http://schemas.microsoft.com/office/word/2010/wordml" xmlns:w15="http://schemas.microsoft.com/office/word/2012/wordml" xmlns:w16cid="http://schemas.microsoft.com/office/word/2016/wordml/cid" xmlns:w16se="http://schemas.microsoft.com/office/word/2015/wordml/symex" mc:Ignorable="w14 w15 w16se w16cid">
   <w:font w:name="Symbol">
     <w:panose1 w:val="05050102010706020507"/>
     <w:charset w:val="02"/>
@@ -8018,7 +7982,7 @@
     <w:charset w:val="00"/>
     <w:family w:val="roman"/>
     <w:pitch w:val="variable"/>
-    <w:sig w:usb0="E0002EFF" w:usb1="C000785B" w:usb2="00000009" w:usb3="00000000" w:csb0="000001FF" w:csb1="00000000"/>
+    <w:sig w:usb0="E0002AFF" w:usb1="C0007843" w:usb2="00000009" w:usb3="00000000" w:csb0="000001FF" w:csb1="00000000"/>
   </w:font>
   <w:font w:name="Century Gothic">
     <w:panose1 w:val="020B0502020202020204"/>
@@ -8051,7 +8015,6 @@
   </w:font>
   <w:font w:name="Meiryo">
     <w:altName w:val="メイリオ"/>
-    <w:panose1 w:val="020B0604030504040204"/>
     <w:charset w:val="80"/>
     <w:family w:val="swiss"/>
     <w:pitch w:val="variable"/>
@@ -8076,18 +8039,17 @@
     <w:charset w:val="00"/>
     <w:family w:val="swiss"/>
     <w:pitch w:val="variable"/>
-    <w:sig w:usb0="E0002EFF" w:usb1="C0007843" w:usb2="00000009" w:usb3="00000000" w:csb0="000001FF" w:csb1="00000000"/>
+    <w:sig w:usb0="E0002AFF" w:usb1="C0007843" w:usb2="00000009" w:usb3="00000000" w:csb0="000001FF" w:csb1="00000000"/>
   </w:font>
   <w:font w:name="Calibri">
     <w:panose1 w:val="020F0502020204030204"/>
     <w:charset w:val="00"/>
     <w:family w:val="swiss"/>
     <w:pitch w:val="variable"/>
-    <w:sig w:usb0="E0002AFF" w:usb1="C000247B" w:usb2="00000009" w:usb3="00000000" w:csb0="000001FF" w:csb1="00000000"/>
+    <w:sig w:usb0="E0002AFF" w:usb1="4000ACFF" w:usb2="00000001" w:usb3="00000000" w:csb0="000001FF" w:csb1="00000000"/>
   </w:font>
   <w:font w:name="Yu Mincho">
     <w:altName w:val="游明朝"/>
-    <w:panose1 w:val="02020400000000000000"/>
     <w:charset w:val="80"/>
     <w:family w:val="roman"/>
     <w:pitch w:val="variable"/>
@@ -8098,7 +8060,7 @@
     <w:charset w:val="00"/>
     <w:family w:val="swiss"/>
     <w:pitch w:val="variable"/>
-    <w:sig w:usb0="E0002AFF" w:usb1="C000247B" w:usb2="00000009" w:usb3="00000000" w:csb0="000001FF" w:csb1="00000000"/>
+    <w:sig w:usb0="A0002AEF" w:usb1="4000207B" w:usb2="00000000" w:usb3="00000000" w:csb0="000001FF" w:csb1="00000000"/>
   </w:font>
   <w:font w:name="Yu Gothic Light">
     <w:altName w:val="游ゴシック Light"/>
@@ -8112,7 +8074,7 @@
 </file>
 
 <file path=word/glossary/settings.xml><?xml version="1.0" encoding="utf-8"?>
-<w:settings xmlns:mc="http://schemas.openxmlformats.org/markup-compatibility/2006" xmlns:o="urn:schemas-microsoft-com:office:office" xmlns:r="http://schemas.openxmlformats.org/officeDocument/2006/relationships" xmlns:m="http://schemas.openxmlformats.org/officeDocument/2006/math" xmlns:v="urn:schemas-microsoft-com:vml" xmlns:w10="urn:schemas-microsoft-com:office:word" xmlns:w="http://schemas.openxmlformats.org/wordprocessingml/2006/main" xmlns:w14="http://schemas.microsoft.com/office/word/2010/wordml" xmlns:w15="http://schemas.microsoft.com/office/word/2012/wordml" xmlns:w16cex="http://schemas.microsoft.com/office/word/2018/wordml/cex" xmlns:w16cid="http://schemas.microsoft.com/office/word/2016/wordml/cid" xmlns:w16="http://schemas.microsoft.com/office/word/2018/wordml" xmlns:w16sdtdh="http://schemas.microsoft.com/office/word/2020/wordml/sdtdatahash" xmlns:w16se="http://schemas.microsoft.com/office/word/2015/wordml/symex" xmlns:sl="http://schemas.openxmlformats.org/schemaLibrary/2006/main" mc:Ignorable="w14 w15 w16se w16cid w16 w16cex w16sdtdh">
+<w:settings xmlns:mc="http://schemas.openxmlformats.org/markup-compatibility/2006" xmlns:o="urn:schemas-microsoft-com:office:office" xmlns:r="http://schemas.openxmlformats.org/officeDocument/2006/relationships" xmlns:m="http://schemas.openxmlformats.org/officeDocument/2006/math" xmlns:v="urn:schemas-microsoft-com:vml" xmlns:w10="urn:schemas-microsoft-com:office:word" xmlns:w="http://schemas.openxmlformats.org/wordprocessingml/2006/main" xmlns:w14="http://schemas.microsoft.com/office/word/2010/wordml" xmlns:w15="http://schemas.microsoft.com/office/word/2012/wordml" xmlns:w16cid="http://schemas.microsoft.com/office/word/2016/wordml/cid" xmlns:w16se="http://schemas.microsoft.com/office/word/2015/wordml/symex" xmlns:sl="http://schemas.openxmlformats.org/schemaLibrary/2006/main" mc:Ignorable="w14 w15 w16se w16cid">
   <w:view w:val="normal"/>
   <w:revisionView w:comments="0" w:insDel="0"/>
   <w:defaultTabStop w:val="708"/>
@@ -8148,6 +8110,7 @@
     <w:rsid w:val="00D36671"/>
     <w:rsid w:val="00D57DCC"/>
     <w:rsid w:val="00D673B3"/>
+    <w:rsid w:val="00D739FA"/>
     <w:rsid w:val="00DA3537"/>
     <w:rsid w:val="00DB27B9"/>
     <w:rsid w:val="00E07FCD"/>
@@ -8174,7 +8137,7 @@
 </file>
 
 <file path=word/glossary/styles.xml><?xml version="1.0" encoding="utf-8"?>
-<w:styles xmlns:mc="http://schemas.openxmlformats.org/markup-compatibility/2006" xmlns:r="http://schemas.openxmlformats.org/officeDocument/2006/relationships" xmlns:w="http://schemas.openxmlformats.org/wordprocessingml/2006/main" xmlns:w14="http://schemas.microsoft.com/office/word/2010/wordml" xmlns:w15="http://schemas.microsoft.com/office/word/2012/wordml" xmlns:w16cex="http://schemas.microsoft.com/office/word/2018/wordml/cex" xmlns:w16cid="http://schemas.microsoft.com/office/word/2016/wordml/cid" xmlns:w16="http://schemas.microsoft.com/office/word/2018/wordml" xmlns:w16sdtdh="http://schemas.microsoft.com/office/word/2020/wordml/sdtdatahash" xmlns:w16se="http://schemas.microsoft.com/office/word/2015/wordml/symex" mc:Ignorable="w14 w15 w16se w16cid w16 w16cex w16sdtdh">
+<w:styles xmlns:mc="http://schemas.openxmlformats.org/markup-compatibility/2006" xmlns:r="http://schemas.openxmlformats.org/officeDocument/2006/relationships" xmlns:w="http://schemas.openxmlformats.org/wordprocessingml/2006/main" xmlns:w14="http://schemas.microsoft.com/office/word/2010/wordml" xmlns:w15="http://schemas.microsoft.com/office/word/2012/wordml" xmlns:w16cid="http://schemas.microsoft.com/office/word/2016/wordml/cid" xmlns:w16se="http://schemas.microsoft.com/office/word/2015/wordml/symex" mc:Ignorable="w14 w15 w16se w16cid">
   <w:docDefaults>
     <w:rPrDefault>
       <w:rPr>
@@ -8190,7 +8153,7 @@
       </w:pPr>
     </w:pPrDefault>
   </w:docDefaults>
-  <w:latentStyles w:defLockedState="0" w:defUIPriority="99" w:defSemiHidden="0" w:defUnhideWhenUsed="0" w:defQFormat="0" w:count="376">
+  <w:latentStyles w:defLockedState="0" w:defUIPriority="99" w:defSemiHidden="0" w:defUnhideWhenUsed="0" w:defQFormat="0" w:count="375">
     <w:lsdException w:name="Normal" w:uiPriority="0" w:qFormat="1"/>
     <w:lsdException w:name="heading 1" w:uiPriority="9" w:qFormat="1"/>
     <w:lsdException w:name="heading 2" w:semiHidden="1" w:uiPriority="9" w:unhideWhenUsed="1" w:qFormat="1"/>
@@ -8566,7 +8529,6 @@
     <w:lsdException w:name="Smart Hyperlink" w:semiHidden="1" w:unhideWhenUsed="1"/>
     <w:lsdException w:name="Hashtag" w:semiHidden="1" w:unhideWhenUsed="1"/>
     <w:lsdException w:name="Unresolved Mention" w:semiHidden="1" w:unhideWhenUsed="1"/>
-    <w:lsdException w:name="Smart Link" w:semiHidden="1" w:unhideWhenUsed="1"/>
   </w:latentStyles>
   <w:style w:type="paragraph" w:default="1" w:styleId="Normal">
     <w:name w:val="Normal"/>
@@ -8675,7 +8637,7 @@
 </file>
 
 <file path=word/glossary/webSettings.xml><?xml version="1.0" encoding="utf-8"?>
-<w:webSettings xmlns:mc="http://schemas.openxmlformats.org/markup-compatibility/2006" xmlns:r="http://schemas.openxmlformats.org/officeDocument/2006/relationships" xmlns:w="http://schemas.openxmlformats.org/wordprocessingml/2006/main" xmlns:w14="http://schemas.microsoft.com/office/word/2010/wordml" xmlns:w15="http://schemas.microsoft.com/office/word/2012/wordml" xmlns:w16cex="http://schemas.microsoft.com/office/word/2018/wordml/cex" xmlns:w16cid="http://schemas.microsoft.com/office/word/2016/wordml/cid" xmlns:w16="http://schemas.microsoft.com/office/word/2018/wordml" xmlns:w16sdtdh="http://schemas.microsoft.com/office/word/2020/wordml/sdtdatahash" xmlns:w16se="http://schemas.microsoft.com/office/word/2015/wordml/symex" mc:Ignorable="w14 w15 w16se w16cid w16 w16cex w16sdtdh">
+<w:webSettings xmlns:mc="http://schemas.openxmlformats.org/markup-compatibility/2006" xmlns:r="http://schemas.openxmlformats.org/officeDocument/2006/relationships" xmlns:w="http://schemas.openxmlformats.org/wordprocessingml/2006/main" xmlns:w14="http://schemas.microsoft.com/office/word/2010/wordml" xmlns:w15="http://schemas.microsoft.com/office/word/2012/wordml" xmlns:w16cid="http://schemas.microsoft.com/office/word/2016/wordml/cid" xmlns:w16se="http://schemas.microsoft.com/office/word/2015/wordml/symex" mc:Ignorable="w14 w15 w16se w16cid">
   <w:optimizeForBrowser/>
   <w:allowPNG/>
 </w:webSettings>
@@ -8966,7 +8928,7 @@
 </file>
 
 <file path=customXml/itemProps2.xml><?xml version="1.0" encoding="utf-8"?>
-<ds:datastoreItem xmlns:ds="http://schemas.openxmlformats.org/officeDocument/2006/customXml" ds:itemID="{D7F416E9-A272-414F-817C-819994E629C6}">
+<ds:datastoreItem xmlns:ds="http://schemas.openxmlformats.org/officeDocument/2006/customXml" ds:itemID="{6E61ADA5-189F-4F98-9686-9D361B0B15CD}">
   <ds:schemaRefs>
     <ds:schemaRef ds:uri="http://schemas.openxmlformats.org/officeDocument/2006/bibliography"/>
   </ds:schemaRefs>

</xml_diff>

<commit_message>
[UPD] Just bootstrap intead of html & css
</commit_message>
<xml_diff>
--- a/Curriculum_Facundo.docx
+++ b/Curriculum_Facundo.docx
@@ -767,8 +767,6 @@
                     </w:rPr>
                     <w:t>)</w:t>
                   </w:r>
-                  <w:bookmarkStart w:id="0" w:name="_GoBack"/>
-                  <w:bookmarkEnd w:id="0"/>
                 </w:p>
                 <w:p>
                   <w:pPr>
@@ -896,32 +894,10 @@
                       <w:szCs w:val="24"/>
                       <w:lang w:val="es-AR"/>
                     </w:rPr>
-                    <w:t>HTML</w:t>
-                  </w:r>
-                  <w:r>
-                    <w:rPr>
-                      <w:sz w:val="24"/>
-                      <w:szCs w:val="24"/>
-                      <w:lang w:val="es-AR"/>
-                    </w:rPr>
-                    <w:t>,</w:t>
-                  </w:r>
-                  <w:r>
-                    <w:rPr>
-                      <w:sz w:val="24"/>
-                      <w:szCs w:val="24"/>
-                      <w:lang w:val="es-AR"/>
-                    </w:rPr>
-                    <w:t xml:space="preserve"> CSS </w:t>
-                  </w:r>
-                  <w:r>
-                    <w:rPr>
-                      <w:sz w:val="24"/>
-                      <w:szCs w:val="24"/>
-                      <w:lang w:val="es-AR"/>
-                    </w:rPr>
-                    <w:t>(Bootstrap)</w:t>
-                  </w:r>
+                    <w:t>Bootstrap</w:t>
+                  </w:r>
+                  <w:bookmarkStart w:id="0" w:name="_GoBack"/>
+                  <w:bookmarkEnd w:id="0"/>
                 </w:p>
                 <w:p>
                   <w:pPr>
@@ -2233,7 +2209,7 @@
                                 </wp:inline>
                               </w:drawing>
                             </mc:Choice>
-                            <mc:Fallback xmlns:w16sdtdh="http://schemas.microsoft.com/office/word/2020/wordml/sdtdatahash" xmlns:w16="http://schemas.microsoft.com/office/word/2018/wordml" xmlns:w16cex="http://schemas.microsoft.com/office/word/2018/wordml/cex" xmlns:oel="http://schemas.microsoft.com/office/2019/extlst">
+                            <mc:Fallback xmlns:oel="http://schemas.microsoft.com/office/2019/extlst" xmlns:w16cex="http://schemas.microsoft.com/office/word/2018/wordml/cex" xmlns:w16="http://schemas.microsoft.com/office/word/2018/wordml" xmlns:w16sdtdh="http://schemas.microsoft.com/office/word/2020/wordml/sdtdatahash">
                               <w:pict>
                                 <v:group w14:anchorId="08E4E4EB" id="Grupo 322" o:spid="_x0000_s1026" alt="Título: Icono de correo electrónico" style="width:25.9pt;height:25.9pt;mso-position-horizontal-relative:char;mso-position-vertical-relative:line" coordsize="329184,329184" o:gfxdata="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">
                                   <v:oval id="Elipse 7" o:spid="_x0000_s1027" style="position:absolute;width:329184;height:329184;visibility:visible;mso-wrap-style:square;v-text-anchor:middle" o:gfxdata="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" fillcolor="#ffd556 [3204]" stroked="f" strokeweight="1pt">
@@ -5009,7 +4985,7 @@
                                 </wp:inline>
                               </w:drawing>
                             </mc:Choice>
-                            <mc:Fallback xmlns:w16sdtdh="http://schemas.microsoft.com/office/word/2020/wordml/sdtdatahash" xmlns:w16="http://schemas.microsoft.com/office/word/2018/wordml" xmlns:w16cex="http://schemas.microsoft.com/office/word/2018/wordml/cex" xmlns:oel="http://schemas.microsoft.com/office/2019/extlst">
+                            <mc:Fallback xmlns:oel="http://schemas.microsoft.com/office/2019/extlst" xmlns:w16cex="http://schemas.microsoft.com/office/word/2018/wordml/cex" xmlns:w16="http://schemas.microsoft.com/office/word/2018/wordml" xmlns:w16sdtdh="http://schemas.microsoft.com/office/word/2020/wordml/sdtdatahash">
                               <w:pict>
                                 <v:group w14:anchorId="244406C6" id="Grupo 303" o:spid="_x0000_s1026" alt="Título: Icono de teléfono" style="width:25.9pt;height:25.9pt;mso-position-horizontal-relative:char;mso-position-vertical-relative:line" coordsize="338328,338328" o:gfxdata="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">
                                   <v:oval id="Elipse 2" o:spid="_x0000_s1027" style="position:absolute;width:338328;height:338328;visibility:visible;mso-wrap-style:square;v-text-anchor:middle" o:gfxdata="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" fillcolor="#ffd556 [3204]" stroked="f" strokeweight="1pt">
@@ -7982,7 +7958,7 @@
     <w:charset w:val="00"/>
     <w:family w:val="roman"/>
     <w:pitch w:val="variable"/>
-    <w:sig w:usb0="E0002AFF" w:usb1="C0007843" w:usb2="00000009" w:usb3="00000000" w:csb0="000001FF" w:csb1="00000000"/>
+    <w:sig w:usb0="E0002EFF" w:usb1="C000785B" w:usb2="00000009" w:usb3="00000000" w:csb0="000001FF" w:csb1="00000000"/>
   </w:font>
   <w:font w:name="Century Gothic">
     <w:panose1 w:val="020B0502020202020204"/>
@@ -8039,14 +8015,14 @@
     <w:charset w:val="00"/>
     <w:family w:val="swiss"/>
     <w:pitch w:val="variable"/>
-    <w:sig w:usb0="E0002AFF" w:usb1="C0007843" w:usb2="00000009" w:usb3="00000000" w:csb0="000001FF" w:csb1="00000000"/>
+    <w:sig w:usb0="E0002EFF" w:usb1="C000785B" w:usb2="00000009" w:usb3="00000000" w:csb0="000001FF" w:csb1="00000000"/>
   </w:font>
   <w:font w:name="Calibri">
     <w:panose1 w:val="020F0502020204030204"/>
     <w:charset w:val="00"/>
     <w:family w:val="swiss"/>
     <w:pitch w:val="variable"/>
-    <w:sig w:usb0="E0002AFF" w:usb1="4000ACFF" w:usb2="00000001" w:usb3="00000000" w:csb0="000001FF" w:csb1="00000000"/>
+    <w:sig w:usb0="E4002EFF" w:usb1="C000247B" w:usb2="00000009" w:usb3="00000000" w:csb0="000001FF" w:csb1="00000000"/>
   </w:font>
   <w:font w:name="Yu Mincho">
     <w:altName w:val="游明朝"/>
@@ -8060,7 +8036,7 @@
     <w:charset w:val="00"/>
     <w:family w:val="swiss"/>
     <w:pitch w:val="variable"/>
-    <w:sig w:usb0="A0002AEF" w:usb1="4000207B" w:usb2="00000000" w:usb3="00000000" w:csb0="000001FF" w:csb1="00000000"/>
+    <w:sig w:usb0="E4002EFF" w:usb1="C000247B" w:usb2="00000009" w:usb3="00000000" w:csb0="000001FF" w:csb1="00000000"/>
   </w:font>
   <w:font w:name="Yu Gothic Light">
     <w:altName w:val="游ゴシック Light"/>
@@ -8098,6 +8074,7 @@
     <w:rsid w:val="003D1C54"/>
     <w:rsid w:val="004020A4"/>
     <w:rsid w:val="004532A1"/>
+    <w:rsid w:val="00506780"/>
     <w:rsid w:val="00564373"/>
     <w:rsid w:val="008B2138"/>
     <w:rsid w:val="008C4B0D"/>
@@ -8928,7 +8905,7 @@
 </file>
 
 <file path=customXml/itemProps2.xml><?xml version="1.0" encoding="utf-8"?>
-<ds:datastoreItem xmlns:ds="http://schemas.openxmlformats.org/officeDocument/2006/customXml" ds:itemID="{6E61ADA5-189F-4F98-9686-9D361B0B15CD}">
+<ds:datastoreItem xmlns:ds="http://schemas.openxmlformats.org/officeDocument/2006/customXml" ds:itemID="{8BD90083-C539-4FB7-BCBB-4AAF806FAEC6}">
   <ds:schemaRefs>
     <ds:schemaRef ds:uri="http://schemas.openxmlformats.org/officeDocument/2006/bibliography"/>
   </ds:schemaRefs>

</xml_diff>

<commit_message>
[UPD] new job :)
</commit_message>
<xml_diff>
--- a/Curriculum_Facundo.docx
+++ b/Curriculum_Facundo.docx
@@ -1,6 +1,6 @@
 
 <file path=word/document.xml><?xml version="1.0" encoding="utf-8"?>
-<w:document xmlns:wpc="http://schemas.microsoft.com/office/word/2010/wordprocessingCanvas" xmlns:cx="http://schemas.microsoft.com/office/drawing/2014/chartex" xmlns:cx1="http://schemas.microsoft.com/office/drawing/2015/9/8/chartex" xmlns:cx2="http://schemas.microsoft.com/office/drawing/2015/10/21/chartex" xmlns:cx3="http://schemas.microsoft.com/office/drawing/2016/5/9/chartex" xmlns:cx4="http://schemas.microsoft.com/office/drawing/2016/5/10/chartex" xmlns:cx5="http://schemas.microsoft.com/office/drawing/2016/5/11/chartex" xmlns:cx6="http://schemas.microsoft.com/office/drawing/2016/5/12/chartex" xmlns:cx7="http://schemas.microsoft.com/office/drawing/2016/5/13/chartex" xmlns:cx8="http://schemas.microsoft.com/office/drawing/2016/5/14/chartex" xmlns:mc="http://schemas.openxmlformats.org/markup-compatibility/2006" xmlns:aink="http://schemas.microsoft.com/office/drawing/2016/ink" xmlns:am3d="http://schemas.microsoft.com/office/drawing/2017/model3d" xmlns:o="urn:schemas-microsoft-com:office:office" xmlns:r="http://schemas.openxmlformats.org/officeDocument/2006/relationships" xmlns:m="http://schemas.openxmlformats.org/officeDocument/2006/math" xmlns:v="urn:schemas-microsoft-com:vml" xmlns:wp14="http://schemas.microsoft.com/office/word/2010/wordprocessingDrawing" xmlns:wp="http://schemas.openxmlformats.org/drawingml/2006/wordprocessingDrawing" xmlns:w10="urn:schemas-microsoft-com:office:word" xmlns:w="http://schemas.openxmlformats.org/wordprocessingml/2006/main" xmlns:w14="http://schemas.microsoft.com/office/word/2010/wordml" xmlns:w15="http://schemas.microsoft.com/office/word/2012/wordml" xmlns:w16cid="http://schemas.microsoft.com/office/word/2016/wordml/cid" xmlns:w16se="http://schemas.microsoft.com/office/word/2015/wordml/symex" xmlns:wpg="http://schemas.microsoft.com/office/word/2010/wordprocessingGroup" xmlns:wpi="http://schemas.microsoft.com/office/word/2010/wordprocessingInk" xmlns:wne="http://schemas.microsoft.com/office/word/2006/wordml" xmlns:wps="http://schemas.microsoft.com/office/word/2010/wordprocessingShape" mc:Ignorable="w14 w15 w16se w16cid wp14">
+<w:document xmlns:wpc="http://schemas.microsoft.com/office/word/2010/wordprocessingCanvas" xmlns:cx="http://schemas.microsoft.com/office/drawing/2014/chartex" xmlns:cx1="http://schemas.microsoft.com/office/drawing/2015/9/8/chartex" xmlns:cx2="http://schemas.microsoft.com/office/drawing/2015/10/21/chartex" xmlns:cx3="http://schemas.microsoft.com/office/drawing/2016/5/9/chartex" xmlns:cx4="http://schemas.microsoft.com/office/drawing/2016/5/10/chartex" xmlns:cx5="http://schemas.microsoft.com/office/drawing/2016/5/11/chartex" xmlns:cx6="http://schemas.microsoft.com/office/drawing/2016/5/12/chartex" xmlns:cx7="http://schemas.microsoft.com/office/drawing/2016/5/13/chartex" xmlns:cx8="http://schemas.microsoft.com/office/drawing/2016/5/14/chartex" xmlns:mc="http://schemas.openxmlformats.org/markup-compatibility/2006" xmlns:aink="http://schemas.microsoft.com/office/drawing/2016/ink" xmlns:am3d="http://schemas.microsoft.com/office/drawing/2017/model3d" xmlns:o="urn:schemas-microsoft-com:office:office" xmlns:oel="http://schemas.microsoft.com/office/2019/extlst" xmlns:r="http://schemas.openxmlformats.org/officeDocument/2006/relationships" xmlns:m="http://schemas.openxmlformats.org/officeDocument/2006/math" xmlns:v="urn:schemas-microsoft-com:vml" xmlns:wp14="http://schemas.microsoft.com/office/word/2010/wordprocessingDrawing" xmlns:wp="http://schemas.openxmlformats.org/drawingml/2006/wordprocessingDrawing" xmlns:w10="urn:schemas-microsoft-com:office:word" xmlns:w="http://schemas.openxmlformats.org/wordprocessingml/2006/main" xmlns:w14="http://schemas.microsoft.com/office/word/2010/wordml" xmlns:w15="http://schemas.microsoft.com/office/word/2012/wordml" xmlns:w16cex="http://schemas.microsoft.com/office/word/2018/wordml/cex" xmlns:w16cid="http://schemas.microsoft.com/office/word/2016/wordml/cid" xmlns:w16="http://schemas.microsoft.com/office/word/2018/wordml" xmlns:w16sdtdh="http://schemas.microsoft.com/office/word/2020/wordml/sdtdatahash" xmlns:w16se="http://schemas.microsoft.com/office/word/2015/wordml/symex" xmlns:wpg="http://schemas.microsoft.com/office/word/2010/wordprocessingGroup" xmlns:wpi="http://schemas.microsoft.com/office/word/2010/wordprocessingInk" xmlns:wne="http://schemas.microsoft.com/office/word/2006/wordml" xmlns:wps="http://schemas.microsoft.com/office/word/2010/wordprocessingShape" mc:Ignorable="w14 w15 w16se w16cid w16 w16cex w16sdtdh wp14">
   <w:body>
     <w:tbl>
       <w:tblPr>
@@ -121,7 +121,6 @@
                       <w:showingPlcHdr/>
                       <w15:appearance w15:val="hidden"/>
                     </w:sdtPr>
-                    <w:sdtEndPr/>
                     <w:sdtContent>
                       <w:r>
                         <w:rPr>
@@ -156,13 +155,13 @@
                     <w:rPr>
                       <w:sz w:val="26"/>
                     </w:rPr>
-                    <w:t>Armado y reparación de PC</w:t>
+                    <w:t>Servicio Técnico</w:t>
                   </w:r>
                   <w:r>
                     <w:rPr>
                       <w:sz w:val="26"/>
                     </w:rPr>
-                    <w:t xml:space="preserve"> |201</w:t>
+                    <w:t>|201</w:t>
                   </w:r>
                   <w:r>
                     <w:rPr>
@@ -180,7 +179,13 @@
                     <w:rPr>
                       <w:sz w:val="26"/>
                     </w:rPr>
-                    <w:t>2020</w:t>
+                    <w:t>202</w:t>
+                  </w:r>
+                  <w:r>
+                    <w:rPr>
+                      <w:sz w:val="26"/>
+                    </w:rPr>
+                    <w:t>3</w:t>
                   </w:r>
                 </w:p>
                 <w:p>
@@ -200,7 +205,16 @@
                       <w:sz w:val="24"/>
                       <w:szCs w:val="24"/>
                     </w:rPr>
-                    <w:t xml:space="preserve">Instalación de </w:t>
+                    <w:t>Armado y reparación de PC, i</w:t>
+                  </w:r>
+                  <w:r>
+                    <w:rPr>
+                      <w:b w:val="0"/>
+                      <w:bCs/>
+                      <w:sz w:val="24"/>
+                      <w:szCs w:val="24"/>
+                    </w:rPr>
+                    <w:t xml:space="preserve">nstalación de </w:t>
                   </w:r>
                   <w:proofErr w:type="spellStart"/>
                   <w:r>
@@ -234,51 +248,280 @@
                 </w:p>
                 <w:p>
                   <w:pPr>
-                    <w:rPr>
+                    <w:pStyle w:val="Ttulo2"/>
+                    <w:rPr>
+                      <w:sz w:val="26"/>
+                    </w:rPr>
+                  </w:pPr>
+                  <w:proofErr w:type="spellStart"/>
+                  <w:r>
+                    <w:rPr>
+                      <w:bCs/>
                       <w:i/>
                       <w:iCs/>
                     </w:rPr>
+                    <w:t>Ref</w:t>
+                  </w:r>
+                  <w:proofErr w:type="spellEnd"/>
+                  <w:r>
+                    <w:rPr>
+                      <w:bCs/>
+                      <w:i/>
+                      <w:iCs/>
+                    </w:rPr>
+                    <w:t>:</w:t>
+                  </w:r>
+                  <w:r>
+                    <w:rPr>
+                      <w:i/>
+                      <w:iCs/>
+                    </w:rPr>
+                    <w:t xml:space="preserve"> Patricio </w:t>
+                  </w:r>
+                  <w:r>
+                    <w:rPr>
+                      <w:i/>
+                      <w:iCs/>
+                    </w:rPr>
+                    <w:t>Ferreira</w:t>
+                  </w:r>
+                  <w:r>
+                    <w:rPr>
+                      <w:i/>
+                      <w:iCs/>
+                    </w:rPr>
+                    <w:t xml:space="preserve"> 351 3041991</w:t>
+                  </w:r>
+                  <w:r>
+                    <w:rPr>
+                      <w:sz w:val="26"/>
+                    </w:rPr>
+                    <w:t xml:space="preserve"> </w:t>
+                  </w:r>
+                </w:p>
+                <w:p/>
+                <w:p>
+                  <w:pPr>
+                    <w:pStyle w:val="Ttulo2"/>
+                    <w:rPr>
+                      <w:sz w:val="26"/>
+                    </w:rPr>
                   </w:pPr>
                   <w:proofErr w:type="spellStart"/>
+                  <w:r>
+                    <w:rPr>
+                      <w:sz w:val="26"/>
+                    </w:rPr>
+                    <w:t>Programacion</w:t>
+                  </w:r>
+                  <w:proofErr w:type="spellEnd"/>
+                  <w:r>
+                    <w:rPr>
+                      <w:sz w:val="26"/>
+                    </w:rPr>
+                    <w:t xml:space="preserve"> </w:t>
+                  </w:r>
+                  <w:proofErr w:type="spellStart"/>
+                  <w:r>
+                    <w:rPr>
+                      <w:sz w:val="26"/>
+                    </w:rPr>
+                    <w:t>Web</w:t>
+                  </w:r>
+                  <w:r>
+                    <w:rPr>
+                      <w:sz w:val="26"/>
+                    </w:rPr>
+                    <w:t>|</w:t>
+                  </w:r>
+                  <w:r>
+                    <w:rPr>
+                      <w:sz w:val="26"/>
+                    </w:rPr>
+                    <w:t>Facultad</w:t>
+                  </w:r>
+                  <w:proofErr w:type="spellEnd"/>
+                  <w:r>
+                    <w:rPr>
+                      <w:sz w:val="26"/>
+                    </w:rPr>
+                    <w:t xml:space="preserve"> de </w:t>
+                  </w:r>
+                  <w:proofErr w:type="spellStart"/>
+                  <w:r>
+                    <w:rPr>
+                      <w:sz w:val="26"/>
+                    </w:rPr>
+                    <w:t>Odontologia</w:t>
+                  </w:r>
+                  <w:proofErr w:type="spellEnd"/>
+                  <w:r>
+                    <w:rPr>
+                      <w:sz w:val="26"/>
+                    </w:rPr>
+                    <w:t xml:space="preserve"> – UNC </w:t>
+                  </w:r>
+                  <w:r>
+                    <w:rPr>
+                      <w:sz w:val="26"/>
+                    </w:rPr>
+                    <w:t>|</w:t>
+                  </w:r>
+                  <w:r>
+                    <w:rPr>
+                      <w:sz w:val="26"/>
+                    </w:rPr>
+                    <w:t>07/2023-Actualidad</w:t>
+                  </w:r>
+                </w:p>
+                <w:p>
+                  <w:pPr>
+                    <w:pStyle w:val="Ttulo2"/>
+                    <w:rPr>
+                      <w:b w:val="0"/>
+                      <w:bCs/>
+                      <w:sz w:val="24"/>
+                      <w:szCs w:val="24"/>
+                      <w:lang w:val="en-US"/>
+                    </w:rPr>
+                  </w:pPr>
+                  <w:r>
+                    <w:rPr>
+                      <w:b w:val="0"/>
+                      <w:bCs/>
+                      <w:sz w:val="24"/>
+                      <w:szCs w:val="24"/>
+                      <w:lang w:val="en-US"/>
+                    </w:rPr>
+                    <w:t xml:space="preserve">Frontend con </w:t>
+                  </w:r>
+                  <w:proofErr w:type="spellStart"/>
+                  <w:proofErr w:type="gramStart"/>
+                  <w:r>
+                    <w:rPr>
+                      <w:b w:val="0"/>
+                      <w:bCs/>
+                      <w:sz w:val="24"/>
+                      <w:szCs w:val="24"/>
+                      <w:lang w:val="en-US"/>
+                    </w:rPr>
+                    <w:t>Htm</w:t>
+                  </w:r>
+                  <w:r>
+                    <w:rPr>
+                      <w:b w:val="0"/>
+                      <w:bCs/>
+                      <w:sz w:val="24"/>
+                      <w:szCs w:val="24"/>
+                      <w:lang w:val="en-US"/>
+                    </w:rPr>
+                    <w:t>l,CSS</w:t>
+                  </w:r>
+                  <w:proofErr w:type="spellEnd"/>
+                  <w:proofErr w:type="gramEnd"/>
+                  <w:r>
+                    <w:rPr>
+                      <w:b w:val="0"/>
+                      <w:bCs/>
+                      <w:sz w:val="24"/>
+                      <w:szCs w:val="24"/>
+                      <w:lang w:val="en-US"/>
+                    </w:rPr>
+                    <w:t>(Bootstrap),JS(Sweet Alerts), y Joomla.</w:t>
+                  </w:r>
+                  <w:r>
+                    <w:rPr>
+                      <w:b w:val="0"/>
+                      <w:bCs/>
+                      <w:sz w:val="24"/>
+                      <w:szCs w:val="24"/>
+                      <w:lang w:val="en-US"/>
+                    </w:rPr>
+                    <w:br/>
+                    <w:t xml:space="preserve">Backend con </w:t>
+                  </w:r>
+                  <w:proofErr w:type="spellStart"/>
+                  <w:r>
+                    <w:rPr>
+                      <w:b w:val="0"/>
+                      <w:bCs/>
+                      <w:sz w:val="24"/>
+                      <w:szCs w:val="24"/>
+                      <w:lang w:val="en-US"/>
+                    </w:rPr>
+                    <w:t>php</w:t>
+                  </w:r>
+                  <w:proofErr w:type="spellEnd"/>
+                  <w:r>
+                    <w:rPr>
+                      <w:b w:val="0"/>
+                      <w:bCs/>
+                      <w:sz w:val="24"/>
+                      <w:szCs w:val="24"/>
+                      <w:lang w:val="en-US"/>
+                    </w:rPr>
+                    <w:t xml:space="preserve">, </w:t>
+                  </w:r>
+                  <w:proofErr w:type="spellStart"/>
+                  <w:r>
+                    <w:rPr>
+                      <w:b w:val="0"/>
+                      <w:bCs/>
+                      <w:sz w:val="24"/>
+                      <w:szCs w:val="24"/>
+                      <w:lang w:val="en-US"/>
+                    </w:rPr>
+                    <w:t>apache</w:t>
+                  </w:r>
+                  <w:proofErr w:type="spellEnd"/>
+                  <w:r>
+                    <w:rPr>
+                      <w:b w:val="0"/>
+                      <w:bCs/>
+                      <w:sz w:val="24"/>
+                      <w:szCs w:val="24"/>
+                      <w:lang w:val="en-US"/>
+                    </w:rPr>
+                    <w:t xml:space="preserve"> y </w:t>
+                  </w:r>
+                  <w:proofErr w:type="spellStart"/>
+                  <w:r>
+                    <w:rPr>
+                      <w:b w:val="0"/>
+                      <w:bCs/>
+                      <w:sz w:val="24"/>
+                      <w:szCs w:val="24"/>
+                      <w:lang w:val="en-US"/>
+                    </w:rPr>
+                    <w:t>mysql</w:t>
+                  </w:r>
+                  <w:proofErr w:type="spellEnd"/>
+                </w:p>
+                <w:p>
+                  <w:pPr>
+                    <w:rPr>
+                      <w:i/>
+                      <w:iCs/>
+                      <w:lang w:val="en-US"/>
+                    </w:rPr>
+                  </w:pPr>
                   <w:r>
                     <w:rPr>
                       <w:b/>
                       <w:bCs/>
                       <w:i/>
                       <w:iCs/>
-                    </w:rPr>
-                    <w:t>Ref</w:t>
-                  </w:r>
-                  <w:proofErr w:type="spellEnd"/>
-                  <w:r>
-                    <w:rPr>
-                      <w:b/>
-                      <w:bCs/>
+                      <w:lang w:val="en-US"/>
+                    </w:rPr>
+                    <w:t>Ref:</w:t>
+                  </w:r>
+                  <w:r>
+                    <w:rPr>
                       <w:i/>
                       <w:iCs/>
-                    </w:rPr>
-                    <w:t>:</w:t>
-                  </w:r>
-                  <w:r>
-                    <w:rPr>
-                      <w:i/>
-                      <w:iCs/>
-                    </w:rPr>
-                    <w:t xml:space="preserve"> Patricio </w:t>
-                  </w:r>
-                  <w:r>
-                    <w:rPr>
-                      <w:i/>
-                      <w:iCs/>
-                    </w:rPr>
-                    <w:t>Ferreira</w:t>
-                  </w:r>
-                  <w:r>
-                    <w:rPr>
-                      <w:i/>
-                      <w:iCs/>
-                    </w:rPr>
-                    <w:t xml:space="preserve"> 351 3041991</w:t>
+                      <w:lang w:val="en-US"/>
+                    </w:rPr>
+                    <w:t xml:space="preserve"> </w:t>
                   </w:r>
                 </w:p>
                 <w:p>
@@ -304,7 +547,6 @@
                       <w:showingPlcHdr/>
                       <w15:appearance w15:val="hidden"/>
                     </w:sdtPr>
-                    <w:sdtEndPr/>
                     <w:sdtContent>
                       <w:r>
                         <w:rPr>
@@ -321,107 +563,6 @@
                 </w:p>
                 <w:p>
                   <w:pPr>
-                    <w:pStyle w:val="Ttulo2"/>
-                    <w:rPr>
-                      <w:sz w:val="24"/>
-                      <w:szCs w:val="24"/>
-                    </w:rPr>
-                  </w:pPr>
-                  <w:r>
-                    <w:rPr>
-                      <w:sz w:val="24"/>
-                      <w:szCs w:val="24"/>
-                      <w:u w:val="single"/>
-                    </w:rPr>
-                    <w:t>Secundario:</w:t>
-                  </w:r>
-                  <w:r>
-                    <w:rPr>
-                      <w:sz w:val="24"/>
-                      <w:szCs w:val="24"/>
-                    </w:rPr>
-                    <w:t xml:space="preserve"> </w:t>
-                  </w:r>
-                </w:p>
-                <w:p>
-                  <w:pPr>
-                    <w:pStyle w:val="Ttulo2"/>
-                    <w:rPr>
-                      <w:sz w:val="24"/>
-                      <w:szCs w:val="24"/>
-                    </w:rPr>
-                  </w:pPr>
-                  <w:r>
-                    <w:rPr>
-                      <w:sz w:val="24"/>
-                      <w:szCs w:val="24"/>
-                    </w:rPr>
-                    <w:t xml:space="preserve">Bachiller especializado en </w:t>
-                  </w:r>
-                  <w:r>
-                    <w:rPr>
-                      <w:sz w:val="24"/>
-                      <w:szCs w:val="24"/>
-                    </w:rPr>
-                    <w:t>Ciencias Sociales</w:t>
-                  </w:r>
-                  <w:r>
-                    <w:rPr>
-                      <w:sz w:val="24"/>
-                      <w:szCs w:val="24"/>
-                    </w:rPr>
-                    <w:t xml:space="preserve"> </w:t>
-                  </w:r>
-                  <w:r>
-                    <w:rPr>
-                      <w:sz w:val="24"/>
-                      <w:szCs w:val="24"/>
-                      <w:lang w:bidi="es-ES"/>
-                    </w:rPr>
-                    <w:t xml:space="preserve">| </w:t>
-                  </w:r>
-                  <w:r>
-                    <w:rPr>
-                      <w:sz w:val="24"/>
-                      <w:szCs w:val="24"/>
-                    </w:rPr>
-                    <w:t>20</w:t>
-                  </w:r>
-                  <w:r>
-                    <w:rPr>
-                      <w:sz w:val="24"/>
-                      <w:szCs w:val="24"/>
-                    </w:rPr>
-                    <w:t>20</w:t>
-                  </w:r>
-                  <w:r>
-                    <w:rPr>
-                      <w:sz w:val="24"/>
-                      <w:szCs w:val="24"/>
-                      <w:lang w:bidi="es-ES"/>
-                    </w:rPr>
-                    <w:t xml:space="preserve"> | </w:t>
-                  </w:r>
-                  <w:proofErr w:type="spellStart"/>
-                  <w:r>
-                    <w:rPr>
-                      <w:sz w:val="24"/>
-                      <w:szCs w:val="24"/>
-                    </w:rPr>
-                    <w:t>Ipem</w:t>
-                  </w:r>
-                  <w:proofErr w:type="spellEnd"/>
-                  <w:r>
-                    <w:rPr>
-                      <w:sz w:val="24"/>
-                      <w:szCs w:val="24"/>
-                    </w:rPr>
-                    <w:t xml:space="preserve"> 97</w:t>
-                  </w:r>
-                </w:p>
-                <w:p/>
-                <w:p>
-                  <w:pPr>
                     <w:rPr>
                       <w:b/>
                       <w:bCs/>
@@ -587,7 +728,7 @@
                       <w:szCs w:val="24"/>
                       <w:lang w:val="es-AR"/>
                     </w:rPr>
-                    <w:t xml:space="preserve">8 materias de 27, </w:t>
+                    <w:t>9</w:t>
                   </w:r>
                   <w:r>
                     <w:rPr>
@@ -595,6 +736,30 @@
                       <w:szCs w:val="24"/>
                       <w:lang w:val="es-AR"/>
                     </w:rPr>
+                    <w:t xml:space="preserve"> materias de </w:t>
+                  </w:r>
+                  <w:r>
+                    <w:rPr>
+                      <w:sz w:val="24"/>
+                      <w:szCs w:val="24"/>
+                      <w:lang w:val="es-AR"/>
+                    </w:rPr>
+                    <w:t>18 (Analista) 9/27 (Lic.)</w:t>
+                  </w:r>
+                  <w:r>
+                    <w:rPr>
+                      <w:sz w:val="24"/>
+                      <w:szCs w:val="24"/>
+                      <w:lang w:val="es-AR"/>
+                    </w:rPr>
+                    <w:t xml:space="preserve">, </w:t>
+                  </w:r>
+                  <w:r>
+                    <w:rPr>
+                      <w:sz w:val="24"/>
+                      <w:szCs w:val="24"/>
+                      <w:lang w:val="es-AR"/>
+                    </w:rPr>
                     <w:t>promedio 8.</w:t>
                   </w:r>
                   <w:r>
@@ -603,7 +768,7 @@
                       <w:szCs w:val="24"/>
                       <w:lang w:val="es-AR"/>
                     </w:rPr>
-                    <w:t>43</w:t>
+                    <w:t>38</w:t>
                   </w:r>
                   <w:r>
                     <w:rPr>
@@ -641,7 +806,27 @@
                       <w:u w:val="single"/>
                       <w:lang w:val="es-AR"/>
                     </w:rPr>
-                    <w:t>Curso:</w:t>
+                    <w:t>Curso</w:t>
+                  </w:r>
+                  <w:r>
+                    <w:rPr>
+                      <w:b/>
+                      <w:sz w:val="24"/>
+                      <w:szCs w:val="24"/>
+                      <w:u w:val="single"/>
+                      <w:lang w:val="es-AR"/>
+                    </w:rPr>
+                    <w:t>s</w:t>
+                  </w:r>
+                  <w:r>
+                    <w:rPr>
+                      <w:b/>
+                      <w:sz w:val="24"/>
+                      <w:szCs w:val="24"/>
+                      <w:u w:val="single"/>
+                      <w:lang w:val="es-AR"/>
+                    </w:rPr>
+                    <w:t>:</w:t>
                   </w:r>
                 </w:p>
                 <w:p>
@@ -651,52 +836,51 @@
                       <w:bCs/>
                       <w:sz w:val="24"/>
                       <w:szCs w:val="24"/>
-                      <w:lang w:val="es-AR"/>
+                      <w:lang w:val="en-US"/>
                     </w:rPr>
                   </w:pPr>
-                  <w:proofErr w:type="spellStart"/>
                   <w:r>
                     <w:rPr>
                       <w:b/>
                       <w:bCs/>
                       <w:sz w:val="24"/>
                       <w:szCs w:val="24"/>
-                      <w:lang w:val="en-US"/>
-                    </w:rPr>
-                    <w:t>Curso</w:t>
-                  </w:r>
-                  <w:proofErr w:type="spellEnd"/>
+                      <w:lang w:val="es-MX"/>
+                    </w:rPr>
+                    <w:t xml:space="preserve">Curso </w:t>
+                  </w:r>
+                  <w:proofErr w:type="spellStart"/>
                   <w:r>
                     <w:rPr>
                       <w:b/>
                       <w:bCs/>
                       <w:sz w:val="24"/>
                       <w:szCs w:val="24"/>
-                      <w:lang w:val="en-US"/>
-                    </w:rPr>
-                    <w:t xml:space="preserve"> </w:t>
-                  </w:r>
-                  <w:proofErr w:type="spellStart"/>
+                      <w:lang w:val="es-MX"/>
+                    </w:rPr>
+                    <w:t>FullStack</w:t>
+                  </w:r>
+                  <w:proofErr w:type="spellEnd"/>
                   <w:r>
                     <w:rPr>
                       <w:b/>
                       <w:bCs/>
                       <w:sz w:val="24"/>
                       <w:szCs w:val="24"/>
-                      <w:lang w:val="en-US"/>
-                    </w:rPr>
-                    <w:t>FullStack</w:t>
-                  </w:r>
-                  <w:proofErr w:type="spellEnd"/>
+                      <w:lang w:val="es-MX"/>
+                    </w:rPr>
+                    <w:t xml:space="preserve"> </w:t>
+                  </w:r>
+                  <w:proofErr w:type="gramStart"/>
                   <w:r>
                     <w:rPr>
                       <w:b/>
                       <w:bCs/>
                       <w:sz w:val="24"/>
                       <w:szCs w:val="24"/>
-                      <w:lang w:val="en-US"/>
-                    </w:rPr>
-                    <w:t xml:space="preserve"> Dev. </w:t>
+                      <w:lang w:val="es-MX"/>
+                    </w:rPr>
+                    <w:t>Dev.</w:t>
                   </w:r>
                   <w:r>
                     <w:rPr>
@@ -706,8 +890,9 @@
                       <w:szCs w:val="24"/>
                       <w:lang w:val="es-AR"/>
                     </w:rPr>
-                    <w:t>|En curso |</w:t>
-                  </w:r>
+                    <w:t>|</w:t>
+                  </w:r>
+                  <w:proofErr w:type="gramEnd"/>
                   <w:r>
                     <w:rPr>
                       <w:b/>
@@ -726,16 +911,59 @@
                       <w:szCs w:val="24"/>
                       <w:lang w:val="es-AR"/>
                     </w:rPr>
-                    <w:t>2022-Act. |Argentina Programa</w:t>
-                  </w:r>
+                    <w:t>2022-</w:t>
+                  </w:r>
+                  <w:r>
+                    <w:rPr>
+                      <w:b/>
+                      <w:bCs/>
+                      <w:sz w:val="24"/>
+                      <w:szCs w:val="24"/>
+                      <w:lang w:val="es-AR"/>
+                    </w:rPr>
+                    <w:t>05/2023</w:t>
+                  </w:r>
+                  <w:r>
+                    <w:rPr>
+                      <w:b/>
+                      <w:bCs/>
+                      <w:sz w:val="24"/>
+                      <w:szCs w:val="24"/>
+                      <w:lang w:val="es-AR"/>
+                    </w:rPr>
+                    <w:t xml:space="preserve">. </w:t>
+                  </w:r>
+                  <w:r>
+                    <w:rPr>
+                      <w:b/>
+                      <w:bCs/>
+                      <w:sz w:val="24"/>
+                      <w:szCs w:val="24"/>
+                      <w:lang w:val="en-US"/>
+                    </w:rPr>
+                    <w:t xml:space="preserve">|Argentina </w:t>
+                  </w:r>
+                  <w:proofErr w:type="spellStart"/>
+                  <w:r>
+                    <w:rPr>
+                      <w:b/>
+                      <w:bCs/>
+                      <w:sz w:val="24"/>
+                      <w:szCs w:val="24"/>
+                      <w:lang w:val="en-US"/>
+                    </w:rPr>
+                    <w:t>Programa</w:t>
+                  </w:r>
+                  <w:proofErr w:type="spellEnd"/>
                 </w:p>
                 <w:p>
                   <w:pPr>
                     <w:rPr>
+                      <w:b/>
                       <w:bCs/>
                       <w:sz w:val="24"/>
                       <w:szCs w:val="24"/>
-                      <w:lang w:val="es-AR"/>
+                      <w:lang w:val="en-US"/>
                     </w:rPr>
                   </w:pPr>
                   <w:r>
@@ -743,7 +971,7 @@
                       <w:bCs/>
                       <w:sz w:val="24"/>
                       <w:szCs w:val="24"/>
-                      <w:lang w:val="es-AR"/>
+                      <w:lang w:val="en-US"/>
                     </w:rPr>
                     <w:t>HTML, CSS(Bootstrap), JS(Angular), MySQL, java(</w:t>
                   </w:r>
@@ -753,7 +981,7 @@
                       <w:bCs/>
                       <w:sz w:val="24"/>
                       <w:szCs w:val="24"/>
-                      <w:lang w:val="es-AR"/>
+                      <w:lang w:val="en-US"/>
                     </w:rPr>
                     <w:t>springboot</w:t>
                   </w:r>
@@ -763,9 +991,100 @@
                       <w:bCs/>
                       <w:sz w:val="24"/>
                       <w:szCs w:val="24"/>
-                      <w:lang w:val="es-AR"/>
+                      <w:lang w:val="en-US"/>
                     </w:rPr>
                     <w:t>)</w:t>
+                  </w:r>
+                  <w:r>
+                    <w:rPr>
+                      <w:b/>
+                      <w:bCs/>
+                      <w:sz w:val="24"/>
+                      <w:szCs w:val="24"/>
+                      <w:lang w:val="en-US"/>
+                    </w:rPr>
+                    <w:t xml:space="preserve"> </w:t>
+                  </w:r>
+                </w:p>
+                <w:p>
+                  <w:pPr>
+                    <w:rPr>
+                      <w:b/>
+                      <w:bCs/>
+                      <w:sz w:val="24"/>
+                      <w:szCs w:val="24"/>
+                      <w:lang w:val="es-MX"/>
+                    </w:rPr>
+                  </w:pPr>
+                  <w:r>
+                    <w:rPr>
+                      <w:b/>
+                      <w:bCs/>
+                      <w:sz w:val="24"/>
+                      <w:szCs w:val="24"/>
+                      <w:lang w:val="es-MX"/>
+                    </w:rPr>
+                    <w:t xml:space="preserve">Curso </w:t>
+                  </w:r>
+                  <w:r>
+                    <w:rPr>
+                      <w:b/>
+                      <w:bCs/>
+                      <w:sz w:val="24"/>
+                      <w:szCs w:val="24"/>
+                      <w:lang w:val="es-MX"/>
+                    </w:rPr>
+                    <w:t>MySQL</w:t>
+                  </w:r>
+                  <w:r>
+                    <w:rPr>
+                      <w:b/>
+                      <w:bCs/>
+                      <w:sz w:val="24"/>
+                      <w:szCs w:val="24"/>
+                      <w:lang w:val="es-MX"/>
+                    </w:rPr>
+                    <w:t xml:space="preserve"> |En curso |07/202</w:t>
+                  </w:r>
+                  <w:r>
+                    <w:rPr>
+                      <w:b/>
+                      <w:bCs/>
+                      <w:sz w:val="24"/>
+                      <w:szCs w:val="24"/>
+                      <w:lang w:val="es-MX"/>
+                    </w:rPr>
+                    <w:t>3</w:t>
+                  </w:r>
+                  <w:r>
+                    <w:rPr>
+                      <w:b/>
+                      <w:bCs/>
+                      <w:sz w:val="24"/>
+                      <w:szCs w:val="24"/>
+                      <w:lang w:val="es-MX"/>
+                    </w:rPr>
+                    <w:t>-Act. |</w:t>
+                  </w:r>
+                  <w:r>
+                    <w:rPr>
+                      <w:b/>
+                      <w:bCs/>
+                      <w:sz w:val="24"/>
+                      <w:szCs w:val="24"/>
+                      <w:lang w:val="es-MX"/>
+                    </w:rPr>
+                    <w:t>Udem</w:t>
+                  </w:r>
+                  <w:r>
+                    <w:rPr>
+                      <w:b/>
+                      <w:bCs/>
+                      <w:sz w:val="24"/>
+                      <w:szCs w:val="24"/>
+                      <w:lang w:val="es-MX"/>
+                    </w:rPr>
+                    <w:t>y</w:t>
                   </w:r>
                 </w:p>
                 <w:p>
@@ -779,10 +1098,7 @@
                       <w:lang w:val="en-US"/>
                     </w:rPr>
                   </w:pPr>
-                </w:p>
-                <w:p>
-                  <w:pPr>
-                    <w:pStyle w:val="Ttulo1"/>
+                  <w:r>
                     <w:rPr>
                       <w:b/>
                       <w:bCs/>
@@ -790,7 +1106,8 @@
                       <w:szCs w:val="40"/>
                       <w:lang w:val="en-US"/>
                     </w:rPr>
-                  </w:pPr>
+                    <w:t>Hard</w:t>
+                  </w:r>
                   <w:r>
                     <w:rPr>
                       <w:b/>
@@ -799,7 +1116,17 @@
                       <w:szCs w:val="40"/>
                       <w:lang w:val="en-US"/>
                     </w:rPr>
-                    <w:t>Hard &amp; Soft skills</w:t>
+                    <w:t xml:space="preserve"> </w:t>
+                  </w:r>
+                  <w:r>
+                    <w:rPr>
+                      <w:b/>
+                      <w:bCs/>
+                      <w:sz w:val="40"/>
+                      <w:szCs w:val="40"/>
+                      <w:lang w:val="en-US"/>
+                    </w:rPr>
+                    <w:t>skills</w:t>
                   </w:r>
                 </w:p>
                 <w:p>
@@ -807,7 +1134,7 @@
                     <w:pStyle w:val="Prrafodelista"/>
                     <w:numPr>
                       <w:ilvl w:val="0"/>
-                      <w:numId w:val="19"/>
+                      <w:numId w:val="23"/>
                     </w:numPr>
                     <w:jc w:val="left"/>
                     <w:rPr>
@@ -817,13 +1144,21 @@
                       <w:szCs w:val="24"/>
                     </w:rPr>
                   </w:pPr>
-                  <w:r>
-                    <w:rPr>
-                      <w:sz w:val="24"/>
-                      <w:szCs w:val="24"/>
-                      <w:lang w:val="es-AR"/>
-                    </w:rPr>
-                    <w:t>Inglés</w:t>
+                  <w:proofErr w:type="spellStart"/>
+                  <w:r>
+                    <w:rPr>
+                      <w:sz w:val="24"/>
+                      <w:szCs w:val="24"/>
+                    </w:rPr>
+                    <w:t>Stack</w:t>
+                  </w:r>
+                  <w:proofErr w:type="spellEnd"/>
+                  <w:r>
+                    <w:rPr>
+                      <w:sz w:val="24"/>
+                      <w:szCs w:val="24"/>
+                    </w:rPr>
+                    <w:t xml:space="preserve"> LAMP</w:t>
                   </w:r>
                 </w:p>
                 <w:p>
@@ -831,7 +1166,7 @@
                     <w:pStyle w:val="Prrafodelista"/>
                     <w:numPr>
                       <w:ilvl w:val="0"/>
-                      <w:numId w:val="19"/>
+                      <w:numId w:val="23"/>
                     </w:numPr>
                     <w:jc w:val="left"/>
                     <w:rPr>
@@ -839,14 +1174,82 @@
                       <w:bCs/>
                       <w:sz w:val="24"/>
                       <w:szCs w:val="24"/>
+                      <w:lang w:val="en-US"/>
                     </w:rPr>
                   </w:pPr>
-                  <w:r>
-                    <w:rPr>
-                      <w:sz w:val="24"/>
-                      <w:szCs w:val="24"/>
+                  <w:proofErr w:type="spellStart"/>
+                  <w:r>
+                    <w:rPr>
+                      <w:sz w:val="24"/>
+                      <w:szCs w:val="24"/>
+                      <w:lang w:val="en-US"/>
+                    </w:rPr>
+                    <w:t>Inglés</w:t>
+                  </w:r>
+                  <w:proofErr w:type="spellEnd"/>
+                  <w:r>
+                    <w:rPr>
+                      <w:sz w:val="24"/>
+                      <w:szCs w:val="24"/>
+                      <w:lang w:val="en-US"/>
+                    </w:rPr>
+                    <w:t xml:space="preserve">, </w:t>
+                  </w:r>
+                  <w:r>
+                    <w:rPr>
+                      <w:sz w:val="24"/>
+                      <w:szCs w:val="24"/>
+                      <w:lang w:val="en-US"/>
                     </w:rPr>
                     <w:t>GIT</w:t>
+                  </w:r>
+                  <w:r>
+                    <w:rPr>
+                      <w:sz w:val="24"/>
+                      <w:szCs w:val="24"/>
+                      <w:lang w:val="en-US"/>
+                    </w:rPr>
+                    <w:t xml:space="preserve">, </w:t>
+                  </w:r>
+                  <w:r>
+                    <w:rPr>
+                      <w:sz w:val="24"/>
+                      <w:szCs w:val="24"/>
+                      <w:lang w:val="en-US"/>
+                    </w:rPr>
+                    <w:t>C</w:t>
+                  </w:r>
+                  <w:r>
+                    <w:rPr>
+                      <w:sz w:val="24"/>
+                      <w:szCs w:val="24"/>
+                      <w:lang w:val="en-US"/>
+                    </w:rPr>
+                    <w:t xml:space="preserve">, </w:t>
+                  </w:r>
+                  <w:r>
+                    <w:rPr>
+                      <w:sz w:val="24"/>
+                      <w:szCs w:val="24"/>
+                      <w:lang w:val="en-US"/>
+                    </w:rPr>
+                    <w:t>Bootstrap</w:t>
+                  </w:r>
+                  <w:r>
+                    <w:rPr>
+                      <w:sz w:val="24"/>
+                      <w:szCs w:val="24"/>
+                      <w:lang w:val="en-US"/>
+                    </w:rPr>
+                    <w:t>, J</w:t>
+                  </w:r>
+                  <w:r>
+                    <w:rPr>
+                      <w:sz w:val="24"/>
+                      <w:szCs w:val="24"/>
+                      <w:lang w:val="en-US"/>
+                    </w:rPr>
+                    <w:t>enkins</w:t>
                   </w:r>
                 </w:p>
                 <w:p>
@@ -854,7 +1257,7 @@
                     <w:pStyle w:val="Prrafodelista"/>
                     <w:numPr>
                       <w:ilvl w:val="0"/>
-                      <w:numId w:val="19"/>
+                      <w:numId w:val="23"/>
                     </w:numPr>
                     <w:jc w:val="left"/>
                     <w:rPr>
@@ -862,56 +1265,6 @@
                       <w:bCs/>
                       <w:sz w:val="24"/>
                       <w:szCs w:val="24"/>
-                    </w:rPr>
-                  </w:pPr>
-                  <w:r>
-                    <w:rPr>
-                      <w:sz w:val="24"/>
-                      <w:szCs w:val="24"/>
-                    </w:rPr>
-                    <w:t xml:space="preserve">C </w:t>
-                  </w:r>
-                </w:p>
-                <w:p>
-                  <w:pPr>
-                    <w:pStyle w:val="Prrafodelista"/>
-                    <w:numPr>
-                      <w:ilvl w:val="0"/>
-                      <w:numId w:val="19"/>
-                    </w:numPr>
-                    <w:jc w:val="left"/>
-                    <w:rPr>
-                      <w:b/>
-                      <w:bCs/>
-                      <w:sz w:val="24"/>
-                      <w:szCs w:val="24"/>
-                      <w:lang w:val="es-AR"/>
-                    </w:rPr>
-                  </w:pPr>
-                  <w:r>
-                    <w:rPr>
-                      <w:sz w:val="24"/>
-                      <w:szCs w:val="24"/>
-                      <w:lang w:val="es-AR"/>
-                    </w:rPr>
-                    <w:t>Bootstrap</w:t>
-                  </w:r>
-                  <w:bookmarkStart w:id="0" w:name="_GoBack"/>
-                  <w:bookmarkEnd w:id="0"/>
-                </w:p>
-                <w:p>
-                  <w:pPr>
-                    <w:pStyle w:val="Prrafodelista"/>
-                    <w:numPr>
-                      <w:ilvl w:val="0"/>
-                      <w:numId w:val="19"/>
-                    </w:numPr>
-                    <w:jc w:val="left"/>
-                    <w:rPr>
-                      <w:b/>
-                      <w:bCs/>
-                      <w:sz w:val="24"/>
-                      <w:szCs w:val="24"/>
                       <w:lang w:val="es-AR"/>
                     </w:rPr>
                   </w:pPr>
@@ -932,82 +1285,6 @@
                       <w:lang w:val="es-AR"/>
                     </w:rPr>
                     <w:t xml:space="preserve"> ágiles (SCRUM)</w:t>
-                  </w:r>
-                </w:p>
-                <w:p>
-                  <w:pPr>
-                    <w:pStyle w:val="Prrafodelista"/>
-                    <w:numPr>
-                      <w:ilvl w:val="0"/>
-                      <w:numId w:val="19"/>
-                    </w:numPr>
-                    <w:jc w:val="left"/>
-                    <w:rPr>
-                      <w:b/>
-                      <w:bCs/>
-                      <w:sz w:val="24"/>
-                      <w:szCs w:val="24"/>
-                    </w:rPr>
-                  </w:pPr>
-                  <w:r>
-                    <w:rPr>
-                      <w:sz w:val="24"/>
-                      <w:szCs w:val="24"/>
-                    </w:rPr>
-                    <w:t xml:space="preserve">Algoritmos de búsqueda y </w:t>
-                  </w:r>
-                  <w:r>
-                    <w:rPr>
-                      <w:sz w:val="24"/>
-                      <w:szCs w:val="24"/>
-                    </w:rPr>
-                    <w:t xml:space="preserve">ordenación, especificación formal, </w:t>
-                  </w:r>
-                  <w:proofErr w:type="spellStart"/>
-                  <w:r>
-                    <w:rPr>
-                      <w:sz w:val="24"/>
-                      <w:szCs w:val="24"/>
-                    </w:rPr>
-                    <w:t>v</w:t>
-                  </w:r>
-                  <w:r>
-                    <w:rPr>
-                      <w:sz w:val="24"/>
-                      <w:szCs w:val="24"/>
-                    </w:rPr>
-                    <w:t>erificacion</w:t>
-                  </w:r>
-                  <w:proofErr w:type="spellEnd"/>
-                  <w:r>
-                    <w:rPr>
-                      <w:sz w:val="24"/>
-                      <w:szCs w:val="24"/>
-                    </w:rPr>
-                    <w:t xml:space="preserve"> y </w:t>
-                  </w:r>
-                  <w:proofErr w:type="spellStart"/>
-                  <w:r>
-                    <w:rPr>
-                      <w:sz w:val="24"/>
-                      <w:szCs w:val="24"/>
-                    </w:rPr>
-                    <w:t>d</w:t>
-                  </w:r>
-                  <w:r>
-                    <w:rPr>
-                      <w:sz w:val="24"/>
-                      <w:szCs w:val="24"/>
-                    </w:rPr>
-                    <w:t>erivacion</w:t>
-                  </w:r>
-                  <w:proofErr w:type="spellEnd"/>
-                  <w:r>
-                    <w:rPr>
-                      <w:sz w:val="24"/>
-                      <w:szCs w:val="24"/>
-                    </w:rPr>
-                    <w:t xml:space="preserve"> de programas</w:t>
                   </w:r>
                 </w:p>
               </w:tc>
@@ -1113,7 +1390,6 @@
                       <w:showingPlcHdr/>
                       <w15:appearance w15:val="hidden"/>
                     </w:sdtPr>
-                    <w:sdtEndPr/>
                     <w:sdtContent>
                       <w:r>
                         <w:rPr>
@@ -1235,27 +1511,7 @@
                 </w:p>
                 <w:p>
                   <w:pPr>
-                    <w:spacing w:line="240" w:lineRule="auto"/>
-                    <w:rPr>
-                      <w:rStyle w:val="Ttulo1Car"/>
-                      <w:b/>
-                      <w:bCs/>
-                      <w:szCs w:val="28"/>
-                    </w:rPr>
-                  </w:pPr>
-                  <w:r>
-                    <w:rPr>
-                      <w:rStyle w:val="Ttulo1Car"/>
-                      <w:b/>
-                      <w:bCs/>
-                      <w:szCs w:val="28"/>
-                    </w:rPr>
-                    <w:t>Datos Personales:</w:t>
-                  </w:r>
-                </w:p>
-                <w:p>
-                  <w:pPr>
-                    <w:spacing w:line="240" w:lineRule="auto"/>
+                    <w:spacing w:line="276" w:lineRule="auto"/>
                     <w:rPr>
                       <w:rFonts w:asciiTheme="majorHAnsi" w:eastAsiaTheme="majorEastAsia" w:hAnsiTheme="majorHAnsi" w:cstheme="majorBidi"/>
                       <w:b/>
@@ -1266,6 +1522,15 @@
                       <w:szCs w:val="28"/>
                     </w:rPr>
                   </w:pPr>
+                  <w:r>
+                    <w:rPr>
+                      <w:rStyle w:val="Ttulo1Car"/>
+                      <w:b/>
+                      <w:bCs/>
+                      <w:szCs w:val="28"/>
+                    </w:rPr>
+                    <w:t>Datos Personales:</w:t>
+                  </w:r>
                 </w:p>
                 <w:p>
                   <w:pPr>
@@ -1344,7 +1609,7 @@
                       <w:sz w:val="24"/>
                       <w:szCs w:val="24"/>
                     </w:rPr>
-                    <w:t>1</w:t>
+                    <w:t>2</w:t>
                   </w:r>
                   <w:r>
                     <w:rPr>
@@ -1380,6 +1645,7 @@
                 </w:p>
                 <w:p>
                   <w:pPr>
+                    <w:jc w:val="left"/>
                     <w:rPr>
                       <w:lang w:val="en-US" w:eastAsia="ja-JP"/>
                     </w:rPr>
@@ -1416,14 +1682,39 @@
                         <w:rStyle w:val="Hipervnculo"/>
                         <w:lang w:val="en-US" w:eastAsia="ja-JP"/>
                       </w:rPr>
-                      <w:t>https://github.com/Hakush</w:t>
+                      <w:t>github.co</w:t>
                     </w:r>
+                    <w:r>
+                      <w:rPr>
+                        <w:rStyle w:val="Hipervnculo"/>
+                        <w:lang w:val="en-US" w:eastAsia="ja-JP"/>
+                      </w:rPr>
+                      <w:t>m</w:t>
+                    </w:r>
+                    <w:r>
+                      <w:rPr>
+                        <w:rStyle w:val="Hipervnculo"/>
+                        <w:lang w:val="en-US" w:eastAsia="ja-JP"/>
+                      </w:rPr>
+                      <w:t>/</w:t>
+                    </w:r>
+                    <w:proofErr w:type="spellStart"/>
+                    <w:r>
+                      <w:rPr>
+                        <w:rStyle w:val="Hipervnculo"/>
+                        <w:lang w:val="en-US" w:eastAsia="ja-JP"/>
+                      </w:rPr>
+                      <w:t>Hakush</w:t>
+                    </w:r>
+                    <w:proofErr w:type="spellEnd"/>
                   </w:hyperlink>
                 </w:p>
                 <w:p>
                   <w:pPr>
-                    <w:rPr>
-                      <w:lang w:val="en-US"/>
+                    <w:jc w:val="left"/>
+                    <w:rPr>
+                      <w:strike/>
+                      <w:lang w:val="en-US" w:eastAsia="ja-JP"/>
                     </w:rPr>
                   </w:pPr>
                   <w:r>
@@ -1440,7 +1731,21 @@
                       <w:strike/>
                       <w:lang w:val="en-US" w:eastAsia="ja-JP"/>
                     </w:rPr>
-                    <w:t>: in progress</w:t>
+                    <w:t>:</w:t>
+                  </w:r>
+                  <w:r>
+                    <w:rPr>
+                      <w:strike/>
+                      <w:lang w:val="en-US" w:eastAsia="ja-JP"/>
+                    </w:rPr>
+                    <w:t xml:space="preserve"> </w:t>
+                  </w:r>
+                  <w:r>
+                    <w:rPr>
+                      <w:strike/>
+                      <w:lang w:val="en-US" w:eastAsia="ja-JP"/>
+                    </w:rPr>
+                    <w:t>Hakush.github.io (in progress)</w:t>
                   </w:r>
                 </w:p>
                 <w:tbl>
@@ -2209,7 +2514,7 @@
                                 </wp:inline>
                               </w:drawing>
                             </mc:Choice>
-                            <mc:Fallback xmlns:oel="http://schemas.microsoft.com/office/2019/extlst" xmlns:w16cex="http://schemas.microsoft.com/office/word/2018/wordml/cex" xmlns:w16="http://schemas.microsoft.com/office/word/2018/wordml" xmlns:w16sdtdh="http://schemas.microsoft.com/office/word/2020/wordml/sdtdatahash">
+                            <mc:Fallback>
                               <w:pict>
                                 <v:group w14:anchorId="08E4E4EB" id="Grupo 322" o:spid="_x0000_s1026" alt="Título: Icono de correo electrónico" style="width:25.9pt;height:25.9pt;mso-position-horizontal-relative:char;mso-position-vertical-relative:line" coordsize="329184,329184" o:gfxdata="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">
                                   <v:oval id="Elipse 7" o:spid="_x0000_s1027" style="position:absolute;width:329184;height:329184;visibility:visible;mso-wrap-style:square;v-text-anchor:middle" o:gfxdata="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" fillcolor="#ffd556 [3204]" stroked="f" strokeweight="1pt">
@@ -4985,7 +5290,7 @@
                                 </wp:inline>
                               </w:drawing>
                             </mc:Choice>
-                            <mc:Fallback xmlns:oel="http://schemas.microsoft.com/office/2019/extlst" xmlns:w16cex="http://schemas.microsoft.com/office/word/2018/wordml/cex" xmlns:w16="http://schemas.microsoft.com/office/word/2018/wordml" xmlns:w16sdtdh="http://schemas.microsoft.com/office/word/2020/wordml/sdtdatahash">
+                            <mc:Fallback>
                               <w:pict>
                                 <v:group w14:anchorId="244406C6" id="Grupo 303" o:spid="_x0000_s1026" alt="Título: Icono de teléfono" style="width:25.9pt;height:25.9pt;mso-position-horizontal-relative:char;mso-position-vertical-relative:line" coordsize="338328,338328" o:gfxdata="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">
                                   <v:oval id="Elipse 2" o:spid="_x0000_s1027" style="position:absolute;width:338328;height:338328;visibility:visible;mso-wrap-style:square;v-text-anchor:middle" o:gfxdata="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" fillcolor="#ffd556 [3204]" stroked="f" strokeweight="1pt">
@@ -5091,6 +5396,32 @@
                           </w:rPr>
                           <w:t>563095</w:t>
                         </w:r>
+                        <w:r>
+                          <w:rPr>
+                            <w:sz w:val="24"/>
+                            <w:szCs w:val="24"/>
+                            <w:lang w:val="en-US"/>
+                          </w:rPr>
+                          <w:t xml:space="preserve"> (</w:t>
+                        </w:r>
+                        <w:proofErr w:type="spellStart"/>
+                        <w:r>
+                          <w:rPr>
+                            <w:sz w:val="24"/>
+                            <w:szCs w:val="24"/>
+                            <w:lang w:val="en-US"/>
+                          </w:rPr>
+                          <w:t>wsp</w:t>
+                        </w:r>
+                        <w:proofErr w:type="spellEnd"/>
+                        <w:r>
+                          <w:rPr>
+                            <w:sz w:val="24"/>
+                            <w:szCs w:val="24"/>
+                            <w:lang w:val="en-US"/>
+                          </w:rPr>
+                          <w:t>)</w:t>
+                        </w:r>
                       </w:p>
                     </w:tc>
                   </w:tr>
@@ -5144,7 +5475,7 @@
 </file>
 
 <file path=word/endnotes.xml><?xml version="1.0" encoding="utf-8"?>
-<w:endnotes xmlns:wpc="http://schemas.microsoft.com/office/word/2010/wordprocessingCanvas" xmlns:cx="http://schemas.microsoft.com/office/drawing/2014/chartex" xmlns:cx1="http://schemas.microsoft.com/office/drawing/2015/9/8/chartex" xmlns:cx2="http://schemas.microsoft.com/office/drawing/2015/10/21/chartex" xmlns:cx3="http://schemas.microsoft.com/office/drawing/2016/5/9/chartex" xmlns:cx4="http://schemas.microsoft.com/office/drawing/2016/5/10/chartex" xmlns:cx5="http://schemas.microsoft.com/office/drawing/2016/5/11/chartex" xmlns:cx6="http://schemas.microsoft.com/office/drawing/2016/5/12/chartex" xmlns:cx7="http://schemas.microsoft.com/office/drawing/2016/5/13/chartex" xmlns:cx8="http://schemas.microsoft.com/office/drawing/2016/5/14/chartex" xmlns:mc="http://schemas.openxmlformats.org/markup-compatibility/2006" xmlns:aink="http://schemas.microsoft.com/office/drawing/2016/ink" xmlns:am3d="http://schemas.microsoft.com/office/drawing/2017/model3d" xmlns:o="urn:schemas-microsoft-com:office:office" xmlns:r="http://schemas.openxmlformats.org/officeDocument/2006/relationships" xmlns:m="http://schemas.openxmlformats.org/officeDocument/2006/math" xmlns:v="urn:schemas-microsoft-com:vml" xmlns:wp14="http://schemas.microsoft.com/office/word/2010/wordprocessingDrawing" xmlns:wp="http://schemas.openxmlformats.org/drawingml/2006/wordprocessingDrawing" xmlns:w10="urn:schemas-microsoft-com:office:word" xmlns:w="http://schemas.openxmlformats.org/wordprocessingml/2006/main" xmlns:w14="http://schemas.microsoft.com/office/word/2010/wordml" xmlns:w15="http://schemas.microsoft.com/office/word/2012/wordml" xmlns:w16cid="http://schemas.microsoft.com/office/word/2016/wordml/cid" xmlns:w16se="http://schemas.microsoft.com/office/word/2015/wordml/symex" xmlns:wpg="http://schemas.microsoft.com/office/word/2010/wordprocessingGroup" xmlns:wpi="http://schemas.microsoft.com/office/word/2010/wordprocessingInk" xmlns:wne="http://schemas.microsoft.com/office/word/2006/wordml" xmlns:wps="http://schemas.microsoft.com/office/word/2010/wordprocessingShape" mc:Ignorable="w14 w15 w16se w16cid wp14">
+<w:endnotes xmlns:wpc="http://schemas.microsoft.com/office/word/2010/wordprocessingCanvas" xmlns:cx="http://schemas.microsoft.com/office/drawing/2014/chartex" xmlns:cx1="http://schemas.microsoft.com/office/drawing/2015/9/8/chartex" xmlns:cx2="http://schemas.microsoft.com/office/drawing/2015/10/21/chartex" xmlns:cx3="http://schemas.microsoft.com/office/drawing/2016/5/9/chartex" xmlns:cx4="http://schemas.microsoft.com/office/drawing/2016/5/10/chartex" xmlns:cx5="http://schemas.microsoft.com/office/drawing/2016/5/11/chartex" xmlns:cx6="http://schemas.microsoft.com/office/drawing/2016/5/12/chartex" xmlns:cx7="http://schemas.microsoft.com/office/drawing/2016/5/13/chartex" xmlns:cx8="http://schemas.microsoft.com/office/drawing/2016/5/14/chartex" xmlns:mc="http://schemas.openxmlformats.org/markup-compatibility/2006" xmlns:aink="http://schemas.microsoft.com/office/drawing/2016/ink" xmlns:am3d="http://schemas.microsoft.com/office/drawing/2017/model3d" xmlns:o="urn:schemas-microsoft-com:office:office" xmlns:oel="http://schemas.microsoft.com/office/2019/extlst" xmlns:r="http://schemas.openxmlformats.org/officeDocument/2006/relationships" xmlns:m="http://schemas.openxmlformats.org/officeDocument/2006/math" xmlns:v="urn:schemas-microsoft-com:vml" xmlns:wp14="http://schemas.microsoft.com/office/word/2010/wordprocessingDrawing" xmlns:wp="http://schemas.openxmlformats.org/drawingml/2006/wordprocessingDrawing" xmlns:w10="urn:schemas-microsoft-com:office:word" xmlns:w="http://schemas.openxmlformats.org/wordprocessingml/2006/main" xmlns:w14="http://schemas.microsoft.com/office/word/2010/wordml" xmlns:w15="http://schemas.microsoft.com/office/word/2012/wordml" xmlns:w16cex="http://schemas.microsoft.com/office/word/2018/wordml/cex" xmlns:w16cid="http://schemas.microsoft.com/office/word/2016/wordml/cid" xmlns:w16="http://schemas.microsoft.com/office/word/2018/wordml" xmlns:w16sdtdh="http://schemas.microsoft.com/office/word/2020/wordml/sdtdatahash" xmlns:w16se="http://schemas.microsoft.com/office/word/2015/wordml/symex" xmlns:wpg="http://schemas.microsoft.com/office/word/2010/wordprocessingGroup" xmlns:wpi="http://schemas.microsoft.com/office/word/2010/wordprocessingInk" xmlns:wne="http://schemas.microsoft.com/office/word/2006/wordml" xmlns:wps="http://schemas.microsoft.com/office/word/2010/wordprocessingShape" mc:Ignorable="w14 w15 w16se w16cid w16 w16cex w16sdtdh wp14">
   <w:endnote w:type="separator" w:id="-1">
     <w:p>
       <w:pPr>
@@ -5169,7 +5500,7 @@
 </file>
 
 <file path=word/footer1.xml><?xml version="1.0" encoding="utf-8"?>
-<w:ftr xmlns:wpc="http://schemas.microsoft.com/office/word/2010/wordprocessingCanvas" xmlns:cx="http://schemas.microsoft.com/office/drawing/2014/chartex" xmlns:cx1="http://schemas.microsoft.com/office/drawing/2015/9/8/chartex" xmlns:cx2="http://schemas.microsoft.com/office/drawing/2015/10/21/chartex" xmlns:cx3="http://schemas.microsoft.com/office/drawing/2016/5/9/chartex" xmlns:cx4="http://schemas.microsoft.com/office/drawing/2016/5/10/chartex" xmlns:cx5="http://schemas.microsoft.com/office/drawing/2016/5/11/chartex" xmlns:cx6="http://schemas.microsoft.com/office/drawing/2016/5/12/chartex" xmlns:cx7="http://schemas.microsoft.com/office/drawing/2016/5/13/chartex" xmlns:cx8="http://schemas.microsoft.com/office/drawing/2016/5/14/chartex" xmlns:mc="http://schemas.openxmlformats.org/markup-compatibility/2006" xmlns:aink="http://schemas.microsoft.com/office/drawing/2016/ink" xmlns:am3d="http://schemas.microsoft.com/office/drawing/2017/model3d" xmlns:o="urn:schemas-microsoft-com:office:office" xmlns:r="http://schemas.openxmlformats.org/officeDocument/2006/relationships" xmlns:m="http://schemas.openxmlformats.org/officeDocument/2006/math" xmlns:v="urn:schemas-microsoft-com:vml" xmlns:wp14="http://schemas.microsoft.com/office/word/2010/wordprocessingDrawing" xmlns:wp="http://schemas.openxmlformats.org/drawingml/2006/wordprocessingDrawing" xmlns:w10="urn:schemas-microsoft-com:office:word" xmlns:w="http://schemas.openxmlformats.org/wordprocessingml/2006/main" xmlns:w14="http://schemas.microsoft.com/office/word/2010/wordml" xmlns:w15="http://schemas.microsoft.com/office/word/2012/wordml" xmlns:w16cid="http://schemas.microsoft.com/office/word/2016/wordml/cid" xmlns:w16se="http://schemas.microsoft.com/office/word/2015/wordml/symex" xmlns:wpg="http://schemas.microsoft.com/office/word/2010/wordprocessingGroup" xmlns:wpi="http://schemas.microsoft.com/office/word/2010/wordprocessingInk" xmlns:wne="http://schemas.microsoft.com/office/word/2006/wordml" xmlns:wps="http://schemas.microsoft.com/office/word/2010/wordprocessingShape" mc:Ignorable="w14 w15 w16se w16cid wp14">
+<w:ftr xmlns:wpc="http://schemas.microsoft.com/office/word/2010/wordprocessingCanvas" xmlns:cx="http://schemas.microsoft.com/office/drawing/2014/chartex" xmlns:cx1="http://schemas.microsoft.com/office/drawing/2015/9/8/chartex" xmlns:cx2="http://schemas.microsoft.com/office/drawing/2015/10/21/chartex" xmlns:cx3="http://schemas.microsoft.com/office/drawing/2016/5/9/chartex" xmlns:cx4="http://schemas.microsoft.com/office/drawing/2016/5/10/chartex" xmlns:cx5="http://schemas.microsoft.com/office/drawing/2016/5/11/chartex" xmlns:cx6="http://schemas.microsoft.com/office/drawing/2016/5/12/chartex" xmlns:cx7="http://schemas.microsoft.com/office/drawing/2016/5/13/chartex" xmlns:cx8="http://schemas.microsoft.com/office/drawing/2016/5/14/chartex" xmlns:mc="http://schemas.openxmlformats.org/markup-compatibility/2006" xmlns:aink="http://schemas.microsoft.com/office/drawing/2016/ink" xmlns:am3d="http://schemas.microsoft.com/office/drawing/2017/model3d" xmlns:o="urn:schemas-microsoft-com:office:office" xmlns:oel="http://schemas.microsoft.com/office/2019/extlst" xmlns:r="http://schemas.openxmlformats.org/officeDocument/2006/relationships" xmlns:m="http://schemas.openxmlformats.org/officeDocument/2006/math" xmlns:v="urn:schemas-microsoft-com:vml" xmlns:wp14="http://schemas.microsoft.com/office/word/2010/wordprocessingDrawing" xmlns:wp="http://schemas.openxmlformats.org/drawingml/2006/wordprocessingDrawing" xmlns:w10="urn:schemas-microsoft-com:office:word" xmlns:w="http://schemas.openxmlformats.org/wordprocessingml/2006/main" xmlns:w14="http://schemas.microsoft.com/office/word/2010/wordml" xmlns:w15="http://schemas.microsoft.com/office/word/2012/wordml" xmlns:w16cex="http://schemas.microsoft.com/office/word/2018/wordml/cex" xmlns:w16cid="http://schemas.microsoft.com/office/word/2016/wordml/cid" xmlns:w16="http://schemas.microsoft.com/office/word/2018/wordml" xmlns:w16sdtdh="http://schemas.microsoft.com/office/word/2020/wordml/sdtdatahash" xmlns:w16se="http://schemas.microsoft.com/office/word/2015/wordml/symex" xmlns:wpg="http://schemas.microsoft.com/office/word/2010/wordprocessingGroup" xmlns:wpi="http://schemas.microsoft.com/office/word/2010/wordprocessingInk" xmlns:wne="http://schemas.microsoft.com/office/word/2006/wordml" xmlns:wps="http://schemas.microsoft.com/office/word/2010/wordprocessingShape" mc:Ignorable="w14 w15 w16se w16cid w16 w16cex w16sdtdh wp14">
   <w:p>
     <w:pPr>
       <w:pStyle w:val="Piedepgina"/>
@@ -5180,7 +5511,7 @@
 </file>
 
 <file path=word/footnotes.xml><?xml version="1.0" encoding="utf-8"?>
-<w:footnotes xmlns:wpc="http://schemas.microsoft.com/office/word/2010/wordprocessingCanvas" xmlns:cx="http://schemas.microsoft.com/office/drawing/2014/chartex" xmlns:cx1="http://schemas.microsoft.com/office/drawing/2015/9/8/chartex" xmlns:cx2="http://schemas.microsoft.com/office/drawing/2015/10/21/chartex" xmlns:cx3="http://schemas.microsoft.com/office/drawing/2016/5/9/chartex" xmlns:cx4="http://schemas.microsoft.com/office/drawing/2016/5/10/chartex" xmlns:cx5="http://schemas.microsoft.com/office/drawing/2016/5/11/chartex" xmlns:cx6="http://schemas.microsoft.com/office/drawing/2016/5/12/chartex" xmlns:cx7="http://schemas.microsoft.com/office/drawing/2016/5/13/chartex" xmlns:cx8="http://schemas.microsoft.com/office/drawing/2016/5/14/chartex" xmlns:mc="http://schemas.openxmlformats.org/markup-compatibility/2006" xmlns:aink="http://schemas.microsoft.com/office/drawing/2016/ink" xmlns:am3d="http://schemas.microsoft.com/office/drawing/2017/model3d" xmlns:o="urn:schemas-microsoft-com:office:office" xmlns:r="http://schemas.openxmlformats.org/officeDocument/2006/relationships" xmlns:m="http://schemas.openxmlformats.org/officeDocument/2006/math" xmlns:v="urn:schemas-microsoft-com:vml" xmlns:wp14="http://schemas.microsoft.com/office/word/2010/wordprocessingDrawing" xmlns:wp="http://schemas.openxmlformats.org/drawingml/2006/wordprocessingDrawing" xmlns:w10="urn:schemas-microsoft-com:office:word" xmlns:w="http://schemas.openxmlformats.org/wordprocessingml/2006/main" xmlns:w14="http://schemas.microsoft.com/office/word/2010/wordml" xmlns:w15="http://schemas.microsoft.com/office/word/2012/wordml" xmlns:w16cid="http://schemas.microsoft.com/office/word/2016/wordml/cid" xmlns:w16se="http://schemas.microsoft.com/office/word/2015/wordml/symex" xmlns:wpg="http://schemas.microsoft.com/office/word/2010/wordprocessingGroup" xmlns:wpi="http://schemas.microsoft.com/office/word/2010/wordprocessingInk" xmlns:wne="http://schemas.microsoft.com/office/word/2006/wordml" xmlns:wps="http://schemas.microsoft.com/office/word/2010/wordprocessingShape" mc:Ignorable="w14 w15 w16se w16cid wp14">
+<w:footnotes xmlns:wpc="http://schemas.microsoft.com/office/word/2010/wordprocessingCanvas" xmlns:cx="http://schemas.microsoft.com/office/drawing/2014/chartex" xmlns:cx1="http://schemas.microsoft.com/office/drawing/2015/9/8/chartex" xmlns:cx2="http://schemas.microsoft.com/office/drawing/2015/10/21/chartex" xmlns:cx3="http://schemas.microsoft.com/office/drawing/2016/5/9/chartex" xmlns:cx4="http://schemas.microsoft.com/office/drawing/2016/5/10/chartex" xmlns:cx5="http://schemas.microsoft.com/office/drawing/2016/5/11/chartex" xmlns:cx6="http://schemas.microsoft.com/office/drawing/2016/5/12/chartex" xmlns:cx7="http://schemas.microsoft.com/office/drawing/2016/5/13/chartex" xmlns:cx8="http://schemas.microsoft.com/office/drawing/2016/5/14/chartex" xmlns:mc="http://schemas.openxmlformats.org/markup-compatibility/2006" xmlns:aink="http://schemas.microsoft.com/office/drawing/2016/ink" xmlns:am3d="http://schemas.microsoft.com/office/drawing/2017/model3d" xmlns:o="urn:schemas-microsoft-com:office:office" xmlns:oel="http://schemas.microsoft.com/office/2019/extlst" xmlns:r="http://schemas.openxmlformats.org/officeDocument/2006/relationships" xmlns:m="http://schemas.openxmlformats.org/officeDocument/2006/math" xmlns:v="urn:schemas-microsoft-com:vml" xmlns:wp14="http://schemas.microsoft.com/office/word/2010/wordprocessingDrawing" xmlns:wp="http://schemas.openxmlformats.org/drawingml/2006/wordprocessingDrawing" xmlns:w10="urn:schemas-microsoft-com:office:word" xmlns:w="http://schemas.openxmlformats.org/wordprocessingml/2006/main" xmlns:w14="http://schemas.microsoft.com/office/word/2010/wordml" xmlns:w15="http://schemas.microsoft.com/office/word/2012/wordml" xmlns:w16cex="http://schemas.microsoft.com/office/word/2018/wordml/cex" xmlns:w16cid="http://schemas.microsoft.com/office/word/2016/wordml/cid" xmlns:w16="http://schemas.microsoft.com/office/word/2018/wordml" xmlns:w16sdtdh="http://schemas.microsoft.com/office/word/2020/wordml/sdtdatahash" xmlns:w16se="http://schemas.microsoft.com/office/word/2015/wordml/symex" xmlns:wpg="http://schemas.microsoft.com/office/word/2010/wordprocessingGroup" xmlns:wpi="http://schemas.microsoft.com/office/word/2010/wordprocessingInk" xmlns:wne="http://schemas.microsoft.com/office/word/2006/wordml" xmlns:wps="http://schemas.microsoft.com/office/word/2010/wordprocessingShape" mc:Ignorable="w14 w15 w16se w16cid w16 w16cex w16sdtdh wp14">
   <w:footnote w:type="separator" w:id="-1">
     <w:p>
       <w:pPr>
@@ -5205,7 +5536,7 @@
 </file>
 
 <file path=word/header1.xml><?xml version="1.0" encoding="utf-8"?>
-<w:hdr xmlns:wpc="http://schemas.microsoft.com/office/word/2010/wordprocessingCanvas" xmlns:cx="http://schemas.microsoft.com/office/drawing/2014/chartex" xmlns:cx1="http://schemas.microsoft.com/office/drawing/2015/9/8/chartex" xmlns:cx2="http://schemas.microsoft.com/office/drawing/2015/10/21/chartex" xmlns:cx3="http://schemas.microsoft.com/office/drawing/2016/5/9/chartex" xmlns:cx4="http://schemas.microsoft.com/office/drawing/2016/5/10/chartex" xmlns:cx5="http://schemas.microsoft.com/office/drawing/2016/5/11/chartex" xmlns:cx6="http://schemas.microsoft.com/office/drawing/2016/5/12/chartex" xmlns:cx7="http://schemas.microsoft.com/office/drawing/2016/5/13/chartex" xmlns:cx8="http://schemas.microsoft.com/office/drawing/2016/5/14/chartex" xmlns:mc="http://schemas.openxmlformats.org/markup-compatibility/2006" xmlns:aink="http://schemas.microsoft.com/office/drawing/2016/ink" xmlns:am3d="http://schemas.microsoft.com/office/drawing/2017/model3d" xmlns:o="urn:schemas-microsoft-com:office:office" xmlns:r="http://schemas.openxmlformats.org/officeDocument/2006/relationships" xmlns:m="http://schemas.openxmlformats.org/officeDocument/2006/math" xmlns:v="urn:schemas-microsoft-com:vml" xmlns:wp14="http://schemas.microsoft.com/office/word/2010/wordprocessingDrawing" xmlns:wp="http://schemas.openxmlformats.org/drawingml/2006/wordprocessingDrawing" xmlns:w10="urn:schemas-microsoft-com:office:word" xmlns:w="http://schemas.openxmlformats.org/wordprocessingml/2006/main" xmlns:w14="http://schemas.microsoft.com/office/word/2010/wordml" xmlns:w15="http://schemas.microsoft.com/office/word/2012/wordml" xmlns:w16cid="http://schemas.microsoft.com/office/word/2016/wordml/cid" xmlns:w16se="http://schemas.microsoft.com/office/word/2015/wordml/symex" xmlns:wpg="http://schemas.microsoft.com/office/word/2010/wordprocessingGroup" xmlns:wpi="http://schemas.microsoft.com/office/word/2010/wordprocessingInk" xmlns:wne="http://schemas.microsoft.com/office/word/2006/wordml" xmlns:wps="http://schemas.microsoft.com/office/word/2010/wordprocessingShape" mc:Ignorable="w14 w15 w16se w16cid wp14">
+<w:hdr xmlns:wpc="http://schemas.microsoft.com/office/word/2010/wordprocessingCanvas" xmlns:cx="http://schemas.microsoft.com/office/drawing/2014/chartex" xmlns:cx1="http://schemas.microsoft.com/office/drawing/2015/9/8/chartex" xmlns:cx2="http://schemas.microsoft.com/office/drawing/2015/10/21/chartex" xmlns:cx3="http://schemas.microsoft.com/office/drawing/2016/5/9/chartex" xmlns:cx4="http://schemas.microsoft.com/office/drawing/2016/5/10/chartex" xmlns:cx5="http://schemas.microsoft.com/office/drawing/2016/5/11/chartex" xmlns:cx6="http://schemas.microsoft.com/office/drawing/2016/5/12/chartex" xmlns:cx7="http://schemas.microsoft.com/office/drawing/2016/5/13/chartex" xmlns:cx8="http://schemas.microsoft.com/office/drawing/2016/5/14/chartex" xmlns:mc="http://schemas.openxmlformats.org/markup-compatibility/2006" xmlns:aink="http://schemas.microsoft.com/office/drawing/2016/ink" xmlns:am3d="http://schemas.microsoft.com/office/drawing/2017/model3d" xmlns:o="urn:schemas-microsoft-com:office:office" xmlns:oel="http://schemas.microsoft.com/office/2019/extlst" xmlns:r="http://schemas.openxmlformats.org/officeDocument/2006/relationships" xmlns:m="http://schemas.openxmlformats.org/officeDocument/2006/math" xmlns:v="urn:schemas-microsoft-com:vml" xmlns:wp14="http://schemas.microsoft.com/office/word/2010/wordprocessingDrawing" xmlns:wp="http://schemas.openxmlformats.org/drawingml/2006/wordprocessingDrawing" xmlns:w10="urn:schemas-microsoft-com:office:word" xmlns:w="http://schemas.openxmlformats.org/wordprocessingml/2006/main" xmlns:w14="http://schemas.microsoft.com/office/word/2010/wordml" xmlns:w15="http://schemas.microsoft.com/office/word/2012/wordml" xmlns:w16cex="http://schemas.microsoft.com/office/word/2018/wordml/cex" xmlns:w16cid="http://schemas.microsoft.com/office/word/2016/wordml/cid" xmlns:w16="http://schemas.microsoft.com/office/word/2018/wordml" xmlns:w16sdtdh="http://schemas.microsoft.com/office/word/2020/wordml/sdtdatahash" xmlns:w16se="http://schemas.microsoft.com/office/word/2015/wordml/symex" xmlns:wpg="http://schemas.microsoft.com/office/word/2010/wordprocessingGroup" xmlns:wpi="http://schemas.microsoft.com/office/word/2010/wordprocessingInk" xmlns:wne="http://schemas.microsoft.com/office/word/2006/wordml" xmlns:wps="http://schemas.microsoft.com/office/word/2010/wordprocessingShape" mc:Ignorable="w14 w15 w16se w16cid w16 w16cex w16sdtdh wp14">
   <w:sdt>
     <w:sdtPr>
       <w:rPr>
@@ -5221,7 +5552,6 @@
       <w15:appearance w15:val="hidden"/>
       <w:text w:multiLine="1"/>
     </w:sdtPr>
-    <w:sdtEndPr/>
     <w:sdtContent>
       <w:p>
         <w:pPr>
@@ -5256,7 +5586,7 @@
 </file>
 
 <file path=word/numbering.xml><?xml version="1.0" encoding="utf-8"?>
-<w:numbering xmlns:wpc="http://schemas.microsoft.com/office/word/2010/wordprocessingCanvas" xmlns:cx="http://schemas.microsoft.com/office/drawing/2014/chartex" xmlns:cx1="http://schemas.microsoft.com/office/drawing/2015/9/8/chartex" xmlns:cx2="http://schemas.microsoft.com/office/drawing/2015/10/21/chartex" xmlns:cx3="http://schemas.microsoft.com/office/drawing/2016/5/9/chartex" xmlns:cx4="http://schemas.microsoft.com/office/drawing/2016/5/10/chartex" xmlns:cx5="http://schemas.microsoft.com/office/drawing/2016/5/11/chartex" xmlns:cx6="http://schemas.microsoft.com/office/drawing/2016/5/12/chartex" xmlns:cx7="http://schemas.microsoft.com/office/drawing/2016/5/13/chartex" xmlns:cx8="http://schemas.microsoft.com/office/drawing/2016/5/14/chartex" xmlns:mc="http://schemas.openxmlformats.org/markup-compatibility/2006" xmlns:aink="http://schemas.microsoft.com/office/drawing/2016/ink" xmlns:am3d="http://schemas.microsoft.com/office/drawing/2017/model3d" xmlns:o="urn:schemas-microsoft-com:office:office" xmlns:r="http://schemas.openxmlformats.org/officeDocument/2006/relationships" xmlns:m="http://schemas.openxmlformats.org/officeDocument/2006/math" xmlns:v="urn:schemas-microsoft-com:vml" xmlns:wp14="http://schemas.microsoft.com/office/word/2010/wordprocessingDrawing" xmlns:wp="http://schemas.openxmlformats.org/drawingml/2006/wordprocessingDrawing" xmlns:w10="urn:schemas-microsoft-com:office:word" xmlns:w="http://schemas.openxmlformats.org/wordprocessingml/2006/main" xmlns:w14="http://schemas.microsoft.com/office/word/2010/wordml" xmlns:w15="http://schemas.microsoft.com/office/word/2012/wordml" xmlns:w16cid="http://schemas.microsoft.com/office/word/2016/wordml/cid" xmlns:w16se="http://schemas.microsoft.com/office/word/2015/wordml/symex" xmlns:wpg="http://schemas.microsoft.com/office/word/2010/wordprocessingGroup" xmlns:wpi="http://schemas.microsoft.com/office/word/2010/wordprocessingInk" xmlns:wne="http://schemas.microsoft.com/office/word/2006/wordml" xmlns:wps="http://schemas.microsoft.com/office/word/2010/wordprocessingShape" mc:Ignorable="w14 w15 w16se w16cid wp14">
+<w:numbering xmlns:wpc="http://schemas.microsoft.com/office/word/2010/wordprocessingCanvas" xmlns:cx="http://schemas.microsoft.com/office/drawing/2014/chartex" xmlns:cx1="http://schemas.microsoft.com/office/drawing/2015/9/8/chartex" xmlns:cx2="http://schemas.microsoft.com/office/drawing/2015/10/21/chartex" xmlns:cx3="http://schemas.microsoft.com/office/drawing/2016/5/9/chartex" xmlns:cx4="http://schemas.microsoft.com/office/drawing/2016/5/10/chartex" xmlns:cx5="http://schemas.microsoft.com/office/drawing/2016/5/11/chartex" xmlns:cx6="http://schemas.microsoft.com/office/drawing/2016/5/12/chartex" xmlns:cx7="http://schemas.microsoft.com/office/drawing/2016/5/13/chartex" xmlns:cx8="http://schemas.microsoft.com/office/drawing/2016/5/14/chartex" xmlns:mc="http://schemas.openxmlformats.org/markup-compatibility/2006" xmlns:aink="http://schemas.microsoft.com/office/drawing/2016/ink" xmlns:am3d="http://schemas.microsoft.com/office/drawing/2017/model3d" xmlns:o="urn:schemas-microsoft-com:office:office" xmlns:oel="http://schemas.microsoft.com/office/2019/extlst" xmlns:r="http://schemas.openxmlformats.org/officeDocument/2006/relationships" xmlns:m="http://schemas.openxmlformats.org/officeDocument/2006/math" xmlns:v="urn:schemas-microsoft-com:vml" xmlns:wp14="http://schemas.microsoft.com/office/word/2010/wordprocessingDrawing" xmlns:wp="http://schemas.openxmlformats.org/drawingml/2006/wordprocessingDrawing" xmlns:w10="urn:schemas-microsoft-com:office:word" xmlns:w="http://schemas.openxmlformats.org/wordprocessingml/2006/main" xmlns:w14="http://schemas.microsoft.com/office/word/2010/wordml" xmlns:w15="http://schemas.microsoft.com/office/word/2012/wordml" xmlns:w16cex="http://schemas.microsoft.com/office/word/2018/wordml/cex" xmlns:w16cid="http://schemas.microsoft.com/office/word/2016/wordml/cid" xmlns:w16="http://schemas.microsoft.com/office/word/2018/wordml" xmlns:w16sdtdh="http://schemas.microsoft.com/office/word/2020/wordml/sdtdatahash" xmlns:w16se="http://schemas.microsoft.com/office/word/2015/wordml/symex" xmlns:wpg="http://schemas.microsoft.com/office/word/2010/wordprocessingGroup" xmlns:wpi="http://schemas.microsoft.com/office/word/2010/wordprocessingInk" xmlns:wne="http://schemas.microsoft.com/office/word/2006/wordml" xmlns:wps="http://schemas.microsoft.com/office/word/2010/wordprocessingShape" mc:Ignorable="w14 w15 w16se w16cid w16 w16cex w16sdtdh wp14">
   <w:abstractNum w:abstractNumId="0" w15:restartNumberingAfterBreak="0">
     <w:nsid w:val="FFFFFF7C"/>
     <w:multiLevelType w:val="singleLevel"/>
@@ -5529,6 +5859,119 @@
     </w:lvl>
   </w:abstractNum>
   <w:abstractNum w:abstractNumId="11" w15:restartNumberingAfterBreak="0">
+    <w:nsid w:val="138A3FB0"/>
+    <w:multiLevelType w:val="hybridMultilevel"/>
+    <w:tmpl w:val="EB70C9AC"/>
+    <w:lvl w:ilvl="0" w:tplc="080A000F">
+      <w:start w:val="1"/>
+      <w:numFmt w:val="decimal"/>
+      <w:lvlText w:val="%1."/>
+      <w:lvlJc w:val="left"/>
+      <w:pPr>
+        <w:ind w:left="720" w:hanging="360"/>
+      </w:pPr>
+      <w:rPr>
+        <w:rFonts w:hint="default"/>
+      </w:rPr>
+    </w:lvl>
+    <w:lvl w:ilvl="1" w:tplc="FFFFFFFF" w:tentative="1">
+      <w:start w:val="1"/>
+      <w:numFmt w:val="bullet"/>
+      <w:lvlText w:val="o"/>
+      <w:lvlJc w:val="left"/>
+      <w:pPr>
+        <w:ind w:left="1440" w:hanging="360"/>
+      </w:pPr>
+      <w:rPr>
+        <w:rFonts w:ascii="Courier New" w:hAnsi="Courier New" w:cs="Courier New" w:hint="default"/>
+      </w:rPr>
+    </w:lvl>
+    <w:lvl w:ilvl="2" w:tplc="FFFFFFFF" w:tentative="1">
+      <w:start w:val="1"/>
+      <w:numFmt w:val="bullet"/>
+      <w:lvlText w:val=""/>
+      <w:lvlJc w:val="left"/>
+      <w:pPr>
+        <w:ind w:left="2160" w:hanging="360"/>
+      </w:pPr>
+      <w:rPr>
+        <w:rFonts w:ascii="Wingdings" w:hAnsi="Wingdings" w:hint="default"/>
+      </w:rPr>
+    </w:lvl>
+    <w:lvl w:ilvl="3" w:tplc="FFFFFFFF" w:tentative="1">
+      <w:start w:val="1"/>
+      <w:numFmt w:val="bullet"/>
+      <w:lvlText w:val=""/>
+      <w:lvlJc w:val="left"/>
+      <w:pPr>
+        <w:ind w:left="2880" w:hanging="360"/>
+      </w:pPr>
+      <w:rPr>
+        <w:rFonts w:ascii="Symbol" w:hAnsi="Symbol" w:hint="default"/>
+      </w:rPr>
+    </w:lvl>
+    <w:lvl w:ilvl="4" w:tplc="FFFFFFFF" w:tentative="1">
+      <w:start w:val="1"/>
+      <w:numFmt w:val="bullet"/>
+      <w:lvlText w:val="o"/>
+      <w:lvlJc w:val="left"/>
+      <w:pPr>
+        <w:ind w:left="3600" w:hanging="360"/>
+      </w:pPr>
+      <w:rPr>
+        <w:rFonts w:ascii="Courier New" w:hAnsi="Courier New" w:cs="Courier New" w:hint="default"/>
+      </w:rPr>
+    </w:lvl>
+    <w:lvl w:ilvl="5" w:tplc="FFFFFFFF" w:tentative="1">
+      <w:start w:val="1"/>
+      <w:numFmt w:val="bullet"/>
+      <w:lvlText w:val=""/>
+      <w:lvlJc w:val="left"/>
+      <w:pPr>
+        <w:ind w:left="4320" w:hanging="360"/>
+      </w:pPr>
+      <w:rPr>
+        <w:rFonts w:ascii="Wingdings" w:hAnsi="Wingdings" w:hint="default"/>
+      </w:rPr>
+    </w:lvl>
+    <w:lvl w:ilvl="6" w:tplc="FFFFFFFF" w:tentative="1">
+      <w:start w:val="1"/>
+      <w:numFmt w:val="bullet"/>
+      <w:lvlText w:val=""/>
+      <w:lvlJc w:val="left"/>
+      <w:pPr>
+        <w:ind w:left="5040" w:hanging="360"/>
+      </w:pPr>
+      <w:rPr>
+        <w:rFonts w:ascii="Symbol" w:hAnsi="Symbol" w:hint="default"/>
+      </w:rPr>
+    </w:lvl>
+    <w:lvl w:ilvl="7" w:tplc="FFFFFFFF" w:tentative="1">
+      <w:start w:val="1"/>
+      <w:numFmt w:val="bullet"/>
+      <w:lvlText w:val="o"/>
+      <w:lvlJc w:val="left"/>
+      <w:pPr>
+        <w:ind w:left="5760" w:hanging="360"/>
+      </w:pPr>
+      <w:rPr>
+        <w:rFonts w:ascii="Courier New" w:hAnsi="Courier New" w:cs="Courier New" w:hint="default"/>
+      </w:rPr>
+    </w:lvl>
+    <w:lvl w:ilvl="8" w:tplc="FFFFFFFF" w:tentative="1">
+      <w:start w:val="1"/>
+      <w:numFmt w:val="bullet"/>
+      <w:lvlText w:val=""/>
+      <w:lvlJc w:val="left"/>
+      <w:pPr>
+        <w:ind w:left="6480" w:hanging="360"/>
+      </w:pPr>
+      <w:rPr>
+        <w:rFonts w:ascii="Wingdings" w:hAnsi="Wingdings" w:hint="default"/>
+      </w:rPr>
+    </w:lvl>
+  </w:abstractNum>
+  <w:abstractNum w:abstractNumId="12" w15:restartNumberingAfterBreak="0">
     <w:nsid w:val="1F280349"/>
     <w:multiLevelType w:val="multilevel"/>
     <w:tmpl w:val="0409001D"/>
@@ -5614,7 +6057,7 @@
       </w:pPr>
     </w:lvl>
   </w:abstractNum>
-  <w:abstractNum w:abstractNumId="12" w15:restartNumberingAfterBreak="0">
+  <w:abstractNum w:abstractNumId="13" w15:restartNumberingAfterBreak="0">
     <w:nsid w:val="2FDE02E6"/>
     <w:multiLevelType w:val="multilevel"/>
     <w:tmpl w:val="0409001F"/>
@@ -5700,7 +6143,7 @@
       </w:pPr>
     </w:lvl>
   </w:abstractNum>
-  <w:abstractNum w:abstractNumId="13" w15:restartNumberingAfterBreak="0">
+  <w:abstractNum w:abstractNumId="14" w15:restartNumberingAfterBreak="0">
     <w:nsid w:val="37CE1B0A"/>
     <w:multiLevelType w:val="multilevel"/>
     <w:tmpl w:val="0409001D"/>
@@ -5786,7 +6229,7 @@
       </w:pPr>
     </w:lvl>
   </w:abstractNum>
-  <w:abstractNum w:abstractNumId="14" w15:restartNumberingAfterBreak="0">
+  <w:abstractNum w:abstractNumId="15" w15:restartNumberingAfterBreak="0">
     <w:nsid w:val="4B036815"/>
     <w:multiLevelType w:val="multilevel"/>
     <w:tmpl w:val="E532429C"/>
@@ -5873,7 +6316,7 @@
       </w:pPr>
     </w:lvl>
   </w:abstractNum>
-  <w:abstractNum w:abstractNumId="15" w15:restartNumberingAfterBreak="0">
+  <w:abstractNum w:abstractNumId="16" w15:restartNumberingAfterBreak="0">
     <w:nsid w:val="4F4D037D"/>
     <w:multiLevelType w:val="multilevel"/>
     <w:tmpl w:val="552E29B6"/>
@@ -5960,7 +6403,7 @@
       </w:pPr>
     </w:lvl>
   </w:abstractNum>
-  <w:abstractNum w:abstractNumId="16" w15:restartNumberingAfterBreak="0">
+  <w:abstractNum w:abstractNumId="17" w15:restartNumberingAfterBreak="0">
     <w:nsid w:val="52891F2E"/>
     <w:multiLevelType w:val="hybridMultilevel"/>
     <w:tmpl w:val="53F075A8"/>
@@ -6072,7 +6515,7 @@
       </w:rPr>
     </w:lvl>
   </w:abstractNum>
-  <w:abstractNum w:abstractNumId="17" w15:restartNumberingAfterBreak="0">
+  <w:abstractNum w:abstractNumId="18" w15:restartNumberingAfterBreak="0">
     <w:nsid w:val="59990E5C"/>
     <w:multiLevelType w:val="multilevel"/>
     <w:tmpl w:val="0409001D"/>
@@ -6158,7 +6601,7 @@
       </w:pPr>
     </w:lvl>
   </w:abstractNum>
-  <w:abstractNum w:abstractNumId="18" w15:restartNumberingAfterBreak="0">
+  <w:abstractNum w:abstractNumId="19" w15:restartNumberingAfterBreak="0">
     <w:nsid w:val="5C8642AA"/>
     <w:multiLevelType w:val="multilevel"/>
     <w:tmpl w:val="04090023"/>
@@ -6245,7 +6688,233 @@
       </w:pPr>
     </w:lvl>
   </w:abstractNum>
-  <w:abstractNum w:abstractNumId="19" w15:restartNumberingAfterBreak="0">
+  <w:abstractNum w:abstractNumId="20" w15:restartNumberingAfterBreak="0">
+    <w:nsid w:val="622040EC"/>
+    <w:multiLevelType w:val="hybridMultilevel"/>
+    <w:tmpl w:val="0A2A3A28"/>
+    <w:lvl w:ilvl="0" w:tplc="080A0009">
+      <w:start w:val="1"/>
+      <w:numFmt w:val="bullet"/>
+      <w:lvlText w:val=""/>
+      <w:lvlJc w:val="left"/>
+      <w:pPr>
+        <w:ind w:left="720" w:hanging="360"/>
+      </w:pPr>
+      <w:rPr>
+        <w:rFonts w:ascii="Wingdings" w:hAnsi="Wingdings" w:hint="default"/>
+      </w:rPr>
+    </w:lvl>
+    <w:lvl w:ilvl="1" w:tplc="FFFFFFFF" w:tentative="1">
+      <w:start w:val="1"/>
+      <w:numFmt w:val="bullet"/>
+      <w:lvlText w:val="o"/>
+      <w:lvlJc w:val="left"/>
+      <w:pPr>
+        <w:ind w:left="1440" w:hanging="360"/>
+      </w:pPr>
+      <w:rPr>
+        <w:rFonts w:ascii="Courier New" w:hAnsi="Courier New" w:cs="Courier New" w:hint="default"/>
+      </w:rPr>
+    </w:lvl>
+    <w:lvl w:ilvl="2" w:tplc="FFFFFFFF" w:tentative="1">
+      <w:start w:val="1"/>
+      <w:numFmt w:val="bullet"/>
+      <w:lvlText w:val=""/>
+      <w:lvlJc w:val="left"/>
+      <w:pPr>
+        <w:ind w:left="2160" w:hanging="360"/>
+      </w:pPr>
+      <w:rPr>
+        <w:rFonts w:ascii="Wingdings" w:hAnsi="Wingdings" w:hint="default"/>
+      </w:rPr>
+    </w:lvl>
+    <w:lvl w:ilvl="3" w:tplc="FFFFFFFF" w:tentative="1">
+      <w:start w:val="1"/>
+      <w:numFmt w:val="bullet"/>
+      <w:lvlText w:val=""/>
+      <w:lvlJc w:val="left"/>
+      <w:pPr>
+        <w:ind w:left="2880" w:hanging="360"/>
+      </w:pPr>
+      <w:rPr>
+        <w:rFonts w:ascii="Symbol" w:hAnsi="Symbol" w:hint="default"/>
+      </w:rPr>
+    </w:lvl>
+    <w:lvl w:ilvl="4" w:tplc="FFFFFFFF" w:tentative="1">
+      <w:start w:val="1"/>
+      <w:numFmt w:val="bullet"/>
+      <w:lvlText w:val="o"/>
+      <w:lvlJc w:val="left"/>
+      <w:pPr>
+        <w:ind w:left="3600" w:hanging="360"/>
+      </w:pPr>
+      <w:rPr>
+        <w:rFonts w:ascii="Courier New" w:hAnsi="Courier New" w:cs="Courier New" w:hint="default"/>
+      </w:rPr>
+    </w:lvl>
+    <w:lvl w:ilvl="5" w:tplc="FFFFFFFF" w:tentative="1">
+      <w:start w:val="1"/>
+      <w:numFmt w:val="bullet"/>
+      <w:lvlText w:val=""/>
+      <w:lvlJc w:val="left"/>
+      <w:pPr>
+        <w:ind w:left="4320" w:hanging="360"/>
+      </w:pPr>
+      <w:rPr>
+        <w:rFonts w:ascii="Wingdings" w:hAnsi="Wingdings" w:hint="default"/>
+      </w:rPr>
+    </w:lvl>
+    <w:lvl w:ilvl="6" w:tplc="FFFFFFFF" w:tentative="1">
+      <w:start w:val="1"/>
+      <w:numFmt w:val="bullet"/>
+      <w:lvlText w:val=""/>
+      <w:lvlJc w:val="left"/>
+      <w:pPr>
+        <w:ind w:left="5040" w:hanging="360"/>
+      </w:pPr>
+      <w:rPr>
+        <w:rFonts w:ascii="Symbol" w:hAnsi="Symbol" w:hint="default"/>
+      </w:rPr>
+    </w:lvl>
+    <w:lvl w:ilvl="7" w:tplc="FFFFFFFF" w:tentative="1">
+      <w:start w:val="1"/>
+      <w:numFmt w:val="bullet"/>
+      <w:lvlText w:val="o"/>
+      <w:lvlJc w:val="left"/>
+      <w:pPr>
+        <w:ind w:left="5760" w:hanging="360"/>
+      </w:pPr>
+      <w:rPr>
+        <w:rFonts w:ascii="Courier New" w:hAnsi="Courier New" w:cs="Courier New" w:hint="default"/>
+      </w:rPr>
+    </w:lvl>
+    <w:lvl w:ilvl="8" w:tplc="FFFFFFFF" w:tentative="1">
+      <w:start w:val="1"/>
+      <w:numFmt w:val="bullet"/>
+      <w:lvlText w:val=""/>
+      <w:lvlJc w:val="left"/>
+      <w:pPr>
+        <w:ind w:left="6480" w:hanging="360"/>
+      </w:pPr>
+      <w:rPr>
+        <w:rFonts w:ascii="Wingdings" w:hAnsi="Wingdings" w:hint="default"/>
+      </w:rPr>
+    </w:lvl>
+  </w:abstractNum>
+  <w:abstractNum w:abstractNumId="21" w15:restartNumberingAfterBreak="0">
+    <w:nsid w:val="7D283FB3"/>
+    <w:multiLevelType w:val="hybridMultilevel"/>
+    <w:tmpl w:val="6346E782"/>
+    <w:lvl w:ilvl="0" w:tplc="080A0009">
+      <w:start w:val="1"/>
+      <w:numFmt w:val="bullet"/>
+      <w:lvlText w:val=""/>
+      <w:lvlJc w:val="left"/>
+      <w:pPr>
+        <w:ind w:left="720" w:hanging="360"/>
+      </w:pPr>
+      <w:rPr>
+        <w:rFonts w:ascii="Wingdings" w:hAnsi="Wingdings" w:hint="default"/>
+      </w:rPr>
+    </w:lvl>
+    <w:lvl w:ilvl="1" w:tplc="FFFFFFFF" w:tentative="1">
+      <w:start w:val="1"/>
+      <w:numFmt w:val="bullet"/>
+      <w:lvlText w:val="o"/>
+      <w:lvlJc w:val="left"/>
+      <w:pPr>
+        <w:ind w:left="1440" w:hanging="360"/>
+      </w:pPr>
+      <w:rPr>
+        <w:rFonts w:ascii="Courier New" w:hAnsi="Courier New" w:cs="Courier New" w:hint="default"/>
+      </w:rPr>
+    </w:lvl>
+    <w:lvl w:ilvl="2" w:tplc="FFFFFFFF" w:tentative="1">
+      <w:start w:val="1"/>
+      <w:numFmt w:val="bullet"/>
+      <w:lvlText w:val=""/>
+      <w:lvlJc w:val="left"/>
+      <w:pPr>
+        <w:ind w:left="2160" w:hanging="360"/>
+      </w:pPr>
+      <w:rPr>
+        <w:rFonts w:ascii="Wingdings" w:hAnsi="Wingdings" w:hint="default"/>
+      </w:rPr>
+    </w:lvl>
+    <w:lvl w:ilvl="3" w:tplc="FFFFFFFF" w:tentative="1">
+      <w:start w:val="1"/>
+      <w:numFmt w:val="bullet"/>
+      <w:lvlText w:val=""/>
+      <w:lvlJc w:val="left"/>
+      <w:pPr>
+        <w:ind w:left="2880" w:hanging="360"/>
+      </w:pPr>
+      <w:rPr>
+        <w:rFonts w:ascii="Symbol" w:hAnsi="Symbol" w:hint="default"/>
+      </w:rPr>
+    </w:lvl>
+    <w:lvl w:ilvl="4" w:tplc="FFFFFFFF" w:tentative="1">
+      <w:start w:val="1"/>
+      <w:numFmt w:val="bullet"/>
+      <w:lvlText w:val="o"/>
+      <w:lvlJc w:val="left"/>
+      <w:pPr>
+        <w:ind w:left="3600" w:hanging="360"/>
+      </w:pPr>
+      <w:rPr>
+        <w:rFonts w:ascii="Courier New" w:hAnsi="Courier New" w:cs="Courier New" w:hint="default"/>
+      </w:rPr>
+    </w:lvl>
+    <w:lvl w:ilvl="5" w:tplc="FFFFFFFF" w:tentative="1">
+      <w:start w:val="1"/>
+      <w:numFmt w:val="bullet"/>
+      <w:lvlText w:val=""/>
+      <w:lvlJc w:val="left"/>
+      <w:pPr>
+        <w:ind w:left="4320" w:hanging="360"/>
+      </w:pPr>
+      <w:rPr>
+        <w:rFonts w:ascii="Wingdings" w:hAnsi="Wingdings" w:hint="default"/>
+      </w:rPr>
+    </w:lvl>
+    <w:lvl w:ilvl="6" w:tplc="FFFFFFFF" w:tentative="1">
+      <w:start w:val="1"/>
+      <w:numFmt w:val="bullet"/>
+      <w:lvlText w:val=""/>
+      <w:lvlJc w:val="left"/>
+      <w:pPr>
+        <w:ind w:left="5040" w:hanging="360"/>
+      </w:pPr>
+      <w:rPr>
+        <w:rFonts w:ascii="Symbol" w:hAnsi="Symbol" w:hint="default"/>
+      </w:rPr>
+    </w:lvl>
+    <w:lvl w:ilvl="7" w:tplc="FFFFFFFF" w:tentative="1">
+      <w:start w:val="1"/>
+      <w:numFmt w:val="bullet"/>
+      <w:lvlText w:val="o"/>
+      <w:lvlJc w:val="left"/>
+      <w:pPr>
+        <w:ind w:left="5760" w:hanging="360"/>
+      </w:pPr>
+      <w:rPr>
+        <w:rFonts w:ascii="Courier New" w:hAnsi="Courier New" w:cs="Courier New" w:hint="default"/>
+      </w:rPr>
+    </w:lvl>
+    <w:lvl w:ilvl="8" w:tplc="FFFFFFFF" w:tentative="1">
+      <w:start w:val="1"/>
+      <w:numFmt w:val="bullet"/>
+      <w:lvlText w:val=""/>
+      <w:lvlJc w:val="left"/>
+      <w:pPr>
+        <w:ind w:left="6480" w:hanging="360"/>
+      </w:pPr>
+      <w:rPr>
+        <w:rFonts w:ascii="Wingdings" w:hAnsi="Wingdings" w:hint="default"/>
+      </w:rPr>
+    </w:lvl>
+  </w:abstractNum>
+  <w:abstractNum w:abstractNumId="22" w15:restartNumberingAfterBreak="0">
     <w:nsid w:val="7FAB0845"/>
     <w:multiLevelType w:val="hybridMultilevel"/>
     <w:tmpl w:val="E592D480"/>
@@ -6358,71 +7027,80 @@
       </w:rPr>
     </w:lvl>
   </w:abstractNum>
-  <w:num w:numId="1">
+  <w:num w:numId="1" w16cid:durableId="419765655">
+    <w:abstractNumId w:val="16"/>
+  </w:num>
+  <w:num w:numId="2" w16cid:durableId="1598364406">
+    <w:abstractNumId w:val="18"/>
+  </w:num>
+  <w:num w:numId="3" w16cid:durableId="2076783027">
+    <w:abstractNumId w:val="10"/>
+  </w:num>
+  <w:num w:numId="4" w16cid:durableId="524947891">
+    <w:abstractNumId w:val="13"/>
+  </w:num>
+  <w:num w:numId="5" w16cid:durableId="2048212674">
+    <w:abstractNumId w:val="12"/>
+  </w:num>
+  <w:num w:numId="6" w16cid:durableId="417410163">
     <w:abstractNumId w:val="15"/>
   </w:num>
-  <w:num w:numId="2">
+  <w:num w:numId="7" w16cid:durableId="694498727">
+    <w:abstractNumId w:val="14"/>
+  </w:num>
+  <w:num w:numId="8" w16cid:durableId="1675767853">
+    <w:abstractNumId w:val="19"/>
+  </w:num>
+  <w:num w:numId="9" w16cid:durableId="91904501">
+    <w:abstractNumId w:val="9"/>
+  </w:num>
+  <w:num w:numId="10" w16cid:durableId="2003579973">
+    <w:abstractNumId w:val="7"/>
+  </w:num>
+  <w:num w:numId="11" w16cid:durableId="1351370154">
+    <w:abstractNumId w:val="6"/>
+  </w:num>
+  <w:num w:numId="12" w16cid:durableId="1729763476">
+    <w:abstractNumId w:val="5"/>
+  </w:num>
+  <w:num w:numId="13" w16cid:durableId="247036524">
+    <w:abstractNumId w:val="4"/>
+  </w:num>
+  <w:num w:numId="14" w16cid:durableId="903687374">
+    <w:abstractNumId w:val="8"/>
+  </w:num>
+  <w:num w:numId="15" w16cid:durableId="1389843646">
+    <w:abstractNumId w:val="3"/>
+  </w:num>
+  <w:num w:numId="16" w16cid:durableId="444618521">
+    <w:abstractNumId w:val="2"/>
+  </w:num>
+  <w:num w:numId="17" w16cid:durableId="2026052592">
+    <w:abstractNumId w:val="1"/>
+  </w:num>
+  <w:num w:numId="18" w16cid:durableId="1562130935">
+    <w:abstractNumId w:val="0"/>
+  </w:num>
+  <w:num w:numId="19" w16cid:durableId="1110903279">
     <w:abstractNumId w:val="17"/>
   </w:num>
-  <w:num w:numId="3">
-    <w:abstractNumId w:val="10"/>
+  <w:num w:numId="20" w16cid:durableId="139003277">
+    <w:abstractNumId w:val="22"/>
   </w:num>
-  <w:num w:numId="4">
-    <w:abstractNumId w:val="12"/>
+  <w:num w:numId="21" w16cid:durableId="1619675881">
+    <w:abstractNumId w:val="20"/>
   </w:num>
-  <w:num w:numId="5">
+  <w:num w:numId="22" w16cid:durableId="247467164">
     <w:abstractNumId w:val="11"/>
   </w:num>
-  <w:num w:numId="6">
-    <w:abstractNumId w:val="14"/>
-  </w:num>
-  <w:num w:numId="7">
-    <w:abstractNumId w:val="13"/>
-  </w:num>
-  <w:num w:numId="8">
-    <w:abstractNumId w:val="18"/>
-  </w:num>
-  <w:num w:numId="9">
-    <w:abstractNumId w:val="9"/>
-  </w:num>
-  <w:num w:numId="10">
-    <w:abstractNumId w:val="7"/>
-  </w:num>
-  <w:num w:numId="11">
-    <w:abstractNumId w:val="6"/>
-  </w:num>
-  <w:num w:numId="12">
-    <w:abstractNumId w:val="5"/>
-  </w:num>
-  <w:num w:numId="13">
-    <w:abstractNumId w:val="4"/>
-  </w:num>
-  <w:num w:numId="14">
-    <w:abstractNumId w:val="8"/>
-  </w:num>
-  <w:num w:numId="15">
-    <w:abstractNumId w:val="3"/>
-  </w:num>
-  <w:num w:numId="16">
-    <w:abstractNumId w:val="2"/>
-  </w:num>
-  <w:num w:numId="17">
-    <w:abstractNumId w:val="1"/>
-  </w:num>
-  <w:num w:numId="18">
-    <w:abstractNumId w:val="0"/>
-  </w:num>
-  <w:num w:numId="19">
-    <w:abstractNumId w:val="16"/>
-  </w:num>
-  <w:num w:numId="20">
-    <w:abstractNumId w:val="19"/>
+  <w:num w:numId="23" w16cid:durableId="1872722202">
+    <w:abstractNumId w:val="21"/>
   </w:num>
 </w:numbering>
 </file>
 
 <file path=word/styles.xml><?xml version="1.0" encoding="utf-8"?>
-<w:styles xmlns:mc="http://schemas.openxmlformats.org/markup-compatibility/2006" xmlns:r="http://schemas.openxmlformats.org/officeDocument/2006/relationships" xmlns:w="http://schemas.openxmlformats.org/wordprocessingml/2006/main" xmlns:w14="http://schemas.microsoft.com/office/word/2010/wordml" xmlns:w15="http://schemas.microsoft.com/office/word/2012/wordml" xmlns:w16cid="http://schemas.microsoft.com/office/word/2016/wordml/cid" xmlns:w16se="http://schemas.microsoft.com/office/word/2015/wordml/symex" mc:Ignorable="w14 w15 w16se w16cid">
+<w:styles xmlns:mc="http://schemas.openxmlformats.org/markup-compatibility/2006" xmlns:r="http://schemas.openxmlformats.org/officeDocument/2006/relationships" xmlns:w="http://schemas.openxmlformats.org/wordprocessingml/2006/main" xmlns:w14="http://schemas.microsoft.com/office/word/2010/wordml" xmlns:w15="http://schemas.microsoft.com/office/word/2012/wordml" xmlns:w16cex="http://schemas.microsoft.com/office/word/2018/wordml/cex" xmlns:w16cid="http://schemas.microsoft.com/office/word/2016/wordml/cid" xmlns:w16="http://schemas.microsoft.com/office/word/2018/wordml" xmlns:w16sdtdh="http://schemas.microsoft.com/office/word/2020/wordml/sdtdatahash" xmlns:w16se="http://schemas.microsoft.com/office/word/2015/wordml/symex" mc:Ignorable="w14 w15 w16se w16cid w16 w16cex w16sdtdh">
   <w:docDefaults>
     <w:rPrDefault>
       <w:rPr>
@@ -6440,7 +7118,7 @@
       </w:pPr>
     </w:pPrDefault>
   </w:docDefaults>
-  <w:latentStyles w:defLockedState="0" w:defUIPriority="99" w:defSemiHidden="0" w:defUnhideWhenUsed="0" w:defQFormat="0" w:count="375">
+  <w:latentStyles w:defLockedState="0" w:defUIPriority="99" w:defSemiHidden="0" w:defUnhideWhenUsed="0" w:defQFormat="0" w:count="376">
     <w:lsdException w:name="Normal" w:uiPriority="0" w:qFormat="1"/>
     <w:lsdException w:name="heading 1" w:semiHidden="1" w:uiPriority="9" w:unhideWhenUsed="1" w:qFormat="1"/>
     <w:lsdException w:name="heading 2" w:semiHidden="1" w:uiPriority="9" w:unhideWhenUsed="1" w:qFormat="1"/>
@@ -6816,6 +7494,7 @@
     <w:lsdException w:name="Smart Hyperlink" w:semiHidden="1" w:unhideWhenUsed="1"/>
     <w:lsdException w:name="Hashtag" w:semiHidden="1" w:unhideWhenUsed="1"/>
     <w:lsdException w:name="Unresolved Mention" w:semiHidden="1" w:unhideWhenUsed="1"/>
+    <w:lsdException w:name="Smart Link" w:semiHidden="1" w:unhideWhenUsed="1"/>
   </w:latentStyles>
   <w:style w:type="paragraph" w:default="1" w:styleId="Normal">
     <w:name w:val="Normal"/>
@@ -7851,7 +8530,7 @@
 </file>
 
 <file path=word/glossary/document.xml><?xml version="1.0" encoding="utf-8"?>
-<w:glossaryDocument xmlns:wpc="http://schemas.microsoft.com/office/word/2010/wordprocessingCanvas" xmlns:cx="http://schemas.microsoft.com/office/drawing/2014/chartex" xmlns:cx1="http://schemas.microsoft.com/office/drawing/2015/9/8/chartex" xmlns:cx2="http://schemas.microsoft.com/office/drawing/2015/10/21/chartex" xmlns:cx3="http://schemas.microsoft.com/office/drawing/2016/5/9/chartex" xmlns:cx4="http://schemas.microsoft.com/office/drawing/2016/5/10/chartex" xmlns:cx5="http://schemas.microsoft.com/office/drawing/2016/5/11/chartex" xmlns:cx6="http://schemas.microsoft.com/office/drawing/2016/5/12/chartex" xmlns:cx7="http://schemas.microsoft.com/office/drawing/2016/5/13/chartex" xmlns:cx8="http://schemas.microsoft.com/office/drawing/2016/5/14/chartex" xmlns:mc="http://schemas.openxmlformats.org/markup-compatibility/2006" xmlns:aink="http://schemas.microsoft.com/office/drawing/2016/ink" xmlns:am3d="http://schemas.microsoft.com/office/drawing/2017/model3d" xmlns:o="urn:schemas-microsoft-com:office:office" xmlns:r="http://schemas.openxmlformats.org/officeDocument/2006/relationships" xmlns:m="http://schemas.openxmlformats.org/officeDocument/2006/math" xmlns:v="urn:schemas-microsoft-com:vml" xmlns:wp14="http://schemas.microsoft.com/office/word/2010/wordprocessingDrawing" xmlns:wp="http://schemas.openxmlformats.org/drawingml/2006/wordprocessingDrawing" xmlns:w10="urn:schemas-microsoft-com:office:word" xmlns:w="http://schemas.openxmlformats.org/wordprocessingml/2006/main" xmlns:w14="http://schemas.microsoft.com/office/word/2010/wordml" xmlns:w15="http://schemas.microsoft.com/office/word/2012/wordml" xmlns:w16cid="http://schemas.microsoft.com/office/word/2016/wordml/cid" xmlns:w16se="http://schemas.microsoft.com/office/word/2015/wordml/symex" xmlns:wpg="http://schemas.microsoft.com/office/word/2010/wordprocessingGroup" xmlns:wpi="http://schemas.microsoft.com/office/word/2010/wordprocessingInk" xmlns:wne="http://schemas.microsoft.com/office/word/2006/wordml" xmlns:wps="http://schemas.microsoft.com/office/word/2010/wordprocessingShape" mc:Ignorable="w14 w15 w16se w16cid wp14">
+<w:glossaryDocument xmlns:wpc="http://schemas.microsoft.com/office/word/2010/wordprocessingCanvas" xmlns:cx="http://schemas.microsoft.com/office/drawing/2014/chartex" xmlns:cx1="http://schemas.microsoft.com/office/drawing/2015/9/8/chartex" xmlns:cx2="http://schemas.microsoft.com/office/drawing/2015/10/21/chartex" xmlns:cx3="http://schemas.microsoft.com/office/drawing/2016/5/9/chartex" xmlns:cx4="http://schemas.microsoft.com/office/drawing/2016/5/10/chartex" xmlns:cx5="http://schemas.microsoft.com/office/drawing/2016/5/11/chartex" xmlns:cx6="http://schemas.microsoft.com/office/drawing/2016/5/12/chartex" xmlns:cx7="http://schemas.microsoft.com/office/drawing/2016/5/13/chartex" xmlns:cx8="http://schemas.microsoft.com/office/drawing/2016/5/14/chartex" xmlns:mc="http://schemas.openxmlformats.org/markup-compatibility/2006" xmlns:aink="http://schemas.microsoft.com/office/drawing/2016/ink" xmlns:am3d="http://schemas.microsoft.com/office/drawing/2017/model3d" xmlns:o="urn:schemas-microsoft-com:office:office" xmlns:oel="http://schemas.microsoft.com/office/2019/extlst" xmlns:r="http://schemas.openxmlformats.org/officeDocument/2006/relationships" xmlns:m="http://schemas.openxmlformats.org/officeDocument/2006/math" xmlns:v="urn:schemas-microsoft-com:vml" xmlns:wp14="http://schemas.microsoft.com/office/word/2010/wordprocessingDrawing" xmlns:wp="http://schemas.openxmlformats.org/drawingml/2006/wordprocessingDrawing" xmlns:w10="urn:schemas-microsoft-com:office:word" xmlns:w="http://schemas.openxmlformats.org/wordprocessingml/2006/main" xmlns:w14="http://schemas.microsoft.com/office/word/2010/wordml" xmlns:w15="http://schemas.microsoft.com/office/word/2012/wordml" xmlns:w16cex="http://schemas.microsoft.com/office/word/2018/wordml/cex" xmlns:w16cid="http://schemas.microsoft.com/office/word/2016/wordml/cid" xmlns:w16="http://schemas.microsoft.com/office/word/2018/wordml" xmlns:w16sdtdh="http://schemas.microsoft.com/office/word/2020/wordml/sdtdatahash" xmlns:w16se="http://schemas.microsoft.com/office/word/2015/wordml/symex" xmlns:wpg="http://schemas.microsoft.com/office/word/2010/wordprocessingGroup" xmlns:wpi="http://schemas.microsoft.com/office/word/2010/wordprocessingInk" xmlns:wne="http://schemas.microsoft.com/office/word/2006/wordml" xmlns:wps="http://schemas.microsoft.com/office/word/2010/wordprocessingShape" mc:Ignorable="w14 w15 w16se w16cid w16 w16cex w16sdtdh wp14">
   <w:docParts>
     <w:docPart>
       <w:docPartPr>
@@ -7945,7 +8624,7 @@
 </file>
 
 <file path=word/glossary/fontTable.xml><?xml version="1.0" encoding="utf-8"?>
-<w:fonts xmlns:mc="http://schemas.openxmlformats.org/markup-compatibility/2006" xmlns:r="http://schemas.openxmlformats.org/officeDocument/2006/relationships" xmlns:w="http://schemas.openxmlformats.org/wordprocessingml/2006/main" xmlns:w14="http://schemas.microsoft.com/office/word/2010/wordml" xmlns:w15="http://schemas.microsoft.com/office/word/2012/wordml" xmlns:w16cid="http://schemas.microsoft.com/office/word/2016/wordml/cid" xmlns:w16se="http://schemas.microsoft.com/office/word/2015/wordml/symex" mc:Ignorable="w14 w15 w16se w16cid">
+<w:fonts xmlns:mc="http://schemas.openxmlformats.org/markup-compatibility/2006" xmlns:r="http://schemas.openxmlformats.org/officeDocument/2006/relationships" xmlns:w="http://schemas.openxmlformats.org/wordprocessingml/2006/main" xmlns:w14="http://schemas.microsoft.com/office/word/2010/wordml" xmlns:w15="http://schemas.microsoft.com/office/word/2012/wordml" xmlns:w16cex="http://schemas.microsoft.com/office/word/2018/wordml/cex" xmlns:w16cid="http://schemas.microsoft.com/office/word/2016/wordml/cid" xmlns:w16="http://schemas.microsoft.com/office/word/2018/wordml" xmlns:w16sdtdh="http://schemas.microsoft.com/office/word/2020/wordml/sdtdatahash" xmlns:w16se="http://schemas.microsoft.com/office/word/2015/wordml/symex" mc:Ignorable="w14 w15 w16se w16cid w16 w16cex w16sdtdh">
   <w:font w:name="Symbol">
     <w:panose1 w:val="05050102010706020507"/>
     <w:charset w:val="02"/>
@@ -7959,6 +8638,20 @@
     <w:family w:val="roman"/>
     <w:pitch w:val="variable"/>
     <w:sig w:usb0="E0002EFF" w:usb1="C000785B" w:usb2="00000009" w:usb3="00000000" w:csb0="000001FF" w:csb1="00000000"/>
+  </w:font>
+  <w:font w:name="Courier New">
+    <w:panose1 w:val="02070309020205020404"/>
+    <w:charset w:val="00"/>
+    <w:family w:val="modern"/>
+    <w:pitch w:val="fixed"/>
+    <w:sig w:usb0="E0002EFF" w:usb1="C0007843" w:usb2="00000009" w:usb3="00000000" w:csb0="000001FF" w:csb1="00000000"/>
+  </w:font>
+  <w:font w:name="Wingdings">
+    <w:panose1 w:val="05000000000000000000"/>
+    <w:charset w:val="02"/>
+    <w:family w:val="auto"/>
+    <w:pitch w:val="variable"/>
+    <w:sig w:usb0="00000000" w:usb1="10000000" w:usb2="00000000" w:usb3="00000000" w:csb0="80000000" w:csb1="00000000"/>
   </w:font>
   <w:font w:name="Century Gothic">
     <w:panose1 w:val="020B0502020202020204"/>
@@ -7974,20 +8667,6 @@
     <w:family w:val="modern"/>
     <w:pitch w:val="fixed"/>
     <w:sig w:usb0="E00002FF" w:usb1="6AC7FDFB" w:usb2="08000012" w:usb3="00000000" w:csb0="0002009F" w:csb1="00000000"/>
-  </w:font>
-  <w:font w:name="Courier New">
-    <w:panose1 w:val="02070309020205020404"/>
-    <w:charset w:val="00"/>
-    <w:family w:val="modern"/>
-    <w:pitch w:val="fixed"/>
-    <w:sig w:usb0="E0002EFF" w:usb1="C0007843" w:usb2="00000009" w:usb3="00000000" w:csb0="000001FF" w:csb1="00000000"/>
-  </w:font>
-  <w:font w:name="Wingdings">
-    <w:panose1 w:val="05000000000000000000"/>
-    <w:charset w:val="02"/>
-    <w:family w:val="auto"/>
-    <w:pitch w:val="variable"/>
-    <w:sig w:usb0="00000000" w:usb1="10000000" w:usb2="00000000" w:usb3="00000000" w:csb0="80000000" w:csb1="00000000"/>
   </w:font>
   <w:font w:name="Meiryo">
     <w:altName w:val="メイリオ"/>
@@ -8050,7 +8729,7 @@
 </file>
 
 <file path=word/glossary/settings.xml><?xml version="1.0" encoding="utf-8"?>
-<w:settings xmlns:mc="http://schemas.openxmlformats.org/markup-compatibility/2006" xmlns:o="urn:schemas-microsoft-com:office:office" xmlns:r="http://schemas.openxmlformats.org/officeDocument/2006/relationships" xmlns:m="http://schemas.openxmlformats.org/officeDocument/2006/math" xmlns:v="urn:schemas-microsoft-com:vml" xmlns:w10="urn:schemas-microsoft-com:office:word" xmlns:w="http://schemas.openxmlformats.org/wordprocessingml/2006/main" xmlns:w14="http://schemas.microsoft.com/office/word/2010/wordml" xmlns:w15="http://schemas.microsoft.com/office/word/2012/wordml" xmlns:w16cid="http://schemas.microsoft.com/office/word/2016/wordml/cid" xmlns:w16se="http://schemas.microsoft.com/office/word/2015/wordml/symex" xmlns:sl="http://schemas.openxmlformats.org/schemaLibrary/2006/main" mc:Ignorable="w14 w15 w16se w16cid">
+<w:settings xmlns:mc="http://schemas.openxmlformats.org/markup-compatibility/2006" xmlns:o="urn:schemas-microsoft-com:office:office" xmlns:r="http://schemas.openxmlformats.org/officeDocument/2006/relationships" xmlns:m="http://schemas.openxmlformats.org/officeDocument/2006/math" xmlns:v="urn:schemas-microsoft-com:vml" xmlns:w10="urn:schemas-microsoft-com:office:word" xmlns:w="http://schemas.openxmlformats.org/wordprocessingml/2006/main" xmlns:w14="http://schemas.microsoft.com/office/word/2010/wordml" xmlns:w15="http://schemas.microsoft.com/office/word/2012/wordml" xmlns:w16cex="http://schemas.microsoft.com/office/word/2018/wordml/cex" xmlns:w16cid="http://schemas.microsoft.com/office/word/2016/wordml/cid" xmlns:w16="http://schemas.microsoft.com/office/word/2018/wordml" xmlns:w16sdtdh="http://schemas.microsoft.com/office/word/2020/wordml/sdtdatahash" xmlns:w16se="http://schemas.microsoft.com/office/word/2015/wordml/symex" xmlns:sl="http://schemas.openxmlformats.org/schemaLibrary/2006/main" mc:Ignorable="w14 w15 w16se w16cid w16 w16cex w16sdtdh">
   <w:view w:val="normal"/>
   <w:revisionView w:comments="0" w:insDel="0"/>
   <w:defaultTabStop w:val="708"/>
@@ -8074,6 +8753,7 @@
     <w:rsid w:val="003D1C54"/>
     <w:rsid w:val="004020A4"/>
     <w:rsid w:val="004532A1"/>
+    <w:rsid w:val="00471B83"/>
     <w:rsid w:val="00506780"/>
     <w:rsid w:val="00564373"/>
     <w:rsid w:val="008B2138"/>
@@ -8114,7 +8794,7 @@
 </file>
 
 <file path=word/glossary/styles.xml><?xml version="1.0" encoding="utf-8"?>
-<w:styles xmlns:mc="http://schemas.openxmlformats.org/markup-compatibility/2006" xmlns:r="http://schemas.openxmlformats.org/officeDocument/2006/relationships" xmlns:w="http://schemas.openxmlformats.org/wordprocessingml/2006/main" xmlns:w14="http://schemas.microsoft.com/office/word/2010/wordml" xmlns:w15="http://schemas.microsoft.com/office/word/2012/wordml" xmlns:w16cid="http://schemas.microsoft.com/office/word/2016/wordml/cid" xmlns:w16se="http://schemas.microsoft.com/office/word/2015/wordml/symex" mc:Ignorable="w14 w15 w16se w16cid">
+<w:styles xmlns:mc="http://schemas.openxmlformats.org/markup-compatibility/2006" xmlns:r="http://schemas.openxmlformats.org/officeDocument/2006/relationships" xmlns:w="http://schemas.openxmlformats.org/wordprocessingml/2006/main" xmlns:w14="http://schemas.microsoft.com/office/word/2010/wordml" xmlns:w15="http://schemas.microsoft.com/office/word/2012/wordml" xmlns:w16cex="http://schemas.microsoft.com/office/word/2018/wordml/cex" xmlns:w16cid="http://schemas.microsoft.com/office/word/2016/wordml/cid" xmlns:w16="http://schemas.microsoft.com/office/word/2018/wordml" xmlns:w16sdtdh="http://schemas.microsoft.com/office/word/2020/wordml/sdtdatahash" xmlns:w16se="http://schemas.microsoft.com/office/word/2015/wordml/symex" mc:Ignorable="w14 w15 w16se w16cid w16 w16cex w16sdtdh">
   <w:docDefaults>
     <w:rPrDefault>
       <w:rPr>
@@ -8130,7 +8810,7 @@
       </w:pPr>
     </w:pPrDefault>
   </w:docDefaults>
-  <w:latentStyles w:defLockedState="0" w:defUIPriority="99" w:defSemiHidden="0" w:defUnhideWhenUsed="0" w:defQFormat="0" w:count="375">
+  <w:latentStyles w:defLockedState="0" w:defUIPriority="99" w:defSemiHidden="0" w:defUnhideWhenUsed="0" w:defQFormat="0" w:count="376">
     <w:lsdException w:name="Normal" w:uiPriority="0" w:qFormat="1"/>
     <w:lsdException w:name="heading 1" w:uiPriority="9" w:qFormat="1"/>
     <w:lsdException w:name="heading 2" w:semiHidden="1" w:uiPriority="9" w:unhideWhenUsed="1" w:qFormat="1"/>
@@ -8506,6 +9186,7 @@
     <w:lsdException w:name="Smart Hyperlink" w:semiHidden="1" w:unhideWhenUsed="1"/>
     <w:lsdException w:name="Hashtag" w:semiHidden="1" w:unhideWhenUsed="1"/>
     <w:lsdException w:name="Unresolved Mention" w:semiHidden="1" w:unhideWhenUsed="1"/>
+    <w:lsdException w:name="Smart Link" w:semiHidden="1" w:unhideWhenUsed="1"/>
   </w:latentStyles>
   <w:style w:type="paragraph" w:default="1" w:styleId="Normal">
     <w:name w:val="Normal"/>
@@ -8589,32 +9270,11 @@
       <w:lang w:eastAsia="es-AR"/>
     </w:rPr>
   </w:style>
-  <w:style w:type="paragraph" w:customStyle="1" w:styleId="63B36C57F7DE499BBCBAC3DAE19490C7">
-    <w:name w:val="63B36C57F7DE499BBCBAC3DAE19490C7"/>
-    <w:rsid w:val="008B2138"/>
-    <w:rPr>
-      <w:lang w:eastAsia="es-AR"/>
-    </w:rPr>
-  </w:style>
-  <w:style w:type="paragraph" w:customStyle="1" w:styleId="EEACFABC09C14B6E934DA3AE9A91674A">
-    <w:name w:val="EEACFABC09C14B6E934DA3AE9A91674A"/>
-    <w:rsid w:val="008B2138"/>
-    <w:rPr>
-      <w:lang w:eastAsia="es-AR"/>
-    </w:rPr>
-  </w:style>
-  <w:style w:type="paragraph" w:customStyle="1" w:styleId="C7CB7779B2834858B2BB5B5ADA5F6B0D">
-    <w:name w:val="C7CB7779B2834858B2BB5B5ADA5F6B0D"/>
-    <w:rsid w:val="008B2138"/>
-    <w:rPr>
-      <w:lang w:eastAsia="es-AR"/>
-    </w:rPr>
-  </w:style>
 </w:styles>
 </file>
 
 <file path=word/glossary/webSettings.xml><?xml version="1.0" encoding="utf-8"?>
-<w:webSettings xmlns:mc="http://schemas.openxmlformats.org/markup-compatibility/2006" xmlns:r="http://schemas.openxmlformats.org/officeDocument/2006/relationships" xmlns:w="http://schemas.openxmlformats.org/wordprocessingml/2006/main" xmlns:w14="http://schemas.microsoft.com/office/word/2010/wordml" xmlns:w15="http://schemas.microsoft.com/office/word/2012/wordml" xmlns:w16cid="http://schemas.microsoft.com/office/word/2016/wordml/cid" xmlns:w16se="http://schemas.microsoft.com/office/word/2015/wordml/symex" mc:Ignorable="w14 w15 w16se w16cid">
+<w:webSettings xmlns:mc="http://schemas.openxmlformats.org/markup-compatibility/2006" xmlns:r="http://schemas.openxmlformats.org/officeDocument/2006/relationships" xmlns:w="http://schemas.openxmlformats.org/wordprocessingml/2006/main" xmlns:w14="http://schemas.microsoft.com/office/word/2010/wordml" xmlns:w15="http://schemas.microsoft.com/office/word/2012/wordml" xmlns:w16cex="http://schemas.microsoft.com/office/word/2018/wordml/cex" xmlns:w16cid="http://schemas.microsoft.com/office/word/2016/wordml/cid" xmlns:w16="http://schemas.microsoft.com/office/word/2018/wordml" xmlns:w16sdtdh="http://schemas.microsoft.com/office/word/2020/wordml/sdtdatahash" xmlns:w16se="http://schemas.microsoft.com/office/word/2015/wordml/symex" mc:Ignorable="w14 w15 w16se w16cid w16 w16cex w16sdtdh">
   <w:optimizeForBrowser/>
   <w:allowPNG/>
 </w:webSettings>

</xml_diff>

<commit_message>
[UPD] mysql course finished
</commit_message>
<xml_diff>
--- a/Curriculum_Facundo.docx
+++ b/Curriculum_Facundo.docx
@@ -216,7 +216,6 @@
                     </w:rPr>
                     <w:t xml:space="preserve">nstalación de </w:t>
                   </w:r>
-                  <w:proofErr w:type="spellStart"/>
                   <w:r>
                     <w:rPr>
                       <w:b w:val="0"/>
@@ -224,9 +223,8 @@
                       <w:sz w:val="24"/>
                       <w:szCs w:val="24"/>
                     </w:rPr>
-                    <w:t>SOs</w:t>
-                  </w:r>
-                  <w:proofErr w:type="spellEnd"/>
+                    <w:t>SOs/</w:t>
+                  </w:r>
                   <w:r>
                     <w:rPr>
                       <w:b w:val="0"/>
@@ -234,15 +232,6 @@
                       <w:sz w:val="24"/>
                       <w:szCs w:val="24"/>
                     </w:rPr>
-                    <w:t>/</w:t>
-                  </w:r>
-                  <w:r>
-                    <w:rPr>
-                      <w:b w:val="0"/>
-                      <w:bCs/>
-                      <w:sz w:val="24"/>
-                      <w:szCs w:val="24"/>
-                    </w:rPr>
                     <w:t>software, conexión de cables y componentes, atención al cliente, caja, diseño gráfico y marketing</w:t>
                   </w:r>
                 </w:p>
@@ -253,23 +242,13 @@
                       <w:sz w:val="26"/>
                     </w:rPr>
                   </w:pPr>
-                  <w:proofErr w:type="spellStart"/>
                   <w:r>
                     <w:rPr>
                       <w:bCs/>
                       <w:i/>
                       <w:iCs/>
                     </w:rPr>
-                    <w:t>Ref</w:t>
-                  </w:r>
-                  <w:proofErr w:type="spellEnd"/>
-                  <w:r>
-                    <w:rPr>
-                      <w:bCs/>
-                      <w:i/>
-                      <w:iCs/>
-                    </w:rPr>
-                    <w:t>:</w:t>
+                    <w:t>Ref:</w:t>
                   </w:r>
                   <w:r>
                     <w:rPr>
@@ -307,59 +286,23 @@
                       <w:sz w:val="26"/>
                     </w:rPr>
                   </w:pPr>
-                  <w:proofErr w:type="spellStart"/>
                   <w:r>
                     <w:rPr>
                       <w:sz w:val="26"/>
                     </w:rPr>
-                    <w:t>Programacion</w:t>
-                  </w:r>
-                  <w:proofErr w:type="spellEnd"/>
+                    <w:t>Programacion Web</w:t>
+                  </w:r>
                   <w:r>
                     <w:rPr>
                       <w:sz w:val="26"/>
                     </w:rPr>
-                    <w:t xml:space="preserve"> </w:t>
-                  </w:r>
-                  <w:proofErr w:type="spellStart"/>
+                    <w:t>|</w:t>
+                  </w:r>
                   <w:r>
                     <w:rPr>
                       <w:sz w:val="26"/>
                     </w:rPr>
-                    <w:t>Web</w:t>
-                  </w:r>
-                  <w:r>
-                    <w:rPr>
-                      <w:sz w:val="26"/>
-                    </w:rPr>
-                    <w:t>|</w:t>
-                  </w:r>
-                  <w:r>
-                    <w:rPr>
-                      <w:sz w:val="26"/>
-                    </w:rPr>
-                    <w:t>Facultad</w:t>
-                  </w:r>
-                  <w:proofErr w:type="spellEnd"/>
-                  <w:r>
-                    <w:rPr>
-                      <w:sz w:val="26"/>
-                    </w:rPr>
-                    <w:t xml:space="preserve"> de </w:t>
-                  </w:r>
-                  <w:proofErr w:type="spellStart"/>
-                  <w:r>
-                    <w:rPr>
-                      <w:sz w:val="26"/>
-                    </w:rPr>
-                    <w:t>Odontologia</w:t>
-                  </w:r>
-                  <w:proofErr w:type="spellEnd"/>
-                  <w:r>
-                    <w:rPr>
-                      <w:sz w:val="26"/>
-                    </w:rPr>
-                    <w:t xml:space="preserve"> – UNC </w:t>
+                    <w:t xml:space="preserve">Facultad de Odontologia – UNC </w:t>
                   </w:r>
                   <w:r>
                     <w:rPr>
@@ -395,7 +338,6 @@
                     </w:rPr>
                     <w:t xml:space="preserve">Frontend con </w:t>
                   </w:r>
-                  <w:proofErr w:type="spellStart"/>
                   <w:proofErr w:type="gramStart"/>
                   <w:r>
                     <w:rPr>
@@ -417,7 +359,6 @@
                     </w:rPr>
                     <w:t>l,CSS</w:t>
                   </w:r>
-                  <w:proofErr w:type="spellEnd"/>
                   <w:proofErr w:type="gramEnd"/>
                   <w:r>
                     <w:rPr>
@@ -438,71 +379,15 @@
                       <w:lang w:val="en-US"/>
                     </w:rPr>
                     <w:br/>
-                    <w:t xml:space="preserve">Backend con </w:t>
-                  </w:r>
-                  <w:proofErr w:type="spellStart"/>
-                  <w:r>
-                    <w:rPr>
-                      <w:b w:val="0"/>
-                      <w:bCs/>
-                      <w:sz w:val="24"/>
-                      <w:szCs w:val="24"/>
-                      <w:lang w:val="en-US"/>
-                    </w:rPr>
-                    <w:t>php</w:t>
-                  </w:r>
-                  <w:proofErr w:type="spellEnd"/>
-                  <w:r>
-                    <w:rPr>
-                      <w:b w:val="0"/>
-                      <w:bCs/>
-                      <w:sz w:val="24"/>
-                      <w:szCs w:val="24"/>
-                      <w:lang w:val="en-US"/>
-                    </w:rPr>
-                    <w:t xml:space="preserve">, </w:t>
-                  </w:r>
-                  <w:proofErr w:type="spellStart"/>
-                  <w:r>
-                    <w:rPr>
-                      <w:b w:val="0"/>
-                      <w:bCs/>
-                      <w:sz w:val="24"/>
-                      <w:szCs w:val="24"/>
-                      <w:lang w:val="en-US"/>
-                    </w:rPr>
-                    <w:t>apache</w:t>
-                  </w:r>
-                  <w:proofErr w:type="spellEnd"/>
-                  <w:r>
-                    <w:rPr>
-                      <w:b w:val="0"/>
-                      <w:bCs/>
-                      <w:sz w:val="24"/>
-                      <w:szCs w:val="24"/>
-                      <w:lang w:val="en-US"/>
-                    </w:rPr>
-                    <w:t xml:space="preserve"> y </w:t>
-                  </w:r>
-                  <w:proofErr w:type="spellStart"/>
-                  <w:r>
-                    <w:rPr>
-                      <w:b w:val="0"/>
-                      <w:bCs/>
-                      <w:sz w:val="24"/>
-                      <w:szCs w:val="24"/>
-                      <w:lang w:val="en-US"/>
-                    </w:rPr>
-                    <w:t>mysql</w:t>
-                  </w:r>
-                  <w:proofErr w:type="spellEnd"/>
+                    <w:t>Backend con php, apache y mysql</w:t>
+                  </w:r>
                 </w:p>
                 <w:p>
                   <w:pPr>
                     <w:rPr>
                       <w:i/>
                       <w:iCs/>
-                      <w:lang w:val="en-US"/>
+                      <w:lang w:val="es-MX"/>
                     </w:rPr>
                   </w:pPr>
                   <w:r>
@@ -511,7 +396,7 @@
                       <w:bCs/>
                       <w:i/>
                       <w:iCs/>
-                      <w:lang w:val="en-US"/>
+                      <w:lang w:val="es-MX"/>
                     </w:rPr>
                     <w:t>Ref:</w:t>
                   </w:r>
@@ -519,7 +404,7 @@
                     <w:rPr>
                       <w:i/>
                       <w:iCs/>
-                      <w:lang w:val="en-US"/>
+                      <w:lang w:val="es-MX"/>
                     </w:rPr>
                     <w:t xml:space="preserve"> </w:t>
                   </w:r>
@@ -667,7 +552,6 @@
                     </w:rPr>
                     <w:t>|</w:t>
                   </w:r>
-                  <w:proofErr w:type="spellStart"/>
                   <w:r>
                     <w:rPr>
                       <w:b/>
@@ -675,17 +559,7 @@
                       <w:sz w:val="28"/>
                       <w:szCs w:val="28"/>
                     </w:rPr>
-                    <w:t>Famaf</w:t>
-                  </w:r>
-                  <w:proofErr w:type="spellEnd"/>
-                  <w:r>
-                    <w:rPr>
-                      <w:b/>
-                      <w:bCs/>
-                      <w:sz w:val="28"/>
-                      <w:szCs w:val="28"/>
-                    </w:rPr>
-                    <w:t>, UNC</w:t>
+                    <w:t>Famaf, UNC</w:t>
                   </w:r>
                 </w:p>
                 <w:p>
@@ -836,7 +710,7 @@
                       <w:bCs/>
                       <w:sz w:val="24"/>
                       <w:szCs w:val="24"/>
-                      <w:lang w:val="en-US"/>
+                      <w:lang w:val="es-MX"/>
                     </w:rPr>
                   </w:pPr>
                   <w:r>
@@ -847,9 +721,9 @@
                       <w:szCs w:val="24"/>
                       <w:lang w:val="es-MX"/>
                     </w:rPr>
-                    <w:t xml:space="preserve">Curso </w:t>
-                  </w:r>
-                  <w:proofErr w:type="spellStart"/>
+                    <w:t xml:space="preserve">Curso FullStack </w:t>
+                  </w:r>
+                  <w:proofErr w:type="gramStart"/>
                   <w:r>
                     <w:rPr>
                       <w:b/>
@@ -858,9 +732,89 @@
                       <w:szCs w:val="24"/>
                       <w:lang w:val="es-MX"/>
                     </w:rPr>
-                    <w:t>FullStack</w:t>
-                  </w:r>
-                  <w:proofErr w:type="spellEnd"/>
+                    <w:t>Dev.</w:t>
+                  </w:r>
+                  <w:r>
+                    <w:rPr>
+                      <w:b/>
+                      <w:bCs/>
+                      <w:sz w:val="24"/>
+                      <w:szCs w:val="24"/>
+                      <w:lang w:val="es-AR"/>
+                    </w:rPr>
+                    <w:t>|</w:t>
+                  </w:r>
+                  <w:proofErr w:type="gramEnd"/>
+                  <w:r>
+                    <w:rPr>
+                      <w:b/>
+                      <w:bCs/>
+                      <w:sz w:val="24"/>
+                      <w:szCs w:val="24"/>
+                      <w:lang w:val="es-AR"/>
+                    </w:rPr>
+                    <w:t>07/</w:t>
+                  </w:r>
+                  <w:r>
+                    <w:rPr>
+                      <w:b/>
+                      <w:bCs/>
+                      <w:sz w:val="24"/>
+                      <w:szCs w:val="24"/>
+                      <w:lang w:val="es-AR"/>
+                    </w:rPr>
+                    <w:t>2022</w:t>
+                  </w:r>
+                  <w:r>
+                    <w:rPr>
+                      <w:b/>
+                      <w:bCs/>
+                      <w:sz w:val="24"/>
+                      <w:szCs w:val="24"/>
+                      <w:lang w:val="es-AR"/>
+                    </w:rPr>
+                    <w:t xml:space="preserve"> </w:t>
+                  </w:r>
+                  <w:r>
+                    <w:rPr>
+                      <w:b/>
+                      <w:bCs/>
+                      <w:sz w:val="24"/>
+                      <w:szCs w:val="24"/>
+                      <w:lang w:val="es-AR"/>
+                    </w:rPr>
+                    <w:t>-</w:t>
+                  </w:r>
+                  <w:r>
+                    <w:rPr>
+                      <w:b/>
+                      <w:bCs/>
+                      <w:sz w:val="24"/>
+                      <w:szCs w:val="24"/>
+                      <w:lang w:val="es-AR"/>
+                    </w:rPr>
+                    <w:t xml:space="preserve"> </w:t>
+                  </w:r>
+                  <w:r>
+                    <w:rPr>
+                      <w:b/>
+                      <w:bCs/>
+                      <w:sz w:val="24"/>
+                      <w:szCs w:val="24"/>
+                      <w:lang w:val="es-AR"/>
+                    </w:rPr>
+                    <w:t>05/2023</w:t>
+                  </w:r>
+                  <w:r>
+                    <w:rPr>
+                      <w:b/>
+                      <w:bCs/>
+                      <w:sz w:val="24"/>
+                      <w:szCs w:val="24"/>
+                      <w:lang w:val="es-AR"/>
+                    </w:rPr>
+                    <w:t xml:space="preserve"> </w:t>
+                  </w:r>
                   <w:r>
                     <w:rPr>
                       <w:b/>
@@ -869,10 +823,41 @@
                       <w:szCs w:val="24"/>
                       <w:lang w:val="es-MX"/>
                     </w:rPr>
+                    <w:t>|Argentina Programa</w:t>
+                  </w:r>
+                </w:p>
+                <w:p>
+                  <w:pPr>
+                    <w:rPr>
+                      <w:b/>
+                      <w:bCs/>
+                      <w:sz w:val="24"/>
+                      <w:szCs w:val="24"/>
+                      <w:lang w:val="en-US"/>
+                    </w:rPr>
+                  </w:pPr>
+                  <w:r>
+                    <w:rPr>
+                      <w:bCs/>
+                      <w:sz w:val="24"/>
+                      <w:szCs w:val="24"/>
+                      <w:lang w:val="en-US"/>
+                    </w:rPr>
+                    <w:t>HTML, CSS(Bootstrap), JS(Angular), MySQL, java(springboot)</w:t>
+                  </w:r>
+                  <w:r>
+                    <w:rPr>
+                      <w:b/>
+                      <w:bCs/>
+                      <w:sz w:val="24"/>
+                      <w:szCs w:val="24"/>
+                      <w:lang w:val="en-US"/>
+                    </w:rPr>
                     <w:t xml:space="preserve"> </w:t>
                   </w:r>
-                  <w:proofErr w:type="gramStart"/>
-                  <w:r>
+                </w:p>
+                <w:p>
+                  <w:pPr>
                     <w:rPr>
                       <w:b/>
                       <w:bCs/>
@@ -880,134 +865,8 @@
                       <w:szCs w:val="24"/>
                       <w:lang w:val="es-MX"/>
                     </w:rPr>
-                    <w:t>Dev.</w:t>
-                  </w:r>
-                  <w:r>
-                    <w:rPr>
-                      <w:b/>
-                      <w:bCs/>
-                      <w:sz w:val="24"/>
-                      <w:szCs w:val="24"/>
-                      <w:lang w:val="es-AR"/>
-                    </w:rPr>
-                    <w:t>|</w:t>
-                  </w:r>
-                  <w:proofErr w:type="gramEnd"/>
-                  <w:r>
-                    <w:rPr>
-                      <w:b/>
-                      <w:bCs/>
-                      <w:sz w:val="24"/>
-                      <w:szCs w:val="24"/>
-                      <w:lang w:val="es-AR"/>
-                    </w:rPr>
-                    <w:t>07/</w:t>
-                  </w:r>
-                  <w:r>
-                    <w:rPr>
-                      <w:b/>
-                      <w:bCs/>
-                      <w:sz w:val="24"/>
-                      <w:szCs w:val="24"/>
-                      <w:lang w:val="es-AR"/>
-                    </w:rPr>
-                    <w:t>2022-</w:t>
-                  </w:r>
-                  <w:r>
-                    <w:rPr>
-                      <w:b/>
-                      <w:bCs/>
-                      <w:sz w:val="24"/>
-                      <w:szCs w:val="24"/>
-                      <w:lang w:val="es-AR"/>
-                    </w:rPr>
-                    <w:t>05/2023</w:t>
-                  </w:r>
-                  <w:r>
-                    <w:rPr>
-                      <w:b/>
-                      <w:bCs/>
-                      <w:sz w:val="24"/>
-                      <w:szCs w:val="24"/>
-                      <w:lang w:val="es-AR"/>
-                    </w:rPr>
-                    <w:t xml:space="preserve">. </w:t>
-                  </w:r>
-                  <w:r>
-                    <w:rPr>
-                      <w:b/>
-                      <w:bCs/>
-                      <w:sz w:val="24"/>
-                      <w:szCs w:val="24"/>
-                      <w:lang w:val="en-US"/>
-                    </w:rPr>
-                    <w:t xml:space="preserve">|Argentina </w:t>
-                  </w:r>
-                  <w:proofErr w:type="spellStart"/>
-                  <w:r>
-                    <w:rPr>
-                      <w:b/>
-                      <w:bCs/>
-                      <w:sz w:val="24"/>
-                      <w:szCs w:val="24"/>
-                      <w:lang w:val="en-US"/>
-                    </w:rPr>
-                    <w:t>Programa</w:t>
-                  </w:r>
-                  <w:proofErr w:type="spellEnd"/>
-                </w:p>
-                <w:p>
-                  <w:pPr>
-                    <w:rPr>
-                      <w:b/>
-                      <w:bCs/>
-                      <w:sz w:val="24"/>
-                      <w:szCs w:val="24"/>
-                      <w:lang w:val="en-US"/>
-                    </w:rPr>
                   </w:pPr>
                   <w:r>
-                    <w:rPr>
-                      <w:bCs/>
-                      <w:sz w:val="24"/>
-                      <w:szCs w:val="24"/>
-                      <w:lang w:val="en-US"/>
-                    </w:rPr>
-                    <w:t>HTML, CSS(Bootstrap), JS(Angular), MySQL, java(</w:t>
-                  </w:r>
-                  <w:proofErr w:type="spellStart"/>
-                  <w:r>
-                    <w:rPr>
-                      <w:bCs/>
-                      <w:sz w:val="24"/>
-                      <w:szCs w:val="24"/>
-                      <w:lang w:val="en-US"/>
-                    </w:rPr>
-                    <w:t>springboot</w:t>
-                  </w:r>
-                  <w:proofErr w:type="spellEnd"/>
-                  <w:r>
-                    <w:rPr>
-                      <w:bCs/>
-                      <w:sz w:val="24"/>
-                      <w:szCs w:val="24"/>
-                      <w:lang w:val="en-US"/>
-                    </w:rPr>
-                    <w:t>)</w:t>
-                  </w:r>
-                  <w:r>
-                    <w:rPr>
-                      <w:b/>
-                      <w:bCs/>
-                      <w:sz w:val="24"/>
-                      <w:szCs w:val="24"/>
-                      <w:lang w:val="en-US"/>
-                    </w:rPr>
-                    <w:t xml:space="preserve"> </w:t>
-                  </w:r>
-                </w:p>
-                <w:p>
-                  <w:pPr>
                     <w:rPr>
                       <w:b/>
                       <w:bCs/>
@@ -1015,7 +874,8 @@
                       <w:szCs w:val="24"/>
                       <w:lang w:val="es-MX"/>
                     </w:rPr>
-                  </w:pPr>
+                    <w:t xml:space="preserve">Curso </w:t>
+                  </w:r>
                   <w:r>
                     <w:rPr>
                       <w:b/>
@@ -1024,7 +884,7 @@
                       <w:szCs w:val="24"/>
                       <w:lang w:val="es-MX"/>
                     </w:rPr>
-                    <w:t xml:space="preserve">Curso </w:t>
+                    <w:t>MySQL</w:t>
                   </w:r>
                   <w:r>
                     <w:rPr>
@@ -1034,7 +894,7 @@
                       <w:szCs w:val="24"/>
                       <w:lang w:val="es-MX"/>
                     </w:rPr>
-                    <w:t>MySQL</w:t>
+                    <w:t xml:space="preserve"> |07/202</w:t>
                   </w:r>
                   <w:r>
                     <w:rPr>
@@ -1044,7 +904,7 @@
                       <w:szCs w:val="24"/>
                       <w:lang w:val="es-MX"/>
                     </w:rPr>
-                    <w:t xml:space="preserve"> |En curso |07/202</w:t>
+                    <w:t>3</w:t>
                   </w:r>
                   <w:r>
                     <w:rPr>
@@ -1054,27 +914,7 @@
                       <w:szCs w:val="24"/>
                       <w:lang w:val="es-MX"/>
                     </w:rPr>
-                    <w:t>3</w:t>
-                  </w:r>
-                  <w:r>
-                    <w:rPr>
-                      <w:b/>
-                      <w:bCs/>
-                      <w:sz w:val="24"/>
-                      <w:szCs w:val="24"/>
-                      <w:lang w:val="es-MX"/>
-                    </w:rPr>
-                    <w:t>-Act. |</w:t>
-                  </w:r>
-                  <w:r>
-                    <w:rPr>
-                      <w:b/>
-                      <w:bCs/>
-                      <w:sz w:val="24"/>
-                      <w:szCs w:val="24"/>
-                      <w:lang w:val="es-MX"/>
-                    </w:rPr>
-                    <w:t>Udem</w:t>
+                    <w:t>|Udem</w:t>
                   </w:r>
                   <w:r>
                     <w:rPr>
@@ -1144,21 +984,12 @@
                       <w:szCs w:val="24"/>
                     </w:rPr>
                   </w:pPr>
-                  <w:proofErr w:type="spellStart"/>
                   <w:r>
                     <w:rPr>
                       <w:sz w:val="24"/>
                       <w:szCs w:val="24"/>
                     </w:rPr>
-                    <w:t>Stack</w:t>
-                  </w:r>
-                  <w:proofErr w:type="spellEnd"/>
-                  <w:r>
-                    <w:rPr>
-                      <w:sz w:val="24"/>
-                      <w:szCs w:val="24"/>
-                    </w:rPr>
-                    <w:t xml:space="preserve"> LAMP</w:t>
+                    <w:t>Stack LAMP</w:t>
                   </w:r>
                 </w:p>
                 <w:p>
@@ -1177,7 +1008,6 @@
                       <w:lang w:val="en-US"/>
                     </w:rPr>
                   </w:pPr>
-                  <w:proofErr w:type="spellStart"/>
                   <w:r>
                     <w:rPr>
                       <w:sz w:val="24"/>
@@ -1186,7 +1016,6 @@
                     </w:rPr>
                     <w:t>Inglés</w:t>
                   </w:r>
-                  <w:proofErr w:type="spellEnd"/>
                   <w:r>
                     <w:rPr>
                       <w:sz w:val="24"/>
@@ -1268,23 +1097,13 @@
                       <w:lang w:val="es-AR"/>
                     </w:rPr>
                   </w:pPr>
-                  <w:proofErr w:type="spellStart"/>
                   <w:r>
                     <w:rPr>
                       <w:sz w:val="24"/>
                       <w:szCs w:val="24"/>
                       <w:lang w:val="es-AR"/>
                     </w:rPr>
-                    <w:t>Metodologias</w:t>
-                  </w:r>
-                  <w:proofErr w:type="spellEnd"/>
-                  <w:r>
-                    <w:rPr>
-                      <w:sz w:val="24"/>
-                      <w:szCs w:val="24"/>
-                      <w:lang w:val="es-AR"/>
-                    </w:rPr>
-                    <w:t xml:space="preserve"> ágiles (SCRUM)</w:t>
+                    <w:t>Metodologias ágiles (SCRUM)</w:t>
                   </w:r>
                 </w:p>
               </w:tc>
@@ -1556,18 +1375,8 @@
                       <w:sz w:val="24"/>
                       <w:szCs w:val="24"/>
                     </w:rPr>
-                    <w:t xml:space="preserve">Facundo </w:t>
-                  </w:r>
-                  <w:proofErr w:type="spellStart"/>
-                  <w:r>
-                    <w:rPr>
-                      <w:b w:val="0"/>
-                      <w:sz w:val="24"/>
-                      <w:szCs w:val="24"/>
-                    </w:rPr>
-                    <w:t>Sharry</w:t>
-                  </w:r>
-                  <w:proofErr w:type="spellEnd"/>
+                    <w:t>Facundo Sharry</w:t>
+                  </w:r>
                 </w:p>
                 <w:p>
                   <w:pPr>
@@ -1650,7 +1459,6 @@
                       <w:lang w:val="en-US" w:eastAsia="ja-JP"/>
                     </w:rPr>
                   </w:pPr>
-                  <w:proofErr w:type="spellStart"/>
                   <w:r>
                     <w:rPr>
                       <w:rStyle w:val="Ttulo2Car"/>
@@ -1658,17 +1466,7 @@
                       <w:szCs w:val="24"/>
                       <w:lang w:val="en-US"/>
                     </w:rPr>
-                    <w:t>Github</w:t>
-                  </w:r>
-                  <w:proofErr w:type="spellEnd"/>
-                  <w:r>
-                    <w:rPr>
-                      <w:rStyle w:val="Ttulo2Car"/>
-                      <w:sz w:val="24"/>
-                      <w:szCs w:val="24"/>
-                      <w:lang w:val="en-US"/>
-                    </w:rPr>
-                    <w:t>:</w:t>
+                    <w:t>Github:</w:t>
                   </w:r>
                   <w:r>
                     <w:rPr>
@@ -1682,31 +1480,8 @@
                         <w:rStyle w:val="Hipervnculo"/>
                         <w:lang w:val="en-US" w:eastAsia="ja-JP"/>
                       </w:rPr>
-                      <w:t>github.co</w:t>
+                      <w:t>github.com/Hakush</w:t>
                     </w:r>
-                    <w:r>
-                      <w:rPr>
-                        <w:rStyle w:val="Hipervnculo"/>
-                        <w:lang w:val="en-US" w:eastAsia="ja-JP"/>
-                      </w:rPr>
-                      <w:t>m</w:t>
-                    </w:r>
-                    <w:r>
-                      <w:rPr>
-                        <w:rStyle w:val="Hipervnculo"/>
-                        <w:lang w:val="en-US" w:eastAsia="ja-JP"/>
-                      </w:rPr>
-                      <w:t>/</w:t>
-                    </w:r>
-                    <w:proofErr w:type="spellStart"/>
-                    <w:r>
-                      <w:rPr>
-                        <w:rStyle w:val="Hipervnculo"/>
-                        <w:lang w:val="en-US" w:eastAsia="ja-JP"/>
-                      </w:rPr>
-                      <w:t>Hakush</w:t>
-                    </w:r>
-                    <w:proofErr w:type="spellEnd"/>
                   </w:hyperlink>
                 </w:p>
                 <w:p>
@@ -5402,25 +5177,7 @@
                             <w:szCs w:val="24"/>
                             <w:lang w:val="en-US"/>
                           </w:rPr>
-                          <w:t xml:space="preserve"> (</w:t>
-                        </w:r>
-                        <w:proofErr w:type="spellStart"/>
-                        <w:r>
-                          <w:rPr>
-                            <w:sz w:val="24"/>
-                            <w:szCs w:val="24"/>
-                            <w:lang w:val="en-US"/>
-                          </w:rPr>
-                          <w:t>wsp</w:t>
-                        </w:r>
-                        <w:proofErr w:type="spellEnd"/>
-                        <w:r>
-                          <w:rPr>
-                            <w:sz w:val="24"/>
-                            <w:szCs w:val="24"/>
-                            <w:lang w:val="en-US"/>
-                          </w:rPr>
-                          <w:t>)</w:t>
+                          <w:t xml:space="preserve"> (wsp)</w:t>
                         </w:r>
                       </w:p>
                     </w:tc>
@@ -8763,6 +8520,7 @@
     <w:rsid w:val="00A541B3"/>
     <w:rsid w:val="00AA43B9"/>
     <w:rsid w:val="00B26D0A"/>
+    <w:rsid w:val="00B62F28"/>
     <w:rsid w:val="00BB0F18"/>
     <w:rsid w:val="00D36671"/>
     <w:rsid w:val="00D57DCC"/>

</xml_diff>

<commit_message>
[UPD] new job at
</commit_message>
<xml_diff>
--- a/Curriculum_Facundo.docx
+++ b/Curriculum_Facundo.docx
@@ -155,21 +155,7 @@
                     <w:rPr>
                       <w:sz w:val="26"/>
                     </w:rPr>
-                    <w:t xml:space="preserve">Soporte </w:t>
-                  </w:r>
-                  <w:proofErr w:type="spellStart"/>
-                  <w:r>
-                    <w:rPr>
-                      <w:sz w:val="26"/>
-                    </w:rPr>
-                    <w:t>Tecnico</w:t>
-                  </w:r>
-                  <w:proofErr w:type="spellEnd"/>
-                  <w:r>
-                    <w:rPr>
-                      <w:sz w:val="26"/>
-                    </w:rPr>
-                    <w:t xml:space="preserve"> de PC</w:t>
+                    <w:t>Soporte Tecnico de PC</w:t>
                   </w:r>
                   <w:r>
                     <w:rPr>
@@ -215,7 +201,6 @@
                     </w:rPr>
                     <w:t xml:space="preserve">Instalación de </w:t>
                   </w:r>
-                  <w:proofErr w:type="spellStart"/>
                   <w:r>
                     <w:rPr>
                       <w:b w:val="0"/>
@@ -223,9 +208,8 @@
                       <w:sz w:val="24"/>
                       <w:szCs w:val="24"/>
                     </w:rPr>
-                    <w:t>SOs</w:t>
+                    <w:t>SOs/</w:t>
                   </w:r>
-                  <w:proofErr w:type="spellEnd"/>
                   <w:r>
                     <w:rPr>
                       <w:b w:val="0"/>
@@ -233,101 +217,73 @@
                       <w:sz w:val="24"/>
                       <w:szCs w:val="24"/>
                     </w:rPr>
-                    <w:t>/</w:t>
-                  </w:r>
-                  <w:r>
-                    <w:rPr>
-                      <w:b w:val="0"/>
-                      <w:bCs/>
-                      <w:sz w:val="24"/>
-                      <w:szCs w:val="24"/>
-                    </w:rPr>
                     <w:t>software, conexión de cables y componentes, atención al cliente, caja, diseño gráfico y marketing</w:t>
                   </w:r>
                 </w:p>
-                <w:p/>
                 <w:p>
                   <w:pPr>
                     <w:pStyle w:val="Ttulo2"/>
                     <w:rPr>
                       <w:sz w:val="26"/>
-                      <w:lang w:val="en-US"/>
                     </w:rPr>
                   </w:pPr>
                   <w:r>
                     <w:rPr>
                       <w:sz w:val="26"/>
-                      <w:lang w:val="en-US"/>
-                    </w:rPr>
-                    <w:t>Desarrollo Web</w:t>
+                    </w:rPr>
+                    <w:t xml:space="preserve">Desarrollo Web </w:t>
                   </w:r>
                   <w:r>
                     <w:rPr>
                       <w:sz w:val="26"/>
-                      <w:lang w:val="en-US"/>
+                    </w:rPr>
+                    <w:t>FullStack</w:t>
+                  </w:r>
+                  <w:r>
+                    <w:rPr>
+                      <w:sz w:val="26"/>
+                    </w:rPr>
+                    <w:t>|</w:t>
+                  </w:r>
+                  <w:r>
+                    <w:rPr>
+                      <w:sz w:val="26"/>
+                    </w:rPr>
+                    <w:t>Facultad de Odontologia - UNC</w:t>
+                  </w:r>
+                  <w:r>
+                    <w:rPr>
+                      <w:sz w:val="26"/>
+                    </w:rPr>
+                    <w:t>|</w:t>
+                  </w:r>
+                  <w:r>
+                    <w:rPr>
+                      <w:sz w:val="26"/>
+                    </w:rPr>
+                    <w:t>07/2023</w:t>
+                  </w:r>
+                  <w:r>
+                    <w:rPr>
+                      <w:sz w:val="26"/>
                     </w:rPr>
                     <w:t xml:space="preserve"> </w:t>
                   </w:r>
                   <w:r>
                     <w:rPr>
                       <w:sz w:val="26"/>
-                      <w:lang w:val="en-US"/>
-                    </w:rPr>
-                    <w:t>FullStack</w:t>
-                  </w:r>
-                  <w:r>
-                    <w:rPr>
-                      <w:sz w:val="26"/>
-                      <w:lang w:val="en-US"/>
-                    </w:rPr>
-                    <w:t>|</w:t>
-                  </w:r>
-                  <w:r>
-                    <w:rPr>
-                      <w:sz w:val="26"/>
-                      <w:lang w:val="en-US"/>
-                    </w:rPr>
-                    <w:t>07/</w:t>
-                  </w:r>
-                  <w:r>
-                    <w:rPr>
-                      <w:sz w:val="26"/>
-                      <w:lang w:val="en-US"/>
-                    </w:rPr>
-                    <w:t>20</w:t>
-                  </w:r>
-                  <w:r>
-                    <w:rPr>
-                      <w:sz w:val="26"/>
-                      <w:lang w:val="en-US"/>
-                    </w:rPr>
-                    <w:t>23</w:t>
-                  </w:r>
-                  <w:r>
-                    <w:rPr>
-                      <w:sz w:val="26"/>
-                      <w:lang w:val="en-US"/>
-                    </w:rPr>
-                    <w:t xml:space="preserve"> </w:t>
-                  </w:r>
-                  <w:r>
-                    <w:rPr>
-                      <w:sz w:val="26"/>
-                      <w:lang w:val="en-US"/>
                     </w:rPr>
                     <w:t>-</w:t>
                   </w:r>
                   <w:r>
                     <w:rPr>
                       <w:sz w:val="26"/>
-                      <w:lang w:val="en-US"/>
                     </w:rPr>
                     <w:t xml:space="preserve"> act.</w:t>
                   </w:r>
                   <w:r>
                     <w:rPr>
                       <w:sz w:val="26"/>
-                      <w:lang w:val="en-US"/>
                     </w:rPr>
                     <w:t xml:space="preserve"> </w:t>
                   </w:r>
@@ -340,7 +296,6 @@
                       <w:bCs/>
                       <w:sz w:val="24"/>
                       <w:szCs w:val="24"/>
-                      <w:lang w:val="en-US"/>
                     </w:rPr>
                   </w:pPr>
                   <w:r>
@@ -349,82 +304,21 @@
                       <w:bCs/>
                       <w:sz w:val="24"/>
                       <w:szCs w:val="24"/>
-                      <w:lang w:val="en-US"/>
-                    </w:rPr>
-                    <w:t>Stack: H</w:t>
-                  </w:r>
-                  <w:r>
-                    <w:rPr>
-                      <w:b w:val="0"/>
-                      <w:bCs/>
-                      <w:sz w:val="24"/>
-                      <w:szCs w:val="24"/>
-                      <w:lang w:val="en-US"/>
-                    </w:rPr>
-                    <w:t xml:space="preserve">tml, CSS(Bootstrap), JS vanilla con </w:t>
-                  </w:r>
-                  <w:proofErr w:type="spellStart"/>
-                  <w:r>
-                    <w:rPr>
-                      <w:b w:val="0"/>
-                      <w:bCs/>
-                      <w:sz w:val="24"/>
-                      <w:szCs w:val="24"/>
-                      <w:lang w:val="en-US"/>
-                    </w:rPr>
-                    <w:t>Jquery</w:t>
-                  </w:r>
-                  <w:proofErr w:type="spellEnd"/>
-                  <w:r>
-                    <w:rPr>
-                      <w:b w:val="0"/>
-                      <w:bCs/>
-                      <w:sz w:val="24"/>
-                      <w:szCs w:val="24"/>
-                      <w:lang w:val="en-US"/>
-                    </w:rPr>
-                    <w:t xml:space="preserve">, PHP vanilla, </w:t>
-                  </w:r>
-                  <w:proofErr w:type="spellStart"/>
-                  <w:r>
-                    <w:rPr>
-                      <w:b w:val="0"/>
-                      <w:bCs/>
-                      <w:sz w:val="24"/>
-                      <w:szCs w:val="24"/>
-                      <w:lang w:val="en-US"/>
-                    </w:rPr>
-                    <w:t>mysql</w:t>
-                  </w:r>
-                  <w:proofErr w:type="spellEnd"/>
-                  <w:r>
-                    <w:rPr>
-                      <w:b w:val="0"/>
-                      <w:bCs/>
-                      <w:sz w:val="24"/>
-                      <w:szCs w:val="24"/>
-                      <w:lang w:val="en-US"/>
-                    </w:rPr>
-                    <w:t>.</w:t>
+                    </w:rPr>
+                    <w:t>Stack: Html, CSS(Bootstrap), JS vanilla con Jquery, PHP vanilla, mysql.</w:t>
                   </w:r>
                 </w:p>
                 <w:p>
                   <w:pPr>
                     <w:rPr>
-                      <w:lang w:val="en-US"/>
+                      <w:lang w:val="es-AR"/>
                     </w:rPr>
                   </w:pPr>
                   <w:r>
                     <w:rPr>
-                      <w:lang w:val="en-US"/>
-                    </w:rPr>
-                    <w:t xml:space="preserve">Ref: Carolina Piva </w:t>
-                  </w:r>
-                  <w:r>
-                    <w:rPr>
-                      <w:lang w:val="en-US"/>
-                    </w:rPr>
-                    <w:t>3515 12-0657</w:t>
+                      <w:lang w:val="es-AR"/>
+                    </w:rPr>
+                    <w:t>Ref: Carolina Piva 3515 12-0657</w:t>
                   </w:r>
                 </w:p>
                 <w:p>
@@ -530,21 +424,12 @@
                     </w:rPr>
                     <w:t xml:space="preserve"> | </w:t>
                   </w:r>
-                  <w:proofErr w:type="spellStart"/>
                   <w:r>
                     <w:rPr>
                       <w:sz w:val="24"/>
                       <w:szCs w:val="24"/>
                     </w:rPr>
-                    <w:t>Ipem</w:t>
-                  </w:r>
-                  <w:proofErr w:type="spellEnd"/>
-                  <w:r>
-                    <w:rPr>
-                      <w:sz w:val="24"/>
-                      <w:szCs w:val="24"/>
-                    </w:rPr>
-                    <w:t xml:space="preserve"> 97</w:t>
+                    <w:t>Ipem 97</w:t>
                   </w:r>
                 </w:p>
                 <w:p>
@@ -645,7 +530,6 @@
                     </w:rPr>
                     <w:t>|</w:t>
                   </w:r>
-                  <w:proofErr w:type="spellStart"/>
                   <w:r>
                     <w:rPr>
                       <w:b/>
@@ -653,17 +537,7 @@
                       <w:sz w:val="28"/>
                       <w:szCs w:val="28"/>
                     </w:rPr>
-                    <w:t>Famaf</w:t>
-                  </w:r>
-                  <w:proofErr w:type="spellEnd"/>
-                  <w:r>
-                    <w:rPr>
-                      <w:b/>
-                      <w:bCs/>
-                      <w:sz w:val="28"/>
-                      <w:szCs w:val="28"/>
-                    </w:rPr>
-                    <w:t>, UNC</w:t>
+                    <w:t>Famaf, UNC</w:t>
                   </w:r>
                 </w:p>
                 <w:p>
@@ -706,18 +580,8 @@
                       <w:szCs w:val="24"/>
                       <w:lang w:val="es-AR"/>
                     </w:rPr>
-                    <w:t xml:space="preserve">22 sin </w:t>
+                    <w:t>22 sin aplazos</w:t>
                   </w:r>
-                  <w:proofErr w:type="spellStart"/>
-                  <w:r>
-                    <w:rPr>
-                      <w:sz w:val="24"/>
-                      <w:szCs w:val="24"/>
-                      <w:lang w:val="es-AR"/>
-                    </w:rPr>
-                    <w:t>aplazos</w:t>
-                  </w:r>
-                  <w:proofErr w:type="spellEnd"/>
                 </w:p>
                 <w:p>
                   <w:pPr>
@@ -752,7 +616,7 @@
                       <w:bCs/>
                       <w:sz w:val="24"/>
                       <w:szCs w:val="24"/>
-                      <w:lang w:val="en-US"/>
+                      <w:lang w:val="es-AR"/>
                     </w:rPr>
                   </w:pPr>
                   <w:r>
@@ -763,9 +627,8 @@
                       <w:szCs w:val="24"/>
                       <w:lang w:val="es-AR"/>
                     </w:rPr>
-                    <w:t xml:space="preserve">Curso </w:t>
+                    <w:t xml:space="preserve">Curso FullStack Dev. </w:t>
                   </w:r>
-                  <w:proofErr w:type="spellStart"/>
                   <w:r>
                     <w:rPr>
                       <w:b/>
@@ -774,9 +637,8 @@
                       <w:szCs w:val="24"/>
                       <w:lang w:val="es-AR"/>
                     </w:rPr>
-                    <w:t>FullStack</w:t>
+                    <w:t>|</w:t>
                   </w:r>
-                  <w:proofErr w:type="spellEnd"/>
                   <w:r>
                     <w:rPr>
                       <w:b/>
@@ -785,7 +647,7 @@
                       <w:szCs w:val="24"/>
                       <w:lang w:val="es-AR"/>
                     </w:rPr>
-                    <w:t xml:space="preserve"> Dev. </w:t>
+                    <w:t>Completo</w:t>
                   </w:r>
                   <w:r>
                     <w:rPr>
@@ -793,121 +655,57 @@
                       <w:bCs/>
                       <w:sz w:val="24"/>
                       <w:szCs w:val="24"/>
-                      <w:lang w:val="en-US"/>
-                    </w:rPr>
-                    <w:t>|</w:t>
+                      <w:lang w:val="es-AR"/>
+                    </w:rPr>
+                    <w:t xml:space="preserve"> |07/2022-</w:t>
                   </w:r>
-                  <w:proofErr w:type="spellStart"/>
                   <w:r>
                     <w:rPr>
                       <w:b/>
                       <w:bCs/>
                       <w:sz w:val="24"/>
                       <w:szCs w:val="24"/>
-                      <w:lang w:val="en-US"/>
-                    </w:rPr>
-                    <w:t>Completo</w:t>
+                      <w:lang w:val="es-AR"/>
+                    </w:rPr>
+                    <w:t>03/2023</w:t>
                   </w:r>
-                  <w:proofErr w:type="spellEnd"/>
                   <w:r>
                     <w:rPr>
                       <w:b/>
                       <w:bCs/>
                       <w:sz w:val="24"/>
                       <w:szCs w:val="24"/>
-                      <w:lang w:val="en-US"/>
-                    </w:rPr>
-                    <w:t xml:space="preserve"> |07/2022-</w:t>
+                      <w:lang w:val="es-AR"/>
+                    </w:rPr>
+                    <w:t xml:space="preserve"> |Argentina Programa</w:t>
                   </w:r>
-                  <w:r>
-                    <w:rPr>
-                      <w:b/>
+                </w:p>
+                <w:p>
+                  <w:pPr>
+                    <w:rPr>
                       <w:bCs/>
                       <w:sz w:val="24"/>
                       <w:szCs w:val="24"/>
                       <w:lang w:val="en-US"/>
                     </w:rPr>
-                    <w:t>03</w:t>
-                  </w:r>
+                  </w:pPr>
                   <w:r>
                     <w:rPr>
-                      <w:b/>
                       <w:bCs/>
                       <w:sz w:val="24"/>
                       <w:szCs w:val="24"/>
                       <w:lang w:val="en-US"/>
                     </w:rPr>
-                    <w:t>/2023</w:t>
+                    <w:t xml:space="preserve">SCRUM, GIT, </w:t>
                   </w:r>
                   <w:r>
                     <w:rPr>
-                      <w:b/>
                       <w:bCs/>
                       <w:sz w:val="24"/>
                       <w:szCs w:val="24"/>
                       <w:lang w:val="en-US"/>
                     </w:rPr>
-                    <w:t xml:space="preserve"> |Argentina </w:t>
-                  </w:r>
-                  <w:proofErr w:type="spellStart"/>
-                  <w:r>
-                    <w:rPr>
-                      <w:b/>
-                      <w:bCs/>
-                      <w:sz w:val="24"/>
-                      <w:szCs w:val="24"/>
-                      <w:lang w:val="en-US"/>
-                    </w:rPr>
-                    <w:t>Programa</w:t>
-                  </w:r>
-                  <w:proofErr w:type="spellEnd"/>
-                </w:p>
-                <w:p>
-                  <w:pPr>
-                    <w:rPr>
-                      <w:bCs/>
-                      <w:sz w:val="24"/>
-                      <w:szCs w:val="24"/>
-                      <w:lang w:val="en-US"/>
-                    </w:rPr>
-                  </w:pPr>
-                  <w:r>
-                    <w:rPr>
-                      <w:bCs/>
-                      <w:sz w:val="24"/>
-                      <w:szCs w:val="24"/>
-                      <w:lang w:val="en-US"/>
-                    </w:rPr>
-                    <w:t xml:space="preserve">SCRUM, GIT, </w:t>
-                  </w:r>
-                  <w:r>
-                    <w:rPr>
-                      <w:bCs/>
-                      <w:sz w:val="24"/>
-                      <w:szCs w:val="24"/>
-                      <w:lang w:val="en-US"/>
-                    </w:rPr>
-                    <w:t>HTML, CSS(Bootstrap), JS(Angular), MySQL, java(</w:t>
-                  </w:r>
-                  <w:proofErr w:type="spellStart"/>
-                  <w:r>
-                    <w:rPr>
-                      <w:bCs/>
-                      <w:sz w:val="24"/>
-                      <w:szCs w:val="24"/>
-                      <w:lang w:val="en-US"/>
-                    </w:rPr>
-                    <w:t>springboot</w:t>
-                  </w:r>
-                  <w:proofErr w:type="spellEnd"/>
-                  <w:r>
-                    <w:rPr>
-                      <w:bCs/>
-                      <w:sz w:val="24"/>
-                      <w:szCs w:val="24"/>
-                      <w:lang w:val="en-US"/>
-                    </w:rPr>
-                    <w:t>)</w:t>
+                    <w:t>HTML, CSS(Bootstrap), JS(Angular), MySQL, java(springboot)</w:t>
                   </w:r>
                 </w:p>
                 <w:p>
@@ -990,31 +788,13 @@
                     </w:rPr>
                     <w:t xml:space="preserve">C </w:t>
                   </w:r>
-                  <w:proofErr w:type="spellStart"/>
                   <w:r>
                     <w:rPr>
                       <w:sz w:val="24"/>
                       <w:szCs w:val="24"/>
                     </w:rPr>
-                    <w:t>programming</w:t>
+                    <w:t>programming language</w:t>
                   </w:r>
-                  <w:proofErr w:type="spellEnd"/>
-                  <w:r>
-                    <w:rPr>
-                      <w:sz w:val="24"/>
-                      <w:szCs w:val="24"/>
-                    </w:rPr>
-                    <w:t xml:space="preserve"> </w:t>
-                  </w:r>
-                  <w:proofErr w:type="spellStart"/>
-                  <w:r>
-                    <w:rPr>
-                      <w:sz w:val="24"/>
-                      <w:szCs w:val="24"/>
-                    </w:rPr>
-                    <w:t>language</w:t>
-                  </w:r>
-                  <w:proofErr w:type="spellEnd"/>
                 </w:p>
               </w:tc>
             </w:tr>
@@ -1296,18 +1076,8 @@
                       <w:sz w:val="24"/>
                       <w:szCs w:val="24"/>
                     </w:rPr>
-                    <w:t xml:space="preserve">Facundo </w:t>
+                    <w:t>Facundo Sharry</w:t>
                   </w:r>
-                  <w:proofErr w:type="spellStart"/>
-                  <w:r>
-                    <w:rPr>
-                      <w:b w:val="0"/>
-                      <w:sz w:val="24"/>
-                      <w:szCs w:val="24"/>
-                    </w:rPr>
-                    <w:t>Sharry</w:t>
-                  </w:r>
-                  <w:proofErr w:type="spellEnd"/>
                 </w:p>
                 <w:p>
                   <w:pPr>
@@ -1395,7 +1165,6 @@
                       <w:lang w:val="en-US" w:eastAsia="ja-JP"/>
                     </w:rPr>
                   </w:pPr>
-                  <w:proofErr w:type="spellStart"/>
                   <w:r>
                     <w:rPr>
                       <w:rStyle w:val="Ttulo2Car"/>
@@ -1403,17 +1172,7 @@
                       <w:szCs w:val="24"/>
                       <w:lang w:val="en-US"/>
                     </w:rPr>
-                    <w:t>Github</w:t>
-                  </w:r>
-                  <w:proofErr w:type="spellEnd"/>
-                  <w:r>
-                    <w:rPr>
-                      <w:rStyle w:val="Ttulo2Car"/>
-                      <w:sz w:val="24"/>
-                      <w:szCs w:val="24"/>
-                      <w:lang w:val="en-US"/>
-                    </w:rPr>
-                    <w:t>:</w:t>
+                    <w:t>Github:</w:t>
                   </w:r>
                   <w:r>
                     <w:rPr>
@@ -5108,25 +4867,7 @@
                             <w:szCs w:val="24"/>
                             <w:lang w:val="en-US"/>
                           </w:rPr>
-                          <w:t>(</w:t>
-                        </w:r>
-                        <w:proofErr w:type="spellStart"/>
-                        <w:r>
-                          <w:rPr>
-                            <w:sz w:val="24"/>
-                            <w:szCs w:val="24"/>
-                            <w:lang w:val="en-US"/>
-                          </w:rPr>
-                          <w:t>wsp</w:t>
-                        </w:r>
-                        <w:proofErr w:type="spellEnd"/>
-                        <w:r>
-                          <w:rPr>
-                            <w:sz w:val="24"/>
-                            <w:szCs w:val="24"/>
-                            <w:lang w:val="en-US"/>
-                          </w:rPr>
-                          <w:t>)</w:t>
+                          <w:t>(wsp)</w:t>
                         </w:r>
                       </w:p>
                     </w:tc>
@@ -8113,6 +7854,7 @@
     <w:rsid w:val="004532A1"/>
     <w:rsid w:val="00506780"/>
     <w:rsid w:val="00564373"/>
+    <w:rsid w:val="00755477"/>
     <w:rsid w:val="008B2138"/>
     <w:rsid w:val="008C4B0D"/>
     <w:rsid w:val="00954275"/>

</xml_diff>

<commit_message>
[UPD] +1 course and moved to nva cba
</commit_message>
<xml_diff>
--- a/Curriculum_Facundo.docx
+++ b/Curriculum_Facundo.docx
@@ -155,7 +155,21 @@
                     <w:rPr>
                       <w:sz w:val="26"/>
                     </w:rPr>
-                    <w:t>Soporte Tecnico de PC</w:t>
+                    <w:t xml:space="preserve">Soporte </w:t>
+                  </w:r>
+                  <w:proofErr w:type="spellStart"/>
+                  <w:r>
+                    <w:rPr>
+                      <w:sz w:val="26"/>
+                    </w:rPr>
+                    <w:t>Tecnico</w:t>
+                  </w:r>
+                  <w:proofErr w:type="spellEnd"/>
+                  <w:r>
+                    <w:rPr>
+                      <w:sz w:val="26"/>
+                    </w:rPr>
+                    <w:t xml:space="preserve"> de PC</w:t>
                   </w:r>
                   <w:r>
                     <w:rPr>
@@ -201,6 +215,7 @@
                     </w:rPr>
                     <w:t xml:space="preserve">Instalación de </w:t>
                   </w:r>
+                  <w:proofErr w:type="spellStart"/>
                   <w:r>
                     <w:rPr>
                       <w:b w:val="0"/>
@@ -208,8 +223,9 @@
                       <w:sz w:val="24"/>
                       <w:szCs w:val="24"/>
                     </w:rPr>
-                    <w:t>SOs/</w:t>
-                  </w:r>
+                    <w:t>SOs</w:t>
+                  </w:r>
+                  <w:proofErr w:type="spellEnd"/>
                   <w:r>
                     <w:rPr>
                       <w:b w:val="0"/>
@@ -217,6 +233,15 @@
                       <w:sz w:val="24"/>
                       <w:szCs w:val="24"/>
                     </w:rPr>
+                    <w:t>/</w:t>
+                  </w:r>
+                  <w:r>
+                    <w:rPr>
+                      <w:b w:val="0"/>
+                      <w:bCs/>
+                      <w:sz w:val="24"/>
+                      <w:szCs w:val="24"/>
+                    </w:rPr>
                     <w:t>software, conexión de cables y componentes, atención al cliente, caja, diseño gráfico y marketing</w:t>
                   </w:r>
                 </w:p>
@@ -233,6 +258,7 @@
                     </w:rPr>
                     <w:t xml:space="preserve">Desarrollo Web </w:t>
                   </w:r>
+                  <w:proofErr w:type="spellStart"/>
                   <w:r>
                     <w:rPr>
                       <w:sz w:val="26"/>
@@ -249,12 +275,33 @@
                     <w:rPr>
                       <w:sz w:val="26"/>
                     </w:rPr>
-                    <w:t>Facultad de Odontologia - UNC</w:t>
-                  </w:r>
+                    <w:t>Facultad</w:t>
+                  </w:r>
+                  <w:proofErr w:type="spellEnd"/>
                   <w:r>
                     <w:rPr>
                       <w:sz w:val="26"/>
                     </w:rPr>
+                    <w:t xml:space="preserve"> de </w:t>
+                  </w:r>
+                  <w:proofErr w:type="spellStart"/>
+                  <w:r>
+                    <w:rPr>
+                      <w:sz w:val="26"/>
+                    </w:rPr>
+                    <w:t>Odontologia</w:t>
+                  </w:r>
+                  <w:proofErr w:type="spellEnd"/>
+                  <w:r>
+                    <w:rPr>
+                      <w:sz w:val="26"/>
+                    </w:rPr>
+                    <w:t xml:space="preserve"> - UNC</w:t>
+                  </w:r>
+                  <w:r>
+                    <w:rPr>
+                      <w:sz w:val="26"/>
+                    </w:rPr>
                     <w:t>|</w:t>
                   </w:r>
                   <w:r>
@@ -279,7 +326,21 @@
                     <w:rPr>
                       <w:sz w:val="26"/>
                     </w:rPr>
-                    <w:t xml:space="preserve"> act.</w:t>
+                    <w:t xml:space="preserve"> </w:t>
+                  </w:r>
+                  <w:proofErr w:type="spellStart"/>
+                  <w:r>
+                    <w:rPr>
+                      <w:sz w:val="26"/>
+                    </w:rPr>
+                    <w:t>act</w:t>
+                  </w:r>
+                  <w:proofErr w:type="spellEnd"/>
+                  <w:r>
+                    <w:rPr>
+                      <w:sz w:val="26"/>
+                    </w:rPr>
+                    <w:t>.</w:t>
                   </w:r>
                   <w:r>
                     <w:rPr>
@@ -296,6 +357,7 @@
                       <w:bCs/>
                       <w:sz w:val="24"/>
                       <w:szCs w:val="24"/>
+                      <w:lang w:val="en-US"/>
                     </w:rPr>
                   </w:pPr>
                   <w:r>
@@ -304,8 +366,53 @@
                       <w:bCs/>
                       <w:sz w:val="24"/>
                       <w:szCs w:val="24"/>
-                    </w:rPr>
-                    <w:t>Stack: Html, CSS(Bootstrap), JS vanilla con Jquery, PHP vanilla, mysql.</w:t>
+                      <w:lang w:val="en-US"/>
+                    </w:rPr>
+                    <w:t xml:space="preserve">Stack: Html, CSS(Bootstrap), JS vanilla con </w:t>
+                  </w:r>
+                  <w:proofErr w:type="spellStart"/>
+                  <w:r>
+                    <w:rPr>
+                      <w:b w:val="0"/>
+                      <w:bCs/>
+                      <w:sz w:val="24"/>
+                      <w:szCs w:val="24"/>
+                      <w:lang w:val="en-US"/>
+                    </w:rPr>
+                    <w:t>Jquery</w:t>
+                  </w:r>
+                  <w:proofErr w:type="spellEnd"/>
+                  <w:r>
+                    <w:rPr>
+                      <w:b w:val="0"/>
+                      <w:bCs/>
+                      <w:sz w:val="24"/>
+                      <w:szCs w:val="24"/>
+                      <w:lang w:val="en-US"/>
+                    </w:rPr>
+                    <w:t xml:space="preserve">, PHP vanilla, </w:t>
+                  </w:r>
+                  <w:proofErr w:type="spellStart"/>
+                  <w:r>
+                    <w:rPr>
+                      <w:b w:val="0"/>
+                      <w:bCs/>
+                      <w:sz w:val="24"/>
+                      <w:szCs w:val="24"/>
+                      <w:lang w:val="en-US"/>
+                    </w:rPr>
+                    <w:t>mysql</w:t>
+                  </w:r>
+                  <w:proofErr w:type="spellEnd"/>
+                  <w:r>
+                    <w:rPr>
+                      <w:b w:val="0"/>
+                      <w:bCs/>
+                      <w:sz w:val="24"/>
+                      <w:szCs w:val="24"/>
+                      <w:lang w:val="en-US"/>
+                    </w:rPr>
+                    <w:t>.</w:t>
                   </w:r>
                 </w:p>
                 <w:p>
@@ -314,11 +421,19 @@
                       <w:lang w:val="es-AR"/>
                     </w:rPr>
                   </w:pPr>
+                  <w:proofErr w:type="spellStart"/>
                   <w:r>
                     <w:rPr>
                       <w:lang w:val="es-AR"/>
                     </w:rPr>
-                    <w:t>Ref: Carolina Piva 3515 12-0657</w:t>
+                    <w:t>Ref</w:t>
+                  </w:r>
+                  <w:proofErr w:type="spellEnd"/>
+                  <w:r>
+                    <w:rPr>
+                      <w:lang w:val="es-AR"/>
+                    </w:rPr>
+                    <w:t>: Carolina Piva 3515 12-0657</w:t>
                   </w:r>
                 </w:p>
                 <w:p>
@@ -424,12 +539,21 @@
                     </w:rPr>
                     <w:t xml:space="preserve"> | </w:t>
                   </w:r>
+                  <w:proofErr w:type="spellStart"/>
                   <w:r>
                     <w:rPr>
                       <w:sz w:val="24"/>
                       <w:szCs w:val="24"/>
                     </w:rPr>
-                    <w:t>Ipem 97</w:t>
+                    <w:t>Ipem</w:t>
+                  </w:r>
+                  <w:proofErr w:type="spellEnd"/>
+                  <w:r>
+                    <w:rPr>
+                      <w:sz w:val="24"/>
+                      <w:szCs w:val="24"/>
+                    </w:rPr>
+                    <w:t xml:space="preserve"> 97</w:t>
                   </w:r>
                 </w:p>
                 <w:p>
@@ -530,6 +654,7 @@
                     </w:rPr>
                     <w:t>|</w:t>
                   </w:r>
+                  <w:proofErr w:type="spellStart"/>
                   <w:r>
                     <w:rPr>
                       <w:b/>
@@ -537,7 +662,17 @@
                       <w:sz w:val="28"/>
                       <w:szCs w:val="28"/>
                     </w:rPr>
-                    <w:t>Famaf, UNC</w:t>
+                    <w:t>Famaf</w:t>
+                  </w:r>
+                  <w:proofErr w:type="spellEnd"/>
+                  <w:r>
+                    <w:rPr>
+                      <w:b/>
+                      <w:bCs/>
+                      <w:sz w:val="28"/>
+                      <w:szCs w:val="28"/>
+                    </w:rPr>
+                    <w:t>, UNC</w:t>
                   </w:r>
                 </w:p>
                 <w:p>
@@ -554,9 +689,8 @@
                     <w:rPr>
                       <w:sz w:val="24"/>
                       <w:szCs w:val="24"/>
-                      <w:lang w:val="es-AR"/>
-                    </w:rPr>
-                    <w:t>35% de la Licenciatura y 50% de Analista</w:t>
+                    </w:rPr>
+                    <w:t>39.29</w:t>
                   </w:r>
                   <w:r>
                     <w:rPr>
@@ -564,7 +698,14 @@
                       <w:szCs w:val="24"/>
                       <w:lang w:val="es-AR"/>
                     </w:rPr>
-                    <w:t xml:space="preserve">, </w:t>
+                    <w:t xml:space="preserve">% de la Licenciatura y </w:t>
+                  </w:r>
+                  <w:r>
+                    <w:rPr>
+                      <w:sz w:val="24"/>
+                      <w:szCs w:val="24"/>
+                    </w:rPr>
+                    <w:t>57.89</w:t>
                   </w:r>
                   <w:r>
                     <w:rPr>
@@ -572,7 +713,7 @@
                       <w:szCs w:val="24"/>
                       <w:lang w:val="es-AR"/>
                     </w:rPr>
-                    <w:t>promedio 8.</w:t>
+                    <w:t>% de Analista</w:t>
                   </w:r>
                   <w:r>
                     <w:rPr>
@@ -580,8 +721,50 @@
                       <w:szCs w:val="24"/>
                       <w:lang w:val="es-AR"/>
                     </w:rPr>
-                    <w:t>22 sin aplazos</w:t>
-                  </w:r>
+                    <w:t xml:space="preserve">, </w:t>
+                  </w:r>
+                  <w:r>
+                    <w:rPr>
+                      <w:sz w:val="24"/>
+                      <w:szCs w:val="24"/>
+                      <w:lang w:val="es-AR"/>
+                    </w:rPr>
+                    <w:t>promedio 8.</w:t>
+                  </w:r>
+                  <w:r>
+                    <w:rPr>
+                      <w:sz w:val="24"/>
+                      <w:szCs w:val="24"/>
+                      <w:lang w:val="es-AR"/>
+                    </w:rPr>
+                    <w:t xml:space="preserve">22 </w:t>
+                  </w:r>
+                  <w:r>
+                    <w:rPr>
+                      <w:sz w:val="24"/>
+                      <w:szCs w:val="24"/>
+                      <w:lang w:val="es-AR"/>
+                    </w:rPr>
+                    <w:t>con</w:t>
+                  </w:r>
+                  <w:r>
+                    <w:rPr>
+                      <w:sz w:val="24"/>
+                      <w:szCs w:val="24"/>
+                      <w:lang w:val="es-AR"/>
+                    </w:rPr>
+                    <w:t xml:space="preserve"> </w:t>
+                  </w:r>
+                  <w:proofErr w:type="spellStart"/>
+                  <w:r>
+                    <w:rPr>
+                      <w:sz w:val="24"/>
+                      <w:szCs w:val="24"/>
+                      <w:lang w:val="es-AR"/>
+                    </w:rPr>
+                    <w:t>aplazos</w:t>
+                  </w:r>
+                  <w:proofErr w:type="spellEnd"/>
                 </w:p>
                 <w:p>
                   <w:pPr>
@@ -627,8 +810,9 @@
                       <w:szCs w:val="24"/>
                       <w:lang w:val="es-AR"/>
                     </w:rPr>
-                    <w:t xml:space="preserve">Curso FullStack Dev. </w:t>
-                  </w:r>
+                    <w:t xml:space="preserve">Curso </w:t>
+                  </w:r>
+                  <w:proofErr w:type="spellStart"/>
                   <w:r>
                     <w:rPr>
                       <w:b/>
@@ -637,8 +821,9 @@
                       <w:szCs w:val="24"/>
                       <w:lang w:val="es-AR"/>
                     </w:rPr>
-                    <w:t>|</w:t>
-                  </w:r>
+                    <w:t>FullStack</w:t>
+                  </w:r>
+                  <w:proofErr w:type="spellEnd"/>
                   <w:r>
                     <w:rPr>
                       <w:b/>
@@ -647,7 +832,7 @@
                       <w:szCs w:val="24"/>
                       <w:lang w:val="es-AR"/>
                     </w:rPr>
-                    <w:t>Completo</w:t>
+                    <w:t xml:space="preserve"> Dev. </w:t>
                   </w:r>
                   <w:r>
                     <w:rPr>
@@ -657,7 +842,7 @@
                       <w:szCs w:val="24"/>
                       <w:lang w:val="es-AR"/>
                     </w:rPr>
-                    <w:t xml:space="preserve"> |07/2022-</w:t>
+                    <w:t>|</w:t>
                   </w:r>
                   <w:r>
                     <w:rPr>
@@ -667,7 +852,7 @@
                       <w:szCs w:val="24"/>
                       <w:lang w:val="es-AR"/>
                     </w:rPr>
-                    <w:t>03/2023</w:t>
+                    <w:t>Completo</w:t>
                   </w:r>
                   <w:r>
                     <w:rPr>
@@ -677,6 +862,26 @@
                       <w:szCs w:val="24"/>
                       <w:lang w:val="es-AR"/>
                     </w:rPr>
+                    <w:t xml:space="preserve"> |07/2022-</w:t>
+                  </w:r>
+                  <w:r>
+                    <w:rPr>
+                      <w:b/>
+                      <w:bCs/>
+                      <w:sz w:val="24"/>
+                      <w:szCs w:val="24"/>
+                      <w:lang w:val="es-AR"/>
+                    </w:rPr>
+                    <w:t>03/2023</w:t>
+                  </w:r>
+                  <w:r>
+                    <w:rPr>
+                      <w:b/>
+                      <w:bCs/>
+                      <w:sz w:val="24"/>
+                      <w:szCs w:val="24"/>
+                      <w:lang w:val="es-AR"/>
+                    </w:rPr>
                     <w:t xml:space="preserve"> |Argentina Programa</w:t>
                   </w:r>
                 </w:p>
@@ -705,20 +910,28 @@
                       <w:szCs w:val="24"/>
                       <w:lang w:val="en-US"/>
                     </w:rPr>
-                    <w:t>HTML, CSS(Bootstrap), JS(Angular), MySQL, java(springboot)</w:t>
-                  </w:r>
-                </w:p>
-                <w:p>
-                  <w:pPr>
-                    <w:pStyle w:val="Ttulo1"/>
-                    <w:rPr>
-                      <w:b/>
+                    <w:t>HTML, CSS(Bootstrap), JS(Angular), MySQL, java(</w:t>
+                  </w:r>
+                  <w:proofErr w:type="spellStart"/>
+                  <w:r>
+                    <w:rPr>
                       <w:bCs/>
-                      <w:sz w:val="40"/>
-                      <w:szCs w:val="40"/>
+                      <w:sz w:val="24"/>
+                      <w:szCs w:val="24"/>
                       <w:lang w:val="en-US"/>
                     </w:rPr>
-                  </w:pPr>
+                    <w:t>springboot</w:t>
+                  </w:r>
+                  <w:proofErr w:type="spellEnd"/>
+                  <w:r>
+                    <w:rPr>
+                      <w:bCs/>
+                      <w:sz w:val="24"/>
+                      <w:szCs w:val="24"/>
+                      <w:lang w:val="en-US"/>
+                    </w:rPr>
+                    <w:t>)</w:t>
+                  </w:r>
                 </w:p>
                 <w:p>
                   <w:pPr>
@@ -788,12 +1001,69 @@
                     </w:rPr>
                     <w:t xml:space="preserve">C </w:t>
                   </w:r>
-                  <w:r>
-                    <w:rPr>
+                </w:p>
+                <w:p>
+                  <w:pPr>
+                    <w:pStyle w:val="Prrafodelista"/>
+                    <w:numPr>
+                      <w:ilvl w:val="0"/>
+                      <w:numId w:val="19"/>
+                    </w:numPr>
+                    <w:jc w:val="left"/>
+                    <w:rPr>
+                      <w:b/>
+                      <w:bCs/>
                       <w:sz w:val="24"/>
                       <w:szCs w:val="24"/>
                     </w:rPr>
-                    <w:t>programming language</w:t>
+                  </w:pPr>
+                  <w:proofErr w:type="spellStart"/>
+                  <w:r>
+                    <w:rPr>
+                      <w:sz w:val="24"/>
+                      <w:szCs w:val="24"/>
+                    </w:rPr>
+                    <w:t>Resolucion</w:t>
+                  </w:r>
+                  <w:proofErr w:type="spellEnd"/>
+                  <w:r>
+                    <w:rPr>
+                      <w:sz w:val="24"/>
+                      <w:szCs w:val="24"/>
+                    </w:rPr>
+                    <w:t xml:space="preserve"> de problemas logísticos</w:t>
+                  </w:r>
+                </w:p>
+                <w:p>
+                  <w:pPr>
+                    <w:pStyle w:val="Prrafodelista"/>
+                    <w:numPr>
+                      <w:ilvl w:val="0"/>
+                      <w:numId w:val="19"/>
+                    </w:numPr>
+                    <w:jc w:val="left"/>
+                    <w:rPr>
+                      <w:b/>
+                      <w:bCs/>
+                      <w:sz w:val="24"/>
+                      <w:szCs w:val="24"/>
+                    </w:rPr>
+                  </w:pPr>
+                  <w:proofErr w:type="spellStart"/>
+                  <w:r>
+                    <w:rPr>
+                      <w:sz w:val="24"/>
+                      <w:szCs w:val="24"/>
+                    </w:rPr>
+                    <w:t>Coordinacion</w:t>
+                  </w:r>
+                  <w:proofErr w:type="spellEnd"/>
+                  <w:r>
+                    <w:rPr>
+                      <w:sz w:val="24"/>
+                      <w:szCs w:val="24"/>
+                    </w:rPr>
+                    <w:t xml:space="preserve"> de grupos</w:t>
                   </w:r>
                 </w:p>
               </w:tc>
@@ -1076,8 +1346,18 @@
                       <w:sz w:val="24"/>
                       <w:szCs w:val="24"/>
                     </w:rPr>
-                    <w:t>Facundo Sharry</w:t>
-                  </w:r>
+                    <w:t xml:space="preserve">Facundo </w:t>
+                  </w:r>
+                  <w:proofErr w:type="spellStart"/>
+                  <w:r>
+                    <w:rPr>
+                      <w:b w:val="0"/>
+                      <w:sz w:val="24"/>
+                      <w:szCs w:val="24"/>
+                    </w:rPr>
+                    <w:t>Sharry</w:t>
+                  </w:r>
+                  <w:proofErr w:type="spellEnd"/>
                 </w:p>
                 <w:p>
                   <w:pPr>
@@ -1153,7 +1433,18 @@
                     <w:t>Córdoba</w:t>
                   </w:r>
                   <w:r>
-                    <w:t xml:space="preserve"> (Centro)</w:t>
+                    <w:t xml:space="preserve"> (</w:t>
+                  </w:r>
+                  <w:r>
+                    <w:t xml:space="preserve">Nueva </w:t>
+                  </w:r>
+                  <w:proofErr w:type="spellStart"/>
+                  <w:r>
+                    <w:t>Cordoba</w:t>
+                  </w:r>
+                  <w:proofErr w:type="spellEnd"/>
+                  <w:r>
+                    <w:t>)</w:t>
                   </w:r>
                   <w:r>
                     <w:t>, Argentina.</w:t>
@@ -1161,10 +1452,16 @@
                 </w:p>
                 <w:p>
                   <w:pPr>
+                    <w:jc w:val="left"/>
+                  </w:pPr>
+                </w:p>
+                <w:p>
+                  <w:pPr>
                     <w:rPr>
                       <w:lang w:val="en-US" w:eastAsia="ja-JP"/>
                     </w:rPr>
                   </w:pPr>
+                  <w:proofErr w:type="spellStart"/>
                   <w:r>
                     <w:rPr>
                       <w:rStyle w:val="Ttulo2Car"/>
@@ -1172,7 +1469,17 @@
                       <w:szCs w:val="24"/>
                       <w:lang w:val="en-US"/>
                     </w:rPr>
-                    <w:t>Github:</w:t>
+                    <w:t>Github</w:t>
+                  </w:r>
+                  <w:proofErr w:type="spellEnd"/>
+                  <w:r>
+                    <w:rPr>
+                      <w:rStyle w:val="Ttulo2Car"/>
+                      <w:sz w:val="24"/>
+                      <w:szCs w:val="24"/>
+                      <w:lang w:val="en-US"/>
+                    </w:rPr>
+                    <w:t>:</w:t>
                   </w:r>
                   <w:r>
                     <w:rPr>
@@ -1189,29 +1496,6 @@
                       <w:t>https://github.com/Hakush</w:t>
                     </w:r>
                   </w:hyperlink>
-                </w:p>
-                <w:p>
-                  <w:pPr>
-                    <w:rPr>
-                      <w:lang w:val="en-US"/>
-                    </w:rPr>
-                  </w:pPr>
-                  <w:r>
-                    <w:rPr>
-                      <w:b/>
-                      <w:bCs/>
-                      <w:strike/>
-                      <w:lang w:val="en-US" w:eastAsia="ja-JP"/>
-                    </w:rPr>
-                    <w:t>Portfolio</w:t>
-                  </w:r>
-                  <w:r>
-                    <w:rPr>
-                      <w:strike/>
-                      <w:lang w:val="en-US" w:eastAsia="ja-JP"/>
-                    </w:rPr>
-                    <w:t>: in progress</w:t>
-                  </w:r>
                 </w:p>
                 <w:tbl>
                   <w:tblPr>
@@ -4843,31 +5127,7 @@
                             <w:szCs w:val="24"/>
                             <w:lang w:val="en-US"/>
                           </w:rPr>
-                          <w:t>47</w:t>
-                        </w:r>
-                        <w:r>
-                          <w:rPr>
-                            <w:sz w:val="24"/>
-                            <w:szCs w:val="24"/>
-                            <w:lang w:val="en-US"/>
-                          </w:rPr>
-                          <w:t>-</w:t>
-                        </w:r>
-                        <w:r>
-                          <w:rPr>
-                            <w:sz w:val="24"/>
-                            <w:szCs w:val="24"/>
-                            <w:lang w:val="en-US"/>
-                          </w:rPr>
-                          <w:t>563095</w:t>
-                        </w:r>
-                        <w:r>
-                          <w:rPr>
-                            <w:sz w:val="24"/>
-                            <w:szCs w:val="24"/>
-                            <w:lang w:val="en-US"/>
-                          </w:rPr>
-                          <w:t>(wsp)</w:t>
+                          <w:t>15404296</w:t>
                         </w:r>
                       </w:p>
                     </w:tc>
@@ -6805,7 +7065,6 @@
   <w:style w:type="character" w:default="1" w:styleId="Fuentedeprrafopredeter">
     <w:name w:val="Default Paragraph Font"/>
     <w:uiPriority w:val="1"/>
-    <w:semiHidden/>
     <w:unhideWhenUsed/>
   </w:style>
   <w:style w:type="table" w:default="1" w:styleId="Tablanormal">
@@ -7871,6 +8130,7 @@
     <w:rsid w:val="00DB1359"/>
     <w:rsid w:val="00DB27B9"/>
     <w:rsid w:val="00E07FCD"/>
+    <w:rsid w:val="00E97A14"/>
   </w:rsids>
   <m:mathPr>
     <m:mathFont m:val="Cambria Math"/>

</xml_diff>

<commit_message>
[UPD] new spaces, removed highschool, and education labels
</commit_message>
<xml_diff>
--- a/Curriculum_Facundo.docx
+++ b/Curriculum_Facundo.docx
@@ -1,6 +1,6 @@
 
 <file path=word/document.xml><?xml version="1.0" encoding="utf-8"?>
-<w:document xmlns:wpc="http://schemas.microsoft.com/office/word/2010/wordprocessingCanvas" xmlns:cx="http://schemas.microsoft.com/office/drawing/2014/chartex" xmlns:cx1="http://schemas.microsoft.com/office/drawing/2015/9/8/chartex" xmlns:cx2="http://schemas.microsoft.com/office/drawing/2015/10/21/chartex" xmlns:cx3="http://schemas.microsoft.com/office/drawing/2016/5/9/chartex" xmlns:cx4="http://schemas.microsoft.com/office/drawing/2016/5/10/chartex" xmlns:cx5="http://schemas.microsoft.com/office/drawing/2016/5/11/chartex" xmlns:cx6="http://schemas.microsoft.com/office/drawing/2016/5/12/chartex" xmlns:cx7="http://schemas.microsoft.com/office/drawing/2016/5/13/chartex" xmlns:cx8="http://schemas.microsoft.com/office/drawing/2016/5/14/chartex" xmlns:mc="http://schemas.openxmlformats.org/markup-compatibility/2006" xmlns:aink="http://schemas.microsoft.com/office/drawing/2016/ink" xmlns:am3d="http://schemas.microsoft.com/office/drawing/2017/model3d" xmlns:o="urn:schemas-microsoft-com:office:office" xmlns:oel="http://schemas.microsoft.com/office/2019/extlst" xmlns:r="http://schemas.openxmlformats.org/officeDocument/2006/relationships" xmlns:m="http://schemas.openxmlformats.org/officeDocument/2006/math" xmlns:v="urn:schemas-microsoft-com:vml" xmlns:wp14="http://schemas.microsoft.com/office/word/2010/wordprocessingDrawing" xmlns:wp="http://schemas.openxmlformats.org/drawingml/2006/wordprocessingDrawing" xmlns:w10="urn:schemas-microsoft-com:office:word" xmlns:w="http://schemas.openxmlformats.org/wordprocessingml/2006/main" xmlns:w14="http://schemas.microsoft.com/office/word/2010/wordml" xmlns:w15="http://schemas.microsoft.com/office/word/2012/wordml" xmlns:w16cex="http://schemas.microsoft.com/office/word/2018/wordml/cex" xmlns:w16cid="http://schemas.microsoft.com/office/word/2016/wordml/cid" xmlns:w16="http://schemas.microsoft.com/office/word/2018/wordml" xmlns:w16sdtdh="http://schemas.microsoft.com/office/word/2020/wordml/sdtdatahash" xmlns:w16se="http://schemas.microsoft.com/office/word/2015/wordml/symex" xmlns:wpg="http://schemas.microsoft.com/office/word/2010/wordprocessingGroup" xmlns:wpi="http://schemas.microsoft.com/office/word/2010/wordprocessingInk" xmlns:wne="http://schemas.microsoft.com/office/word/2006/wordml" xmlns:wps="http://schemas.microsoft.com/office/word/2010/wordprocessingShape" mc:Ignorable="w14 w15 w16se w16cid w16 w16cex w16sdtdh wp14">
+<w:document xmlns:wpc="http://schemas.microsoft.com/office/word/2010/wordprocessingCanvas" xmlns:cx="http://schemas.microsoft.com/office/drawing/2014/chartex" xmlns:cx1="http://schemas.microsoft.com/office/drawing/2015/9/8/chartex" xmlns:cx2="http://schemas.microsoft.com/office/drawing/2015/10/21/chartex" xmlns:cx3="http://schemas.microsoft.com/office/drawing/2016/5/9/chartex" xmlns:cx4="http://schemas.microsoft.com/office/drawing/2016/5/10/chartex" xmlns:cx5="http://schemas.microsoft.com/office/drawing/2016/5/11/chartex" xmlns:cx6="http://schemas.microsoft.com/office/drawing/2016/5/12/chartex" xmlns:cx7="http://schemas.microsoft.com/office/drawing/2016/5/13/chartex" xmlns:cx8="http://schemas.microsoft.com/office/drawing/2016/5/14/chartex" xmlns:mc="http://schemas.openxmlformats.org/markup-compatibility/2006" xmlns:aink="http://schemas.microsoft.com/office/drawing/2016/ink" xmlns:am3d="http://schemas.microsoft.com/office/drawing/2017/model3d" xmlns:o="urn:schemas-microsoft-com:office:office" xmlns:oel="http://schemas.microsoft.com/office/2019/extlst" xmlns:r="http://schemas.openxmlformats.org/officeDocument/2006/relationships" xmlns:m="http://schemas.openxmlformats.org/officeDocument/2006/math" xmlns:v="urn:schemas-microsoft-com:vml" xmlns:wp14="http://schemas.microsoft.com/office/word/2010/wordprocessingDrawing" xmlns:wp="http://schemas.openxmlformats.org/drawingml/2006/wordprocessingDrawing" xmlns:w10="urn:schemas-microsoft-com:office:word" xmlns:w="http://schemas.openxmlformats.org/wordprocessingml/2006/main" xmlns:w14="http://schemas.microsoft.com/office/word/2010/wordml" xmlns:w15="http://schemas.microsoft.com/office/word/2012/wordml" xmlns:w16cex="http://schemas.microsoft.com/office/word/2018/wordml/cex" xmlns:w16cid="http://schemas.microsoft.com/office/word/2016/wordml/cid" xmlns:w16="http://schemas.microsoft.com/office/word/2018/wordml" xmlns:w16du="http://schemas.microsoft.com/office/word/2023/wordml/word16du" xmlns:w16sdtdh="http://schemas.microsoft.com/office/word/2020/wordml/sdtdatahash" xmlns:w16se="http://schemas.microsoft.com/office/word/2015/wordml/symex" xmlns:wpg="http://schemas.microsoft.com/office/word/2010/wordprocessingGroup" xmlns:wpi="http://schemas.microsoft.com/office/word/2010/wordprocessingInk" xmlns:wne="http://schemas.microsoft.com/office/word/2006/wordml" xmlns:wps="http://schemas.microsoft.com/office/word/2010/wordprocessingShape" mc:Ignorable="w14 w15 w16se w16cid w16 w16cex w16sdtdh w16du wp14">
   <w:body>
     <w:tbl>
       <w:tblPr>
@@ -68,6 +68,7 @@
                 </w:tcPr>
                 <w:p>
                   <w:pPr>
+                    <w:jc w:val="both"/>
                     <w:rPr>
                       <w:lang w:val="es-AR"/>
                     </w:rPr>
@@ -95,13 +96,8 @@
                 <w:p>
                   <w:pPr>
                     <w:pStyle w:val="Ttulo1"/>
-                    <w:spacing w:before="240" w:line="312" w:lineRule="auto"/>
-                    <w:rPr>
-                      <w:b/>
-                      <w:bCs/>
-                      <w:sz w:val="40"/>
-                      <w:szCs w:val="40"/>
-                    </w:rPr>
+                    <w:spacing w:line="312" w:lineRule="auto"/>
+                    <w:jc w:val="both"/>
                   </w:pPr>
                   <w:sdt>
                     <w:sdtPr>
@@ -175,7 +171,19 @@
                     <w:rPr>
                       <w:sz w:val="26"/>
                     </w:rPr>
-                    <w:t xml:space="preserve"> |201</w:t>
+                    <w:t xml:space="preserve"> |</w:t>
+                  </w:r>
+                  <w:r>
+                    <w:rPr>
+                      <w:sz w:val="26"/>
+                    </w:rPr>
+                    <w:t xml:space="preserve"> </w:t>
+                  </w:r>
+                  <w:r>
+                    <w:rPr>
+                      <w:sz w:val="26"/>
+                    </w:rPr>
+                    <w:t>201</w:t>
                   </w:r>
                   <w:r>
                     <w:rPr>
@@ -199,19 +207,18 @@
                 <w:p>
                   <w:pPr>
                     <w:pStyle w:val="Ttulo2"/>
+                    <w:jc w:val="both"/>
                     <w:rPr>
                       <w:b w:val="0"/>
                       <w:bCs/>
-                      <w:sz w:val="24"/>
-                      <w:szCs w:val="24"/>
+                      <w:szCs w:val="22"/>
                     </w:rPr>
                   </w:pPr>
                   <w:r>
                     <w:rPr>
                       <w:b w:val="0"/>
                       <w:bCs/>
-                      <w:sz w:val="24"/>
-                      <w:szCs w:val="24"/>
+                      <w:szCs w:val="22"/>
                     </w:rPr>
                     <w:t xml:space="preserve">Instalación de </w:t>
                   </w:r>
@@ -220,8 +227,7 @@
                     <w:rPr>
                       <w:b w:val="0"/>
                       <w:bCs/>
-                      <w:sz w:val="24"/>
-                      <w:szCs w:val="24"/>
+                      <w:szCs w:val="22"/>
                     </w:rPr>
                     <w:t>SOs</w:t>
                   </w:r>
@@ -230,8 +236,7 @@
                     <w:rPr>
                       <w:b w:val="0"/>
                       <w:bCs/>
-                      <w:sz w:val="24"/>
-                      <w:szCs w:val="24"/>
+                      <w:szCs w:val="22"/>
                     </w:rPr>
                     <w:t>/</w:t>
                   </w:r>
@@ -239,191 +244,225 @@
                     <w:rPr>
                       <w:b w:val="0"/>
                       <w:bCs/>
-                      <w:sz w:val="24"/>
-                      <w:szCs w:val="24"/>
+                      <w:szCs w:val="22"/>
                     </w:rPr>
                     <w:t>software, conexión de cables y componentes, atención al cliente, caja, diseño gráfico y marketing</w:t>
+                  </w:r>
+                </w:p>
+                <w:p/>
+                <w:p>
+                  <w:pPr>
+                    <w:pStyle w:val="Ttulo2"/>
+                    <w:rPr>
+                      <w:sz w:val="26"/>
+                    </w:rPr>
+                  </w:pPr>
+                  <w:r>
+                    <w:rPr>
+                      <w:sz w:val="26"/>
+                    </w:rPr>
+                    <w:t xml:space="preserve">Desarrollo Web </w:t>
+                  </w:r>
+                  <w:proofErr w:type="spellStart"/>
+                  <w:r>
+                    <w:rPr>
+                      <w:sz w:val="26"/>
+                    </w:rPr>
+                    <w:t>FullStack</w:t>
+                  </w:r>
+                  <w:r>
+                    <w:rPr>
+                      <w:sz w:val="26"/>
+                    </w:rPr>
+                    <w:t>|</w:t>
+                  </w:r>
+                  <w:r>
+                    <w:rPr>
+                      <w:sz w:val="26"/>
+                    </w:rPr>
+                    <w:t>Facultad</w:t>
+                  </w:r>
+                  <w:proofErr w:type="spellEnd"/>
+                  <w:r>
+                    <w:rPr>
+                      <w:sz w:val="26"/>
+                    </w:rPr>
+                    <w:t xml:space="preserve"> de </w:t>
+                  </w:r>
+                  <w:proofErr w:type="spellStart"/>
+                  <w:r>
+                    <w:rPr>
+                      <w:sz w:val="26"/>
+                    </w:rPr>
+                    <w:t>Odontologia</w:t>
+                  </w:r>
+                  <w:proofErr w:type="spellEnd"/>
+                  <w:r>
+                    <w:rPr>
+                      <w:sz w:val="26"/>
+                    </w:rPr>
+                    <w:t xml:space="preserve"> UNC</w:t>
+                  </w:r>
+                  <w:r>
+                    <w:rPr>
+                      <w:sz w:val="26"/>
+                    </w:rPr>
+                    <w:t>|</w:t>
+                  </w:r>
+                  <w:r>
+                    <w:rPr>
+                      <w:sz w:val="26"/>
+                    </w:rPr>
+                    <w:t>07/2023</w:t>
+                  </w:r>
+                  <w:r>
+                    <w:rPr>
+                      <w:sz w:val="26"/>
+                    </w:rPr>
+                    <w:t xml:space="preserve"> </w:t>
+                  </w:r>
+                  <w:r>
+                    <w:rPr>
+                      <w:sz w:val="26"/>
+                    </w:rPr>
+                    <w:t>-</w:t>
+                  </w:r>
+                  <w:r>
+                    <w:rPr>
+                      <w:sz w:val="26"/>
+                    </w:rPr>
+                    <w:t xml:space="preserve"> </w:t>
+                  </w:r>
+                  <w:proofErr w:type="spellStart"/>
+                  <w:r>
+                    <w:rPr>
+                      <w:sz w:val="26"/>
+                    </w:rPr>
+                    <w:t>act</w:t>
+                  </w:r>
+                  <w:proofErr w:type="spellEnd"/>
+                  <w:r>
+                    <w:rPr>
+                      <w:sz w:val="26"/>
+                    </w:rPr>
+                    <w:t>.</w:t>
+                  </w:r>
+                </w:p>
+                <w:p>
+                  <w:pPr>
+                    <w:jc w:val="both"/>
+                  </w:pPr>
+                  <w:r>
+                    <w:t xml:space="preserve">Desarrollo y mantenimiento del sistema de Historia </w:t>
+                  </w:r>
+                  <w:proofErr w:type="spellStart"/>
+                  <w:r>
+                    <w:t>Clinica</w:t>
+                  </w:r>
+                  <w:proofErr w:type="spellEnd"/>
+                  <w:r>
+                    <w:t xml:space="preserve"> </w:t>
+                  </w:r>
+                  <w:proofErr w:type="spellStart"/>
+                  <w:r>
+                    <w:t>Unica</w:t>
+                  </w:r>
+                  <w:proofErr w:type="spellEnd"/>
+                  <w:r>
+                    <w:t xml:space="preserve"> Digital y del sistema de Postulaciones a [profesor adscripto, ayudante alumno, profesor </w:t>
+                  </w:r>
+                  <w:proofErr w:type="spellStart"/>
+                  <w:proofErr w:type="gramStart"/>
+                  <w:r>
+                    <w:t>tutor,etc</w:t>
+                  </w:r>
+                  <w:proofErr w:type="spellEnd"/>
+                  <w:proofErr w:type="gramEnd"/>
+                  <w:r>
+                    <w:t xml:space="preserve">]. Entre otros sistemas de menor importancia como la </w:t>
+                  </w:r>
+                  <w:proofErr w:type="spellStart"/>
+                  <w:r>
+                    <w:t>pagina</w:t>
+                  </w:r>
+                  <w:proofErr w:type="spellEnd"/>
+                  <w:r>
+                    <w:t xml:space="preserve"> web de la facultad</w:t>
                   </w:r>
                 </w:p>
                 <w:p>
                   <w:pPr>
                     <w:pStyle w:val="Ttulo2"/>
                     <w:rPr>
-                      <w:sz w:val="26"/>
+                      <w:b w:val="0"/>
+                      <w:bCs/>
+                      <w:szCs w:val="22"/>
+                      <w:lang w:val="en-US"/>
                     </w:rPr>
                   </w:pPr>
                   <w:r>
                     <w:rPr>
-                      <w:sz w:val="26"/>
-                    </w:rPr>
-                    <w:t xml:space="preserve">Desarrollo Web </w:t>
+                      <w:b w:val="0"/>
+                      <w:bCs/>
+                      <w:szCs w:val="22"/>
+                      <w:lang w:val="en-US"/>
+                    </w:rPr>
+                    <w:t xml:space="preserve">Stack: Html, CSS(Bootstrap), JS vanilla con </w:t>
                   </w:r>
                   <w:proofErr w:type="spellStart"/>
                   <w:r>
                     <w:rPr>
-                      <w:sz w:val="26"/>
-                    </w:rPr>
-                    <w:t>FullStack</w:t>
-                  </w:r>
-                  <w:r>
-                    <w:rPr>
-                      <w:sz w:val="26"/>
-                    </w:rPr>
-                    <w:t>|</w:t>
-                  </w:r>
-                  <w:r>
-                    <w:rPr>
-                      <w:sz w:val="26"/>
-                    </w:rPr>
-                    <w:t>Facultad</w:t>
+                      <w:b w:val="0"/>
+                      <w:bCs/>
+                      <w:szCs w:val="22"/>
+                      <w:lang w:val="en-US"/>
+                    </w:rPr>
+                    <w:t>Jquery</w:t>
                   </w:r>
                   <w:proofErr w:type="spellEnd"/>
                   <w:r>
                     <w:rPr>
-                      <w:sz w:val="26"/>
-                    </w:rPr>
-                    <w:t xml:space="preserve"> de </w:t>
+                      <w:b w:val="0"/>
+                      <w:bCs/>
+                      <w:szCs w:val="22"/>
+                      <w:lang w:val="en-US"/>
+                    </w:rPr>
+                    <w:t xml:space="preserve">, PHP vanilla, </w:t>
                   </w:r>
                   <w:proofErr w:type="spellStart"/>
                   <w:r>
                     <w:rPr>
-                      <w:sz w:val="26"/>
-                    </w:rPr>
-                    <w:t>Odontologia</w:t>
+                      <w:b w:val="0"/>
+                      <w:bCs/>
+                      <w:szCs w:val="22"/>
+                      <w:lang w:val="en-US"/>
+                    </w:rPr>
+                    <w:t>mysql</w:t>
                   </w:r>
                   <w:proofErr w:type="spellEnd"/>
                   <w:r>
                     <w:rPr>
-                      <w:sz w:val="26"/>
-                    </w:rPr>
-                    <w:t xml:space="preserve"> - UNC</w:t>
-                  </w:r>
-                  <w:r>
-                    <w:rPr>
-                      <w:sz w:val="26"/>
-                    </w:rPr>
-                    <w:t>|</w:t>
-                  </w:r>
-                  <w:r>
-                    <w:rPr>
-                      <w:sz w:val="26"/>
-                    </w:rPr>
-                    <w:t>07/2023</w:t>
-                  </w:r>
-                  <w:r>
-                    <w:rPr>
-                      <w:sz w:val="26"/>
-                    </w:rPr>
-                    <w:t xml:space="preserve"> </w:t>
-                  </w:r>
-                  <w:r>
-                    <w:rPr>
-                      <w:sz w:val="26"/>
-                    </w:rPr>
-                    <w:t>-</w:t>
-                  </w:r>
-                  <w:r>
-                    <w:rPr>
-                      <w:sz w:val="26"/>
-                    </w:rPr>
-                    <w:t xml:space="preserve"> </w:t>
-                  </w:r>
-                  <w:proofErr w:type="spellStart"/>
-                  <w:r>
-                    <w:rPr>
-                      <w:sz w:val="26"/>
-                    </w:rPr>
-                    <w:t>act</w:t>
-                  </w:r>
-                  <w:proofErr w:type="spellEnd"/>
-                  <w:r>
-                    <w:rPr>
-                      <w:sz w:val="26"/>
+                      <w:b w:val="0"/>
+                      <w:bCs/>
+                      <w:szCs w:val="22"/>
+                      <w:lang w:val="en-US"/>
                     </w:rPr>
                     <w:t>.</w:t>
-                  </w:r>
-                  <w:r>
-                    <w:rPr>
-                      <w:sz w:val="26"/>
-                    </w:rPr>
-                    <w:t xml:space="preserve"> </w:t>
                   </w:r>
                 </w:p>
                 <w:p>
                   <w:pPr>
-                    <w:pStyle w:val="Ttulo2"/>
-                    <w:rPr>
-                      <w:b w:val="0"/>
-                      <w:bCs/>
-                      <w:sz w:val="24"/>
-                      <w:szCs w:val="24"/>
-                      <w:lang w:val="en-US"/>
-                    </w:rPr>
-                  </w:pPr>
-                  <w:r>
-                    <w:rPr>
-                      <w:b w:val="0"/>
-                      <w:bCs/>
-                      <w:sz w:val="24"/>
-                      <w:szCs w:val="24"/>
-                      <w:lang w:val="en-US"/>
-                    </w:rPr>
-                    <w:t xml:space="preserve">Stack: Html, CSS(Bootstrap), JS vanilla con </w:t>
-                  </w:r>
-                  <w:proofErr w:type="spellStart"/>
-                  <w:r>
-                    <w:rPr>
-                      <w:b w:val="0"/>
-                      <w:bCs/>
-                      <w:sz w:val="24"/>
-                      <w:szCs w:val="24"/>
-                      <w:lang w:val="en-US"/>
-                    </w:rPr>
-                    <w:t>Jquery</w:t>
-                  </w:r>
-                  <w:proofErr w:type="spellEnd"/>
-                  <w:r>
-                    <w:rPr>
-                      <w:b w:val="0"/>
-                      <w:bCs/>
-                      <w:sz w:val="24"/>
-                      <w:szCs w:val="24"/>
-                      <w:lang w:val="en-US"/>
-                    </w:rPr>
-                    <w:t xml:space="preserve">, PHP vanilla, </w:t>
-                  </w:r>
-                  <w:proofErr w:type="spellStart"/>
-                  <w:r>
-                    <w:rPr>
-                      <w:b w:val="0"/>
-                      <w:bCs/>
-                      <w:sz w:val="24"/>
-                      <w:szCs w:val="24"/>
-                      <w:lang w:val="en-US"/>
-                    </w:rPr>
-                    <w:t>mysql</w:t>
-                  </w:r>
-                  <w:proofErr w:type="spellEnd"/>
-                  <w:r>
-                    <w:rPr>
-                      <w:b w:val="0"/>
-                      <w:bCs/>
-                      <w:sz w:val="24"/>
-                      <w:szCs w:val="24"/>
-                      <w:lang w:val="en-US"/>
-                    </w:rPr>
-                    <w:t>.</w:t>
-                  </w:r>
-                </w:p>
-                <w:p>
-                  <w:pPr>
-                    <w:rPr>
+                    <w:rPr>
+                      <w:sz w:val="20"/>
+                      <w:szCs w:val="20"/>
                       <w:lang w:val="es-AR"/>
                     </w:rPr>
                   </w:pPr>
                   <w:proofErr w:type="spellStart"/>
                   <w:r>
                     <w:rPr>
+                      <w:sz w:val="20"/>
+                      <w:szCs w:val="20"/>
                       <w:lang w:val="es-AR"/>
                     </w:rPr>
                     <w:t>Ref</w:t>
@@ -431,6 +470,8 @@
                   <w:proofErr w:type="spellEnd"/>
                   <w:r>
                     <w:rPr>
+                      <w:sz w:val="20"/>
+                      <w:szCs w:val="20"/>
                       <w:lang w:val="es-AR"/>
                     </w:rPr>
                     <w:t>: Carolina Piva 3515 12-0657</w:t>
@@ -464,8 +505,8 @@
                         <w:rPr>
                           <w:b/>
                           <w:bCs/>
-                          <w:sz w:val="44"/>
-                          <w:szCs w:val="44"/>
+                          <w:sz w:val="40"/>
+                          <w:szCs w:val="40"/>
                           <w:lang w:bidi="es-ES"/>
                         </w:rPr>
                         <w:t>Educación</w:t>
@@ -475,204 +516,153 @@
                 </w:p>
                 <w:p>
                   <w:pPr>
-                    <w:pStyle w:val="Ttulo1"/>
+                    <w:rPr>
+                      <w:b/>
+                      <w:bCs/>
+                      <w:sz w:val="24"/>
+                      <w:szCs w:val="24"/>
+                    </w:rPr>
                   </w:pPr>
                   <w:r>
-                    <w:t>Secundario:</w:t>
-                  </w:r>
-                  <w:r>
+                    <w:rPr>
+                      <w:b/>
+                      <w:bCs/>
+                      <w:sz w:val="24"/>
+                      <w:szCs w:val="24"/>
+                    </w:rPr>
+                    <w:t>Ciencias de la Computación</w:t>
+                  </w:r>
+                  <w:r>
+                    <w:rPr>
+                      <w:b/>
+                      <w:bCs/>
+                      <w:sz w:val="24"/>
+                      <w:szCs w:val="24"/>
+                      <w:lang w:bidi="es-ES"/>
+                    </w:rPr>
                     <w:t xml:space="preserve"> </w:t>
+                  </w:r>
+                  <w:r>
+                    <w:rPr>
+                      <w:b/>
+                      <w:bCs/>
+                      <w:sz w:val="24"/>
+                      <w:szCs w:val="24"/>
+                      <w:lang w:bidi="es-ES"/>
+                    </w:rPr>
+                    <w:t xml:space="preserve">| </w:t>
+                  </w:r>
+                  <w:r>
+                    <w:rPr>
+                      <w:b/>
+                      <w:bCs/>
+                      <w:sz w:val="24"/>
+                      <w:szCs w:val="24"/>
+                      <w:lang w:bidi="es-ES"/>
+                    </w:rPr>
+                    <w:t>2021- Actualidad</w:t>
+                  </w:r>
+                  <w:r>
+                    <w:rPr>
+                      <w:b/>
+                      <w:bCs/>
+                      <w:sz w:val="24"/>
+                      <w:szCs w:val="24"/>
+                      <w:lang w:bidi="es-ES"/>
+                    </w:rPr>
+                    <w:t xml:space="preserve"> </w:t>
+                  </w:r>
+                  <w:r>
+                    <w:rPr>
+                      <w:b/>
+                      <w:bCs/>
+                      <w:sz w:val="24"/>
+                      <w:szCs w:val="24"/>
+                      <w:lang w:val="es-AR" w:bidi="es-ES"/>
+                    </w:rPr>
+                    <w:t>|</w:t>
+                  </w:r>
+                  <w:r>
+                    <w:rPr>
+                      <w:b/>
+                      <w:bCs/>
+                      <w:sz w:val="24"/>
+                      <w:szCs w:val="24"/>
+                      <w:lang w:val="es-AR" w:bidi="es-ES"/>
+                    </w:rPr>
+                    <w:t xml:space="preserve"> </w:t>
+                  </w:r>
+                  <w:proofErr w:type="spellStart"/>
+                  <w:r>
+                    <w:rPr>
+                      <w:b/>
+                      <w:bCs/>
+                      <w:sz w:val="24"/>
+                      <w:szCs w:val="24"/>
+                    </w:rPr>
+                    <w:t>Famaf</w:t>
+                  </w:r>
+                  <w:proofErr w:type="spellEnd"/>
+                  <w:r>
+                    <w:rPr>
+                      <w:b/>
+                      <w:bCs/>
+                      <w:sz w:val="24"/>
+                      <w:szCs w:val="24"/>
+                    </w:rPr>
+                    <w:t>, UNC</w:t>
                   </w:r>
                 </w:p>
                 <w:p>
                   <w:pPr>
-                    <w:pStyle w:val="Ttulo2"/>
+                    <w:jc w:val="both"/>
                   </w:pPr>
                   <w:r>
-                    <w:rPr>
-                      <w:sz w:val="24"/>
-                      <w:szCs w:val="24"/>
-                    </w:rPr>
-                    <w:t xml:space="preserve">Bachiller especializado en </w:t>
-                  </w:r>
-                  <w:r>
-                    <w:rPr>
-                      <w:sz w:val="24"/>
-                      <w:szCs w:val="24"/>
-                    </w:rPr>
-                    <w:t>Ciencias Sociales</w:t>
-                  </w:r>
-                  <w:r>
-                    <w:rPr>
-                      <w:sz w:val="24"/>
-                      <w:szCs w:val="24"/>
-                    </w:rPr>
-                    <w:t xml:space="preserve"> </w:t>
-                  </w:r>
-                  <w:r>
-                    <w:rPr>
-                      <w:sz w:val="24"/>
-                      <w:szCs w:val="24"/>
-                      <w:lang w:bidi="es-ES"/>
-                    </w:rPr>
-                    <w:t xml:space="preserve">| </w:t>
-                  </w:r>
-                  <w:r>
-                    <w:rPr>
-                      <w:sz w:val="24"/>
-                      <w:szCs w:val="24"/>
-                    </w:rPr>
-                    <w:t>20</w:t>
-                  </w:r>
-                  <w:r>
-                    <w:rPr>
-                      <w:sz w:val="24"/>
-                      <w:szCs w:val="24"/>
-                    </w:rPr>
-                    <w:t>20</w:t>
-                  </w:r>
-                  <w:r>
-                    <w:rPr>
-                      <w:sz w:val="24"/>
-                      <w:szCs w:val="24"/>
-                      <w:lang w:bidi="es-ES"/>
-                    </w:rPr>
-                    <w:t xml:space="preserve"> | </w:t>
-                  </w:r>
-                  <w:proofErr w:type="spellStart"/>
-                  <w:r>
-                    <w:rPr>
-                      <w:sz w:val="24"/>
-                      <w:szCs w:val="24"/>
-                    </w:rPr>
-                    <w:t>Ipem</w:t>
-                  </w:r>
-                  <w:proofErr w:type="spellEnd"/>
-                  <w:r>
-                    <w:rPr>
-                      <w:sz w:val="24"/>
-                      <w:szCs w:val="24"/>
-                    </w:rPr>
-                    <w:t xml:space="preserve"> 97</w:t>
+                    <w:t>A</w:t>
+                  </w:r>
+                  <w:r>
+                    <w:t xml:space="preserve">lgoritmos, estructuras de datos, desarrollo de software, bases de datos, etc. </w:t>
                   </w:r>
                 </w:p>
                 <w:p>
                   <w:pPr>
-                    <w:pStyle w:val="Ttulo1"/>
+                    <w:jc w:val="both"/>
+                    <w:rPr>
+                      <w:lang w:val="es-AR"/>
+                    </w:rPr>
                   </w:pPr>
                   <w:r>
-                    <w:t>Universitario:</w:t>
-                  </w:r>
-                  <w:r>
-                    <w:t xml:space="preserve"> </w:t>
-                  </w:r>
-                </w:p>
-                <w:p>
-                  <w:pPr>
-                    <w:rPr>
-                      <w:b/>
-                      <w:bCs/>
-                      <w:sz w:val="28"/>
-                      <w:szCs w:val="28"/>
-                      <w:lang w:bidi="es-ES"/>
-                    </w:rPr>
-                  </w:pPr>
-                  <w:r>
-                    <w:rPr>
-                      <w:b/>
-                      <w:bCs/>
-                      <w:sz w:val="28"/>
-                      <w:szCs w:val="28"/>
-                    </w:rPr>
-                    <w:t>Lic</w:t>
-                  </w:r>
-                  <w:r>
-                    <w:rPr>
-                      <w:b/>
-                      <w:bCs/>
-                      <w:sz w:val="28"/>
-                      <w:szCs w:val="28"/>
-                    </w:rPr>
-                    <w:t>.</w:t>
-                  </w:r>
-                  <w:r>
-                    <w:rPr>
-                      <w:b/>
-                      <w:bCs/>
-                      <w:sz w:val="28"/>
-                      <w:szCs w:val="28"/>
-                    </w:rPr>
-                    <w:t xml:space="preserve"> en Ciencias de la Computación</w:t>
-                  </w:r>
-                  <w:r>
-                    <w:rPr>
-                      <w:b/>
-                      <w:bCs/>
-                      <w:sz w:val="28"/>
-                      <w:szCs w:val="28"/>
-                      <w:lang w:bidi="es-ES"/>
-                    </w:rPr>
-                    <w:t xml:space="preserve"> </w:t>
-                  </w:r>
-                  <w:r>
-                    <w:rPr>
-                      <w:b/>
-                      <w:bCs/>
-                      <w:sz w:val="28"/>
-                      <w:szCs w:val="28"/>
-                      <w:lang w:bidi="es-ES"/>
-                    </w:rPr>
-                    <w:t>/ Analista en Computacion</w:t>
-                  </w:r>
-                  <w:r>
-                    <w:rPr>
-                      <w:b/>
-                      <w:bCs/>
-                      <w:sz w:val="28"/>
-                      <w:szCs w:val="28"/>
-                      <w:lang w:bidi="es-ES"/>
-                    </w:rPr>
-                    <w:t>|</w:t>
-                  </w:r>
-                  <w:r>
-                    <w:rPr>
-                      <w:b/>
-                      <w:bCs/>
-                      <w:sz w:val="28"/>
-                      <w:szCs w:val="28"/>
-                      <w:lang w:bidi="es-ES"/>
-                    </w:rPr>
-                    <w:t>2021- Actualidad</w:t>
-                  </w:r>
-                  <w:r>
-                    <w:rPr>
-                      <w:b/>
-                      <w:bCs/>
-                      <w:sz w:val="28"/>
-                      <w:szCs w:val="28"/>
-                      <w:lang w:val="es-AR" w:bidi="es-ES"/>
-                    </w:rPr>
-                    <w:t>|</w:t>
-                  </w:r>
-                  <w:proofErr w:type="spellStart"/>
-                  <w:r>
-                    <w:rPr>
-                      <w:b/>
-                      <w:bCs/>
-                      <w:sz w:val="28"/>
-                      <w:szCs w:val="28"/>
-                    </w:rPr>
-                    <w:t>Famaf</w:t>
-                  </w:r>
-                  <w:proofErr w:type="spellEnd"/>
-                  <w:r>
-                    <w:rPr>
-                      <w:b/>
-                      <w:bCs/>
-                      <w:sz w:val="28"/>
-                      <w:szCs w:val="28"/>
-                    </w:rPr>
-                    <w:t>, UNC</w:t>
+                    <w:t>42.86</w:t>
+                  </w:r>
+                  <w:r>
+                    <w:rPr>
+                      <w:lang w:val="es-AR"/>
+                    </w:rPr>
+                    <w:t xml:space="preserve">% de la Licenciatura y </w:t>
+                  </w:r>
+                  <w:r>
+                    <w:t>63.16</w:t>
+                  </w:r>
+                  <w:r>
+                    <w:rPr>
+                      <w:lang w:val="es-AR"/>
+                    </w:rPr>
+                    <w:t>% de Analista</w:t>
+                  </w:r>
+                  <w:r>
+                    <w:rPr>
+                      <w:lang w:val="es-AR"/>
+                    </w:rPr>
+                    <w:t xml:space="preserve">, </w:t>
+                  </w:r>
+                  <w:r>
+                    <w:rPr>
+                      <w:lang w:val="es-AR"/>
+                    </w:rPr>
+                    <w:t xml:space="preserve">promedio </w:t>
+                  </w:r>
+                  <w:r>
+                    <w:t>8.18</w:t>
                   </w:r>
                 </w:p>
                 <w:p>
@@ -685,249 +675,162 @@
                       <w:lang w:val="es-AR"/>
                     </w:rPr>
                   </w:pPr>
-                  <w:r>
-                    <w:rPr>
+                </w:p>
+                <w:p>
+                  <w:pPr>
+                    <w:rPr>
+                      <w:b/>
+                      <w:bCs/>
                       <w:sz w:val="24"/>
                       <w:szCs w:val="24"/>
-                    </w:rPr>
-                    <w:t>39.29</w:t>
-                  </w:r>
-                  <w:r>
-                    <w:rPr>
+                      <w:lang w:val="en-US"/>
+                    </w:rPr>
+                  </w:pPr>
+                  <w:proofErr w:type="spellStart"/>
+                  <w:r>
+                    <w:rPr>
+                      <w:b/>
+                      <w:bCs/>
                       <w:sz w:val="24"/>
                       <w:szCs w:val="24"/>
-                      <w:lang w:val="es-AR"/>
-                    </w:rPr>
-                    <w:t xml:space="preserve">% de la Licenciatura y </w:t>
-                  </w:r>
-                  <w:r>
-                    <w:rPr>
+                      <w:lang w:val="en-US"/>
+                    </w:rPr>
+                    <w:t>Curso</w:t>
+                  </w:r>
+                  <w:proofErr w:type="spellEnd"/>
+                  <w:r>
+                    <w:rPr>
+                      <w:b/>
+                      <w:bCs/>
                       <w:sz w:val="24"/>
                       <w:szCs w:val="24"/>
-                    </w:rPr>
-                    <w:t>57.89</w:t>
-                  </w:r>
-                  <w:r>
-                    <w:rPr>
+                      <w:lang w:val="en-US"/>
+                    </w:rPr>
+                    <w:t xml:space="preserve"> </w:t>
+                  </w:r>
+                  <w:proofErr w:type="spellStart"/>
+                  <w:r>
+                    <w:rPr>
+                      <w:b/>
+                      <w:bCs/>
                       <w:sz w:val="24"/>
                       <w:szCs w:val="24"/>
-                      <w:lang w:val="es-AR"/>
-                    </w:rPr>
-                    <w:t>% de Analista</w:t>
-                  </w:r>
-                  <w:r>
-                    <w:rPr>
+                      <w:lang w:val="en-US"/>
+                    </w:rPr>
+                    <w:t>FullStack</w:t>
+                  </w:r>
+                  <w:proofErr w:type="spellEnd"/>
+                  <w:r>
+                    <w:rPr>
+                      <w:b/>
+                      <w:bCs/>
                       <w:sz w:val="24"/>
                       <w:szCs w:val="24"/>
-                      <w:lang w:val="es-AR"/>
-                    </w:rPr>
-                    <w:t xml:space="preserve">, </w:t>
-                  </w:r>
-                  <w:r>
-                    <w:rPr>
+                      <w:lang w:val="en-US"/>
+                    </w:rPr>
+                    <w:t xml:space="preserve"> Dev. |</w:t>
+                  </w:r>
+                  <w:r>
+                    <w:rPr>
+                      <w:b/>
+                      <w:bCs/>
                       <w:sz w:val="24"/>
                       <w:szCs w:val="24"/>
-                      <w:lang w:val="es-AR"/>
-                    </w:rPr>
-                    <w:t>promedio 8.</w:t>
-                  </w:r>
-                  <w:r>
-                    <w:rPr>
+                      <w:lang w:val="en-US"/>
+                    </w:rPr>
+                    <w:t xml:space="preserve"> </w:t>
+                  </w:r>
+                  <w:r>
+                    <w:rPr>
+                      <w:b/>
+                      <w:bCs/>
                       <w:sz w:val="24"/>
                       <w:szCs w:val="24"/>
-                      <w:lang w:val="es-AR"/>
-                    </w:rPr>
-                    <w:t xml:space="preserve">22 </w:t>
-                  </w:r>
-                  <w:r>
-                    <w:rPr>
+                      <w:lang w:val="en-US"/>
+                    </w:rPr>
+                    <w:t>07/2022-</w:t>
+                  </w:r>
+                  <w:r>
+                    <w:rPr>
+                      <w:b/>
+                      <w:bCs/>
                       <w:sz w:val="24"/>
                       <w:szCs w:val="24"/>
-                      <w:lang w:val="es-AR"/>
-                    </w:rPr>
-                    <w:t>con</w:t>
-                  </w:r>
-                  <w:r>
-                    <w:rPr>
+                      <w:lang w:val="en-US"/>
+                    </w:rPr>
+                    <w:t>03/2023</w:t>
+                  </w:r>
+                  <w:r>
+                    <w:rPr>
+                      <w:b/>
+                      <w:bCs/>
                       <w:sz w:val="24"/>
                       <w:szCs w:val="24"/>
-                      <w:lang w:val="es-AR"/>
-                    </w:rPr>
-                    <w:t xml:space="preserve"> </w:t>
+                      <w:lang w:val="en-US"/>
+                    </w:rPr>
+                    <w:t xml:space="preserve"> |Argentina </w:t>
                   </w:r>
                   <w:proofErr w:type="spellStart"/>
                   <w:r>
                     <w:rPr>
+                      <w:b/>
+                      <w:bCs/>
                       <w:sz w:val="24"/>
                       <w:szCs w:val="24"/>
-                      <w:lang w:val="es-AR"/>
-                    </w:rPr>
-                    <w:t>aplazos</w:t>
+                      <w:lang w:val="en-US"/>
+                    </w:rPr>
+                    <w:t>Programa</w:t>
                   </w:r>
                   <w:proofErr w:type="spellEnd"/>
                 </w:p>
                 <w:p>
                   <w:pPr>
-                    <w:pStyle w:val="Ttulo1"/>
-                    <w:rPr>
-                      <w:lang w:val="es-AR"/>
+                    <w:jc w:val="both"/>
+                    <w:rPr>
+                      <w:bCs/>
+                      <w:lang w:val="en-US"/>
                     </w:rPr>
                   </w:pPr>
                   <w:r>
                     <w:rPr>
-                      <w:lang w:val="es-AR"/>
-                    </w:rPr>
-                    <w:t>Curso</w:t>
-                  </w:r>
-                  <w:r>
-                    <w:rPr>
-                      <w:lang w:val="es-AR"/>
-                    </w:rPr>
-                    <w:t>s</w:t>
-                  </w:r>
-                  <w:r>
-                    <w:rPr>
-                      <w:lang w:val="es-AR"/>
-                    </w:rPr>
-                    <w:t>:</w:t>
-                  </w:r>
-                </w:p>
-                <w:p>
-                  <w:pPr>
-                    <w:rPr>
-                      <w:b/>
                       <w:bCs/>
-                      <w:sz w:val="24"/>
-                      <w:szCs w:val="24"/>
-                      <w:lang w:val="es-AR"/>
-                    </w:rPr>
-                  </w:pPr>
-                  <w:r>
-                    <w:rPr>
-                      <w:b/>
+                      <w:lang w:val="en-US"/>
+                    </w:rPr>
+                    <w:t xml:space="preserve">SCRUM, GIT, </w:t>
+                  </w:r>
+                  <w:r>
+                    <w:rPr>
                       <w:bCs/>
-                      <w:sz w:val="24"/>
-                      <w:szCs w:val="24"/>
-                      <w:lang w:val="es-AR"/>
-                    </w:rPr>
-                    <w:t xml:space="preserve">Curso </w:t>
+                      <w:lang w:val="en-US"/>
+                    </w:rPr>
+                    <w:t>HTML, CSS(Bootstrap),</w:t>
+                  </w:r>
+                  <w:r>
+                    <w:rPr>
+                      <w:bCs/>
+                      <w:lang w:val="en-US"/>
+                    </w:rPr>
+                    <w:t xml:space="preserve"> JS, T</w:t>
+                  </w:r>
+                  <w:r>
+                    <w:rPr>
+                      <w:bCs/>
+                      <w:lang w:val="en-US"/>
+                    </w:rPr>
+                    <w:t>S(Angular), MySQL, java(</w:t>
                   </w:r>
                   <w:proofErr w:type="spellStart"/>
                   <w:r>
                     <w:rPr>
-                      <w:b/>
                       <w:bCs/>
-                      <w:sz w:val="24"/>
-                      <w:szCs w:val="24"/>
-                      <w:lang w:val="es-AR"/>
-                    </w:rPr>
-                    <w:t>FullStack</w:t>
+                      <w:lang w:val="en-US"/>
+                    </w:rPr>
+                    <w:t>springboot</w:t>
                   </w:r>
                   <w:proofErr w:type="spellEnd"/>
                   <w:r>
                     <w:rPr>
-                      <w:b/>
                       <w:bCs/>
-                      <w:sz w:val="24"/>
-                      <w:szCs w:val="24"/>
-                      <w:lang w:val="es-AR"/>
-                    </w:rPr>
-                    <w:t xml:space="preserve"> Dev. </w:t>
-                  </w:r>
-                  <w:r>
-                    <w:rPr>
-                      <w:b/>
-                      <w:bCs/>
-                      <w:sz w:val="24"/>
-                      <w:szCs w:val="24"/>
-                      <w:lang w:val="es-AR"/>
-                    </w:rPr>
-                    <w:t>|</w:t>
-                  </w:r>
-                  <w:r>
-                    <w:rPr>
-                      <w:b/>
-                      <w:bCs/>
-                      <w:sz w:val="24"/>
-                      <w:szCs w:val="24"/>
-                      <w:lang w:val="es-AR"/>
-                    </w:rPr>
-                    <w:t>Completo</w:t>
-                  </w:r>
-                  <w:r>
-                    <w:rPr>
-                      <w:b/>
-                      <w:bCs/>
-                      <w:sz w:val="24"/>
-                      <w:szCs w:val="24"/>
-                      <w:lang w:val="es-AR"/>
-                    </w:rPr>
-                    <w:t xml:space="preserve"> |07/2022-</w:t>
-                  </w:r>
-                  <w:r>
-                    <w:rPr>
-                      <w:b/>
-                      <w:bCs/>
-                      <w:sz w:val="24"/>
-                      <w:szCs w:val="24"/>
-                      <w:lang w:val="es-AR"/>
-                    </w:rPr>
-                    <w:t>03/2023</w:t>
-                  </w:r>
-                  <w:r>
-                    <w:rPr>
-                      <w:b/>
-                      <w:bCs/>
-                      <w:sz w:val="24"/>
-                      <w:szCs w:val="24"/>
-                      <w:lang w:val="es-AR"/>
-                    </w:rPr>
-                    <w:t xml:space="preserve"> |Argentina Programa</w:t>
-                  </w:r>
-                </w:p>
-                <w:p>
-                  <w:pPr>
-                    <w:rPr>
-                      <w:bCs/>
-                      <w:sz w:val="24"/>
-                      <w:szCs w:val="24"/>
-                      <w:lang w:val="en-US"/>
-                    </w:rPr>
-                  </w:pPr>
-                  <w:r>
-                    <w:rPr>
-                      <w:bCs/>
-                      <w:sz w:val="24"/>
-                      <w:szCs w:val="24"/>
-                      <w:lang w:val="en-US"/>
-                    </w:rPr>
-                    <w:t xml:space="preserve">SCRUM, GIT, </w:t>
-                  </w:r>
-                  <w:r>
-                    <w:rPr>
-                      <w:bCs/>
-                      <w:sz w:val="24"/>
-                      <w:szCs w:val="24"/>
-                      <w:lang w:val="en-US"/>
-                    </w:rPr>
-                    <w:t>HTML, CSS(Bootstrap), JS(Angular), MySQL, java(</w:t>
-                  </w:r>
-                  <w:proofErr w:type="spellStart"/>
-                  <w:r>
-                    <w:rPr>
-                      <w:bCs/>
-                      <w:sz w:val="24"/>
-                      <w:szCs w:val="24"/>
-                      <w:lang w:val="en-US"/>
-                    </w:rPr>
-                    <w:t>springboot</w:t>
-                  </w:r>
-                  <w:proofErr w:type="spellEnd"/>
-                  <w:r>
-                    <w:rPr>
-                      <w:bCs/>
-                      <w:sz w:val="24"/>
-                      <w:szCs w:val="24"/>
                       <w:lang w:val="en-US"/>
                     </w:rPr>
                     <w:t>)</w:t>
@@ -972,98 +875,29 @@
                   </w:pPr>
                   <w:r>
                     <w:rPr>
-                      <w:sz w:val="24"/>
-                      <w:szCs w:val="24"/>
                       <w:lang w:val="es-AR"/>
                     </w:rPr>
                     <w:t>Inglés</w:t>
                   </w:r>
-                </w:p>
-                <w:p>
-                  <w:pPr>
-                    <w:pStyle w:val="Prrafodelista"/>
-                    <w:numPr>
-                      <w:ilvl w:val="0"/>
-                      <w:numId w:val="19"/>
-                    </w:numPr>
-                    <w:jc w:val="left"/>
-                    <w:rPr>
-                      <w:b/>
-                      <w:bCs/>
-                      <w:sz w:val="24"/>
-                      <w:szCs w:val="24"/>
-                    </w:rPr>
-                  </w:pPr>
-                  <w:r>
-                    <w:rPr>
-                      <w:sz w:val="24"/>
-                      <w:szCs w:val="24"/>
-                    </w:rPr>
-                    <w:t xml:space="preserve">C </w:t>
-                  </w:r>
-                </w:p>
-                <w:p>
-                  <w:pPr>
-                    <w:pStyle w:val="Prrafodelista"/>
-                    <w:numPr>
-                      <w:ilvl w:val="0"/>
-                      <w:numId w:val="19"/>
-                    </w:numPr>
-                    <w:jc w:val="left"/>
-                    <w:rPr>
-                      <w:b/>
-                      <w:bCs/>
-                      <w:sz w:val="24"/>
-                      <w:szCs w:val="24"/>
-                    </w:rPr>
-                  </w:pPr>
+                  <w:r>
+                    <w:rPr>
+                      <w:lang w:val="es-AR"/>
+                    </w:rPr>
+                    <w:t xml:space="preserve"> (Lectura y entendimiento </w:t>
+                  </w:r>
                   <w:proofErr w:type="spellStart"/>
                   <w:r>
                     <w:rPr>
-                      <w:sz w:val="24"/>
-                      <w:szCs w:val="24"/>
-                    </w:rPr>
-                    <w:t>Resolucion</w:t>
+                      <w:lang w:val="es-AR"/>
+                    </w:rPr>
+                    <w:t>semi-profesional</w:t>
                   </w:r>
                   <w:proofErr w:type="spellEnd"/>
                   <w:r>
                     <w:rPr>
-                      <w:sz w:val="24"/>
-                      <w:szCs w:val="24"/>
-                    </w:rPr>
-                    <w:t xml:space="preserve"> de problemas logísticos</w:t>
-                  </w:r>
-                </w:p>
-                <w:p>
-                  <w:pPr>
-                    <w:pStyle w:val="Prrafodelista"/>
-                    <w:numPr>
-                      <w:ilvl w:val="0"/>
-                      <w:numId w:val="19"/>
-                    </w:numPr>
-                    <w:jc w:val="left"/>
-                    <w:rPr>
-                      <w:b/>
-                      <w:bCs/>
-                      <w:sz w:val="24"/>
-                      <w:szCs w:val="24"/>
-                    </w:rPr>
-                  </w:pPr>
-                  <w:proofErr w:type="spellStart"/>
-                  <w:r>
-                    <w:rPr>
-                      <w:sz w:val="24"/>
-                      <w:szCs w:val="24"/>
-                    </w:rPr>
-                    <w:t>Coordinacion</w:t>
-                  </w:r>
-                  <w:proofErr w:type="spellEnd"/>
-                  <w:r>
-                    <w:rPr>
-                      <w:sz w:val="24"/>
-                      <w:szCs w:val="24"/>
-                    </w:rPr>
-                    <w:t xml:space="preserve"> de grupos</w:t>
+                      <w:lang w:val="es-AR"/>
+                    </w:rPr>
+                    <w:t>, habla intermedio)</w:t>
                   </w:r>
                 </w:p>
               </w:tc>
@@ -1097,7 +931,7 @@
             </w:tblGrid>
             <w:tr>
               <w:trPr>
-                <w:trHeight w:hRule="exact" w:val="7827"/>
+                <w:trHeight w:hRule="exact" w:val="7544"/>
               </w:trPr>
               <w:tc>
                 <w:tcPr>
@@ -1139,17 +973,7 @@
                   </w:r>
                 </w:p>
                 <w:p>
-                  <w:pPr>
-                    <w:rPr>
-                      <w:sz w:val="24"/>
-                      <w:szCs w:val="24"/>
-                    </w:rPr>
-                  </w:pPr>
-                  <w:r>
-                    <w:rPr>
-                      <w:sz w:val="24"/>
-                      <w:szCs w:val="24"/>
-                    </w:rPr>
+                  <w:r>
                     <w:t>Formar parte de una empresa en la que pueda poner en práctica todos mis conocimientos, que me brinde la oportunidad de alcanzar mis metas, y que me ofrezca la oportunidad de crecer en el área laboral, personal e intelectual</w:t>
                   </w:r>
                 </w:p>
@@ -1185,59 +1009,18 @@
                 <w:p>
                   <w:pPr>
                     <w:rPr>
-                      <w:sz w:val="24"/>
-                      <w:szCs w:val="24"/>
                       <w:lang w:val="es-AR"/>
                     </w:rPr>
                   </w:pPr>
                   <w:r>
-                    <w:rPr>
-                      <w:sz w:val="24"/>
-                      <w:szCs w:val="24"/>
-                    </w:rPr>
                     <w:t>Me destaco por mi facilidad para resolver problemas y por mi adaptabilidad a cualquier ambiente</w:t>
                   </w:r>
                   <w:r>
                     <w:rPr>
-                      <w:sz w:val="24"/>
-                      <w:szCs w:val="24"/>
                       <w:lang w:val="es-AR"/>
                     </w:rPr>
-                    <w:t>, me gusta la limpieza y prolijidad en cualquier área en la que me desarrolle, siempre busco perfeccionar y optimizar mi trabajo, me gusta tener buena relación con mis pares</w:t>
-                  </w:r>
-                  <w:r>
-                    <w:rPr>
-                      <w:sz w:val="24"/>
-                      <w:szCs w:val="24"/>
-                      <w:lang w:val="es-AR"/>
-                    </w:rPr>
-                    <w:t>.</w:t>
-                  </w:r>
-                </w:p>
-                <w:p>
-                  <w:pPr>
-                    <w:rPr>
-                      <w:sz w:val="24"/>
-                      <w:szCs w:val="24"/>
-                      <w:lang w:val="es-AR"/>
-                    </w:rPr>
-                  </w:pPr>
-                </w:p>
-                <w:p>
-                  <w:pPr>
-                    <w:rPr>
-                      <w:sz w:val="24"/>
-                      <w:szCs w:val="24"/>
-                    </w:rPr>
-                  </w:pPr>
-                </w:p>
-                <w:p>
-                  <w:pPr>
-                    <w:rPr>
-                      <w:sz w:val="24"/>
-                      <w:szCs w:val="24"/>
-                    </w:rPr>
-                  </w:pPr>
+                    <w:t>, me gusta la limpieza y prolijidad en cualquier área en la que me desarrolle, siempre busco perfeccionar y optimizar mi trabajo, me gusta tener buena relación con mis pares.</w:t>
+                  </w:r>
                 </w:p>
                 <w:p>
                   <w:pPr>
@@ -1280,11 +1063,24 @@
                 </w:tcPr>
                 <w:p>
                   <w:pPr>
+                    <w:spacing w:line="240" w:lineRule="auto"/>
                     <w:jc w:val="both"/>
                     <w:rPr>
                       <w:rStyle w:val="Ttulo1Car"/>
-                      <w:sz w:val="27"/>
-                      <w:szCs w:val="27"/>
+                      <w:b/>
+                      <w:bCs/>
+                      <w:szCs w:val="28"/>
+                    </w:rPr>
+                  </w:pPr>
+                </w:p>
+                <w:p>
+                  <w:pPr>
+                    <w:spacing w:line="240" w:lineRule="auto"/>
+                    <w:rPr>
+                      <w:rStyle w:val="Ttulo1Car"/>
+                      <w:b/>
+                      <w:bCs/>
+                      <w:szCs w:val="28"/>
                     </w:rPr>
                   </w:pPr>
                 </w:p>
@@ -1399,7 +1195,7 @@
                       <w:sz w:val="24"/>
                       <w:szCs w:val="24"/>
                     </w:rPr>
-                    <w:t>2</w:t>
+                    <w:t>3</w:t>
                   </w:r>
                   <w:r>
                     <w:rPr>
@@ -1433,21 +1229,10 @@
                     <w:t>Córdoba</w:t>
                   </w:r>
                   <w:r>
-                    <w:t xml:space="preserve"> (</w:t>
-                  </w:r>
-                  <w:r>
-                    <w:t xml:space="preserve">Nueva </w:t>
-                  </w:r>
-                  <w:proofErr w:type="spellStart"/>
-                  <w:r>
-                    <w:t>Cordoba</w:t>
-                  </w:r>
-                  <w:proofErr w:type="spellEnd"/>
-                  <w:r>
-                    <w:t>)</w:t>
-                  </w:r>
-                  <w:r>
-                    <w:t>, Argentina.</w:t>
+                    <w:t xml:space="preserve">, </w:t>
+                  </w:r>
+                  <w:r>
+                    <w:t>Argentina.</w:t>
                   </w:r>
                 </w:p>
                 <w:p>
@@ -5182,7 +4967,7 @@
 </file>
 
 <file path=word/endnotes.xml><?xml version="1.0" encoding="utf-8"?>
-<w:endnotes xmlns:wpc="http://schemas.microsoft.com/office/word/2010/wordprocessingCanvas" xmlns:cx="http://schemas.microsoft.com/office/drawing/2014/chartex" xmlns:cx1="http://schemas.microsoft.com/office/drawing/2015/9/8/chartex" xmlns:cx2="http://schemas.microsoft.com/office/drawing/2015/10/21/chartex" xmlns:cx3="http://schemas.microsoft.com/office/drawing/2016/5/9/chartex" xmlns:cx4="http://schemas.microsoft.com/office/drawing/2016/5/10/chartex" xmlns:cx5="http://schemas.microsoft.com/office/drawing/2016/5/11/chartex" xmlns:cx6="http://schemas.microsoft.com/office/drawing/2016/5/12/chartex" xmlns:cx7="http://schemas.microsoft.com/office/drawing/2016/5/13/chartex" xmlns:cx8="http://schemas.microsoft.com/office/drawing/2016/5/14/chartex" xmlns:mc="http://schemas.openxmlformats.org/markup-compatibility/2006" xmlns:aink="http://schemas.microsoft.com/office/drawing/2016/ink" xmlns:am3d="http://schemas.microsoft.com/office/drawing/2017/model3d" xmlns:o="urn:schemas-microsoft-com:office:office" xmlns:oel="http://schemas.microsoft.com/office/2019/extlst" xmlns:r="http://schemas.openxmlformats.org/officeDocument/2006/relationships" xmlns:m="http://schemas.openxmlformats.org/officeDocument/2006/math" xmlns:v="urn:schemas-microsoft-com:vml" xmlns:wp14="http://schemas.microsoft.com/office/word/2010/wordprocessingDrawing" xmlns:wp="http://schemas.openxmlformats.org/drawingml/2006/wordprocessingDrawing" xmlns:w10="urn:schemas-microsoft-com:office:word" xmlns:w="http://schemas.openxmlformats.org/wordprocessingml/2006/main" xmlns:w14="http://schemas.microsoft.com/office/word/2010/wordml" xmlns:w15="http://schemas.microsoft.com/office/word/2012/wordml" xmlns:w16cex="http://schemas.microsoft.com/office/word/2018/wordml/cex" xmlns:w16cid="http://schemas.microsoft.com/office/word/2016/wordml/cid" xmlns:w16="http://schemas.microsoft.com/office/word/2018/wordml" xmlns:w16sdtdh="http://schemas.microsoft.com/office/word/2020/wordml/sdtdatahash" xmlns:w16se="http://schemas.microsoft.com/office/word/2015/wordml/symex" xmlns:wpg="http://schemas.microsoft.com/office/word/2010/wordprocessingGroup" xmlns:wpi="http://schemas.microsoft.com/office/word/2010/wordprocessingInk" xmlns:wne="http://schemas.microsoft.com/office/word/2006/wordml" xmlns:wps="http://schemas.microsoft.com/office/word/2010/wordprocessingShape" mc:Ignorable="w14 w15 w16se w16cid w16 w16cex w16sdtdh wp14">
+<w:endnotes xmlns:wpc="http://schemas.microsoft.com/office/word/2010/wordprocessingCanvas" xmlns:cx="http://schemas.microsoft.com/office/drawing/2014/chartex" xmlns:cx1="http://schemas.microsoft.com/office/drawing/2015/9/8/chartex" xmlns:cx2="http://schemas.microsoft.com/office/drawing/2015/10/21/chartex" xmlns:cx3="http://schemas.microsoft.com/office/drawing/2016/5/9/chartex" xmlns:cx4="http://schemas.microsoft.com/office/drawing/2016/5/10/chartex" xmlns:cx5="http://schemas.microsoft.com/office/drawing/2016/5/11/chartex" xmlns:cx6="http://schemas.microsoft.com/office/drawing/2016/5/12/chartex" xmlns:cx7="http://schemas.microsoft.com/office/drawing/2016/5/13/chartex" xmlns:cx8="http://schemas.microsoft.com/office/drawing/2016/5/14/chartex" xmlns:mc="http://schemas.openxmlformats.org/markup-compatibility/2006" xmlns:aink="http://schemas.microsoft.com/office/drawing/2016/ink" xmlns:am3d="http://schemas.microsoft.com/office/drawing/2017/model3d" xmlns:o="urn:schemas-microsoft-com:office:office" xmlns:oel="http://schemas.microsoft.com/office/2019/extlst" xmlns:r="http://schemas.openxmlformats.org/officeDocument/2006/relationships" xmlns:m="http://schemas.openxmlformats.org/officeDocument/2006/math" xmlns:v="urn:schemas-microsoft-com:vml" xmlns:wp14="http://schemas.microsoft.com/office/word/2010/wordprocessingDrawing" xmlns:wp="http://schemas.openxmlformats.org/drawingml/2006/wordprocessingDrawing" xmlns:w10="urn:schemas-microsoft-com:office:word" xmlns:w="http://schemas.openxmlformats.org/wordprocessingml/2006/main" xmlns:w14="http://schemas.microsoft.com/office/word/2010/wordml" xmlns:w15="http://schemas.microsoft.com/office/word/2012/wordml" xmlns:w16cex="http://schemas.microsoft.com/office/word/2018/wordml/cex" xmlns:w16cid="http://schemas.microsoft.com/office/word/2016/wordml/cid" xmlns:w16="http://schemas.microsoft.com/office/word/2018/wordml" xmlns:w16du="http://schemas.microsoft.com/office/word/2023/wordml/word16du" xmlns:w16sdtdh="http://schemas.microsoft.com/office/word/2020/wordml/sdtdatahash" xmlns:w16se="http://schemas.microsoft.com/office/word/2015/wordml/symex" xmlns:wpg="http://schemas.microsoft.com/office/word/2010/wordprocessingGroup" xmlns:wpi="http://schemas.microsoft.com/office/word/2010/wordprocessingInk" xmlns:wne="http://schemas.microsoft.com/office/word/2006/wordml" xmlns:wps="http://schemas.microsoft.com/office/word/2010/wordprocessingShape" mc:Ignorable="w14 w15 w16se w16cid w16 w16cex w16sdtdh w16du wp14">
   <w:endnote w:type="separator" w:id="-1">
     <w:p>
       <w:pPr>
@@ -5207,7 +4992,7 @@
 </file>
 
 <file path=word/footer1.xml><?xml version="1.0" encoding="utf-8"?>
-<w:ftr xmlns:wpc="http://schemas.microsoft.com/office/word/2010/wordprocessingCanvas" xmlns:cx="http://schemas.microsoft.com/office/drawing/2014/chartex" xmlns:cx1="http://schemas.microsoft.com/office/drawing/2015/9/8/chartex" xmlns:cx2="http://schemas.microsoft.com/office/drawing/2015/10/21/chartex" xmlns:cx3="http://schemas.microsoft.com/office/drawing/2016/5/9/chartex" xmlns:cx4="http://schemas.microsoft.com/office/drawing/2016/5/10/chartex" xmlns:cx5="http://schemas.microsoft.com/office/drawing/2016/5/11/chartex" xmlns:cx6="http://schemas.microsoft.com/office/drawing/2016/5/12/chartex" xmlns:cx7="http://schemas.microsoft.com/office/drawing/2016/5/13/chartex" xmlns:cx8="http://schemas.microsoft.com/office/drawing/2016/5/14/chartex" xmlns:mc="http://schemas.openxmlformats.org/markup-compatibility/2006" xmlns:aink="http://schemas.microsoft.com/office/drawing/2016/ink" xmlns:am3d="http://schemas.microsoft.com/office/drawing/2017/model3d" xmlns:o="urn:schemas-microsoft-com:office:office" xmlns:oel="http://schemas.microsoft.com/office/2019/extlst" xmlns:r="http://schemas.openxmlformats.org/officeDocument/2006/relationships" xmlns:m="http://schemas.openxmlformats.org/officeDocument/2006/math" xmlns:v="urn:schemas-microsoft-com:vml" xmlns:wp14="http://schemas.microsoft.com/office/word/2010/wordprocessingDrawing" xmlns:wp="http://schemas.openxmlformats.org/drawingml/2006/wordprocessingDrawing" xmlns:w10="urn:schemas-microsoft-com:office:word" xmlns:w="http://schemas.openxmlformats.org/wordprocessingml/2006/main" xmlns:w14="http://schemas.microsoft.com/office/word/2010/wordml" xmlns:w15="http://schemas.microsoft.com/office/word/2012/wordml" xmlns:w16cex="http://schemas.microsoft.com/office/word/2018/wordml/cex" xmlns:w16cid="http://schemas.microsoft.com/office/word/2016/wordml/cid" xmlns:w16="http://schemas.microsoft.com/office/word/2018/wordml" xmlns:w16sdtdh="http://schemas.microsoft.com/office/word/2020/wordml/sdtdatahash" xmlns:w16se="http://schemas.microsoft.com/office/word/2015/wordml/symex" xmlns:wpg="http://schemas.microsoft.com/office/word/2010/wordprocessingGroup" xmlns:wpi="http://schemas.microsoft.com/office/word/2010/wordprocessingInk" xmlns:wne="http://schemas.microsoft.com/office/word/2006/wordml" xmlns:wps="http://schemas.microsoft.com/office/word/2010/wordprocessingShape" mc:Ignorable="w14 w15 w16se w16cid w16 w16cex w16sdtdh wp14">
+<w:ftr xmlns:wpc="http://schemas.microsoft.com/office/word/2010/wordprocessingCanvas" xmlns:cx="http://schemas.microsoft.com/office/drawing/2014/chartex" xmlns:cx1="http://schemas.microsoft.com/office/drawing/2015/9/8/chartex" xmlns:cx2="http://schemas.microsoft.com/office/drawing/2015/10/21/chartex" xmlns:cx3="http://schemas.microsoft.com/office/drawing/2016/5/9/chartex" xmlns:cx4="http://schemas.microsoft.com/office/drawing/2016/5/10/chartex" xmlns:cx5="http://schemas.microsoft.com/office/drawing/2016/5/11/chartex" xmlns:cx6="http://schemas.microsoft.com/office/drawing/2016/5/12/chartex" xmlns:cx7="http://schemas.microsoft.com/office/drawing/2016/5/13/chartex" xmlns:cx8="http://schemas.microsoft.com/office/drawing/2016/5/14/chartex" xmlns:mc="http://schemas.openxmlformats.org/markup-compatibility/2006" xmlns:aink="http://schemas.microsoft.com/office/drawing/2016/ink" xmlns:am3d="http://schemas.microsoft.com/office/drawing/2017/model3d" xmlns:o="urn:schemas-microsoft-com:office:office" xmlns:oel="http://schemas.microsoft.com/office/2019/extlst" xmlns:r="http://schemas.openxmlformats.org/officeDocument/2006/relationships" xmlns:m="http://schemas.openxmlformats.org/officeDocument/2006/math" xmlns:v="urn:schemas-microsoft-com:vml" xmlns:wp14="http://schemas.microsoft.com/office/word/2010/wordprocessingDrawing" xmlns:wp="http://schemas.openxmlformats.org/drawingml/2006/wordprocessingDrawing" xmlns:w10="urn:schemas-microsoft-com:office:word" xmlns:w="http://schemas.openxmlformats.org/wordprocessingml/2006/main" xmlns:w14="http://schemas.microsoft.com/office/word/2010/wordml" xmlns:w15="http://schemas.microsoft.com/office/word/2012/wordml" xmlns:w16cex="http://schemas.microsoft.com/office/word/2018/wordml/cex" xmlns:w16cid="http://schemas.microsoft.com/office/word/2016/wordml/cid" xmlns:w16="http://schemas.microsoft.com/office/word/2018/wordml" xmlns:w16du="http://schemas.microsoft.com/office/word/2023/wordml/word16du" xmlns:w16sdtdh="http://schemas.microsoft.com/office/word/2020/wordml/sdtdatahash" xmlns:w16se="http://schemas.microsoft.com/office/word/2015/wordml/symex" xmlns:wpg="http://schemas.microsoft.com/office/word/2010/wordprocessingGroup" xmlns:wpi="http://schemas.microsoft.com/office/word/2010/wordprocessingInk" xmlns:wne="http://schemas.microsoft.com/office/word/2006/wordml" xmlns:wps="http://schemas.microsoft.com/office/word/2010/wordprocessingShape" mc:Ignorable="w14 w15 w16se w16cid w16 w16cex w16sdtdh w16du wp14">
   <w:p>
     <w:pPr>
       <w:pStyle w:val="Piedepgina"/>
@@ -5218,7 +5003,7 @@
 </file>
 
 <file path=word/footnotes.xml><?xml version="1.0" encoding="utf-8"?>
-<w:footnotes xmlns:wpc="http://schemas.microsoft.com/office/word/2010/wordprocessingCanvas" xmlns:cx="http://schemas.microsoft.com/office/drawing/2014/chartex" xmlns:cx1="http://schemas.microsoft.com/office/drawing/2015/9/8/chartex" xmlns:cx2="http://schemas.microsoft.com/office/drawing/2015/10/21/chartex" xmlns:cx3="http://schemas.microsoft.com/office/drawing/2016/5/9/chartex" xmlns:cx4="http://schemas.microsoft.com/office/drawing/2016/5/10/chartex" xmlns:cx5="http://schemas.microsoft.com/office/drawing/2016/5/11/chartex" xmlns:cx6="http://schemas.microsoft.com/office/drawing/2016/5/12/chartex" xmlns:cx7="http://schemas.microsoft.com/office/drawing/2016/5/13/chartex" xmlns:cx8="http://schemas.microsoft.com/office/drawing/2016/5/14/chartex" xmlns:mc="http://schemas.openxmlformats.org/markup-compatibility/2006" xmlns:aink="http://schemas.microsoft.com/office/drawing/2016/ink" xmlns:am3d="http://schemas.microsoft.com/office/drawing/2017/model3d" xmlns:o="urn:schemas-microsoft-com:office:office" xmlns:oel="http://schemas.microsoft.com/office/2019/extlst" xmlns:r="http://schemas.openxmlformats.org/officeDocument/2006/relationships" xmlns:m="http://schemas.openxmlformats.org/officeDocument/2006/math" xmlns:v="urn:schemas-microsoft-com:vml" xmlns:wp14="http://schemas.microsoft.com/office/word/2010/wordprocessingDrawing" xmlns:wp="http://schemas.openxmlformats.org/drawingml/2006/wordprocessingDrawing" xmlns:w10="urn:schemas-microsoft-com:office:word" xmlns:w="http://schemas.openxmlformats.org/wordprocessingml/2006/main" xmlns:w14="http://schemas.microsoft.com/office/word/2010/wordml" xmlns:w15="http://schemas.microsoft.com/office/word/2012/wordml" xmlns:w16cex="http://schemas.microsoft.com/office/word/2018/wordml/cex" xmlns:w16cid="http://schemas.microsoft.com/office/word/2016/wordml/cid" xmlns:w16="http://schemas.microsoft.com/office/word/2018/wordml" xmlns:w16sdtdh="http://schemas.microsoft.com/office/word/2020/wordml/sdtdatahash" xmlns:w16se="http://schemas.microsoft.com/office/word/2015/wordml/symex" xmlns:wpg="http://schemas.microsoft.com/office/word/2010/wordprocessingGroup" xmlns:wpi="http://schemas.microsoft.com/office/word/2010/wordprocessingInk" xmlns:wne="http://schemas.microsoft.com/office/word/2006/wordml" xmlns:wps="http://schemas.microsoft.com/office/word/2010/wordprocessingShape" mc:Ignorable="w14 w15 w16se w16cid w16 w16cex w16sdtdh wp14">
+<w:footnotes xmlns:wpc="http://schemas.microsoft.com/office/word/2010/wordprocessingCanvas" xmlns:cx="http://schemas.microsoft.com/office/drawing/2014/chartex" xmlns:cx1="http://schemas.microsoft.com/office/drawing/2015/9/8/chartex" xmlns:cx2="http://schemas.microsoft.com/office/drawing/2015/10/21/chartex" xmlns:cx3="http://schemas.microsoft.com/office/drawing/2016/5/9/chartex" xmlns:cx4="http://schemas.microsoft.com/office/drawing/2016/5/10/chartex" xmlns:cx5="http://schemas.microsoft.com/office/drawing/2016/5/11/chartex" xmlns:cx6="http://schemas.microsoft.com/office/drawing/2016/5/12/chartex" xmlns:cx7="http://schemas.microsoft.com/office/drawing/2016/5/13/chartex" xmlns:cx8="http://schemas.microsoft.com/office/drawing/2016/5/14/chartex" xmlns:mc="http://schemas.openxmlformats.org/markup-compatibility/2006" xmlns:aink="http://schemas.microsoft.com/office/drawing/2016/ink" xmlns:am3d="http://schemas.microsoft.com/office/drawing/2017/model3d" xmlns:o="urn:schemas-microsoft-com:office:office" xmlns:oel="http://schemas.microsoft.com/office/2019/extlst" xmlns:r="http://schemas.openxmlformats.org/officeDocument/2006/relationships" xmlns:m="http://schemas.openxmlformats.org/officeDocument/2006/math" xmlns:v="urn:schemas-microsoft-com:vml" xmlns:wp14="http://schemas.microsoft.com/office/word/2010/wordprocessingDrawing" xmlns:wp="http://schemas.openxmlformats.org/drawingml/2006/wordprocessingDrawing" xmlns:w10="urn:schemas-microsoft-com:office:word" xmlns:w="http://schemas.openxmlformats.org/wordprocessingml/2006/main" xmlns:w14="http://schemas.microsoft.com/office/word/2010/wordml" xmlns:w15="http://schemas.microsoft.com/office/word/2012/wordml" xmlns:w16cex="http://schemas.microsoft.com/office/word/2018/wordml/cex" xmlns:w16cid="http://schemas.microsoft.com/office/word/2016/wordml/cid" xmlns:w16="http://schemas.microsoft.com/office/word/2018/wordml" xmlns:w16du="http://schemas.microsoft.com/office/word/2023/wordml/word16du" xmlns:w16sdtdh="http://schemas.microsoft.com/office/word/2020/wordml/sdtdatahash" xmlns:w16se="http://schemas.microsoft.com/office/word/2015/wordml/symex" xmlns:wpg="http://schemas.microsoft.com/office/word/2010/wordprocessingGroup" xmlns:wpi="http://schemas.microsoft.com/office/word/2010/wordprocessingInk" xmlns:wne="http://schemas.microsoft.com/office/word/2006/wordml" xmlns:wps="http://schemas.microsoft.com/office/word/2010/wordprocessingShape" mc:Ignorable="w14 w15 w16se w16cid w16 w16cex w16sdtdh w16du wp14">
   <w:footnote w:type="separator" w:id="-1">
     <w:p>
       <w:pPr>
@@ -5243,7 +5028,7 @@
 </file>
 
 <file path=word/header1.xml><?xml version="1.0" encoding="utf-8"?>
-<w:hdr xmlns:wpc="http://schemas.microsoft.com/office/word/2010/wordprocessingCanvas" xmlns:cx="http://schemas.microsoft.com/office/drawing/2014/chartex" xmlns:cx1="http://schemas.microsoft.com/office/drawing/2015/9/8/chartex" xmlns:cx2="http://schemas.microsoft.com/office/drawing/2015/10/21/chartex" xmlns:cx3="http://schemas.microsoft.com/office/drawing/2016/5/9/chartex" xmlns:cx4="http://schemas.microsoft.com/office/drawing/2016/5/10/chartex" xmlns:cx5="http://schemas.microsoft.com/office/drawing/2016/5/11/chartex" xmlns:cx6="http://schemas.microsoft.com/office/drawing/2016/5/12/chartex" xmlns:cx7="http://schemas.microsoft.com/office/drawing/2016/5/13/chartex" xmlns:cx8="http://schemas.microsoft.com/office/drawing/2016/5/14/chartex" xmlns:mc="http://schemas.openxmlformats.org/markup-compatibility/2006" xmlns:aink="http://schemas.microsoft.com/office/drawing/2016/ink" xmlns:am3d="http://schemas.microsoft.com/office/drawing/2017/model3d" xmlns:o="urn:schemas-microsoft-com:office:office" xmlns:oel="http://schemas.microsoft.com/office/2019/extlst" xmlns:r="http://schemas.openxmlformats.org/officeDocument/2006/relationships" xmlns:m="http://schemas.openxmlformats.org/officeDocument/2006/math" xmlns:v="urn:schemas-microsoft-com:vml" xmlns:wp14="http://schemas.microsoft.com/office/word/2010/wordprocessingDrawing" xmlns:wp="http://schemas.openxmlformats.org/drawingml/2006/wordprocessingDrawing" xmlns:w10="urn:schemas-microsoft-com:office:word" xmlns:w="http://schemas.openxmlformats.org/wordprocessingml/2006/main" xmlns:w14="http://schemas.microsoft.com/office/word/2010/wordml" xmlns:w15="http://schemas.microsoft.com/office/word/2012/wordml" xmlns:w16cex="http://schemas.microsoft.com/office/word/2018/wordml/cex" xmlns:w16cid="http://schemas.microsoft.com/office/word/2016/wordml/cid" xmlns:w16="http://schemas.microsoft.com/office/word/2018/wordml" xmlns:w16sdtdh="http://schemas.microsoft.com/office/word/2020/wordml/sdtdatahash" xmlns:w16se="http://schemas.microsoft.com/office/word/2015/wordml/symex" xmlns:wpg="http://schemas.microsoft.com/office/word/2010/wordprocessingGroup" xmlns:wpi="http://schemas.microsoft.com/office/word/2010/wordprocessingInk" xmlns:wne="http://schemas.microsoft.com/office/word/2006/wordml" xmlns:wps="http://schemas.microsoft.com/office/word/2010/wordprocessingShape" mc:Ignorable="w14 w15 w16se w16cid w16 w16cex w16sdtdh wp14">
+<w:hdr xmlns:wpc="http://schemas.microsoft.com/office/word/2010/wordprocessingCanvas" xmlns:cx="http://schemas.microsoft.com/office/drawing/2014/chartex" xmlns:cx1="http://schemas.microsoft.com/office/drawing/2015/9/8/chartex" xmlns:cx2="http://schemas.microsoft.com/office/drawing/2015/10/21/chartex" xmlns:cx3="http://schemas.microsoft.com/office/drawing/2016/5/9/chartex" xmlns:cx4="http://schemas.microsoft.com/office/drawing/2016/5/10/chartex" xmlns:cx5="http://schemas.microsoft.com/office/drawing/2016/5/11/chartex" xmlns:cx6="http://schemas.microsoft.com/office/drawing/2016/5/12/chartex" xmlns:cx7="http://schemas.microsoft.com/office/drawing/2016/5/13/chartex" xmlns:cx8="http://schemas.microsoft.com/office/drawing/2016/5/14/chartex" xmlns:mc="http://schemas.openxmlformats.org/markup-compatibility/2006" xmlns:aink="http://schemas.microsoft.com/office/drawing/2016/ink" xmlns:am3d="http://schemas.microsoft.com/office/drawing/2017/model3d" xmlns:o="urn:schemas-microsoft-com:office:office" xmlns:oel="http://schemas.microsoft.com/office/2019/extlst" xmlns:r="http://schemas.openxmlformats.org/officeDocument/2006/relationships" xmlns:m="http://schemas.openxmlformats.org/officeDocument/2006/math" xmlns:v="urn:schemas-microsoft-com:vml" xmlns:wp14="http://schemas.microsoft.com/office/word/2010/wordprocessingDrawing" xmlns:wp="http://schemas.openxmlformats.org/drawingml/2006/wordprocessingDrawing" xmlns:w10="urn:schemas-microsoft-com:office:word" xmlns:w="http://schemas.openxmlformats.org/wordprocessingml/2006/main" xmlns:w14="http://schemas.microsoft.com/office/word/2010/wordml" xmlns:w15="http://schemas.microsoft.com/office/word/2012/wordml" xmlns:w16cex="http://schemas.microsoft.com/office/word/2018/wordml/cex" xmlns:w16cid="http://schemas.microsoft.com/office/word/2016/wordml/cid" xmlns:w16="http://schemas.microsoft.com/office/word/2018/wordml" xmlns:w16du="http://schemas.microsoft.com/office/word/2023/wordml/word16du" xmlns:w16sdtdh="http://schemas.microsoft.com/office/word/2020/wordml/sdtdatahash" xmlns:w16se="http://schemas.microsoft.com/office/word/2015/wordml/symex" xmlns:wpg="http://schemas.microsoft.com/office/word/2010/wordprocessingGroup" xmlns:wpi="http://schemas.microsoft.com/office/word/2010/wordprocessingInk" xmlns:wne="http://schemas.microsoft.com/office/word/2006/wordml" xmlns:wps="http://schemas.microsoft.com/office/word/2010/wordprocessingShape" mc:Ignorable="w14 w15 w16se w16cid w16 w16cex w16sdtdh w16du wp14">
   <w:sdt>
     <w:sdtPr>
       <w:rPr>
@@ -5293,7 +5078,7 @@
 </file>
 
 <file path=word/numbering.xml><?xml version="1.0" encoding="utf-8"?>
-<w:numbering xmlns:wpc="http://schemas.microsoft.com/office/word/2010/wordprocessingCanvas" xmlns:cx="http://schemas.microsoft.com/office/drawing/2014/chartex" xmlns:cx1="http://schemas.microsoft.com/office/drawing/2015/9/8/chartex" xmlns:cx2="http://schemas.microsoft.com/office/drawing/2015/10/21/chartex" xmlns:cx3="http://schemas.microsoft.com/office/drawing/2016/5/9/chartex" xmlns:cx4="http://schemas.microsoft.com/office/drawing/2016/5/10/chartex" xmlns:cx5="http://schemas.microsoft.com/office/drawing/2016/5/11/chartex" xmlns:cx6="http://schemas.microsoft.com/office/drawing/2016/5/12/chartex" xmlns:cx7="http://schemas.microsoft.com/office/drawing/2016/5/13/chartex" xmlns:cx8="http://schemas.microsoft.com/office/drawing/2016/5/14/chartex" xmlns:mc="http://schemas.openxmlformats.org/markup-compatibility/2006" xmlns:aink="http://schemas.microsoft.com/office/drawing/2016/ink" xmlns:am3d="http://schemas.microsoft.com/office/drawing/2017/model3d" xmlns:o="urn:schemas-microsoft-com:office:office" xmlns:oel="http://schemas.microsoft.com/office/2019/extlst" xmlns:r="http://schemas.openxmlformats.org/officeDocument/2006/relationships" xmlns:m="http://schemas.openxmlformats.org/officeDocument/2006/math" xmlns:v="urn:schemas-microsoft-com:vml" xmlns:wp14="http://schemas.microsoft.com/office/word/2010/wordprocessingDrawing" xmlns:wp="http://schemas.openxmlformats.org/drawingml/2006/wordprocessingDrawing" xmlns:w10="urn:schemas-microsoft-com:office:word" xmlns:w="http://schemas.openxmlformats.org/wordprocessingml/2006/main" xmlns:w14="http://schemas.microsoft.com/office/word/2010/wordml" xmlns:w15="http://schemas.microsoft.com/office/word/2012/wordml" xmlns:w16cex="http://schemas.microsoft.com/office/word/2018/wordml/cex" xmlns:w16cid="http://schemas.microsoft.com/office/word/2016/wordml/cid" xmlns:w16="http://schemas.microsoft.com/office/word/2018/wordml" xmlns:w16sdtdh="http://schemas.microsoft.com/office/word/2020/wordml/sdtdatahash" xmlns:w16se="http://schemas.microsoft.com/office/word/2015/wordml/symex" xmlns:wpg="http://schemas.microsoft.com/office/word/2010/wordprocessingGroup" xmlns:wpi="http://schemas.microsoft.com/office/word/2010/wordprocessingInk" xmlns:wne="http://schemas.microsoft.com/office/word/2006/wordml" xmlns:wps="http://schemas.microsoft.com/office/word/2010/wordprocessingShape" mc:Ignorable="w14 w15 w16se w16cid w16 w16cex w16sdtdh wp14">
+<w:numbering xmlns:wpc="http://schemas.microsoft.com/office/word/2010/wordprocessingCanvas" xmlns:cx="http://schemas.microsoft.com/office/drawing/2014/chartex" xmlns:cx1="http://schemas.microsoft.com/office/drawing/2015/9/8/chartex" xmlns:cx2="http://schemas.microsoft.com/office/drawing/2015/10/21/chartex" xmlns:cx3="http://schemas.microsoft.com/office/drawing/2016/5/9/chartex" xmlns:cx4="http://schemas.microsoft.com/office/drawing/2016/5/10/chartex" xmlns:cx5="http://schemas.microsoft.com/office/drawing/2016/5/11/chartex" xmlns:cx6="http://schemas.microsoft.com/office/drawing/2016/5/12/chartex" xmlns:cx7="http://schemas.microsoft.com/office/drawing/2016/5/13/chartex" xmlns:cx8="http://schemas.microsoft.com/office/drawing/2016/5/14/chartex" xmlns:mc="http://schemas.openxmlformats.org/markup-compatibility/2006" xmlns:aink="http://schemas.microsoft.com/office/drawing/2016/ink" xmlns:am3d="http://schemas.microsoft.com/office/drawing/2017/model3d" xmlns:o="urn:schemas-microsoft-com:office:office" xmlns:oel="http://schemas.microsoft.com/office/2019/extlst" xmlns:r="http://schemas.openxmlformats.org/officeDocument/2006/relationships" xmlns:m="http://schemas.openxmlformats.org/officeDocument/2006/math" xmlns:v="urn:schemas-microsoft-com:vml" xmlns:wp14="http://schemas.microsoft.com/office/word/2010/wordprocessingDrawing" xmlns:wp="http://schemas.openxmlformats.org/drawingml/2006/wordprocessingDrawing" xmlns:w10="urn:schemas-microsoft-com:office:word" xmlns:w="http://schemas.openxmlformats.org/wordprocessingml/2006/main" xmlns:w14="http://schemas.microsoft.com/office/word/2010/wordml" xmlns:w15="http://schemas.microsoft.com/office/word/2012/wordml" xmlns:w16cex="http://schemas.microsoft.com/office/word/2018/wordml/cex" xmlns:w16cid="http://schemas.microsoft.com/office/word/2016/wordml/cid" xmlns:w16="http://schemas.microsoft.com/office/word/2018/wordml" xmlns:w16du="http://schemas.microsoft.com/office/word/2023/wordml/word16du" xmlns:w16sdtdh="http://schemas.microsoft.com/office/word/2020/wordml/sdtdatahash" xmlns:w16se="http://schemas.microsoft.com/office/word/2015/wordml/symex" xmlns:wpg="http://schemas.microsoft.com/office/word/2010/wordprocessingGroup" xmlns:wpi="http://schemas.microsoft.com/office/word/2010/wordprocessingInk" xmlns:wne="http://schemas.microsoft.com/office/word/2006/wordml" xmlns:wps="http://schemas.microsoft.com/office/word/2010/wordprocessingShape" mc:Ignorable="w14 w15 w16se w16cid w16 w16cex w16sdtdh w16du wp14">
   <w:abstractNum w:abstractNumId="0" w15:restartNumberingAfterBreak="0">
     <w:nsid w:val="FFFFFF7C"/>
     <w:multiLevelType w:val="singleLevel"/>
@@ -6459,7 +6244,7 @@
 </file>
 
 <file path=word/styles.xml><?xml version="1.0" encoding="utf-8"?>
-<w:styles xmlns:mc="http://schemas.openxmlformats.org/markup-compatibility/2006" xmlns:r="http://schemas.openxmlformats.org/officeDocument/2006/relationships" xmlns:w="http://schemas.openxmlformats.org/wordprocessingml/2006/main" xmlns:w14="http://schemas.microsoft.com/office/word/2010/wordml" xmlns:w15="http://schemas.microsoft.com/office/word/2012/wordml" xmlns:w16cex="http://schemas.microsoft.com/office/word/2018/wordml/cex" xmlns:w16cid="http://schemas.microsoft.com/office/word/2016/wordml/cid" xmlns:w16="http://schemas.microsoft.com/office/word/2018/wordml" xmlns:w16sdtdh="http://schemas.microsoft.com/office/word/2020/wordml/sdtdatahash" xmlns:w16se="http://schemas.microsoft.com/office/word/2015/wordml/symex" mc:Ignorable="w14 w15 w16se w16cid w16 w16cex w16sdtdh">
+<w:styles xmlns:mc="http://schemas.openxmlformats.org/markup-compatibility/2006" xmlns:r="http://schemas.openxmlformats.org/officeDocument/2006/relationships" xmlns:w="http://schemas.openxmlformats.org/wordprocessingml/2006/main" xmlns:w14="http://schemas.microsoft.com/office/word/2010/wordml" xmlns:w15="http://schemas.microsoft.com/office/word/2012/wordml" xmlns:w16cex="http://schemas.microsoft.com/office/word/2018/wordml/cex" xmlns:w16cid="http://schemas.microsoft.com/office/word/2016/wordml/cid" xmlns:w16="http://schemas.microsoft.com/office/word/2018/wordml" xmlns:w16du="http://schemas.microsoft.com/office/word/2023/wordml/word16du" xmlns:w16sdtdh="http://schemas.microsoft.com/office/word/2020/wordml/sdtdatahash" xmlns:w16se="http://schemas.microsoft.com/office/word/2015/wordml/symex" mc:Ignorable="w14 w15 w16se w16cid w16 w16cex w16sdtdh w16du">
   <w:docDefaults>
     <w:rPrDefault>
       <w:rPr>
@@ -7065,6 +6850,7 @@
   <w:style w:type="character" w:default="1" w:styleId="Fuentedeprrafopredeter">
     <w:name w:val="Default Paragraph Font"/>
     <w:uiPriority w:val="1"/>
+    <w:semiHidden/>
     <w:unhideWhenUsed/>
   </w:style>
   <w:style w:type="table" w:default="1" w:styleId="Tablanormal">
@@ -7888,7 +7674,7 @@
 </file>
 
 <file path=word/glossary/document.xml><?xml version="1.0" encoding="utf-8"?>
-<w:glossaryDocument xmlns:wpc="http://schemas.microsoft.com/office/word/2010/wordprocessingCanvas" xmlns:cx="http://schemas.microsoft.com/office/drawing/2014/chartex" xmlns:cx1="http://schemas.microsoft.com/office/drawing/2015/9/8/chartex" xmlns:cx2="http://schemas.microsoft.com/office/drawing/2015/10/21/chartex" xmlns:cx3="http://schemas.microsoft.com/office/drawing/2016/5/9/chartex" xmlns:cx4="http://schemas.microsoft.com/office/drawing/2016/5/10/chartex" xmlns:cx5="http://schemas.microsoft.com/office/drawing/2016/5/11/chartex" xmlns:cx6="http://schemas.microsoft.com/office/drawing/2016/5/12/chartex" xmlns:cx7="http://schemas.microsoft.com/office/drawing/2016/5/13/chartex" xmlns:cx8="http://schemas.microsoft.com/office/drawing/2016/5/14/chartex" xmlns:mc="http://schemas.openxmlformats.org/markup-compatibility/2006" xmlns:aink="http://schemas.microsoft.com/office/drawing/2016/ink" xmlns:am3d="http://schemas.microsoft.com/office/drawing/2017/model3d" xmlns:o="urn:schemas-microsoft-com:office:office" xmlns:oel="http://schemas.microsoft.com/office/2019/extlst" xmlns:r="http://schemas.openxmlformats.org/officeDocument/2006/relationships" xmlns:m="http://schemas.openxmlformats.org/officeDocument/2006/math" xmlns:v="urn:schemas-microsoft-com:vml" xmlns:wp14="http://schemas.microsoft.com/office/word/2010/wordprocessingDrawing" xmlns:wp="http://schemas.openxmlformats.org/drawingml/2006/wordprocessingDrawing" xmlns:w10="urn:schemas-microsoft-com:office:word" xmlns:w="http://schemas.openxmlformats.org/wordprocessingml/2006/main" xmlns:w14="http://schemas.microsoft.com/office/word/2010/wordml" xmlns:w15="http://schemas.microsoft.com/office/word/2012/wordml" xmlns:w16cex="http://schemas.microsoft.com/office/word/2018/wordml/cex" xmlns:w16cid="http://schemas.microsoft.com/office/word/2016/wordml/cid" xmlns:w16="http://schemas.microsoft.com/office/word/2018/wordml" xmlns:w16sdtdh="http://schemas.microsoft.com/office/word/2020/wordml/sdtdatahash" xmlns:w16se="http://schemas.microsoft.com/office/word/2015/wordml/symex" xmlns:wpg="http://schemas.microsoft.com/office/word/2010/wordprocessingGroup" xmlns:wpi="http://schemas.microsoft.com/office/word/2010/wordprocessingInk" xmlns:wne="http://schemas.microsoft.com/office/word/2006/wordml" xmlns:wps="http://schemas.microsoft.com/office/word/2010/wordprocessingShape" mc:Ignorable="w14 w15 w16se w16cid w16 w16cex w16sdtdh wp14">
+<w:glossaryDocument xmlns:wpc="http://schemas.microsoft.com/office/word/2010/wordprocessingCanvas" xmlns:cx="http://schemas.microsoft.com/office/drawing/2014/chartex" xmlns:cx1="http://schemas.microsoft.com/office/drawing/2015/9/8/chartex" xmlns:cx2="http://schemas.microsoft.com/office/drawing/2015/10/21/chartex" xmlns:cx3="http://schemas.microsoft.com/office/drawing/2016/5/9/chartex" xmlns:cx4="http://schemas.microsoft.com/office/drawing/2016/5/10/chartex" xmlns:cx5="http://schemas.microsoft.com/office/drawing/2016/5/11/chartex" xmlns:cx6="http://schemas.microsoft.com/office/drawing/2016/5/12/chartex" xmlns:cx7="http://schemas.microsoft.com/office/drawing/2016/5/13/chartex" xmlns:cx8="http://schemas.microsoft.com/office/drawing/2016/5/14/chartex" xmlns:mc="http://schemas.openxmlformats.org/markup-compatibility/2006" xmlns:aink="http://schemas.microsoft.com/office/drawing/2016/ink" xmlns:am3d="http://schemas.microsoft.com/office/drawing/2017/model3d" xmlns:o="urn:schemas-microsoft-com:office:office" xmlns:oel="http://schemas.microsoft.com/office/2019/extlst" xmlns:r="http://schemas.openxmlformats.org/officeDocument/2006/relationships" xmlns:m="http://schemas.openxmlformats.org/officeDocument/2006/math" xmlns:v="urn:schemas-microsoft-com:vml" xmlns:wp14="http://schemas.microsoft.com/office/word/2010/wordprocessingDrawing" xmlns:wp="http://schemas.openxmlformats.org/drawingml/2006/wordprocessingDrawing" xmlns:w10="urn:schemas-microsoft-com:office:word" xmlns:w="http://schemas.openxmlformats.org/wordprocessingml/2006/main" xmlns:w14="http://schemas.microsoft.com/office/word/2010/wordml" xmlns:w15="http://schemas.microsoft.com/office/word/2012/wordml" xmlns:w16cex="http://schemas.microsoft.com/office/word/2018/wordml/cex" xmlns:w16cid="http://schemas.microsoft.com/office/word/2016/wordml/cid" xmlns:w16="http://schemas.microsoft.com/office/word/2018/wordml" xmlns:w16du="http://schemas.microsoft.com/office/word/2023/wordml/word16du" xmlns:w16sdtdh="http://schemas.microsoft.com/office/word/2020/wordml/sdtdatahash" xmlns:w16se="http://schemas.microsoft.com/office/word/2015/wordml/symex" xmlns:wpg="http://schemas.microsoft.com/office/word/2010/wordprocessingGroup" xmlns:wpi="http://schemas.microsoft.com/office/word/2010/wordprocessingInk" xmlns:wne="http://schemas.microsoft.com/office/word/2006/wordml" xmlns:wps="http://schemas.microsoft.com/office/word/2010/wordprocessingShape" mc:Ignorable="w14 w15 w16se w16cid w16 w16cex w16sdtdh w16du wp14">
   <w:docParts>
     <w:docPart>
       <w:docPartPr>
@@ -7982,7 +7768,7 @@
 </file>
 
 <file path=word/glossary/fontTable.xml><?xml version="1.0" encoding="utf-8"?>
-<w:fonts xmlns:mc="http://schemas.openxmlformats.org/markup-compatibility/2006" xmlns:r="http://schemas.openxmlformats.org/officeDocument/2006/relationships" xmlns:w="http://schemas.openxmlformats.org/wordprocessingml/2006/main" xmlns:w14="http://schemas.microsoft.com/office/word/2010/wordml" xmlns:w15="http://schemas.microsoft.com/office/word/2012/wordml" xmlns:w16cex="http://schemas.microsoft.com/office/word/2018/wordml/cex" xmlns:w16cid="http://schemas.microsoft.com/office/word/2016/wordml/cid" xmlns:w16="http://schemas.microsoft.com/office/word/2018/wordml" xmlns:w16sdtdh="http://schemas.microsoft.com/office/word/2020/wordml/sdtdatahash" xmlns:w16se="http://schemas.microsoft.com/office/word/2015/wordml/symex" mc:Ignorable="w14 w15 w16se w16cid w16 w16cex w16sdtdh">
+<w:fonts xmlns:mc="http://schemas.openxmlformats.org/markup-compatibility/2006" xmlns:r="http://schemas.openxmlformats.org/officeDocument/2006/relationships" xmlns:w="http://schemas.openxmlformats.org/wordprocessingml/2006/main" xmlns:w14="http://schemas.microsoft.com/office/word/2010/wordml" xmlns:w15="http://schemas.microsoft.com/office/word/2012/wordml" xmlns:w16cex="http://schemas.microsoft.com/office/word/2018/wordml/cex" xmlns:w16cid="http://schemas.microsoft.com/office/word/2016/wordml/cid" xmlns:w16="http://schemas.microsoft.com/office/word/2018/wordml" xmlns:w16du="http://schemas.microsoft.com/office/word/2023/wordml/word16du" xmlns:w16sdtdh="http://schemas.microsoft.com/office/word/2020/wordml/sdtdatahash" xmlns:w16se="http://schemas.microsoft.com/office/word/2015/wordml/symex" mc:Ignorable="w14 w15 w16se w16cid w16 w16cex w16sdtdh w16du">
   <w:font w:name="Symbol">
     <w:panose1 w:val="05050102010706020507"/>
     <w:charset w:val="02"/>
@@ -8087,7 +7873,7 @@
 </file>
 
 <file path=word/glossary/settings.xml><?xml version="1.0" encoding="utf-8"?>
-<w:settings xmlns:mc="http://schemas.openxmlformats.org/markup-compatibility/2006" xmlns:o="urn:schemas-microsoft-com:office:office" xmlns:r="http://schemas.openxmlformats.org/officeDocument/2006/relationships" xmlns:m="http://schemas.openxmlformats.org/officeDocument/2006/math" xmlns:v="urn:schemas-microsoft-com:vml" xmlns:w10="urn:schemas-microsoft-com:office:word" xmlns:w="http://schemas.openxmlformats.org/wordprocessingml/2006/main" xmlns:w14="http://schemas.microsoft.com/office/word/2010/wordml" xmlns:w15="http://schemas.microsoft.com/office/word/2012/wordml" xmlns:w16cex="http://schemas.microsoft.com/office/word/2018/wordml/cex" xmlns:w16cid="http://schemas.microsoft.com/office/word/2016/wordml/cid" xmlns:w16="http://schemas.microsoft.com/office/word/2018/wordml" xmlns:w16sdtdh="http://schemas.microsoft.com/office/word/2020/wordml/sdtdatahash" xmlns:w16se="http://schemas.microsoft.com/office/word/2015/wordml/symex" xmlns:sl="http://schemas.openxmlformats.org/schemaLibrary/2006/main" mc:Ignorable="w14 w15 w16se w16cid w16 w16cex w16sdtdh">
+<w:settings xmlns:mc="http://schemas.openxmlformats.org/markup-compatibility/2006" xmlns:o="urn:schemas-microsoft-com:office:office" xmlns:r="http://schemas.openxmlformats.org/officeDocument/2006/relationships" xmlns:m="http://schemas.openxmlformats.org/officeDocument/2006/math" xmlns:v="urn:schemas-microsoft-com:vml" xmlns:w10="urn:schemas-microsoft-com:office:word" xmlns:w="http://schemas.openxmlformats.org/wordprocessingml/2006/main" xmlns:w14="http://schemas.microsoft.com/office/word/2010/wordml" xmlns:w15="http://schemas.microsoft.com/office/word/2012/wordml" xmlns:w16cex="http://schemas.microsoft.com/office/word/2018/wordml/cex" xmlns:w16cid="http://schemas.microsoft.com/office/word/2016/wordml/cid" xmlns:w16="http://schemas.microsoft.com/office/word/2018/wordml" xmlns:w16du="http://schemas.microsoft.com/office/word/2023/wordml/word16du" xmlns:w16sdtdh="http://schemas.microsoft.com/office/word/2020/wordml/sdtdatahash" xmlns:w16se="http://schemas.microsoft.com/office/word/2015/wordml/symex" xmlns:sl="http://schemas.openxmlformats.org/schemaLibrary/2006/main" mc:Ignorable="w14 w15 w16se w16cid w16 w16cex w16sdtdh w16du">
   <w:view w:val="normal"/>
   <w:revisionView w:comments="0" w:insDel="0"/>
   <w:defaultTabStop w:val="708"/>
@@ -8104,12 +7890,14 @@
   </w:compat>
   <w:rsids>
     <w:rsidRoot w:val="00564373"/>
+    <w:rsid w:val="000614F7"/>
     <w:rsid w:val="00083642"/>
     <w:rsid w:val="000A453A"/>
     <w:rsid w:val="000A5FF1"/>
     <w:rsid w:val="00393DD6"/>
     <w:rsid w:val="003D1C54"/>
     <w:rsid w:val="004020A4"/>
+    <w:rsid w:val="004156FE"/>
     <w:rsid w:val="004532A1"/>
     <w:rsid w:val="00506780"/>
     <w:rsid w:val="00564373"/>
@@ -8119,8 +7907,10 @@
     <w:rsid w:val="00954275"/>
     <w:rsid w:val="00A428DB"/>
     <w:rsid w:val="00A541B3"/>
+    <w:rsid w:val="00A864F1"/>
     <w:rsid w:val="00AA43B9"/>
     <w:rsid w:val="00B26D0A"/>
+    <w:rsid w:val="00B83D42"/>
     <w:rsid w:val="00BB0F18"/>
     <w:rsid w:val="00D36671"/>
     <w:rsid w:val="00D57DCC"/>
@@ -8154,7 +7944,7 @@
 </file>
 
 <file path=word/glossary/styles.xml><?xml version="1.0" encoding="utf-8"?>
-<w:styles xmlns:mc="http://schemas.openxmlformats.org/markup-compatibility/2006" xmlns:r="http://schemas.openxmlformats.org/officeDocument/2006/relationships" xmlns:w="http://schemas.openxmlformats.org/wordprocessingml/2006/main" xmlns:w14="http://schemas.microsoft.com/office/word/2010/wordml" xmlns:w15="http://schemas.microsoft.com/office/word/2012/wordml" xmlns:w16cex="http://schemas.microsoft.com/office/word/2018/wordml/cex" xmlns:w16cid="http://schemas.microsoft.com/office/word/2016/wordml/cid" xmlns:w16="http://schemas.microsoft.com/office/word/2018/wordml" xmlns:w16sdtdh="http://schemas.microsoft.com/office/word/2020/wordml/sdtdatahash" xmlns:w16se="http://schemas.microsoft.com/office/word/2015/wordml/symex" mc:Ignorable="w14 w15 w16se w16cid w16 w16cex w16sdtdh">
+<w:styles xmlns:mc="http://schemas.openxmlformats.org/markup-compatibility/2006" xmlns:r="http://schemas.openxmlformats.org/officeDocument/2006/relationships" xmlns:w="http://schemas.openxmlformats.org/wordprocessingml/2006/main" xmlns:w14="http://schemas.microsoft.com/office/word/2010/wordml" xmlns:w15="http://schemas.microsoft.com/office/word/2012/wordml" xmlns:w16cex="http://schemas.microsoft.com/office/word/2018/wordml/cex" xmlns:w16cid="http://schemas.microsoft.com/office/word/2016/wordml/cid" xmlns:w16="http://schemas.microsoft.com/office/word/2018/wordml" xmlns:w16du="http://schemas.microsoft.com/office/word/2023/wordml/word16du" xmlns:w16sdtdh="http://schemas.microsoft.com/office/word/2020/wordml/sdtdatahash" xmlns:w16se="http://schemas.microsoft.com/office/word/2015/wordml/symex" mc:Ignorable="w14 w15 w16se w16cid w16 w16cex w16sdtdh w16du">
   <w:docDefaults>
     <w:rPrDefault>
       <w:rPr>
@@ -8634,7 +8424,7 @@
 </file>
 
 <file path=word/glossary/webSettings.xml><?xml version="1.0" encoding="utf-8"?>
-<w:webSettings xmlns:mc="http://schemas.openxmlformats.org/markup-compatibility/2006" xmlns:r="http://schemas.openxmlformats.org/officeDocument/2006/relationships" xmlns:w="http://schemas.openxmlformats.org/wordprocessingml/2006/main" xmlns:w14="http://schemas.microsoft.com/office/word/2010/wordml" xmlns:w15="http://schemas.microsoft.com/office/word/2012/wordml" xmlns:w16cex="http://schemas.microsoft.com/office/word/2018/wordml/cex" xmlns:w16cid="http://schemas.microsoft.com/office/word/2016/wordml/cid" xmlns:w16="http://schemas.microsoft.com/office/word/2018/wordml" xmlns:w16sdtdh="http://schemas.microsoft.com/office/word/2020/wordml/sdtdatahash" xmlns:w16se="http://schemas.microsoft.com/office/word/2015/wordml/symex" mc:Ignorable="w14 w15 w16se w16cid w16 w16cex w16sdtdh">
+<w:webSettings xmlns:mc="http://schemas.openxmlformats.org/markup-compatibility/2006" xmlns:r="http://schemas.openxmlformats.org/officeDocument/2006/relationships" xmlns:w="http://schemas.openxmlformats.org/wordprocessingml/2006/main" xmlns:w14="http://schemas.microsoft.com/office/word/2010/wordml" xmlns:w15="http://schemas.microsoft.com/office/word/2012/wordml" xmlns:w16cex="http://schemas.microsoft.com/office/word/2018/wordml/cex" xmlns:w16cid="http://schemas.microsoft.com/office/word/2016/wordml/cid" xmlns:w16="http://schemas.microsoft.com/office/word/2018/wordml" xmlns:w16du="http://schemas.microsoft.com/office/word/2023/wordml/word16du" xmlns:w16sdtdh="http://schemas.microsoft.com/office/word/2020/wordml/sdtdatahash" xmlns:w16se="http://schemas.microsoft.com/office/word/2015/wordml/symex" mc:Ignorable="w14 w15 w16se w16cid w16 w16cex w16sdtdh w16du">
   <w:optimizeForBrowser/>
   <w:allowPNG/>
 </w:webSettings>

</xml_diff>

<commit_message>
[UPD] reordene la experiencia laboral para que resalte la mas importante
</commit_message>
<xml_diff>
--- a/Curriculum_Facundo.docx
+++ b/Curriculum_Facundo.docx
@@ -98,6 +98,12 @@
                     <w:pStyle w:val="Ttulo1"/>
                     <w:spacing w:line="312" w:lineRule="auto"/>
                     <w:jc w:val="both"/>
+                    <w:rPr>
+                      <w:b/>
+                      <w:bCs/>
+                      <w:sz w:val="40"/>
+                      <w:szCs w:val="40"/>
+                    </w:rPr>
                   </w:pPr>
                   <w:sdt>
                     <w:sdtPr>
@@ -151,6 +157,224 @@
                     <w:rPr>
                       <w:sz w:val="26"/>
                     </w:rPr>
+                    <w:t xml:space="preserve">Desarrollo Web </w:t>
+                  </w:r>
+                  <w:proofErr w:type="spellStart"/>
+                  <w:r>
+                    <w:rPr>
+                      <w:sz w:val="26"/>
+                    </w:rPr>
+                    <w:t>FullStack</w:t>
+                  </w:r>
+                  <w:proofErr w:type="spellEnd"/>
+                  <w:r>
+                    <w:rPr>
+                      <w:sz w:val="26"/>
+                    </w:rPr>
+                    <w:t xml:space="preserve"> </w:t>
+                  </w:r>
+                  <w:r>
+                    <w:rPr>
+                      <w:sz w:val="26"/>
+                    </w:rPr>
+                    <w:t>|</w:t>
+                  </w:r>
+                  <w:r>
+                    <w:rPr>
+                      <w:sz w:val="26"/>
+                    </w:rPr>
+                    <w:t xml:space="preserve"> </w:t>
+                  </w:r>
+                  <w:r>
+                    <w:rPr>
+                      <w:sz w:val="26"/>
+                    </w:rPr>
+                    <w:t xml:space="preserve">Facultad de </w:t>
+                  </w:r>
+                  <w:r>
+                    <w:rPr>
+                      <w:sz w:val="26"/>
+                    </w:rPr>
+                    <w:t>Odontología</w:t>
+                  </w:r>
+                  <w:r>
+                    <w:rPr>
+                      <w:sz w:val="26"/>
+                    </w:rPr>
+                    <w:t xml:space="preserve"> UNC</w:t>
+                  </w:r>
+                  <w:r>
+                    <w:rPr>
+                      <w:sz w:val="26"/>
+                    </w:rPr>
+                    <w:t xml:space="preserve"> </w:t>
+                  </w:r>
+                  <w:r>
+                    <w:rPr>
+                      <w:sz w:val="26"/>
+                    </w:rPr>
+                    <w:t>|</w:t>
+                  </w:r>
+                  <w:r>
+                    <w:rPr>
+                      <w:sz w:val="26"/>
+                    </w:rPr>
+                    <w:t xml:space="preserve"> </w:t>
+                  </w:r>
+                  <w:r>
+                    <w:rPr>
+                      <w:sz w:val="26"/>
+                    </w:rPr>
+                    <w:t xml:space="preserve">2023 - </w:t>
+                  </w:r>
+                  <w:r>
+                    <w:rPr>
+                      <w:sz w:val="26"/>
+                    </w:rPr>
+                    <w:t>A</w:t>
+                  </w:r>
+                  <w:r>
+                    <w:rPr>
+                      <w:sz w:val="26"/>
+                    </w:rPr>
+                    <w:t>ct</w:t>
+                  </w:r>
+                  <w:r>
+                    <w:rPr>
+                      <w:sz w:val="26"/>
+                    </w:rPr>
+                    <w:t>ualidad</w:t>
+                  </w:r>
+                </w:p>
+                <w:p>
+                  <w:pPr>
+                    <w:jc w:val="both"/>
+                  </w:pPr>
+                  <w:r>
+                    <w:t xml:space="preserve">Desarrollo y mantenimiento del sistema de Historia </w:t>
+                  </w:r>
+                  <w:r>
+                    <w:t>Clínica</w:t>
+                  </w:r>
+                  <w:r>
+                    <w:t xml:space="preserve"> </w:t>
+                  </w:r>
+                  <w:r>
+                    <w:t>Única</w:t>
+                  </w:r>
+                  <w:r>
+                    <w:t xml:space="preserve"> Digital y </w:t>
+                  </w:r>
+                  <w:r>
+                    <w:t xml:space="preserve">sistema de Postulaciones. </w:t>
+                  </w:r>
+                  <w:r>
+                    <w:t xml:space="preserve">Entre otros de menor importancia como la </w:t>
+                  </w:r>
+                  <w:r>
+                    <w:t>página</w:t>
+                  </w:r>
+                  <w:r>
+                    <w:t xml:space="preserve"> web de la facultad</w:t>
+                  </w:r>
+                </w:p>
+                <w:p>
+                  <w:pPr>
+                    <w:pStyle w:val="Ttulo2"/>
+                    <w:rPr>
+                      <w:b w:val="0"/>
+                      <w:bCs/>
+                      <w:szCs w:val="22"/>
+                      <w:lang w:val="en-US"/>
+                    </w:rPr>
+                  </w:pPr>
+                  <w:r>
+                    <w:rPr>
+                      <w:b w:val="0"/>
+                      <w:bCs/>
+                      <w:szCs w:val="22"/>
+                      <w:lang w:val="en-US"/>
+                    </w:rPr>
+                    <w:t xml:space="preserve">Stack: Html, CSS(Bootstrap), JS vanilla con </w:t>
+                  </w:r>
+                  <w:proofErr w:type="spellStart"/>
+                  <w:r>
+                    <w:rPr>
+                      <w:b w:val="0"/>
+                      <w:bCs/>
+                      <w:szCs w:val="22"/>
+                      <w:lang w:val="en-US"/>
+                    </w:rPr>
+                    <w:t>Jquery</w:t>
+                  </w:r>
+                  <w:proofErr w:type="spellEnd"/>
+                  <w:r>
+                    <w:rPr>
+                      <w:b w:val="0"/>
+                      <w:bCs/>
+                      <w:szCs w:val="22"/>
+                      <w:lang w:val="en-US"/>
+                    </w:rPr>
+                    <w:t xml:space="preserve">, PHP vanilla, </w:t>
+                  </w:r>
+                  <w:proofErr w:type="spellStart"/>
+                  <w:r>
+                    <w:rPr>
+                      <w:b w:val="0"/>
+                      <w:bCs/>
+                      <w:szCs w:val="22"/>
+                      <w:lang w:val="en-US"/>
+                    </w:rPr>
+                    <w:t>mysql</w:t>
+                  </w:r>
+                  <w:proofErr w:type="spellEnd"/>
+                  <w:r>
+                    <w:rPr>
+                      <w:b w:val="0"/>
+                      <w:bCs/>
+                      <w:szCs w:val="22"/>
+                      <w:lang w:val="en-US"/>
+                    </w:rPr>
+                    <w:t>.</w:t>
+                  </w:r>
+                </w:p>
+                <w:p>
+                  <w:pPr>
+                    <w:rPr>
+                      <w:sz w:val="20"/>
+                      <w:szCs w:val="20"/>
+                      <w:lang w:val="es-AR"/>
+                    </w:rPr>
+                  </w:pPr>
+                  <w:r>
+                    <w:rPr>
+                      <w:sz w:val="20"/>
+                      <w:szCs w:val="20"/>
+                      <w:lang w:val="es-AR"/>
+                    </w:rPr>
+                    <w:t>Ref.</w:t>
+                  </w:r>
+                  <w:r>
+                    <w:rPr>
+                      <w:sz w:val="20"/>
+                      <w:szCs w:val="20"/>
+                      <w:lang w:val="es-AR"/>
+                    </w:rPr>
+                    <w:t>: Carolina Piva 3515 12-0657</w:t>
+                  </w:r>
+                </w:p>
+                <w:p/>
+                <w:p>
+                  <w:pPr>
+                    <w:pStyle w:val="Ttulo2"/>
+                    <w:rPr>
+                      <w:sz w:val="26"/>
+                    </w:rPr>
+                  </w:pPr>
+                  <w:r>
+                    <w:rPr>
+                      <w:sz w:val="26"/>
+                    </w:rPr>
                     <w:t xml:space="preserve">Soporte </w:t>
                   </w:r>
                   <w:proofErr w:type="spellStart"/>
@@ -247,234 +471,6 @@
                       <w:szCs w:val="22"/>
                     </w:rPr>
                     <w:t>software, conexión de cables y componentes, atención al cliente, caja, diseño gráfico y marketing</w:t>
-                  </w:r>
-                </w:p>
-                <w:p/>
-                <w:p>
-                  <w:pPr>
-                    <w:pStyle w:val="Ttulo2"/>
-                    <w:rPr>
-                      <w:sz w:val="26"/>
-                    </w:rPr>
-                  </w:pPr>
-                  <w:r>
-                    <w:rPr>
-                      <w:sz w:val="26"/>
-                    </w:rPr>
-                    <w:t xml:space="preserve">Desarrollo Web </w:t>
-                  </w:r>
-                  <w:proofErr w:type="spellStart"/>
-                  <w:r>
-                    <w:rPr>
-                      <w:sz w:val="26"/>
-                    </w:rPr>
-                    <w:t>FullStack</w:t>
-                  </w:r>
-                  <w:r>
-                    <w:rPr>
-                      <w:sz w:val="26"/>
-                    </w:rPr>
-                    <w:t>|</w:t>
-                  </w:r>
-                  <w:r>
-                    <w:rPr>
-                      <w:sz w:val="26"/>
-                    </w:rPr>
-                    <w:t>Facultad</w:t>
-                  </w:r>
-                  <w:proofErr w:type="spellEnd"/>
-                  <w:r>
-                    <w:rPr>
-                      <w:sz w:val="26"/>
-                    </w:rPr>
-                    <w:t xml:space="preserve"> de </w:t>
-                  </w:r>
-                  <w:proofErr w:type="spellStart"/>
-                  <w:r>
-                    <w:rPr>
-                      <w:sz w:val="26"/>
-                    </w:rPr>
-                    <w:t>Odontologia</w:t>
-                  </w:r>
-                  <w:proofErr w:type="spellEnd"/>
-                  <w:r>
-                    <w:rPr>
-                      <w:sz w:val="26"/>
-                    </w:rPr>
-                    <w:t xml:space="preserve"> UNC</w:t>
-                  </w:r>
-                  <w:r>
-                    <w:rPr>
-                      <w:sz w:val="26"/>
-                    </w:rPr>
-                    <w:t>|</w:t>
-                  </w:r>
-                  <w:r>
-                    <w:rPr>
-                      <w:sz w:val="26"/>
-                    </w:rPr>
-                    <w:t>07/2023</w:t>
-                  </w:r>
-                  <w:r>
-                    <w:rPr>
-                      <w:sz w:val="26"/>
-                    </w:rPr>
-                    <w:t xml:space="preserve"> </w:t>
-                  </w:r>
-                  <w:r>
-                    <w:rPr>
-                      <w:sz w:val="26"/>
-                    </w:rPr>
-                    <w:t>-</w:t>
-                  </w:r>
-                  <w:r>
-                    <w:rPr>
-                      <w:sz w:val="26"/>
-                    </w:rPr>
-                    <w:t xml:space="preserve"> </w:t>
-                  </w:r>
-                  <w:proofErr w:type="spellStart"/>
-                  <w:r>
-                    <w:rPr>
-                      <w:sz w:val="26"/>
-                    </w:rPr>
-                    <w:t>act</w:t>
-                  </w:r>
-                  <w:proofErr w:type="spellEnd"/>
-                  <w:r>
-                    <w:rPr>
-                      <w:sz w:val="26"/>
-                    </w:rPr>
-                    <w:t>.</w:t>
-                  </w:r>
-                </w:p>
-                <w:p>
-                  <w:pPr>
-                    <w:jc w:val="both"/>
-                  </w:pPr>
-                  <w:r>
-                    <w:t xml:space="preserve">Desarrollo y mantenimiento del sistema de Historia </w:t>
-                  </w:r>
-                  <w:proofErr w:type="spellStart"/>
-                  <w:r>
-                    <w:t>Clinica</w:t>
-                  </w:r>
-                  <w:proofErr w:type="spellEnd"/>
-                  <w:r>
-                    <w:t xml:space="preserve"> </w:t>
-                  </w:r>
-                  <w:proofErr w:type="spellStart"/>
-                  <w:r>
-                    <w:t>Unica</w:t>
-                  </w:r>
-                  <w:proofErr w:type="spellEnd"/>
-                  <w:r>
-                    <w:t xml:space="preserve"> Digital y del sistema de Postulaciones a [profesor adscripto, ayudante alumno, profesor </w:t>
-                  </w:r>
-                  <w:proofErr w:type="spellStart"/>
-                  <w:proofErr w:type="gramStart"/>
-                  <w:r>
-                    <w:t>tutor,etc</w:t>
-                  </w:r>
-                  <w:proofErr w:type="spellEnd"/>
-                  <w:proofErr w:type="gramEnd"/>
-                  <w:r>
-                    <w:t xml:space="preserve">]. Entre otros sistemas de menor importancia como la </w:t>
-                  </w:r>
-                  <w:proofErr w:type="spellStart"/>
-                  <w:r>
-                    <w:t>pagina</w:t>
-                  </w:r>
-                  <w:proofErr w:type="spellEnd"/>
-                  <w:r>
-                    <w:t xml:space="preserve"> web de la facultad</w:t>
-                  </w:r>
-                </w:p>
-                <w:p>
-                  <w:pPr>
-                    <w:pStyle w:val="Ttulo2"/>
-                    <w:rPr>
-                      <w:b w:val="0"/>
-                      <w:bCs/>
-                      <w:szCs w:val="22"/>
-                      <w:lang w:val="en-US"/>
-                    </w:rPr>
-                  </w:pPr>
-                  <w:r>
-                    <w:rPr>
-                      <w:b w:val="0"/>
-                      <w:bCs/>
-                      <w:szCs w:val="22"/>
-                      <w:lang w:val="en-US"/>
-                    </w:rPr>
-                    <w:t xml:space="preserve">Stack: Html, CSS(Bootstrap), JS vanilla con </w:t>
-                  </w:r>
-                  <w:proofErr w:type="spellStart"/>
-                  <w:r>
-                    <w:rPr>
-                      <w:b w:val="0"/>
-                      <w:bCs/>
-                      <w:szCs w:val="22"/>
-                      <w:lang w:val="en-US"/>
-                    </w:rPr>
-                    <w:t>Jquery</w:t>
-                  </w:r>
-                  <w:proofErr w:type="spellEnd"/>
-                  <w:r>
-                    <w:rPr>
-                      <w:b w:val="0"/>
-                      <w:bCs/>
-                      <w:szCs w:val="22"/>
-                      <w:lang w:val="en-US"/>
-                    </w:rPr>
-                    <w:t xml:space="preserve">, PHP vanilla, </w:t>
-                  </w:r>
-                  <w:proofErr w:type="spellStart"/>
-                  <w:r>
-                    <w:rPr>
-                      <w:b w:val="0"/>
-                      <w:bCs/>
-                      <w:szCs w:val="22"/>
-                      <w:lang w:val="en-US"/>
-                    </w:rPr>
-                    <w:t>mysql</w:t>
-                  </w:r>
-                  <w:proofErr w:type="spellEnd"/>
-                  <w:r>
-                    <w:rPr>
-                      <w:b w:val="0"/>
-                      <w:bCs/>
-                      <w:szCs w:val="22"/>
-                      <w:lang w:val="en-US"/>
-                    </w:rPr>
-                    <w:t>.</w:t>
-                  </w:r>
-                </w:p>
-                <w:p>
-                  <w:pPr>
-                    <w:rPr>
-                      <w:sz w:val="20"/>
-                      <w:szCs w:val="20"/>
-                      <w:lang w:val="es-AR"/>
-                    </w:rPr>
-                  </w:pPr>
-                  <w:proofErr w:type="spellStart"/>
-                  <w:r>
-                    <w:rPr>
-                      <w:sz w:val="20"/>
-                      <w:szCs w:val="20"/>
-                      <w:lang w:val="es-AR"/>
-                    </w:rPr>
-                    <w:t>Ref</w:t>
-                  </w:r>
-                  <w:proofErr w:type="spellEnd"/>
-                  <w:r>
-                    <w:rPr>
-                      <w:sz w:val="20"/>
-                      <w:szCs w:val="20"/>
-                      <w:lang w:val="es-AR"/>
-                    </w:rPr>
-                    <w:t>: Carolina Piva 3515 12-0657</w:t>
                   </w:r>
                 </w:p>
                 <w:p>
@@ -748,7 +744,7 @@
                       <w:szCs w:val="24"/>
                       <w:lang w:val="en-US"/>
                     </w:rPr>
-                    <w:t>07/2022-</w:t>
+                    <w:t>2022</w:t>
                   </w:r>
                   <w:r>
                     <w:rPr>
@@ -758,7 +754,37 @@
                       <w:szCs w:val="24"/>
                       <w:lang w:val="en-US"/>
                     </w:rPr>
-                    <w:t>03/2023</w:t>
+                    <w:t xml:space="preserve"> </w:t>
+                  </w:r>
+                  <w:r>
+                    <w:rPr>
+                      <w:b/>
+                      <w:bCs/>
+                      <w:sz w:val="24"/>
+                      <w:szCs w:val="24"/>
+                      <w:lang w:val="en-US"/>
+                    </w:rPr>
+                    <w:t>-</w:t>
+                  </w:r>
+                  <w:r>
+                    <w:rPr>
+                      <w:b/>
+                      <w:bCs/>
+                      <w:sz w:val="24"/>
+                      <w:szCs w:val="24"/>
+                      <w:lang w:val="en-US"/>
+                    </w:rPr>
+                    <w:t xml:space="preserve"> </w:t>
+                  </w:r>
+                  <w:r>
+                    <w:rPr>
+                      <w:b/>
+                      <w:bCs/>
+                      <w:sz w:val="24"/>
+                      <w:szCs w:val="24"/>
+                      <w:lang w:val="en-US"/>
+                    </w:rPr>
+                    <w:t>2023</w:t>
                   </w:r>
                   <w:r>
                     <w:rPr>
@@ -1246,7 +1272,6 @@
                       <w:lang w:val="en-US" w:eastAsia="ja-JP"/>
                     </w:rPr>
                   </w:pPr>
-                  <w:proofErr w:type="spellStart"/>
                   <w:r>
                     <w:rPr>
                       <w:rStyle w:val="Ttulo2Car"/>
@@ -1254,9 +1279,8 @@
                       <w:szCs w:val="24"/>
                       <w:lang w:val="en-US"/>
                     </w:rPr>
-                    <w:t>Github</w:t>
-                  </w:r>
-                  <w:proofErr w:type="spellEnd"/>
+                    <w:t>GitHub</w:t>
+                  </w:r>
                   <w:r>
                     <w:rPr>
                       <w:rStyle w:val="Ttulo2Car"/>
@@ -7894,6 +7918,7 @@
     <w:rsid w:val="00083642"/>
     <w:rsid w:val="000A453A"/>
     <w:rsid w:val="000A5FF1"/>
+    <w:rsid w:val="002B64DC"/>
     <w:rsid w:val="00393DD6"/>
     <w:rsid w:val="003D1C54"/>
     <w:rsid w:val="004020A4"/>
@@ -7910,6 +7935,7 @@
     <w:rsid w:val="00A864F1"/>
     <w:rsid w:val="00AA43B9"/>
     <w:rsid w:val="00B26D0A"/>
+    <w:rsid w:val="00B536F8"/>
     <w:rsid w:val="00B83D42"/>
     <w:rsid w:val="00BB0F18"/>
     <w:rsid w:val="00D36671"/>

</xml_diff>

<commit_message>
new english c2 certificate
</commit_message>
<xml_diff>
--- a/Curriculum_Facundo.docx
+++ b/Curriculum_Facundo.docx
@@ -157,16 +157,8 @@
                     <w:rPr>
                       <w:sz w:val="26"/>
                     </w:rPr>
-                    <w:t xml:space="preserve">Desarrollo Web </w:t>
+                    <w:t>Desarrollo Web FullStack</w:t>
                   </w:r>
-                  <w:proofErr w:type="spellStart"/>
-                  <w:r>
-                    <w:rPr>
-                      <w:sz w:val="26"/>
-                    </w:rPr>
-                    <w:t>FullStack</w:t>
-                  </w:r>
-                  <w:proofErr w:type="spellEnd"/>
                   <w:r>
                     <w:rPr>
                       <w:sz w:val="26"/>
@@ -183,31 +175,7 @@
                     <w:rPr>
                       <w:sz w:val="26"/>
                     </w:rPr>
-                    <w:t xml:space="preserve"> </w:t>
-                  </w:r>
-                  <w:r>
-                    <w:rPr>
-                      <w:sz w:val="26"/>
-                    </w:rPr>
-                    <w:t xml:space="preserve">Facultad de </w:t>
-                  </w:r>
-                  <w:r>
-                    <w:rPr>
-                      <w:sz w:val="26"/>
-                    </w:rPr>
-                    <w:t>Odontología</w:t>
-                  </w:r>
-                  <w:r>
-                    <w:rPr>
-                      <w:sz w:val="26"/>
-                    </w:rPr>
-                    <w:t xml:space="preserve"> UNC</w:t>
-                  </w:r>
-                  <w:r>
-                    <w:rPr>
-                      <w:sz w:val="26"/>
-                    </w:rPr>
-                    <w:t xml:space="preserve"> </w:t>
+                    <w:t xml:space="preserve"> Facultad de Odontología UNC </w:t>
                   </w:r>
                   <w:r>
                     <w:rPr>
@@ -251,41 +219,17 @@
                     <w:jc w:val="both"/>
                   </w:pPr>
                   <w:r>
-                    <w:t xml:space="preserve">Desarrollo y mantenimiento del sistema de Historia </w:t>
-                  </w:r>
-                  <w:r>
-                    <w:t>Clínica</w:t>
-                  </w:r>
-                  <w:r>
-                    <w:t xml:space="preserve"> </w:t>
-                  </w:r>
-                  <w:r>
-                    <w:t>Única</w:t>
-                  </w:r>
-                  <w:r>
-                    <w:t xml:space="preserve"> Digital y </w:t>
-                  </w:r>
-                  <w:r>
-                    <w:t xml:space="preserve">sistema de Postulaciones. </w:t>
-                  </w:r>
-                  <w:r>
-                    <w:t xml:space="preserve">Entre otros de menor importancia como la </w:t>
-                  </w:r>
-                  <w:r>
-                    <w:t>página</w:t>
-                  </w:r>
-                  <w:r>
-                    <w:t xml:space="preserve"> web de la facultad</w:t>
+                    <w:t>Desarrollo y mantenimiento del sistema de Historia Clínica Única Digital y sistema de Postulaciones. Entre otros de menor importancia como la página web de la facultad</w:t>
                   </w:r>
                 </w:p>
                 <w:p>
                   <w:pPr>
                     <w:pStyle w:val="Ttulo2"/>
+                    <w:jc w:val="left"/>
                     <w:rPr>
                       <w:b w:val="0"/>
                       <w:bCs/>
                       <w:szCs w:val="22"/>
-                      <w:lang w:val="en-US"/>
                     </w:rPr>
                   </w:pPr>
                   <w:r>
@@ -293,49 +237,24 @@
                       <w:b w:val="0"/>
                       <w:bCs/>
                       <w:szCs w:val="22"/>
-                      <w:lang w:val="en-US"/>
-                    </w:rPr>
-                    <w:t xml:space="preserve">Stack: Html, CSS(Bootstrap), JS vanilla con </w:t>
+                    </w:rPr>
+                    <w:t>Stack: Html, CSS(Bootstrap), JS vanilla con Jquery, PHP vanilla, mysql</w:t>
                   </w:r>
-                  <w:proofErr w:type="spellStart"/>
                   <w:r>
                     <w:rPr>
                       <w:b w:val="0"/>
                       <w:bCs/>
                       <w:szCs w:val="22"/>
-                      <w:lang w:val="en-US"/>
-                    </w:rPr>
-                    <w:t>Jquery</w:t>
+                    </w:rPr>
+                    <w:t xml:space="preserve"> y</w:t>
                   </w:r>
-                  <w:proofErr w:type="spellEnd"/>
                   <w:r>
                     <w:rPr>
                       <w:b w:val="0"/>
                       <w:bCs/>
                       <w:szCs w:val="22"/>
-                      <w:lang w:val="en-US"/>
-                    </w:rPr>
-                    <w:t xml:space="preserve">, PHP vanilla, </w:t>
-                  </w:r>
-                  <w:proofErr w:type="spellStart"/>
-                  <w:r>
-                    <w:rPr>
-                      <w:b w:val="0"/>
-                      <w:bCs/>
-                      <w:szCs w:val="22"/>
-                      <w:lang w:val="en-US"/>
-                    </w:rPr>
-                    <w:t>mysql</w:t>
-                  </w:r>
-                  <w:proofErr w:type="spellEnd"/>
-                  <w:r>
-                    <w:rPr>
-                      <w:b w:val="0"/>
-                      <w:bCs/>
-                      <w:szCs w:val="22"/>
-                      <w:lang w:val="en-US"/>
-                    </w:rPr>
-                    <w:t>.</w:t>
+                    </w:rPr>
+                    <w:t xml:space="preserve"> Laravel.</w:t>
                   </w:r>
                 </w:p>
                 <w:p>
@@ -352,15 +271,7 @@
                       <w:szCs w:val="20"/>
                       <w:lang w:val="es-AR"/>
                     </w:rPr>
-                    <w:t>Ref.</w:t>
-                  </w:r>
-                  <w:r>
-                    <w:rPr>
-                      <w:sz w:val="20"/>
-                      <w:szCs w:val="20"/>
-                      <w:lang w:val="es-AR"/>
-                    </w:rPr>
-                    <w:t>: Carolina Piva 3515 12-0657</w:t>
+                    <w:t>Ref.: Carolina Piva 3515 12-0657</w:t>
                   </w:r>
                 </w:p>
                 <w:p/>
@@ -375,21 +286,7 @@
                     <w:rPr>
                       <w:sz w:val="26"/>
                     </w:rPr>
-                    <w:t xml:space="preserve">Soporte </w:t>
-                  </w:r>
-                  <w:proofErr w:type="spellStart"/>
-                  <w:r>
-                    <w:rPr>
-                      <w:sz w:val="26"/>
-                    </w:rPr>
-                    <w:t>Tecnico</w:t>
-                  </w:r>
-                  <w:proofErr w:type="spellEnd"/>
-                  <w:r>
-                    <w:rPr>
-                      <w:sz w:val="26"/>
-                    </w:rPr>
-                    <w:t xml:space="preserve"> de PC</w:t>
+                    <w:t>Soporte Tecnico de PC</w:t>
                   </w:r>
                   <w:r>
                     <w:rPr>
@@ -446,23 +343,13 @@
                     </w:rPr>
                     <w:t xml:space="preserve">Instalación de </w:t>
                   </w:r>
-                  <w:proofErr w:type="spellStart"/>
                   <w:r>
                     <w:rPr>
                       <w:b w:val="0"/>
                       <w:bCs/>
                       <w:szCs w:val="22"/>
                     </w:rPr>
-                    <w:t>SOs</w:t>
-                  </w:r>
-                  <w:proofErr w:type="spellEnd"/>
-                  <w:r>
-                    <w:rPr>
-                      <w:b w:val="0"/>
-                      <w:bCs/>
-                      <w:szCs w:val="22"/>
-                    </w:rPr>
-                    <w:t>/</w:t>
+                    <w:t>SOs/</w:t>
                   </w:r>
                   <w:r>
                     <w:rPr>
@@ -588,7 +475,6 @@
                     </w:rPr>
                     <w:t xml:space="preserve"> </w:t>
                   </w:r>
-                  <w:proofErr w:type="spellStart"/>
                   <w:r>
                     <w:rPr>
                       <w:b/>
@@ -596,17 +482,7 @@
                       <w:sz w:val="24"/>
                       <w:szCs w:val="24"/>
                     </w:rPr>
-                    <w:t>Famaf</w:t>
-                  </w:r>
-                  <w:proofErr w:type="spellEnd"/>
-                  <w:r>
-                    <w:rPr>
-                      <w:b/>
-                      <w:bCs/>
-                      <w:sz w:val="24"/>
-                      <w:szCs w:val="24"/>
-                    </w:rPr>
-                    <w:t>, UNC</w:t>
+                    <w:t>Famaf, UNC</w:t>
                   </w:r>
                 </w:p>
                 <w:p>
@@ -682,7 +558,6 @@
                       <w:lang w:val="en-US"/>
                     </w:rPr>
                   </w:pPr>
-                  <w:proofErr w:type="spellStart"/>
                   <w:r>
                     <w:rPr>
                       <w:b/>
@@ -691,9 +566,8 @@
                       <w:szCs w:val="24"/>
                       <w:lang w:val="en-US"/>
                     </w:rPr>
-                    <w:t>Curso</w:t>
+                    <w:t>Curso FullStack Dev. |</w:t>
                   </w:r>
-                  <w:proofErr w:type="spellEnd"/>
                   <w:r>
                     <w:rPr>
                       <w:b/>
@@ -704,7 +578,6 @@
                     </w:rPr>
                     <w:t xml:space="preserve"> </w:t>
                   </w:r>
-                  <w:proofErr w:type="spellStart"/>
                   <w:r>
                     <w:rPr>
                       <w:b/>
@@ -713,9 +586,8 @@
                       <w:szCs w:val="24"/>
                       <w:lang w:val="en-US"/>
                     </w:rPr>
-                    <w:t>FullStack</w:t>
+                    <w:t>2022</w:t>
                   </w:r>
-                  <w:proofErr w:type="spellEnd"/>
                   <w:r>
                     <w:rPr>
                       <w:b/>
@@ -724,7 +596,7 @@
                       <w:szCs w:val="24"/>
                       <w:lang w:val="en-US"/>
                     </w:rPr>
-                    <w:t xml:space="preserve"> Dev. |</w:t>
+                    <w:t xml:space="preserve"> </w:t>
                   </w:r>
                   <w:r>
                     <w:rPr>
@@ -734,7 +606,7 @@
                       <w:szCs w:val="24"/>
                       <w:lang w:val="en-US"/>
                     </w:rPr>
-                    <w:t xml:space="preserve"> </w:t>
+                    <w:t>-</w:t>
                   </w:r>
                   <w:r>
                     <w:rPr>
@@ -744,7 +616,7 @@
                       <w:szCs w:val="24"/>
                       <w:lang w:val="en-US"/>
                     </w:rPr>
-                    <w:t>2022</w:t>
+                    <w:t xml:space="preserve"> </w:t>
                   </w:r>
                   <w:r>
                     <w:rPr>
@@ -754,7 +626,7 @@
                       <w:szCs w:val="24"/>
                       <w:lang w:val="en-US"/>
                     </w:rPr>
-                    <w:t xml:space="preserve"> </w:t>
+                    <w:t>2023</w:t>
                   </w:r>
                   <w:r>
                     <w:rPr>
@@ -764,50 +636,8 @@
                       <w:szCs w:val="24"/>
                       <w:lang w:val="en-US"/>
                     </w:rPr>
-                    <w:t>-</w:t>
+                    <w:t xml:space="preserve"> |Argentina Programa</w:t>
                   </w:r>
-                  <w:r>
-                    <w:rPr>
-                      <w:b/>
-                      <w:bCs/>
-                      <w:sz w:val="24"/>
-                      <w:szCs w:val="24"/>
-                      <w:lang w:val="en-US"/>
-                    </w:rPr>
-                    <w:t xml:space="preserve"> </w:t>
-                  </w:r>
-                  <w:r>
-                    <w:rPr>
-                      <w:b/>
-                      <w:bCs/>
-                      <w:sz w:val="24"/>
-                      <w:szCs w:val="24"/>
-                      <w:lang w:val="en-US"/>
-                    </w:rPr>
-                    <w:t>2023</w:t>
-                  </w:r>
-                  <w:r>
-                    <w:rPr>
-                      <w:b/>
-                      <w:bCs/>
-                      <w:sz w:val="24"/>
-                      <w:szCs w:val="24"/>
-                      <w:lang w:val="en-US"/>
-                    </w:rPr>
-                    <w:t xml:space="preserve"> |Argentina </w:t>
-                  </w:r>
-                  <w:proofErr w:type="spellStart"/>
-                  <w:r>
-                    <w:rPr>
-                      <w:b/>
-                      <w:bCs/>
-                      <w:sz w:val="24"/>
-                      <w:szCs w:val="24"/>
-                      <w:lang w:val="en-US"/>
-                    </w:rPr>
-                    <w:t>Programa</w:t>
-                  </w:r>
-                  <w:proofErr w:type="spellEnd"/>
                 </w:p>
                 <w:p>
                   <w:pPr>
@@ -843,23 +673,7 @@
                       <w:bCs/>
                       <w:lang w:val="en-US"/>
                     </w:rPr>
-                    <w:t>S(Angular), MySQL, java(</w:t>
-                  </w:r>
-                  <w:proofErr w:type="spellStart"/>
-                  <w:r>
-                    <w:rPr>
-                      <w:bCs/>
-                      <w:lang w:val="en-US"/>
-                    </w:rPr>
-                    <w:t>springboot</w:t>
-                  </w:r>
-                  <w:proofErr w:type="spellEnd"/>
-                  <w:r>
-                    <w:rPr>
-                      <w:bCs/>
-                      <w:lang w:val="en-US"/>
-                    </w:rPr>
-                    <w:t>)</w:t>
+                    <w:t>S(Angular), MySQL, java(springboot)</w:t>
                   </w:r>
                 </w:p>
                 <w:p>
@@ -909,21 +723,82 @@
                     <w:rPr>
                       <w:lang w:val="es-AR"/>
                     </w:rPr>
-                    <w:t xml:space="preserve"> (Lectura y entendimiento </w:t>
+                    <w:t xml:space="preserve"> (Lectura y entendimiento</w:t>
                   </w:r>
-                  <w:proofErr w:type="spellStart"/>
                   <w:r>
                     <w:rPr>
                       <w:lang w:val="es-AR"/>
                     </w:rPr>
-                    <w:t>semi-profesional</w:t>
+                    <w:t xml:space="preserve"> C2 Proficent</w:t>
                   </w:r>
-                  <w:proofErr w:type="spellEnd"/>
                   <w:r>
                     <w:rPr>
                       <w:lang w:val="es-AR"/>
                     </w:rPr>
-                    <w:t>, habla intermedio)</w:t>
+                    <w:t>, habla</w:t>
+                  </w:r>
+                  <w:r>
+                    <w:rPr>
+                      <w:lang w:val="es-AR"/>
+                    </w:rPr>
+                    <w:t xml:space="preserve"> y escritura</w:t>
+                  </w:r>
+                  <w:r>
+                    <w:rPr>
+                      <w:lang w:val="es-AR"/>
+                    </w:rPr>
+                    <w:t xml:space="preserve"> intermedio)</w:t>
+                  </w:r>
+                </w:p>
+                <w:p>
+                  <w:pPr>
+                    <w:pStyle w:val="Prrafodelista"/>
+                    <w:numPr>
+                      <w:ilvl w:val="0"/>
+                      <w:numId w:val="19"/>
+                    </w:numPr>
+                    <w:jc w:val="left"/>
+                    <w:rPr>
+                      <w:b/>
+                      <w:bCs/>
+                      <w:sz w:val="24"/>
+                      <w:szCs w:val="24"/>
+                    </w:rPr>
+                  </w:pPr>
+                  <w:r>
+                    <w:t>Git version control</w:t>
+                  </w:r>
+                </w:p>
+                <w:p>
+                  <w:pPr>
+                    <w:pStyle w:val="Prrafodelista"/>
+                    <w:numPr>
+                      <w:ilvl w:val="0"/>
+                      <w:numId w:val="19"/>
+                    </w:numPr>
+                    <w:jc w:val="left"/>
+                    <w:rPr>
+                      <w:b/>
+                      <w:bCs/>
+                      <w:sz w:val="24"/>
+                      <w:szCs w:val="24"/>
+                    </w:rPr>
+                  </w:pPr>
+                  <w:r>
+                    <w:t>Agile methodology</w:t>
+                  </w:r>
+                </w:p>
+                <w:p>
+                  <w:pPr>
+                    <w:pStyle w:val="Prrafodelista"/>
+                    <w:numPr>
+                      <w:ilvl w:val="0"/>
+                      <w:numId w:val="19"/>
+                    </w:numPr>
+                    <w:jc w:val="left"/>
+                  </w:pPr>
+                  <w:r>
+                    <w:t>Escucha comprensiva y manejo constructivo de conflictos</w:t>
                   </w:r>
                 </w:p>
               </w:tc>
@@ -953,7 +828,7 @@
               <w:tblDescription w:val="Tabla de diseño de lado derecho"/>
             </w:tblPr>
             <w:tblGrid>
-              <w:gridCol w:w="4348"/>
+              <w:gridCol w:w="4358"/>
             </w:tblGrid>
             <w:tr>
               <w:trPr>
@@ -1168,18 +1043,8 @@
                       <w:sz w:val="24"/>
                       <w:szCs w:val="24"/>
                     </w:rPr>
-                    <w:t xml:space="preserve">Facundo </w:t>
+                    <w:t>Facundo Sharry</w:t>
                   </w:r>
-                  <w:proofErr w:type="spellStart"/>
-                  <w:r>
-                    <w:rPr>
-                      <w:b w:val="0"/>
-                      <w:sz w:val="24"/>
-                      <w:szCs w:val="24"/>
-                    </w:rPr>
-                    <w:t>Sharry</w:t>
-                  </w:r>
-                  <w:proofErr w:type="spellEnd"/>
                 </w:p>
                 <w:p>
                   <w:pPr>
@@ -1302,7 +1167,7 @@
                         <w:rStyle w:val="Hipervnculo"/>
                         <w:lang w:val="en-US" w:eastAsia="ja-JP"/>
                       </w:rPr>
-                      <w:t>https://github.com/Hakush</w:t>
+                      <w:t>github.com/Hakush</w:t>
                     </w:r>
                   </w:hyperlink>
                 </w:p>
@@ -1320,8 +1185,8 @@
                     <w:tblDescription w:val="Diseño de tabla de contacto"/>
                   </w:tblPr>
                   <w:tblGrid>
-                    <w:gridCol w:w="1806"/>
-                    <w:gridCol w:w="1806"/>
+                    <w:gridCol w:w="2432"/>
+                    <w:gridCol w:w="1206"/>
                   </w:tblGrid>
                   <w:tr>
                     <w:trPr>
@@ -6874,7 +6739,6 @@
   <w:style w:type="character" w:default="1" w:styleId="Fuentedeprrafopredeter">
     <w:name w:val="Default Paragraph Font"/>
     <w:uiPriority w:val="1"/>
-    <w:semiHidden/>
     <w:unhideWhenUsed/>
   </w:style>
   <w:style w:type="table" w:default="1" w:styleId="Tablanormal">
@@ -7919,6 +7783,7 @@
     <w:rsid w:val="000A453A"/>
     <w:rsid w:val="000A5FF1"/>
     <w:rsid w:val="002B64DC"/>
+    <w:rsid w:val="002D3392"/>
     <w:rsid w:val="00393DD6"/>
     <w:rsid w:val="003D1C54"/>
     <w:rsid w:val="004020A4"/>
@@ -7926,6 +7791,7 @@
     <w:rsid w:val="004532A1"/>
     <w:rsid w:val="00506780"/>
     <w:rsid w:val="00564373"/>
+    <w:rsid w:val="00712F0F"/>
     <w:rsid w:val="00755477"/>
     <w:rsid w:val="008B2138"/>
     <w:rsid w:val="008C4B0D"/>

</xml_diff>

<commit_message>
upd 1 more materia
</commit_message>
<xml_diff>
--- a/Curriculum_Facundo.docx
+++ b/Curriculum_Facundo.docx
@@ -1,6 +1,6 @@
 
 <file path=word/document.xml><?xml version="1.0" encoding="utf-8"?>
-<w:document xmlns:wpc="http://schemas.microsoft.com/office/word/2010/wordprocessingCanvas" xmlns:cx="http://schemas.microsoft.com/office/drawing/2014/chartex" xmlns:cx1="http://schemas.microsoft.com/office/drawing/2015/9/8/chartex" xmlns:cx2="http://schemas.microsoft.com/office/drawing/2015/10/21/chartex" xmlns:cx3="http://schemas.microsoft.com/office/drawing/2016/5/9/chartex" xmlns:cx4="http://schemas.microsoft.com/office/drawing/2016/5/10/chartex" xmlns:cx5="http://schemas.microsoft.com/office/drawing/2016/5/11/chartex" xmlns:cx6="http://schemas.microsoft.com/office/drawing/2016/5/12/chartex" xmlns:cx7="http://schemas.microsoft.com/office/drawing/2016/5/13/chartex" xmlns:cx8="http://schemas.microsoft.com/office/drawing/2016/5/14/chartex" xmlns:mc="http://schemas.openxmlformats.org/markup-compatibility/2006" xmlns:aink="http://schemas.microsoft.com/office/drawing/2016/ink" xmlns:am3d="http://schemas.microsoft.com/office/drawing/2017/model3d" xmlns:o="urn:schemas-microsoft-com:office:office" xmlns:oel="http://schemas.microsoft.com/office/2019/extlst" xmlns:r="http://schemas.openxmlformats.org/officeDocument/2006/relationships" xmlns:m="http://schemas.openxmlformats.org/officeDocument/2006/math" xmlns:v="urn:schemas-microsoft-com:vml" xmlns:wp14="http://schemas.microsoft.com/office/word/2010/wordprocessingDrawing" xmlns:wp="http://schemas.openxmlformats.org/drawingml/2006/wordprocessingDrawing" xmlns:w10="urn:schemas-microsoft-com:office:word" xmlns:w="http://schemas.openxmlformats.org/wordprocessingml/2006/main" xmlns:w14="http://schemas.microsoft.com/office/word/2010/wordml" xmlns:w15="http://schemas.microsoft.com/office/word/2012/wordml" xmlns:w16cex="http://schemas.microsoft.com/office/word/2018/wordml/cex" xmlns:w16cid="http://schemas.microsoft.com/office/word/2016/wordml/cid" xmlns:w16="http://schemas.microsoft.com/office/word/2018/wordml" xmlns:w16du="http://schemas.microsoft.com/office/word/2023/wordml/word16du" xmlns:w16sdtdh="http://schemas.microsoft.com/office/word/2020/wordml/sdtdatahash" xmlns:w16se="http://schemas.microsoft.com/office/word/2015/wordml/symex" xmlns:wpg="http://schemas.microsoft.com/office/word/2010/wordprocessingGroup" xmlns:wpi="http://schemas.microsoft.com/office/word/2010/wordprocessingInk" xmlns:wne="http://schemas.microsoft.com/office/word/2006/wordml" xmlns:wps="http://schemas.microsoft.com/office/word/2010/wordprocessingShape" mc:Ignorable="w14 w15 w16se w16cid w16 w16cex w16sdtdh w16du wp14">
+<w:document xmlns:wpc="http://schemas.microsoft.com/office/word/2010/wordprocessingCanvas" xmlns:cx="http://schemas.microsoft.com/office/drawing/2014/chartex" xmlns:cx1="http://schemas.microsoft.com/office/drawing/2015/9/8/chartex" xmlns:cx2="http://schemas.microsoft.com/office/drawing/2015/10/21/chartex" xmlns:cx3="http://schemas.microsoft.com/office/drawing/2016/5/9/chartex" xmlns:cx4="http://schemas.microsoft.com/office/drawing/2016/5/10/chartex" xmlns:cx5="http://schemas.microsoft.com/office/drawing/2016/5/11/chartex" xmlns:cx6="http://schemas.microsoft.com/office/drawing/2016/5/12/chartex" xmlns:cx7="http://schemas.microsoft.com/office/drawing/2016/5/13/chartex" xmlns:cx8="http://schemas.microsoft.com/office/drawing/2016/5/14/chartex" xmlns:mc="http://schemas.openxmlformats.org/markup-compatibility/2006" xmlns:aink="http://schemas.microsoft.com/office/drawing/2016/ink" xmlns:am3d="http://schemas.microsoft.com/office/drawing/2017/model3d" xmlns:o="urn:schemas-microsoft-com:office:office" xmlns:oel="http://schemas.microsoft.com/office/2019/extlst" xmlns:r="http://schemas.openxmlformats.org/officeDocument/2006/relationships" xmlns:m="http://schemas.openxmlformats.org/officeDocument/2006/math" xmlns:v="urn:schemas-microsoft-com:vml" xmlns:wp14="http://schemas.microsoft.com/office/word/2010/wordprocessingDrawing" xmlns:wp="http://schemas.openxmlformats.org/drawingml/2006/wordprocessingDrawing" xmlns:w10="urn:schemas-microsoft-com:office:word" xmlns:w="http://schemas.openxmlformats.org/wordprocessingml/2006/main" xmlns:w14="http://schemas.microsoft.com/office/word/2010/wordml" xmlns:w15="http://schemas.microsoft.com/office/word/2012/wordml" xmlns:w16cex="http://schemas.microsoft.com/office/word/2018/wordml/cex" xmlns:w16cid="http://schemas.microsoft.com/office/word/2016/wordml/cid" xmlns:w16="http://schemas.microsoft.com/office/word/2018/wordml" xmlns:w16du="http://schemas.microsoft.com/office/word/2023/wordml/word16du" xmlns:w16sdtdh="http://schemas.microsoft.com/office/word/2020/wordml/sdtdatahash" xmlns:w16sdtfl="http://schemas.microsoft.com/office/word/2024/wordml/sdtformatlock" xmlns:w16se="http://schemas.microsoft.com/office/word/2015/wordml/symex" xmlns:wpg="http://schemas.microsoft.com/office/word/2010/wordprocessingGroup" xmlns:wpi="http://schemas.microsoft.com/office/word/2010/wordprocessingInk" xmlns:wne="http://schemas.microsoft.com/office/word/2006/wordml" xmlns:wps="http://schemas.microsoft.com/office/word/2010/wordprocessingShape" mc:Ignorable="w14 w15 w16se w16cid w16 w16cex w16sdtdh w16sdtfl w16du wp14">
   <w:body>
     <w:tbl>
       <w:tblPr>
@@ -500,11 +500,12 @@
                   <w:pPr>
                     <w:jc w:val="both"/>
                     <w:rPr>
+                      <w:u w:val="single"/>
                       <w:lang w:val="es-AR"/>
                     </w:rPr>
                   </w:pPr>
                   <w:r>
-                    <w:t>42.86</w:t>
+                    <w:t>46.43</w:t>
                   </w:r>
                   <w:r>
                     <w:rPr>
@@ -513,7 +514,7 @@
                     <w:t xml:space="preserve">% de la Licenciatura y </w:t>
                   </w:r>
                   <w:r>
-                    <w:t>63.16</w:t>
+                    <w:t>68.42</w:t>
                   </w:r>
                   <w:r>
                     <w:rPr>
@@ -534,7 +535,10 @@
                     <w:t xml:space="preserve">promedio </w:t>
                   </w:r>
                   <w:r>
-                    <w:t>8.18</w:t>
+                    <w:t>8.</w:t>
+                  </w:r>
+                  <w:r>
+                    <w:t>25</w:t>
                   </w:r>
                 </w:p>
                 <w:p>
@@ -828,7 +832,7 @@
               <w:tblDescription w:val="Tabla de diseño de lado derecho"/>
             </w:tblPr>
             <w:tblGrid>
-              <w:gridCol w:w="4358"/>
+              <w:gridCol w:w="4348"/>
             </w:tblGrid>
             <w:tr>
               <w:trPr>
@@ -1185,8 +1189,8 @@
                     <w:tblDescription w:val="Diseño de tabla de contacto"/>
                   </w:tblPr>
                   <w:tblGrid>
-                    <w:gridCol w:w="2432"/>
-                    <w:gridCol w:w="1206"/>
+                    <w:gridCol w:w="1806"/>
+                    <w:gridCol w:w="1806"/>
                   </w:tblGrid>
                   <w:tr>
                     <w:trPr>
@@ -4856,7 +4860,7 @@
 </file>
 
 <file path=word/endnotes.xml><?xml version="1.0" encoding="utf-8"?>
-<w:endnotes xmlns:wpc="http://schemas.microsoft.com/office/word/2010/wordprocessingCanvas" xmlns:cx="http://schemas.microsoft.com/office/drawing/2014/chartex" xmlns:cx1="http://schemas.microsoft.com/office/drawing/2015/9/8/chartex" xmlns:cx2="http://schemas.microsoft.com/office/drawing/2015/10/21/chartex" xmlns:cx3="http://schemas.microsoft.com/office/drawing/2016/5/9/chartex" xmlns:cx4="http://schemas.microsoft.com/office/drawing/2016/5/10/chartex" xmlns:cx5="http://schemas.microsoft.com/office/drawing/2016/5/11/chartex" xmlns:cx6="http://schemas.microsoft.com/office/drawing/2016/5/12/chartex" xmlns:cx7="http://schemas.microsoft.com/office/drawing/2016/5/13/chartex" xmlns:cx8="http://schemas.microsoft.com/office/drawing/2016/5/14/chartex" xmlns:mc="http://schemas.openxmlformats.org/markup-compatibility/2006" xmlns:aink="http://schemas.microsoft.com/office/drawing/2016/ink" xmlns:am3d="http://schemas.microsoft.com/office/drawing/2017/model3d" xmlns:o="urn:schemas-microsoft-com:office:office" xmlns:oel="http://schemas.microsoft.com/office/2019/extlst" xmlns:r="http://schemas.openxmlformats.org/officeDocument/2006/relationships" xmlns:m="http://schemas.openxmlformats.org/officeDocument/2006/math" xmlns:v="urn:schemas-microsoft-com:vml" xmlns:wp14="http://schemas.microsoft.com/office/word/2010/wordprocessingDrawing" xmlns:wp="http://schemas.openxmlformats.org/drawingml/2006/wordprocessingDrawing" xmlns:w10="urn:schemas-microsoft-com:office:word" xmlns:w="http://schemas.openxmlformats.org/wordprocessingml/2006/main" xmlns:w14="http://schemas.microsoft.com/office/word/2010/wordml" xmlns:w15="http://schemas.microsoft.com/office/word/2012/wordml" xmlns:w16cex="http://schemas.microsoft.com/office/word/2018/wordml/cex" xmlns:w16cid="http://schemas.microsoft.com/office/word/2016/wordml/cid" xmlns:w16="http://schemas.microsoft.com/office/word/2018/wordml" xmlns:w16du="http://schemas.microsoft.com/office/word/2023/wordml/word16du" xmlns:w16sdtdh="http://schemas.microsoft.com/office/word/2020/wordml/sdtdatahash" xmlns:w16se="http://schemas.microsoft.com/office/word/2015/wordml/symex" xmlns:wpg="http://schemas.microsoft.com/office/word/2010/wordprocessingGroup" xmlns:wpi="http://schemas.microsoft.com/office/word/2010/wordprocessingInk" xmlns:wne="http://schemas.microsoft.com/office/word/2006/wordml" xmlns:wps="http://schemas.microsoft.com/office/word/2010/wordprocessingShape" mc:Ignorable="w14 w15 w16se w16cid w16 w16cex w16sdtdh w16du wp14">
+<w:endnotes xmlns:wpc="http://schemas.microsoft.com/office/word/2010/wordprocessingCanvas" xmlns:cx="http://schemas.microsoft.com/office/drawing/2014/chartex" xmlns:cx1="http://schemas.microsoft.com/office/drawing/2015/9/8/chartex" xmlns:cx2="http://schemas.microsoft.com/office/drawing/2015/10/21/chartex" xmlns:cx3="http://schemas.microsoft.com/office/drawing/2016/5/9/chartex" xmlns:cx4="http://schemas.microsoft.com/office/drawing/2016/5/10/chartex" xmlns:cx5="http://schemas.microsoft.com/office/drawing/2016/5/11/chartex" xmlns:cx6="http://schemas.microsoft.com/office/drawing/2016/5/12/chartex" xmlns:cx7="http://schemas.microsoft.com/office/drawing/2016/5/13/chartex" xmlns:cx8="http://schemas.microsoft.com/office/drawing/2016/5/14/chartex" xmlns:mc="http://schemas.openxmlformats.org/markup-compatibility/2006" xmlns:aink="http://schemas.microsoft.com/office/drawing/2016/ink" xmlns:am3d="http://schemas.microsoft.com/office/drawing/2017/model3d" xmlns:o="urn:schemas-microsoft-com:office:office" xmlns:oel="http://schemas.microsoft.com/office/2019/extlst" xmlns:r="http://schemas.openxmlformats.org/officeDocument/2006/relationships" xmlns:m="http://schemas.openxmlformats.org/officeDocument/2006/math" xmlns:v="urn:schemas-microsoft-com:vml" xmlns:wp14="http://schemas.microsoft.com/office/word/2010/wordprocessingDrawing" xmlns:wp="http://schemas.openxmlformats.org/drawingml/2006/wordprocessingDrawing" xmlns:w10="urn:schemas-microsoft-com:office:word" xmlns:w="http://schemas.openxmlformats.org/wordprocessingml/2006/main" xmlns:w14="http://schemas.microsoft.com/office/word/2010/wordml" xmlns:w15="http://schemas.microsoft.com/office/word/2012/wordml" xmlns:w16cex="http://schemas.microsoft.com/office/word/2018/wordml/cex" xmlns:w16cid="http://schemas.microsoft.com/office/word/2016/wordml/cid" xmlns:w16="http://schemas.microsoft.com/office/word/2018/wordml" xmlns:w16du="http://schemas.microsoft.com/office/word/2023/wordml/word16du" xmlns:w16sdtdh="http://schemas.microsoft.com/office/word/2020/wordml/sdtdatahash" xmlns:w16sdtfl="http://schemas.microsoft.com/office/word/2024/wordml/sdtformatlock" xmlns:w16se="http://schemas.microsoft.com/office/word/2015/wordml/symex" xmlns:wpg="http://schemas.microsoft.com/office/word/2010/wordprocessingGroup" xmlns:wpi="http://schemas.microsoft.com/office/word/2010/wordprocessingInk" xmlns:wne="http://schemas.microsoft.com/office/word/2006/wordml" xmlns:wps="http://schemas.microsoft.com/office/word/2010/wordprocessingShape" mc:Ignorable="w14 w15 w16se w16cid w16 w16cex w16sdtdh w16sdtfl w16du wp14">
   <w:endnote w:type="separator" w:id="-1">
     <w:p>
       <w:pPr>
@@ -4881,7 +4885,7 @@
 </file>
 
 <file path=word/footer1.xml><?xml version="1.0" encoding="utf-8"?>
-<w:ftr xmlns:wpc="http://schemas.microsoft.com/office/word/2010/wordprocessingCanvas" xmlns:cx="http://schemas.microsoft.com/office/drawing/2014/chartex" xmlns:cx1="http://schemas.microsoft.com/office/drawing/2015/9/8/chartex" xmlns:cx2="http://schemas.microsoft.com/office/drawing/2015/10/21/chartex" xmlns:cx3="http://schemas.microsoft.com/office/drawing/2016/5/9/chartex" xmlns:cx4="http://schemas.microsoft.com/office/drawing/2016/5/10/chartex" xmlns:cx5="http://schemas.microsoft.com/office/drawing/2016/5/11/chartex" xmlns:cx6="http://schemas.microsoft.com/office/drawing/2016/5/12/chartex" xmlns:cx7="http://schemas.microsoft.com/office/drawing/2016/5/13/chartex" xmlns:cx8="http://schemas.microsoft.com/office/drawing/2016/5/14/chartex" xmlns:mc="http://schemas.openxmlformats.org/markup-compatibility/2006" xmlns:aink="http://schemas.microsoft.com/office/drawing/2016/ink" xmlns:am3d="http://schemas.microsoft.com/office/drawing/2017/model3d" xmlns:o="urn:schemas-microsoft-com:office:office" xmlns:oel="http://schemas.microsoft.com/office/2019/extlst" xmlns:r="http://schemas.openxmlformats.org/officeDocument/2006/relationships" xmlns:m="http://schemas.openxmlformats.org/officeDocument/2006/math" xmlns:v="urn:schemas-microsoft-com:vml" xmlns:wp14="http://schemas.microsoft.com/office/word/2010/wordprocessingDrawing" xmlns:wp="http://schemas.openxmlformats.org/drawingml/2006/wordprocessingDrawing" xmlns:w10="urn:schemas-microsoft-com:office:word" xmlns:w="http://schemas.openxmlformats.org/wordprocessingml/2006/main" xmlns:w14="http://schemas.microsoft.com/office/word/2010/wordml" xmlns:w15="http://schemas.microsoft.com/office/word/2012/wordml" xmlns:w16cex="http://schemas.microsoft.com/office/word/2018/wordml/cex" xmlns:w16cid="http://schemas.microsoft.com/office/word/2016/wordml/cid" xmlns:w16="http://schemas.microsoft.com/office/word/2018/wordml" xmlns:w16du="http://schemas.microsoft.com/office/word/2023/wordml/word16du" xmlns:w16sdtdh="http://schemas.microsoft.com/office/word/2020/wordml/sdtdatahash" xmlns:w16se="http://schemas.microsoft.com/office/word/2015/wordml/symex" xmlns:wpg="http://schemas.microsoft.com/office/word/2010/wordprocessingGroup" xmlns:wpi="http://schemas.microsoft.com/office/word/2010/wordprocessingInk" xmlns:wne="http://schemas.microsoft.com/office/word/2006/wordml" xmlns:wps="http://schemas.microsoft.com/office/word/2010/wordprocessingShape" mc:Ignorable="w14 w15 w16se w16cid w16 w16cex w16sdtdh w16du wp14">
+<w:ftr xmlns:wpc="http://schemas.microsoft.com/office/word/2010/wordprocessingCanvas" xmlns:cx="http://schemas.microsoft.com/office/drawing/2014/chartex" xmlns:cx1="http://schemas.microsoft.com/office/drawing/2015/9/8/chartex" xmlns:cx2="http://schemas.microsoft.com/office/drawing/2015/10/21/chartex" xmlns:cx3="http://schemas.microsoft.com/office/drawing/2016/5/9/chartex" xmlns:cx4="http://schemas.microsoft.com/office/drawing/2016/5/10/chartex" xmlns:cx5="http://schemas.microsoft.com/office/drawing/2016/5/11/chartex" xmlns:cx6="http://schemas.microsoft.com/office/drawing/2016/5/12/chartex" xmlns:cx7="http://schemas.microsoft.com/office/drawing/2016/5/13/chartex" xmlns:cx8="http://schemas.microsoft.com/office/drawing/2016/5/14/chartex" xmlns:mc="http://schemas.openxmlformats.org/markup-compatibility/2006" xmlns:aink="http://schemas.microsoft.com/office/drawing/2016/ink" xmlns:am3d="http://schemas.microsoft.com/office/drawing/2017/model3d" xmlns:o="urn:schemas-microsoft-com:office:office" xmlns:oel="http://schemas.microsoft.com/office/2019/extlst" xmlns:r="http://schemas.openxmlformats.org/officeDocument/2006/relationships" xmlns:m="http://schemas.openxmlformats.org/officeDocument/2006/math" xmlns:v="urn:schemas-microsoft-com:vml" xmlns:wp14="http://schemas.microsoft.com/office/word/2010/wordprocessingDrawing" xmlns:wp="http://schemas.openxmlformats.org/drawingml/2006/wordprocessingDrawing" xmlns:w10="urn:schemas-microsoft-com:office:word" xmlns:w="http://schemas.openxmlformats.org/wordprocessingml/2006/main" xmlns:w14="http://schemas.microsoft.com/office/word/2010/wordml" xmlns:w15="http://schemas.microsoft.com/office/word/2012/wordml" xmlns:w16cex="http://schemas.microsoft.com/office/word/2018/wordml/cex" xmlns:w16cid="http://schemas.microsoft.com/office/word/2016/wordml/cid" xmlns:w16="http://schemas.microsoft.com/office/word/2018/wordml" xmlns:w16du="http://schemas.microsoft.com/office/word/2023/wordml/word16du" xmlns:w16sdtdh="http://schemas.microsoft.com/office/word/2020/wordml/sdtdatahash" xmlns:w16sdtfl="http://schemas.microsoft.com/office/word/2024/wordml/sdtformatlock" xmlns:w16se="http://schemas.microsoft.com/office/word/2015/wordml/symex" xmlns:wpg="http://schemas.microsoft.com/office/word/2010/wordprocessingGroup" xmlns:wpi="http://schemas.microsoft.com/office/word/2010/wordprocessingInk" xmlns:wne="http://schemas.microsoft.com/office/word/2006/wordml" xmlns:wps="http://schemas.microsoft.com/office/word/2010/wordprocessingShape" mc:Ignorable="w14 w15 w16se w16cid w16 w16cex w16sdtdh w16sdtfl w16du wp14">
   <w:p>
     <w:pPr>
       <w:pStyle w:val="Piedepgina"/>
@@ -4892,7 +4896,7 @@
 </file>
 
 <file path=word/footnotes.xml><?xml version="1.0" encoding="utf-8"?>
-<w:footnotes xmlns:wpc="http://schemas.microsoft.com/office/word/2010/wordprocessingCanvas" xmlns:cx="http://schemas.microsoft.com/office/drawing/2014/chartex" xmlns:cx1="http://schemas.microsoft.com/office/drawing/2015/9/8/chartex" xmlns:cx2="http://schemas.microsoft.com/office/drawing/2015/10/21/chartex" xmlns:cx3="http://schemas.microsoft.com/office/drawing/2016/5/9/chartex" xmlns:cx4="http://schemas.microsoft.com/office/drawing/2016/5/10/chartex" xmlns:cx5="http://schemas.microsoft.com/office/drawing/2016/5/11/chartex" xmlns:cx6="http://schemas.microsoft.com/office/drawing/2016/5/12/chartex" xmlns:cx7="http://schemas.microsoft.com/office/drawing/2016/5/13/chartex" xmlns:cx8="http://schemas.microsoft.com/office/drawing/2016/5/14/chartex" xmlns:mc="http://schemas.openxmlformats.org/markup-compatibility/2006" xmlns:aink="http://schemas.microsoft.com/office/drawing/2016/ink" xmlns:am3d="http://schemas.microsoft.com/office/drawing/2017/model3d" xmlns:o="urn:schemas-microsoft-com:office:office" xmlns:oel="http://schemas.microsoft.com/office/2019/extlst" xmlns:r="http://schemas.openxmlformats.org/officeDocument/2006/relationships" xmlns:m="http://schemas.openxmlformats.org/officeDocument/2006/math" xmlns:v="urn:schemas-microsoft-com:vml" xmlns:wp14="http://schemas.microsoft.com/office/word/2010/wordprocessingDrawing" xmlns:wp="http://schemas.openxmlformats.org/drawingml/2006/wordprocessingDrawing" xmlns:w10="urn:schemas-microsoft-com:office:word" xmlns:w="http://schemas.openxmlformats.org/wordprocessingml/2006/main" xmlns:w14="http://schemas.microsoft.com/office/word/2010/wordml" xmlns:w15="http://schemas.microsoft.com/office/word/2012/wordml" xmlns:w16cex="http://schemas.microsoft.com/office/word/2018/wordml/cex" xmlns:w16cid="http://schemas.microsoft.com/office/word/2016/wordml/cid" xmlns:w16="http://schemas.microsoft.com/office/word/2018/wordml" xmlns:w16du="http://schemas.microsoft.com/office/word/2023/wordml/word16du" xmlns:w16sdtdh="http://schemas.microsoft.com/office/word/2020/wordml/sdtdatahash" xmlns:w16se="http://schemas.microsoft.com/office/word/2015/wordml/symex" xmlns:wpg="http://schemas.microsoft.com/office/word/2010/wordprocessingGroup" xmlns:wpi="http://schemas.microsoft.com/office/word/2010/wordprocessingInk" xmlns:wne="http://schemas.microsoft.com/office/word/2006/wordml" xmlns:wps="http://schemas.microsoft.com/office/word/2010/wordprocessingShape" mc:Ignorable="w14 w15 w16se w16cid w16 w16cex w16sdtdh w16du wp14">
+<w:footnotes xmlns:wpc="http://schemas.microsoft.com/office/word/2010/wordprocessingCanvas" xmlns:cx="http://schemas.microsoft.com/office/drawing/2014/chartex" xmlns:cx1="http://schemas.microsoft.com/office/drawing/2015/9/8/chartex" xmlns:cx2="http://schemas.microsoft.com/office/drawing/2015/10/21/chartex" xmlns:cx3="http://schemas.microsoft.com/office/drawing/2016/5/9/chartex" xmlns:cx4="http://schemas.microsoft.com/office/drawing/2016/5/10/chartex" xmlns:cx5="http://schemas.microsoft.com/office/drawing/2016/5/11/chartex" xmlns:cx6="http://schemas.microsoft.com/office/drawing/2016/5/12/chartex" xmlns:cx7="http://schemas.microsoft.com/office/drawing/2016/5/13/chartex" xmlns:cx8="http://schemas.microsoft.com/office/drawing/2016/5/14/chartex" xmlns:mc="http://schemas.openxmlformats.org/markup-compatibility/2006" xmlns:aink="http://schemas.microsoft.com/office/drawing/2016/ink" xmlns:am3d="http://schemas.microsoft.com/office/drawing/2017/model3d" xmlns:o="urn:schemas-microsoft-com:office:office" xmlns:oel="http://schemas.microsoft.com/office/2019/extlst" xmlns:r="http://schemas.openxmlformats.org/officeDocument/2006/relationships" xmlns:m="http://schemas.openxmlformats.org/officeDocument/2006/math" xmlns:v="urn:schemas-microsoft-com:vml" xmlns:wp14="http://schemas.microsoft.com/office/word/2010/wordprocessingDrawing" xmlns:wp="http://schemas.openxmlformats.org/drawingml/2006/wordprocessingDrawing" xmlns:w10="urn:schemas-microsoft-com:office:word" xmlns:w="http://schemas.openxmlformats.org/wordprocessingml/2006/main" xmlns:w14="http://schemas.microsoft.com/office/word/2010/wordml" xmlns:w15="http://schemas.microsoft.com/office/word/2012/wordml" xmlns:w16cex="http://schemas.microsoft.com/office/word/2018/wordml/cex" xmlns:w16cid="http://schemas.microsoft.com/office/word/2016/wordml/cid" xmlns:w16="http://schemas.microsoft.com/office/word/2018/wordml" xmlns:w16du="http://schemas.microsoft.com/office/word/2023/wordml/word16du" xmlns:w16sdtdh="http://schemas.microsoft.com/office/word/2020/wordml/sdtdatahash" xmlns:w16sdtfl="http://schemas.microsoft.com/office/word/2024/wordml/sdtformatlock" xmlns:w16se="http://schemas.microsoft.com/office/word/2015/wordml/symex" xmlns:wpg="http://schemas.microsoft.com/office/word/2010/wordprocessingGroup" xmlns:wpi="http://schemas.microsoft.com/office/word/2010/wordprocessingInk" xmlns:wne="http://schemas.microsoft.com/office/word/2006/wordml" xmlns:wps="http://schemas.microsoft.com/office/word/2010/wordprocessingShape" mc:Ignorable="w14 w15 w16se w16cid w16 w16cex w16sdtdh w16sdtfl w16du wp14">
   <w:footnote w:type="separator" w:id="-1">
     <w:p>
       <w:pPr>
@@ -4917,7 +4921,7 @@
 </file>
 
 <file path=word/header1.xml><?xml version="1.0" encoding="utf-8"?>
-<w:hdr xmlns:wpc="http://schemas.microsoft.com/office/word/2010/wordprocessingCanvas" xmlns:cx="http://schemas.microsoft.com/office/drawing/2014/chartex" xmlns:cx1="http://schemas.microsoft.com/office/drawing/2015/9/8/chartex" xmlns:cx2="http://schemas.microsoft.com/office/drawing/2015/10/21/chartex" xmlns:cx3="http://schemas.microsoft.com/office/drawing/2016/5/9/chartex" xmlns:cx4="http://schemas.microsoft.com/office/drawing/2016/5/10/chartex" xmlns:cx5="http://schemas.microsoft.com/office/drawing/2016/5/11/chartex" xmlns:cx6="http://schemas.microsoft.com/office/drawing/2016/5/12/chartex" xmlns:cx7="http://schemas.microsoft.com/office/drawing/2016/5/13/chartex" xmlns:cx8="http://schemas.microsoft.com/office/drawing/2016/5/14/chartex" xmlns:mc="http://schemas.openxmlformats.org/markup-compatibility/2006" xmlns:aink="http://schemas.microsoft.com/office/drawing/2016/ink" xmlns:am3d="http://schemas.microsoft.com/office/drawing/2017/model3d" xmlns:o="urn:schemas-microsoft-com:office:office" xmlns:oel="http://schemas.microsoft.com/office/2019/extlst" xmlns:r="http://schemas.openxmlformats.org/officeDocument/2006/relationships" xmlns:m="http://schemas.openxmlformats.org/officeDocument/2006/math" xmlns:v="urn:schemas-microsoft-com:vml" xmlns:wp14="http://schemas.microsoft.com/office/word/2010/wordprocessingDrawing" xmlns:wp="http://schemas.openxmlformats.org/drawingml/2006/wordprocessingDrawing" xmlns:w10="urn:schemas-microsoft-com:office:word" xmlns:w="http://schemas.openxmlformats.org/wordprocessingml/2006/main" xmlns:w14="http://schemas.microsoft.com/office/word/2010/wordml" xmlns:w15="http://schemas.microsoft.com/office/word/2012/wordml" xmlns:w16cex="http://schemas.microsoft.com/office/word/2018/wordml/cex" xmlns:w16cid="http://schemas.microsoft.com/office/word/2016/wordml/cid" xmlns:w16="http://schemas.microsoft.com/office/word/2018/wordml" xmlns:w16du="http://schemas.microsoft.com/office/word/2023/wordml/word16du" xmlns:w16sdtdh="http://schemas.microsoft.com/office/word/2020/wordml/sdtdatahash" xmlns:w16se="http://schemas.microsoft.com/office/word/2015/wordml/symex" xmlns:wpg="http://schemas.microsoft.com/office/word/2010/wordprocessingGroup" xmlns:wpi="http://schemas.microsoft.com/office/word/2010/wordprocessingInk" xmlns:wne="http://schemas.microsoft.com/office/word/2006/wordml" xmlns:wps="http://schemas.microsoft.com/office/word/2010/wordprocessingShape" mc:Ignorable="w14 w15 w16se w16cid w16 w16cex w16sdtdh w16du wp14">
+<w:hdr xmlns:wpc="http://schemas.microsoft.com/office/word/2010/wordprocessingCanvas" xmlns:cx="http://schemas.microsoft.com/office/drawing/2014/chartex" xmlns:cx1="http://schemas.microsoft.com/office/drawing/2015/9/8/chartex" xmlns:cx2="http://schemas.microsoft.com/office/drawing/2015/10/21/chartex" xmlns:cx3="http://schemas.microsoft.com/office/drawing/2016/5/9/chartex" xmlns:cx4="http://schemas.microsoft.com/office/drawing/2016/5/10/chartex" xmlns:cx5="http://schemas.microsoft.com/office/drawing/2016/5/11/chartex" xmlns:cx6="http://schemas.microsoft.com/office/drawing/2016/5/12/chartex" xmlns:cx7="http://schemas.microsoft.com/office/drawing/2016/5/13/chartex" xmlns:cx8="http://schemas.microsoft.com/office/drawing/2016/5/14/chartex" xmlns:mc="http://schemas.openxmlformats.org/markup-compatibility/2006" xmlns:aink="http://schemas.microsoft.com/office/drawing/2016/ink" xmlns:am3d="http://schemas.microsoft.com/office/drawing/2017/model3d" xmlns:o="urn:schemas-microsoft-com:office:office" xmlns:oel="http://schemas.microsoft.com/office/2019/extlst" xmlns:r="http://schemas.openxmlformats.org/officeDocument/2006/relationships" xmlns:m="http://schemas.openxmlformats.org/officeDocument/2006/math" xmlns:v="urn:schemas-microsoft-com:vml" xmlns:wp14="http://schemas.microsoft.com/office/word/2010/wordprocessingDrawing" xmlns:wp="http://schemas.openxmlformats.org/drawingml/2006/wordprocessingDrawing" xmlns:w10="urn:schemas-microsoft-com:office:word" xmlns:w="http://schemas.openxmlformats.org/wordprocessingml/2006/main" xmlns:w14="http://schemas.microsoft.com/office/word/2010/wordml" xmlns:w15="http://schemas.microsoft.com/office/word/2012/wordml" xmlns:w16cex="http://schemas.microsoft.com/office/word/2018/wordml/cex" xmlns:w16cid="http://schemas.microsoft.com/office/word/2016/wordml/cid" xmlns:w16="http://schemas.microsoft.com/office/word/2018/wordml" xmlns:w16du="http://schemas.microsoft.com/office/word/2023/wordml/word16du" xmlns:w16sdtdh="http://schemas.microsoft.com/office/word/2020/wordml/sdtdatahash" xmlns:w16sdtfl="http://schemas.microsoft.com/office/word/2024/wordml/sdtformatlock" xmlns:w16se="http://schemas.microsoft.com/office/word/2015/wordml/symex" xmlns:wpg="http://schemas.microsoft.com/office/word/2010/wordprocessingGroup" xmlns:wpi="http://schemas.microsoft.com/office/word/2010/wordprocessingInk" xmlns:wne="http://schemas.microsoft.com/office/word/2006/wordml" xmlns:wps="http://schemas.microsoft.com/office/word/2010/wordprocessingShape" mc:Ignorable="w14 w15 w16se w16cid w16 w16cex w16sdtdh w16sdtfl w16du wp14">
   <w:sdt>
     <w:sdtPr>
       <w:rPr>
@@ -4967,7 +4971,7 @@
 </file>
 
 <file path=word/numbering.xml><?xml version="1.0" encoding="utf-8"?>
-<w:numbering xmlns:wpc="http://schemas.microsoft.com/office/word/2010/wordprocessingCanvas" xmlns:cx="http://schemas.microsoft.com/office/drawing/2014/chartex" xmlns:cx1="http://schemas.microsoft.com/office/drawing/2015/9/8/chartex" xmlns:cx2="http://schemas.microsoft.com/office/drawing/2015/10/21/chartex" xmlns:cx3="http://schemas.microsoft.com/office/drawing/2016/5/9/chartex" xmlns:cx4="http://schemas.microsoft.com/office/drawing/2016/5/10/chartex" xmlns:cx5="http://schemas.microsoft.com/office/drawing/2016/5/11/chartex" xmlns:cx6="http://schemas.microsoft.com/office/drawing/2016/5/12/chartex" xmlns:cx7="http://schemas.microsoft.com/office/drawing/2016/5/13/chartex" xmlns:cx8="http://schemas.microsoft.com/office/drawing/2016/5/14/chartex" xmlns:mc="http://schemas.openxmlformats.org/markup-compatibility/2006" xmlns:aink="http://schemas.microsoft.com/office/drawing/2016/ink" xmlns:am3d="http://schemas.microsoft.com/office/drawing/2017/model3d" xmlns:o="urn:schemas-microsoft-com:office:office" xmlns:oel="http://schemas.microsoft.com/office/2019/extlst" xmlns:r="http://schemas.openxmlformats.org/officeDocument/2006/relationships" xmlns:m="http://schemas.openxmlformats.org/officeDocument/2006/math" xmlns:v="urn:schemas-microsoft-com:vml" xmlns:wp14="http://schemas.microsoft.com/office/word/2010/wordprocessingDrawing" xmlns:wp="http://schemas.openxmlformats.org/drawingml/2006/wordprocessingDrawing" xmlns:w10="urn:schemas-microsoft-com:office:word" xmlns:w="http://schemas.openxmlformats.org/wordprocessingml/2006/main" xmlns:w14="http://schemas.microsoft.com/office/word/2010/wordml" xmlns:w15="http://schemas.microsoft.com/office/word/2012/wordml" xmlns:w16cex="http://schemas.microsoft.com/office/word/2018/wordml/cex" xmlns:w16cid="http://schemas.microsoft.com/office/word/2016/wordml/cid" xmlns:w16="http://schemas.microsoft.com/office/word/2018/wordml" xmlns:w16du="http://schemas.microsoft.com/office/word/2023/wordml/word16du" xmlns:w16sdtdh="http://schemas.microsoft.com/office/word/2020/wordml/sdtdatahash" xmlns:w16se="http://schemas.microsoft.com/office/word/2015/wordml/symex" xmlns:wpg="http://schemas.microsoft.com/office/word/2010/wordprocessingGroup" xmlns:wpi="http://schemas.microsoft.com/office/word/2010/wordprocessingInk" xmlns:wne="http://schemas.microsoft.com/office/word/2006/wordml" xmlns:wps="http://schemas.microsoft.com/office/word/2010/wordprocessingShape" mc:Ignorable="w14 w15 w16se w16cid w16 w16cex w16sdtdh w16du wp14">
+<w:numbering xmlns:wpc="http://schemas.microsoft.com/office/word/2010/wordprocessingCanvas" xmlns:cx="http://schemas.microsoft.com/office/drawing/2014/chartex" xmlns:cx1="http://schemas.microsoft.com/office/drawing/2015/9/8/chartex" xmlns:cx2="http://schemas.microsoft.com/office/drawing/2015/10/21/chartex" xmlns:cx3="http://schemas.microsoft.com/office/drawing/2016/5/9/chartex" xmlns:cx4="http://schemas.microsoft.com/office/drawing/2016/5/10/chartex" xmlns:cx5="http://schemas.microsoft.com/office/drawing/2016/5/11/chartex" xmlns:cx6="http://schemas.microsoft.com/office/drawing/2016/5/12/chartex" xmlns:cx7="http://schemas.microsoft.com/office/drawing/2016/5/13/chartex" xmlns:cx8="http://schemas.microsoft.com/office/drawing/2016/5/14/chartex" xmlns:mc="http://schemas.openxmlformats.org/markup-compatibility/2006" xmlns:aink="http://schemas.microsoft.com/office/drawing/2016/ink" xmlns:am3d="http://schemas.microsoft.com/office/drawing/2017/model3d" xmlns:o="urn:schemas-microsoft-com:office:office" xmlns:oel="http://schemas.microsoft.com/office/2019/extlst" xmlns:r="http://schemas.openxmlformats.org/officeDocument/2006/relationships" xmlns:m="http://schemas.openxmlformats.org/officeDocument/2006/math" xmlns:v="urn:schemas-microsoft-com:vml" xmlns:wp14="http://schemas.microsoft.com/office/word/2010/wordprocessingDrawing" xmlns:wp="http://schemas.openxmlformats.org/drawingml/2006/wordprocessingDrawing" xmlns:w10="urn:schemas-microsoft-com:office:word" xmlns:w="http://schemas.openxmlformats.org/wordprocessingml/2006/main" xmlns:w14="http://schemas.microsoft.com/office/word/2010/wordml" xmlns:w15="http://schemas.microsoft.com/office/word/2012/wordml" xmlns:w16cex="http://schemas.microsoft.com/office/word/2018/wordml/cex" xmlns:w16cid="http://schemas.microsoft.com/office/word/2016/wordml/cid" xmlns:w16="http://schemas.microsoft.com/office/word/2018/wordml" xmlns:w16du="http://schemas.microsoft.com/office/word/2023/wordml/word16du" xmlns:w16sdtdh="http://schemas.microsoft.com/office/word/2020/wordml/sdtdatahash" xmlns:w16sdtfl="http://schemas.microsoft.com/office/word/2024/wordml/sdtformatlock" xmlns:w16se="http://schemas.microsoft.com/office/word/2015/wordml/symex" xmlns:wpg="http://schemas.microsoft.com/office/word/2010/wordprocessingGroup" xmlns:wpi="http://schemas.microsoft.com/office/word/2010/wordprocessingInk" xmlns:wne="http://schemas.microsoft.com/office/word/2006/wordml" xmlns:wps="http://schemas.microsoft.com/office/word/2010/wordprocessingShape" mc:Ignorable="w14 w15 w16se w16cid w16 w16cex w16sdtdh w16sdtfl w16du wp14">
   <w:abstractNum w:abstractNumId="0" w15:restartNumberingAfterBreak="0">
     <w:nsid w:val="FFFFFF7C"/>
     <w:multiLevelType w:val="singleLevel"/>
@@ -6133,7 +6137,7 @@
 </file>
 
 <file path=word/styles.xml><?xml version="1.0" encoding="utf-8"?>
-<w:styles xmlns:mc="http://schemas.openxmlformats.org/markup-compatibility/2006" xmlns:r="http://schemas.openxmlformats.org/officeDocument/2006/relationships" xmlns:w="http://schemas.openxmlformats.org/wordprocessingml/2006/main" xmlns:w14="http://schemas.microsoft.com/office/word/2010/wordml" xmlns:w15="http://schemas.microsoft.com/office/word/2012/wordml" xmlns:w16cex="http://schemas.microsoft.com/office/word/2018/wordml/cex" xmlns:w16cid="http://schemas.microsoft.com/office/word/2016/wordml/cid" xmlns:w16="http://schemas.microsoft.com/office/word/2018/wordml" xmlns:w16du="http://schemas.microsoft.com/office/word/2023/wordml/word16du" xmlns:w16sdtdh="http://schemas.microsoft.com/office/word/2020/wordml/sdtdatahash" xmlns:w16se="http://schemas.microsoft.com/office/word/2015/wordml/symex" mc:Ignorable="w14 w15 w16se w16cid w16 w16cex w16sdtdh w16du">
+<w:styles xmlns:mc="http://schemas.openxmlformats.org/markup-compatibility/2006" xmlns:r="http://schemas.openxmlformats.org/officeDocument/2006/relationships" xmlns:w="http://schemas.openxmlformats.org/wordprocessingml/2006/main" xmlns:w14="http://schemas.microsoft.com/office/word/2010/wordml" xmlns:w15="http://schemas.microsoft.com/office/word/2012/wordml" xmlns:w16cex="http://schemas.microsoft.com/office/word/2018/wordml/cex" xmlns:w16cid="http://schemas.microsoft.com/office/word/2016/wordml/cid" xmlns:w16="http://schemas.microsoft.com/office/word/2018/wordml" xmlns:w16du="http://schemas.microsoft.com/office/word/2023/wordml/word16du" xmlns:w16sdtdh="http://schemas.microsoft.com/office/word/2020/wordml/sdtdatahash" xmlns:w16sdtfl="http://schemas.microsoft.com/office/word/2024/wordml/sdtformatlock" xmlns:w16se="http://schemas.microsoft.com/office/word/2015/wordml/symex" mc:Ignorable="w14 w15 w16se w16cid w16 w16cex w16sdtdh w16sdtfl w16du">
   <w:docDefaults>
     <w:rPrDefault>
       <w:rPr>
@@ -7562,7 +7566,7 @@
 </file>
 
 <file path=word/glossary/document.xml><?xml version="1.0" encoding="utf-8"?>
-<w:glossaryDocument xmlns:wpc="http://schemas.microsoft.com/office/word/2010/wordprocessingCanvas" xmlns:cx="http://schemas.microsoft.com/office/drawing/2014/chartex" xmlns:cx1="http://schemas.microsoft.com/office/drawing/2015/9/8/chartex" xmlns:cx2="http://schemas.microsoft.com/office/drawing/2015/10/21/chartex" xmlns:cx3="http://schemas.microsoft.com/office/drawing/2016/5/9/chartex" xmlns:cx4="http://schemas.microsoft.com/office/drawing/2016/5/10/chartex" xmlns:cx5="http://schemas.microsoft.com/office/drawing/2016/5/11/chartex" xmlns:cx6="http://schemas.microsoft.com/office/drawing/2016/5/12/chartex" xmlns:cx7="http://schemas.microsoft.com/office/drawing/2016/5/13/chartex" xmlns:cx8="http://schemas.microsoft.com/office/drawing/2016/5/14/chartex" xmlns:mc="http://schemas.openxmlformats.org/markup-compatibility/2006" xmlns:aink="http://schemas.microsoft.com/office/drawing/2016/ink" xmlns:am3d="http://schemas.microsoft.com/office/drawing/2017/model3d" xmlns:o="urn:schemas-microsoft-com:office:office" xmlns:oel="http://schemas.microsoft.com/office/2019/extlst" xmlns:r="http://schemas.openxmlformats.org/officeDocument/2006/relationships" xmlns:m="http://schemas.openxmlformats.org/officeDocument/2006/math" xmlns:v="urn:schemas-microsoft-com:vml" xmlns:wp14="http://schemas.microsoft.com/office/word/2010/wordprocessingDrawing" xmlns:wp="http://schemas.openxmlformats.org/drawingml/2006/wordprocessingDrawing" xmlns:w10="urn:schemas-microsoft-com:office:word" xmlns:w="http://schemas.openxmlformats.org/wordprocessingml/2006/main" xmlns:w14="http://schemas.microsoft.com/office/word/2010/wordml" xmlns:w15="http://schemas.microsoft.com/office/word/2012/wordml" xmlns:w16cex="http://schemas.microsoft.com/office/word/2018/wordml/cex" xmlns:w16cid="http://schemas.microsoft.com/office/word/2016/wordml/cid" xmlns:w16="http://schemas.microsoft.com/office/word/2018/wordml" xmlns:w16du="http://schemas.microsoft.com/office/word/2023/wordml/word16du" xmlns:w16sdtdh="http://schemas.microsoft.com/office/word/2020/wordml/sdtdatahash" xmlns:w16se="http://schemas.microsoft.com/office/word/2015/wordml/symex" xmlns:wpg="http://schemas.microsoft.com/office/word/2010/wordprocessingGroup" xmlns:wpi="http://schemas.microsoft.com/office/word/2010/wordprocessingInk" xmlns:wne="http://schemas.microsoft.com/office/word/2006/wordml" xmlns:wps="http://schemas.microsoft.com/office/word/2010/wordprocessingShape" mc:Ignorable="w14 w15 w16se w16cid w16 w16cex w16sdtdh w16du wp14">
+<w:glossaryDocument xmlns:wpc="http://schemas.microsoft.com/office/word/2010/wordprocessingCanvas" xmlns:cx="http://schemas.microsoft.com/office/drawing/2014/chartex" xmlns:cx1="http://schemas.microsoft.com/office/drawing/2015/9/8/chartex" xmlns:cx2="http://schemas.microsoft.com/office/drawing/2015/10/21/chartex" xmlns:cx3="http://schemas.microsoft.com/office/drawing/2016/5/9/chartex" xmlns:cx4="http://schemas.microsoft.com/office/drawing/2016/5/10/chartex" xmlns:cx5="http://schemas.microsoft.com/office/drawing/2016/5/11/chartex" xmlns:cx6="http://schemas.microsoft.com/office/drawing/2016/5/12/chartex" xmlns:cx7="http://schemas.microsoft.com/office/drawing/2016/5/13/chartex" xmlns:cx8="http://schemas.microsoft.com/office/drawing/2016/5/14/chartex" xmlns:mc="http://schemas.openxmlformats.org/markup-compatibility/2006" xmlns:aink="http://schemas.microsoft.com/office/drawing/2016/ink" xmlns:am3d="http://schemas.microsoft.com/office/drawing/2017/model3d" xmlns:o="urn:schemas-microsoft-com:office:office" xmlns:oel="http://schemas.microsoft.com/office/2019/extlst" xmlns:r="http://schemas.openxmlformats.org/officeDocument/2006/relationships" xmlns:m="http://schemas.openxmlformats.org/officeDocument/2006/math" xmlns:v="urn:schemas-microsoft-com:vml" xmlns:wp14="http://schemas.microsoft.com/office/word/2010/wordprocessingDrawing" xmlns:wp="http://schemas.openxmlformats.org/drawingml/2006/wordprocessingDrawing" xmlns:w10="urn:schemas-microsoft-com:office:word" xmlns:w="http://schemas.openxmlformats.org/wordprocessingml/2006/main" xmlns:w14="http://schemas.microsoft.com/office/word/2010/wordml" xmlns:w15="http://schemas.microsoft.com/office/word/2012/wordml" xmlns:w16cex="http://schemas.microsoft.com/office/word/2018/wordml/cex" xmlns:w16cid="http://schemas.microsoft.com/office/word/2016/wordml/cid" xmlns:w16="http://schemas.microsoft.com/office/word/2018/wordml" xmlns:w16du="http://schemas.microsoft.com/office/word/2023/wordml/word16du" xmlns:w16sdtdh="http://schemas.microsoft.com/office/word/2020/wordml/sdtdatahash" xmlns:w16sdtfl="http://schemas.microsoft.com/office/word/2024/wordml/sdtformatlock" xmlns:w16se="http://schemas.microsoft.com/office/word/2015/wordml/symex" xmlns:wpg="http://schemas.microsoft.com/office/word/2010/wordprocessingGroup" xmlns:wpi="http://schemas.microsoft.com/office/word/2010/wordprocessingInk" xmlns:wne="http://schemas.microsoft.com/office/word/2006/wordml" xmlns:wps="http://schemas.microsoft.com/office/word/2010/wordprocessingShape" mc:Ignorable="w14 w15 w16se w16cid w16 w16cex w16sdtdh w16sdtfl w16du wp14">
   <w:docParts>
     <w:docPart>
       <w:docPartPr>
@@ -7656,7 +7660,7 @@
 </file>
 
 <file path=word/glossary/fontTable.xml><?xml version="1.0" encoding="utf-8"?>
-<w:fonts xmlns:mc="http://schemas.openxmlformats.org/markup-compatibility/2006" xmlns:r="http://schemas.openxmlformats.org/officeDocument/2006/relationships" xmlns:w="http://schemas.openxmlformats.org/wordprocessingml/2006/main" xmlns:w14="http://schemas.microsoft.com/office/word/2010/wordml" xmlns:w15="http://schemas.microsoft.com/office/word/2012/wordml" xmlns:w16cex="http://schemas.microsoft.com/office/word/2018/wordml/cex" xmlns:w16cid="http://schemas.microsoft.com/office/word/2016/wordml/cid" xmlns:w16="http://schemas.microsoft.com/office/word/2018/wordml" xmlns:w16du="http://schemas.microsoft.com/office/word/2023/wordml/word16du" xmlns:w16sdtdh="http://schemas.microsoft.com/office/word/2020/wordml/sdtdatahash" xmlns:w16se="http://schemas.microsoft.com/office/word/2015/wordml/symex" mc:Ignorable="w14 w15 w16se w16cid w16 w16cex w16sdtdh w16du">
+<w:fonts xmlns:mc="http://schemas.openxmlformats.org/markup-compatibility/2006" xmlns:r="http://schemas.openxmlformats.org/officeDocument/2006/relationships" xmlns:w="http://schemas.openxmlformats.org/wordprocessingml/2006/main" xmlns:w14="http://schemas.microsoft.com/office/word/2010/wordml" xmlns:w15="http://schemas.microsoft.com/office/word/2012/wordml" xmlns:w16cex="http://schemas.microsoft.com/office/word/2018/wordml/cex" xmlns:w16cid="http://schemas.microsoft.com/office/word/2016/wordml/cid" xmlns:w16="http://schemas.microsoft.com/office/word/2018/wordml" xmlns:w16du="http://schemas.microsoft.com/office/word/2023/wordml/word16du" xmlns:w16sdtdh="http://schemas.microsoft.com/office/word/2020/wordml/sdtdatahash" xmlns:w16sdtfl="http://schemas.microsoft.com/office/word/2024/wordml/sdtformatlock" xmlns:w16se="http://schemas.microsoft.com/office/word/2015/wordml/symex" mc:Ignorable="w14 w15 w16se w16cid w16 w16cex w16sdtdh w16sdtfl w16du">
   <w:font w:name="Symbol">
     <w:panose1 w:val="05050102010706020507"/>
     <w:charset w:val="02"/>
@@ -7761,7 +7765,7 @@
 </file>
 
 <file path=word/glossary/settings.xml><?xml version="1.0" encoding="utf-8"?>
-<w:settings xmlns:mc="http://schemas.openxmlformats.org/markup-compatibility/2006" xmlns:o="urn:schemas-microsoft-com:office:office" xmlns:r="http://schemas.openxmlformats.org/officeDocument/2006/relationships" xmlns:m="http://schemas.openxmlformats.org/officeDocument/2006/math" xmlns:v="urn:schemas-microsoft-com:vml" xmlns:w10="urn:schemas-microsoft-com:office:word" xmlns:w="http://schemas.openxmlformats.org/wordprocessingml/2006/main" xmlns:w14="http://schemas.microsoft.com/office/word/2010/wordml" xmlns:w15="http://schemas.microsoft.com/office/word/2012/wordml" xmlns:w16cex="http://schemas.microsoft.com/office/word/2018/wordml/cex" xmlns:w16cid="http://schemas.microsoft.com/office/word/2016/wordml/cid" xmlns:w16="http://schemas.microsoft.com/office/word/2018/wordml" xmlns:w16du="http://schemas.microsoft.com/office/word/2023/wordml/word16du" xmlns:w16sdtdh="http://schemas.microsoft.com/office/word/2020/wordml/sdtdatahash" xmlns:w16se="http://schemas.microsoft.com/office/word/2015/wordml/symex" xmlns:sl="http://schemas.openxmlformats.org/schemaLibrary/2006/main" mc:Ignorable="w14 w15 w16se w16cid w16 w16cex w16sdtdh w16du">
+<w:settings xmlns:mc="http://schemas.openxmlformats.org/markup-compatibility/2006" xmlns:o="urn:schemas-microsoft-com:office:office" xmlns:r="http://schemas.openxmlformats.org/officeDocument/2006/relationships" xmlns:m="http://schemas.openxmlformats.org/officeDocument/2006/math" xmlns:v="urn:schemas-microsoft-com:vml" xmlns:w10="urn:schemas-microsoft-com:office:word" xmlns:w="http://schemas.openxmlformats.org/wordprocessingml/2006/main" xmlns:w14="http://schemas.microsoft.com/office/word/2010/wordml" xmlns:w15="http://schemas.microsoft.com/office/word/2012/wordml" xmlns:w16cex="http://schemas.microsoft.com/office/word/2018/wordml/cex" xmlns:w16cid="http://schemas.microsoft.com/office/word/2016/wordml/cid" xmlns:w16="http://schemas.microsoft.com/office/word/2018/wordml" xmlns:w16du="http://schemas.microsoft.com/office/word/2023/wordml/word16du" xmlns:w16sdtdh="http://schemas.microsoft.com/office/word/2020/wordml/sdtdatahash" xmlns:w16sdtfl="http://schemas.microsoft.com/office/word/2024/wordml/sdtformatlock" xmlns:w16se="http://schemas.microsoft.com/office/word/2015/wordml/symex" xmlns:sl="http://schemas.openxmlformats.org/schemaLibrary/2006/main" mc:Ignorable="w14 w15 w16se w16cid w16 w16cex w16sdtdh w16sdtfl w16du">
   <w:view w:val="normal"/>
   <w:revisionView w:comments="0" w:insDel="0"/>
   <w:defaultTabStop w:val="708"/>
@@ -7782,6 +7786,7 @@
     <w:rsid w:val="00083642"/>
     <w:rsid w:val="000A453A"/>
     <w:rsid w:val="000A5FF1"/>
+    <w:rsid w:val="00210194"/>
     <w:rsid w:val="002B64DC"/>
     <w:rsid w:val="002D3392"/>
     <w:rsid w:val="00393DD6"/>
@@ -7796,6 +7801,7 @@
     <w:rsid w:val="008B2138"/>
     <w:rsid w:val="008C4B0D"/>
     <w:rsid w:val="00954275"/>
+    <w:rsid w:val="009F32F1"/>
     <w:rsid w:val="00A428DB"/>
     <w:rsid w:val="00A541B3"/>
     <w:rsid w:val="00A864F1"/>
@@ -7836,7 +7842,7 @@
 </file>
 
 <file path=word/glossary/styles.xml><?xml version="1.0" encoding="utf-8"?>
-<w:styles xmlns:mc="http://schemas.openxmlformats.org/markup-compatibility/2006" xmlns:r="http://schemas.openxmlformats.org/officeDocument/2006/relationships" xmlns:w="http://schemas.openxmlformats.org/wordprocessingml/2006/main" xmlns:w14="http://schemas.microsoft.com/office/word/2010/wordml" xmlns:w15="http://schemas.microsoft.com/office/word/2012/wordml" xmlns:w16cex="http://schemas.microsoft.com/office/word/2018/wordml/cex" xmlns:w16cid="http://schemas.microsoft.com/office/word/2016/wordml/cid" xmlns:w16="http://schemas.microsoft.com/office/word/2018/wordml" xmlns:w16du="http://schemas.microsoft.com/office/word/2023/wordml/word16du" xmlns:w16sdtdh="http://schemas.microsoft.com/office/word/2020/wordml/sdtdatahash" xmlns:w16se="http://schemas.microsoft.com/office/word/2015/wordml/symex" mc:Ignorable="w14 w15 w16se w16cid w16 w16cex w16sdtdh w16du">
+<w:styles xmlns:mc="http://schemas.openxmlformats.org/markup-compatibility/2006" xmlns:r="http://schemas.openxmlformats.org/officeDocument/2006/relationships" xmlns:w="http://schemas.openxmlformats.org/wordprocessingml/2006/main" xmlns:w14="http://schemas.microsoft.com/office/word/2010/wordml" xmlns:w15="http://schemas.microsoft.com/office/word/2012/wordml" xmlns:w16cex="http://schemas.microsoft.com/office/word/2018/wordml/cex" xmlns:w16cid="http://schemas.microsoft.com/office/word/2016/wordml/cid" xmlns:w16="http://schemas.microsoft.com/office/word/2018/wordml" xmlns:w16du="http://schemas.microsoft.com/office/word/2023/wordml/word16du" xmlns:w16sdtdh="http://schemas.microsoft.com/office/word/2020/wordml/sdtdatahash" xmlns:w16sdtfl="http://schemas.microsoft.com/office/word/2024/wordml/sdtformatlock" xmlns:w16se="http://schemas.microsoft.com/office/word/2015/wordml/symex" mc:Ignorable="w14 w15 w16se w16cid w16 w16cex w16sdtdh w16sdtfl w16du">
   <w:docDefaults>
     <w:rPrDefault>
       <w:rPr>
@@ -8316,7 +8322,7 @@
 </file>
 
 <file path=word/glossary/webSettings.xml><?xml version="1.0" encoding="utf-8"?>
-<w:webSettings xmlns:mc="http://schemas.openxmlformats.org/markup-compatibility/2006" xmlns:r="http://schemas.openxmlformats.org/officeDocument/2006/relationships" xmlns:w="http://schemas.openxmlformats.org/wordprocessingml/2006/main" xmlns:w14="http://schemas.microsoft.com/office/word/2010/wordml" xmlns:w15="http://schemas.microsoft.com/office/word/2012/wordml" xmlns:w16cex="http://schemas.microsoft.com/office/word/2018/wordml/cex" xmlns:w16cid="http://schemas.microsoft.com/office/word/2016/wordml/cid" xmlns:w16="http://schemas.microsoft.com/office/word/2018/wordml" xmlns:w16du="http://schemas.microsoft.com/office/word/2023/wordml/word16du" xmlns:w16sdtdh="http://schemas.microsoft.com/office/word/2020/wordml/sdtdatahash" xmlns:w16se="http://schemas.microsoft.com/office/word/2015/wordml/symex" mc:Ignorable="w14 w15 w16se w16cid w16 w16cex w16sdtdh w16du">
+<w:webSettings xmlns:mc="http://schemas.openxmlformats.org/markup-compatibility/2006" xmlns:r="http://schemas.openxmlformats.org/officeDocument/2006/relationships" xmlns:w="http://schemas.openxmlformats.org/wordprocessingml/2006/main" xmlns:w14="http://schemas.microsoft.com/office/word/2010/wordml" xmlns:w15="http://schemas.microsoft.com/office/word/2012/wordml" xmlns:w16cex="http://schemas.microsoft.com/office/word/2018/wordml/cex" xmlns:w16cid="http://schemas.microsoft.com/office/word/2016/wordml/cid" xmlns:w16="http://schemas.microsoft.com/office/word/2018/wordml" xmlns:w16du="http://schemas.microsoft.com/office/word/2023/wordml/word16du" xmlns:w16sdtdh="http://schemas.microsoft.com/office/word/2020/wordml/sdtdatahash" xmlns:w16sdtfl="http://schemas.microsoft.com/office/word/2024/wordml/sdtformatlock" xmlns:w16se="http://schemas.microsoft.com/office/word/2015/wordml/symex" mc:Ignorable="w14 w15 w16se w16cid w16 w16cex w16sdtdh w16sdtfl w16du">
   <w:optimizeForBrowser/>
   <w:allowPNG/>
 </w:webSettings>

</xml_diff>